<commit_message>
Subi los documentos corregidos para el dia 24 de septiembre
</commit_message>
<xml_diff>
--- a/assets/docs/Bitacora_Tiempo_Nicolas.docx
+++ b/assets/docs/Bitacora_Tiempo_Nicolas.docx
@@ -4262,111 +4262,117 @@
               <w:rPr>
                 <w:rtl w:val="0"/>
               </w:rPr>
-            </w:r>
-          </w:p>
-        </w:tc>
-        <w:tc>
-          <w:tcPr>
-            <w:tcBorders>
-              <w:top w:color="000000" w:space="0" w:sz="6" w:val="single"/>
-              <w:left w:color="000000" w:space="0" w:sz="6" w:val="single"/>
-              <w:bottom w:color="000000" w:space="0" w:sz="6" w:val="single"/>
-              <w:right w:color="000000" w:space="0" w:sz="6" w:val="single"/>
-            </w:tcBorders>
-          </w:tcPr>
-          <w:p>
-            <w:pPr>
-              <w:jc w:val="center"/>
-              <w:rPr/>
-            </w:pPr>
-            <w:r>
-              <w:rPr>
-                <w:rtl w:val="0"/>
-              </w:rPr>
-            </w:r>
-          </w:p>
-        </w:tc>
-        <w:tc>
-          <w:tcPr>
-            <w:tcBorders>
-              <w:top w:color="000000" w:space="0" w:sz="6" w:val="single"/>
-              <w:left w:color="000000" w:space="0" w:sz="6" w:val="single"/>
-              <w:bottom w:color="000000" w:space="0" w:sz="6" w:val="single"/>
-              <w:right w:color="000000" w:space="0" w:sz="6" w:val="single"/>
-            </w:tcBorders>
-          </w:tcPr>
-          <w:p>
-            <w:pPr>
-              <w:jc w:val="center"/>
-              <w:rPr/>
-            </w:pPr>
-            <w:r>
-              <w:rPr>
-                <w:rtl w:val="0"/>
-              </w:rPr>
-            </w:r>
-          </w:p>
-        </w:tc>
-        <w:tc>
-          <w:tcPr>
-            <w:tcBorders>
-              <w:top w:color="000000" w:space="0" w:sz="6" w:val="single"/>
-              <w:left w:color="000000" w:space="0" w:sz="6" w:val="single"/>
-              <w:bottom w:color="000000" w:space="0" w:sz="6" w:val="single"/>
-              <w:right w:color="000000" w:space="0" w:sz="6" w:val="single"/>
-            </w:tcBorders>
-          </w:tcPr>
-          <w:p>
-            <w:pPr>
-              <w:jc w:val="center"/>
-              <w:rPr/>
-            </w:pPr>
-            <w:r>
-              <w:rPr>
-                <w:rtl w:val="0"/>
-              </w:rPr>
-            </w:r>
-          </w:p>
-        </w:tc>
-        <w:tc>
-          <w:tcPr>
-            <w:tcBorders>
-              <w:top w:color="000000" w:space="0" w:sz="6" w:val="single"/>
-              <w:left w:color="000000" w:space="0" w:sz="6" w:val="single"/>
-              <w:bottom w:color="000000" w:space="0" w:sz="6" w:val="single"/>
-              <w:right w:color="000000" w:space="0" w:sz="6" w:val="single"/>
-            </w:tcBorders>
-          </w:tcPr>
-          <w:p>
-            <w:pPr>
-              <w:jc w:val="center"/>
-              <w:rPr/>
-            </w:pPr>
-            <w:r>
-              <w:rPr>
-                <w:rtl w:val="0"/>
-              </w:rPr>
-            </w:r>
-          </w:p>
-        </w:tc>
-        <w:tc>
-          <w:tcPr>
-            <w:tcBorders>
-              <w:top w:color="000000" w:space="0" w:sz="6" w:val="single"/>
-              <w:left w:color="000000" w:space="0" w:sz="6" w:val="single"/>
-              <w:bottom w:color="000000" w:space="0" w:sz="6" w:val="single"/>
-              <w:right w:color="000000" w:space="0" w:sz="6" w:val="single"/>
-            </w:tcBorders>
-          </w:tcPr>
-          <w:p>
-            <w:pPr>
-              <w:jc w:val="center"/>
-              <w:rPr/>
-            </w:pPr>
-            <w:r>
-              <w:rPr>
-                <w:rtl w:val="0"/>
-              </w:rPr>
+              <w:t xml:space="preserve">9/15/2025</w:t>
+            </w:r>
+          </w:p>
+        </w:tc>
+        <w:tc>
+          <w:tcPr>
+            <w:tcBorders>
+              <w:top w:color="000000" w:space="0" w:sz="6" w:val="single"/>
+              <w:left w:color="000000" w:space="0" w:sz="6" w:val="single"/>
+              <w:bottom w:color="000000" w:space="0" w:sz="6" w:val="single"/>
+              <w:right w:color="000000" w:space="0" w:sz="6" w:val="single"/>
+            </w:tcBorders>
+          </w:tcPr>
+          <w:p>
+            <w:pPr>
+              <w:jc w:val="center"/>
+              <w:rPr/>
+            </w:pPr>
+            <w:r>
+              <w:rPr>
+                <w:rtl w:val="0"/>
+              </w:rPr>
+              <w:t xml:space="preserve">6pm</w:t>
+            </w:r>
+          </w:p>
+        </w:tc>
+        <w:tc>
+          <w:tcPr>
+            <w:tcBorders>
+              <w:top w:color="000000" w:space="0" w:sz="6" w:val="single"/>
+              <w:left w:color="000000" w:space="0" w:sz="6" w:val="single"/>
+              <w:bottom w:color="000000" w:space="0" w:sz="6" w:val="single"/>
+              <w:right w:color="000000" w:space="0" w:sz="6" w:val="single"/>
+            </w:tcBorders>
+          </w:tcPr>
+          <w:p>
+            <w:pPr>
+              <w:jc w:val="center"/>
+              <w:rPr/>
+            </w:pPr>
+            <w:r>
+              <w:rPr>
+                <w:rtl w:val="0"/>
+              </w:rPr>
+              <w:t xml:space="preserve">7pm</w:t>
+            </w:r>
+          </w:p>
+        </w:tc>
+        <w:tc>
+          <w:tcPr>
+            <w:tcBorders>
+              <w:top w:color="000000" w:space="0" w:sz="6" w:val="single"/>
+              <w:left w:color="000000" w:space="0" w:sz="6" w:val="single"/>
+              <w:bottom w:color="000000" w:space="0" w:sz="6" w:val="single"/>
+              <w:right w:color="000000" w:space="0" w:sz="6" w:val="single"/>
+            </w:tcBorders>
+          </w:tcPr>
+          <w:p>
+            <w:pPr>
+              <w:jc w:val="center"/>
+              <w:rPr/>
+            </w:pPr>
+            <w:r>
+              <w:rPr>
+                <w:rtl w:val="0"/>
+              </w:rPr>
+              <w:t xml:space="preserve">0</w:t>
+            </w:r>
+          </w:p>
+        </w:tc>
+        <w:tc>
+          <w:tcPr>
+            <w:tcBorders>
+              <w:top w:color="000000" w:space="0" w:sz="6" w:val="single"/>
+              <w:left w:color="000000" w:space="0" w:sz="6" w:val="single"/>
+              <w:bottom w:color="000000" w:space="0" w:sz="6" w:val="single"/>
+              <w:right w:color="000000" w:space="0" w:sz="6" w:val="single"/>
+            </w:tcBorders>
+          </w:tcPr>
+          <w:p>
+            <w:pPr>
+              <w:jc w:val="center"/>
+              <w:rPr/>
+            </w:pPr>
+            <w:r>
+              <w:rPr>
+                <w:rtl w:val="0"/>
+              </w:rPr>
+              <w:t xml:space="preserve">60 minutos</w:t>
+            </w:r>
+          </w:p>
+        </w:tc>
+        <w:tc>
+          <w:tcPr>
+            <w:tcBorders>
+              <w:top w:color="000000" w:space="0" w:sz="6" w:val="single"/>
+              <w:left w:color="000000" w:space="0" w:sz="6" w:val="single"/>
+              <w:bottom w:color="000000" w:space="0" w:sz="6" w:val="single"/>
+              <w:right w:color="000000" w:space="0" w:sz="6" w:val="single"/>
+            </w:tcBorders>
+          </w:tcPr>
+          <w:p>
+            <w:pPr>
+              <w:jc w:val="center"/>
+              <w:rPr/>
+            </w:pPr>
+            <w:r>
+              <w:rPr>
+                <w:rtl w:val="0"/>
+              </w:rPr>
+              <w:t xml:space="preserve">Control de asignaciones</w:t>
             </w:r>
           </w:p>
         </w:tc>
@@ -4389,6 +4395,7 @@
               <w:rPr>
                 <w:rtl w:val="0"/>
               </w:rPr>
+              <w:t xml:space="preserve">Ingenieria de software</w:t>
             </w:r>
           </w:p>
         </w:tc>
@@ -4410,26 +4417,28 @@
               <w:rPr>
                 <w:rtl w:val="0"/>
               </w:rPr>
-            </w:r>
-          </w:p>
-        </w:tc>
-        <w:tc>
-          <w:tcPr>
-            <w:tcBorders>
-              <w:top w:color="000000" w:space="0" w:sz="6" w:val="single"/>
-              <w:left w:color="000000" w:space="0" w:sz="6" w:val="single"/>
-              <w:bottom w:color="000000" w:space="0" w:sz="6" w:val="single"/>
-              <w:right w:color="000000" w:space="0" w:sz="6" w:val="single"/>
-            </w:tcBorders>
-          </w:tcPr>
-          <w:p>
-            <w:pPr>
-              <w:rPr/>
-            </w:pPr>
-            <w:r>
-              <w:rPr>
-                <w:rtl w:val="0"/>
-              </w:rPr>
+              <w:t xml:space="preserve">Se realizo las asignaciones de cada integrante</w:t>
+            </w:r>
+          </w:p>
+        </w:tc>
+        <w:tc>
+          <w:tcPr>
+            <w:tcBorders>
+              <w:top w:color="000000" w:space="0" w:sz="6" w:val="single"/>
+              <w:left w:color="000000" w:space="0" w:sz="6" w:val="single"/>
+              <w:bottom w:color="000000" w:space="0" w:sz="6" w:val="single"/>
+              <w:right w:color="000000" w:space="0" w:sz="6" w:val="single"/>
+            </w:tcBorders>
+          </w:tcPr>
+          <w:p>
+            <w:pPr>
+              <w:rPr/>
+            </w:pPr>
+            <w:r>
+              <w:rPr>
+                <w:rtl w:val="0"/>
+              </w:rPr>
+              <w:t xml:space="preserve">x</w:t>
             </w:r>
           </w:p>
         </w:tc>
@@ -4478,111 +4487,117 @@
               <w:rPr>
                 <w:rtl w:val="0"/>
               </w:rPr>
-            </w:r>
-          </w:p>
-        </w:tc>
-        <w:tc>
-          <w:tcPr>
-            <w:tcBorders>
-              <w:top w:color="000000" w:space="0" w:sz="6" w:val="single"/>
-              <w:left w:color="000000" w:space="0" w:sz="6" w:val="single"/>
-              <w:bottom w:color="000000" w:space="0" w:sz="6" w:val="single"/>
-              <w:right w:color="000000" w:space="0" w:sz="6" w:val="single"/>
-            </w:tcBorders>
-          </w:tcPr>
-          <w:p>
-            <w:pPr>
-              <w:jc w:val="center"/>
-              <w:rPr/>
-            </w:pPr>
-            <w:r>
-              <w:rPr>
-                <w:rtl w:val="0"/>
-              </w:rPr>
-            </w:r>
-          </w:p>
-        </w:tc>
-        <w:tc>
-          <w:tcPr>
-            <w:tcBorders>
-              <w:top w:color="000000" w:space="0" w:sz="6" w:val="single"/>
-              <w:left w:color="000000" w:space="0" w:sz="6" w:val="single"/>
-              <w:bottom w:color="000000" w:space="0" w:sz="6" w:val="single"/>
-              <w:right w:color="000000" w:space="0" w:sz="6" w:val="single"/>
-            </w:tcBorders>
-          </w:tcPr>
-          <w:p>
-            <w:pPr>
-              <w:jc w:val="center"/>
-              <w:rPr/>
-            </w:pPr>
-            <w:r>
-              <w:rPr>
-                <w:rtl w:val="0"/>
-              </w:rPr>
-            </w:r>
-          </w:p>
-        </w:tc>
-        <w:tc>
-          <w:tcPr>
-            <w:tcBorders>
-              <w:top w:color="000000" w:space="0" w:sz="6" w:val="single"/>
-              <w:left w:color="000000" w:space="0" w:sz="6" w:val="single"/>
-              <w:bottom w:color="000000" w:space="0" w:sz="6" w:val="single"/>
-              <w:right w:color="000000" w:space="0" w:sz="6" w:val="single"/>
-            </w:tcBorders>
-          </w:tcPr>
-          <w:p>
-            <w:pPr>
-              <w:jc w:val="center"/>
-              <w:rPr/>
-            </w:pPr>
-            <w:r>
-              <w:rPr>
-                <w:rtl w:val="0"/>
-              </w:rPr>
-            </w:r>
-          </w:p>
-        </w:tc>
-        <w:tc>
-          <w:tcPr>
-            <w:tcBorders>
-              <w:top w:color="000000" w:space="0" w:sz="6" w:val="single"/>
-              <w:left w:color="000000" w:space="0" w:sz="6" w:val="single"/>
-              <w:bottom w:color="000000" w:space="0" w:sz="6" w:val="single"/>
-              <w:right w:color="000000" w:space="0" w:sz="6" w:val="single"/>
-            </w:tcBorders>
-          </w:tcPr>
-          <w:p>
-            <w:pPr>
-              <w:jc w:val="center"/>
-              <w:rPr/>
-            </w:pPr>
-            <w:r>
-              <w:rPr>
-                <w:rtl w:val="0"/>
-              </w:rPr>
-            </w:r>
-          </w:p>
-        </w:tc>
-        <w:tc>
-          <w:tcPr>
-            <w:tcBorders>
-              <w:top w:color="000000" w:space="0" w:sz="6" w:val="single"/>
-              <w:left w:color="000000" w:space="0" w:sz="6" w:val="single"/>
-              <w:bottom w:color="000000" w:space="0" w:sz="6" w:val="single"/>
-              <w:right w:color="000000" w:space="0" w:sz="6" w:val="single"/>
-            </w:tcBorders>
-          </w:tcPr>
-          <w:p>
-            <w:pPr>
-              <w:jc w:val="center"/>
-              <w:rPr/>
-            </w:pPr>
-            <w:r>
-              <w:rPr>
-                <w:rtl w:val="0"/>
-              </w:rPr>
+              <w:t xml:space="preserve">9/15/2025</w:t>
+            </w:r>
+          </w:p>
+        </w:tc>
+        <w:tc>
+          <w:tcPr>
+            <w:tcBorders>
+              <w:top w:color="000000" w:space="0" w:sz="6" w:val="single"/>
+              <w:left w:color="000000" w:space="0" w:sz="6" w:val="single"/>
+              <w:bottom w:color="000000" w:space="0" w:sz="6" w:val="single"/>
+              <w:right w:color="000000" w:space="0" w:sz="6" w:val="single"/>
+            </w:tcBorders>
+          </w:tcPr>
+          <w:p>
+            <w:pPr>
+              <w:jc w:val="center"/>
+              <w:rPr/>
+            </w:pPr>
+            <w:r>
+              <w:rPr>
+                <w:rtl w:val="0"/>
+              </w:rPr>
+              <w:t xml:space="preserve">4:30pm</w:t>
+            </w:r>
+          </w:p>
+        </w:tc>
+        <w:tc>
+          <w:tcPr>
+            <w:tcBorders>
+              <w:top w:color="000000" w:space="0" w:sz="6" w:val="single"/>
+              <w:left w:color="000000" w:space="0" w:sz="6" w:val="single"/>
+              <w:bottom w:color="000000" w:space="0" w:sz="6" w:val="single"/>
+              <w:right w:color="000000" w:space="0" w:sz="6" w:val="single"/>
+            </w:tcBorders>
+          </w:tcPr>
+          <w:p>
+            <w:pPr>
+              <w:jc w:val="center"/>
+              <w:rPr/>
+            </w:pPr>
+            <w:r>
+              <w:rPr>
+                <w:rtl w:val="0"/>
+              </w:rPr>
+              <w:t xml:space="preserve">5:00pm</w:t>
+            </w:r>
+          </w:p>
+        </w:tc>
+        <w:tc>
+          <w:tcPr>
+            <w:tcBorders>
+              <w:top w:color="000000" w:space="0" w:sz="6" w:val="single"/>
+              <w:left w:color="000000" w:space="0" w:sz="6" w:val="single"/>
+              <w:bottom w:color="000000" w:space="0" w:sz="6" w:val="single"/>
+              <w:right w:color="000000" w:space="0" w:sz="6" w:val="single"/>
+            </w:tcBorders>
+          </w:tcPr>
+          <w:p>
+            <w:pPr>
+              <w:jc w:val="center"/>
+              <w:rPr/>
+            </w:pPr>
+            <w:r>
+              <w:rPr>
+                <w:rtl w:val="0"/>
+              </w:rPr>
+              <w:t xml:space="preserve">0</w:t>
+            </w:r>
+          </w:p>
+        </w:tc>
+        <w:tc>
+          <w:tcPr>
+            <w:tcBorders>
+              <w:top w:color="000000" w:space="0" w:sz="6" w:val="single"/>
+              <w:left w:color="000000" w:space="0" w:sz="6" w:val="single"/>
+              <w:bottom w:color="000000" w:space="0" w:sz="6" w:val="single"/>
+              <w:right w:color="000000" w:space="0" w:sz="6" w:val="single"/>
+            </w:tcBorders>
+          </w:tcPr>
+          <w:p>
+            <w:pPr>
+              <w:jc w:val="center"/>
+              <w:rPr/>
+            </w:pPr>
+            <w:r>
+              <w:rPr>
+                <w:rtl w:val="0"/>
+              </w:rPr>
+              <w:t xml:space="preserve">30 minutos</w:t>
+            </w:r>
+          </w:p>
+        </w:tc>
+        <w:tc>
+          <w:tcPr>
+            <w:tcBorders>
+              <w:top w:color="000000" w:space="0" w:sz="6" w:val="single"/>
+              <w:left w:color="000000" w:space="0" w:sz="6" w:val="single"/>
+              <w:bottom w:color="000000" w:space="0" w:sz="6" w:val="single"/>
+              <w:right w:color="000000" w:space="0" w:sz="6" w:val="single"/>
+            </w:tcBorders>
+          </w:tcPr>
+          <w:p>
+            <w:pPr>
+              <w:jc w:val="center"/>
+              <w:rPr/>
+            </w:pPr>
+            <w:r>
+              <w:rPr>
+                <w:rtl w:val="0"/>
+              </w:rPr>
+              <w:t xml:space="preserve">Diagrama de contexto</w:t>
             </w:r>
           </w:p>
         </w:tc>
@@ -4605,6 +4620,7 @@
               <w:rPr>
                 <w:rtl w:val="0"/>
               </w:rPr>
+              <w:t xml:space="preserve">Ingenieria de software</w:t>
             </w:r>
           </w:p>
         </w:tc>
@@ -4626,26 +4642,28 @@
               <w:rPr>
                 <w:rtl w:val="0"/>
               </w:rPr>
-            </w:r>
-          </w:p>
-        </w:tc>
-        <w:tc>
-          <w:tcPr>
-            <w:tcBorders>
-              <w:top w:color="000000" w:space="0" w:sz="6" w:val="single"/>
-              <w:left w:color="000000" w:space="0" w:sz="6" w:val="single"/>
-              <w:bottom w:color="000000" w:space="0" w:sz="6" w:val="single"/>
-              <w:right w:color="000000" w:space="0" w:sz="6" w:val="single"/>
-            </w:tcBorders>
-          </w:tcPr>
-          <w:p>
-            <w:pPr>
-              <w:rPr/>
-            </w:pPr>
-            <w:r>
-              <w:rPr>
-                <w:rtl w:val="0"/>
-              </w:rPr>
+              <w:t xml:space="preserve">Se realizo el diagrama de contexto</w:t>
+            </w:r>
+          </w:p>
+        </w:tc>
+        <w:tc>
+          <w:tcPr>
+            <w:tcBorders>
+              <w:top w:color="000000" w:space="0" w:sz="6" w:val="single"/>
+              <w:left w:color="000000" w:space="0" w:sz="6" w:val="single"/>
+              <w:bottom w:color="000000" w:space="0" w:sz="6" w:val="single"/>
+              <w:right w:color="000000" w:space="0" w:sz="6" w:val="single"/>
+            </w:tcBorders>
+          </w:tcPr>
+          <w:p>
+            <w:pPr>
+              <w:rPr/>
+            </w:pPr>
+            <w:r>
+              <w:rPr>
+                <w:rtl w:val="0"/>
+              </w:rPr>
+              <w:t xml:space="preserve">x</w:t>
             </w:r>
           </w:p>
         </w:tc>
@@ -4694,111 +4712,117 @@
               <w:rPr>
                 <w:rtl w:val="0"/>
               </w:rPr>
-            </w:r>
-          </w:p>
-        </w:tc>
-        <w:tc>
-          <w:tcPr>
-            <w:tcBorders>
-              <w:top w:color="000000" w:space="0" w:sz="6" w:val="single"/>
-              <w:left w:color="000000" w:space="0" w:sz="6" w:val="single"/>
-              <w:bottom w:color="000000" w:space="0" w:sz="6" w:val="single"/>
-              <w:right w:color="000000" w:space="0" w:sz="6" w:val="single"/>
-            </w:tcBorders>
-          </w:tcPr>
-          <w:p>
-            <w:pPr>
-              <w:jc w:val="center"/>
-              <w:rPr/>
-            </w:pPr>
-            <w:r>
-              <w:rPr>
-                <w:rtl w:val="0"/>
-              </w:rPr>
-            </w:r>
-          </w:p>
-        </w:tc>
-        <w:tc>
-          <w:tcPr>
-            <w:tcBorders>
-              <w:top w:color="000000" w:space="0" w:sz="6" w:val="single"/>
-              <w:left w:color="000000" w:space="0" w:sz="6" w:val="single"/>
-              <w:bottom w:color="000000" w:space="0" w:sz="6" w:val="single"/>
-              <w:right w:color="000000" w:space="0" w:sz="6" w:val="single"/>
-            </w:tcBorders>
-          </w:tcPr>
-          <w:p>
-            <w:pPr>
-              <w:jc w:val="center"/>
-              <w:rPr/>
-            </w:pPr>
-            <w:r>
-              <w:rPr>
-                <w:rtl w:val="0"/>
-              </w:rPr>
-            </w:r>
-          </w:p>
-        </w:tc>
-        <w:tc>
-          <w:tcPr>
-            <w:tcBorders>
-              <w:top w:color="000000" w:space="0" w:sz="6" w:val="single"/>
-              <w:left w:color="000000" w:space="0" w:sz="6" w:val="single"/>
-              <w:bottom w:color="000000" w:space="0" w:sz="6" w:val="single"/>
-              <w:right w:color="000000" w:space="0" w:sz="6" w:val="single"/>
-            </w:tcBorders>
-          </w:tcPr>
-          <w:p>
-            <w:pPr>
-              <w:jc w:val="center"/>
-              <w:rPr/>
-            </w:pPr>
-            <w:r>
-              <w:rPr>
-                <w:rtl w:val="0"/>
-              </w:rPr>
-            </w:r>
-          </w:p>
-        </w:tc>
-        <w:tc>
-          <w:tcPr>
-            <w:tcBorders>
-              <w:top w:color="000000" w:space="0" w:sz="6" w:val="single"/>
-              <w:left w:color="000000" w:space="0" w:sz="6" w:val="single"/>
-              <w:bottom w:color="000000" w:space="0" w:sz="6" w:val="single"/>
-              <w:right w:color="000000" w:space="0" w:sz="6" w:val="single"/>
-            </w:tcBorders>
-          </w:tcPr>
-          <w:p>
-            <w:pPr>
-              <w:jc w:val="center"/>
-              <w:rPr/>
-            </w:pPr>
-            <w:r>
-              <w:rPr>
-                <w:rtl w:val="0"/>
-              </w:rPr>
-            </w:r>
-          </w:p>
-        </w:tc>
-        <w:tc>
-          <w:tcPr>
-            <w:tcBorders>
-              <w:top w:color="000000" w:space="0" w:sz="6" w:val="single"/>
-              <w:left w:color="000000" w:space="0" w:sz="6" w:val="single"/>
-              <w:bottom w:color="000000" w:space="0" w:sz="6" w:val="single"/>
-              <w:right w:color="000000" w:space="0" w:sz="6" w:val="single"/>
-            </w:tcBorders>
-          </w:tcPr>
-          <w:p>
-            <w:pPr>
-              <w:jc w:val="center"/>
-              <w:rPr/>
-            </w:pPr>
-            <w:r>
-              <w:rPr>
-                <w:rtl w:val="0"/>
-              </w:rPr>
+              <w:t xml:space="preserve">9/16/2025</w:t>
+            </w:r>
+          </w:p>
+        </w:tc>
+        <w:tc>
+          <w:tcPr>
+            <w:tcBorders>
+              <w:top w:color="000000" w:space="0" w:sz="6" w:val="single"/>
+              <w:left w:color="000000" w:space="0" w:sz="6" w:val="single"/>
+              <w:bottom w:color="000000" w:space="0" w:sz="6" w:val="single"/>
+              <w:right w:color="000000" w:space="0" w:sz="6" w:val="single"/>
+            </w:tcBorders>
+          </w:tcPr>
+          <w:p>
+            <w:pPr>
+              <w:jc w:val="center"/>
+              <w:rPr/>
+            </w:pPr>
+            <w:r>
+              <w:rPr>
+                <w:rtl w:val="0"/>
+              </w:rPr>
+              <w:t xml:space="preserve">7:30am</w:t>
+            </w:r>
+          </w:p>
+        </w:tc>
+        <w:tc>
+          <w:tcPr>
+            <w:tcBorders>
+              <w:top w:color="000000" w:space="0" w:sz="6" w:val="single"/>
+              <w:left w:color="000000" w:space="0" w:sz="6" w:val="single"/>
+              <w:bottom w:color="000000" w:space="0" w:sz="6" w:val="single"/>
+              <w:right w:color="000000" w:space="0" w:sz="6" w:val="single"/>
+            </w:tcBorders>
+          </w:tcPr>
+          <w:p>
+            <w:pPr>
+              <w:jc w:val="center"/>
+              <w:rPr/>
+            </w:pPr>
+            <w:r>
+              <w:rPr>
+                <w:rtl w:val="0"/>
+              </w:rPr>
+              <w:t xml:space="preserve">8am</w:t>
+            </w:r>
+          </w:p>
+        </w:tc>
+        <w:tc>
+          <w:tcPr>
+            <w:tcBorders>
+              <w:top w:color="000000" w:space="0" w:sz="6" w:val="single"/>
+              <w:left w:color="000000" w:space="0" w:sz="6" w:val="single"/>
+              <w:bottom w:color="000000" w:space="0" w:sz="6" w:val="single"/>
+              <w:right w:color="000000" w:space="0" w:sz="6" w:val="single"/>
+            </w:tcBorders>
+          </w:tcPr>
+          <w:p>
+            <w:pPr>
+              <w:jc w:val="center"/>
+              <w:rPr/>
+            </w:pPr>
+            <w:r>
+              <w:rPr>
+                <w:rtl w:val="0"/>
+              </w:rPr>
+              <w:t xml:space="preserve">0</w:t>
+            </w:r>
+          </w:p>
+        </w:tc>
+        <w:tc>
+          <w:tcPr>
+            <w:tcBorders>
+              <w:top w:color="000000" w:space="0" w:sz="6" w:val="single"/>
+              <w:left w:color="000000" w:space="0" w:sz="6" w:val="single"/>
+              <w:bottom w:color="000000" w:space="0" w:sz="6" w:val="single"/>
+              <w:right w:color="000000" w:space="0" w:sz="6" w:val="single"/>
+            </w:tcBorders>
+          </w:tcPr>
+          <w:p>
+            <w:pPr>
+              <w:jc w:val="center"/>
+              <w:rPr/>
+            </w:pPr>
+            <w:r>
+              <w:rPr>
+                <w:rtl w:val="0"/>
+              </w:rPr>
+              <w:t xml:space="preserve">30 minutos</w:t>
+            </w:r>
+          </w:p>
+        </w:tc>
+        <w:tc>
+          <w:tcPr>
+            <w:tcBorders>
+              <w:top w:color="000000" w:space="0" w:sz="6" w:val="single"/>
+              <w:left w:color="000000" w:space="0" w:sz="6" w:val="single"/>
+              <w:bottom w:color="000000" w:space="0" w:sz="6" w:val="single"/>
+              <w:right w:color="000000" w:space="0" w:sz="6" w:val="single"/>
+            </w:tcBorders>
+          </w:tcPr>
+          <w:p>
+            <w:pPr>
+              <w:jc w:val="center"/>
+              <w:rPr/>
+            </w:pPr>
+            <w:r>
+              <w:rPr>
+                <w:rtl w:val="0"/>
+              </w:rPr>
+              <w:t xml:space="preserve">Documento Final</w:t>
             </w:r>
           </w:p>
         </w:tc>
@@ -4821,6 +4845,7 @@
               <w:rPr>
                 <w:rtl w:val="0"/>
               </w:rPr>
+              <w:t xml:space="preserve">Ingenieria de software</w:t>
             </w:r>
           </w:p>
         </w:tc>
@@ -4842,26 +4867,28 @@
               <w:rPr>
                 <w:rtl w:val="0"/>
               </w:rPr>
-            </w:r>
-          </w:p>
-        </w:tc>
-        <w:tc>
-          <w:tcPr>
-            <w:tcBorders>
-              <w:top w:color="000000" w:space="0" w:sz="6" w:val="single"/>
-              <w:left w:color="000000" w:space="0" w:sz="6" w:val="single"/>
-              <w:bottom w:color="000000" w:space="0" w:sz="6" w:val="single"/>
-              <w:right w:color="000000" w:space="0" w:sz="6" w:val="single"/>
-            </w:tcBorders>
-          </w:tcPr>
-          <w:p>
-            <w:pPr>
-              <w:rPr/>
-            </w:pPr>
-            <w:r>
-              <w:rPr>
-                <w:rtl w:val="0"/>
-              </w:rPr>
+              <w:t xml:space="preserve">Se realizo el documento final</w:t>
+            </w:r>
+          </w:p>
+        </w:tc>
+        <w:tc>
+          <w:tcPr>
+            <w:tcBorders>
+              <w:top w:color="000000" w:space="0" w:sz="6" w:val="single"/>
+              <w:left w:color="000000" w:space="0" w:sz="6" w:val="single"/>
+              <w:bottom w:color="000000" w:space="0" w:sz="6" w:val="single"/>
+              <w:right w:color="000000" w:space="0" w:sz="6" w:val="single"/>
+            </w:tcBorders>
+          </w:tcPr>
+          <w:p>
+            <w:pPr>
+              <w:rPr/>
+            </w:pPr>
+            <w:r>
+              <w:rPr>
+                <w:rtl w:val="0"/>
+              </w:rPr>
+              <w:t xml:space="preserve">x</w:t>
             </w:r>
           </w:p>
         </w:tc>
@@ -4910,111 +4937,117 @@
               <w:rPr>
                 <w:rtl w:val="0"/>
               </w:rPr>
-            </w:r>
-          </w:p>
-        </w:tc>
-        <w:tc>
-          <w:tcPr>
-            <w:tcBorders>
-              <w:top w:color="000000" w:space="0" w:sz="6" w:val="single"/>
-              <w:left w:color="000000" w:space="0" w:sz="6" w:val="single"/>
-              <w:bottom w:color="000000" w:space="0" w:sz="6" w:val="single"/>
-              <w:right w:color="000000" w:space="0" w:sz="6" w:val="single"/>
-            </w:tcBorders>
-          </w:tcPr>
-          <w:p>
-            <w:pPr>
-              <w:jc w:val="center"/>
-              <w:rPr/>
-            </w:pPr>
-            <w:r>
-              <w:rPr>
-                <w:rtl w:val="0"/>
-              </w:rPr>
-            </w:r>
-          </w:p>
-        </w:tc>
-        <w:tc>
-          <w:tcPr>
-            <w:tcBorders>
-              <w:top w:color="000000" w:space="0" w:sz="6" w:val="single"/>
-              <w:left w:color="000000" w:space="0" w:sz="6" w:val="single"/>
-              <w:bottom w:color="000000" w:space="0" w:sz="6" w:val="single"/>
-              <w:right w:color="000000" w:space="0" w:sz="6" w:val="single"/>
-            </w:tcBorders>
-          </w:tcPr>
-          <w:p>
-            <w:pPr>
-              <w:jc w:val="center"/>
-              <w:rPr/>
-            </w:pPr>
-            <w:r>
-              <w:rPr>
-                <w:rtl w:val="0"/>
-              </w:rPr>
-            </w:r>
-          </w:p>
-        </w:tc>
-        <w:tc>
-          <w:tcPr>
-            <w:tcBorders>
-              <w:top w:color="000000" w:space="0" w:sz="6" w:val="single"/>
-              <w:left w:color="000000" w:space="0" w:sz="6" w:val="single"/>
-              <w:bottom w:color="000000" w:space="0" w:sz="6" w:val="single"/>
-              <w:right w:color="000000" w:space="0" w:sz="6" w:val="single"/>
-            </w:tcBorders>
-          </w:tcPr>
-          <w:p>
-            <w:pPr>
-              <w:jc w:val="center"/>
-              <w:rPr/>
-            </w:pPr>
-            <w:r>
-              <w:rPr>
-                <w:rtl w:val="0"/>
-              </w:rPr>
-            </w:r>
-          </w:p>
-        </w:tc>
-        <w:tc>
-          <w:tcPr>
-            <w:tcBorders>
-              <w:top w:color="000000" w:space="0" w:sz="6" w:val="single"/>
-              <w:left w:color="000000" w:space="0" w:sz="6" w:val="single"/>
-              <w:bottom w:color="000000" w:space="0" w:sz="6" w:val="single"/>
-              <w:right w:color="000000" w:space="0" w:sz="6" w:val="single"/>
-            </w:tcBorders>
-          </w:tcPr>
-          <w:p>
-            <w:pPr>
-              <w:jc w:val="center"/>
-              <w:rPr/>
-            </w:pPr>
-            <w:r>
-              <w:rPr>
-                <w:rtl w:val="0"/>
-              </w:rPr>
-            </w:r>
-          </w:p>
-        </w:tc>
-        <w:tc>
-          <w:tcPr>
-            <w:tcBorders>
-              <w:top w:color="000000" w:space="0" w:sz="6" w:val="single"/>
-              <w:left w:color="000000" w:space="0" w:sz="6" w:val="single"/>
-              <w:bottom w:color="000000" w:space="0" w:sz="6" w:val="single"/>
-              <w:right w:color="000000" w:space="0" w:sz="6" w:val="single"/>
-            </w:tcBorders>
-          </w:tcPr>
-          <w:p>
-            <w:pPr>
-              <w:jc w:val="center"/>
-              <w:rPr/>
-            </w:pPr>
-            <w:r>
-              <w:rPr>
-                <w:rtl w:val="0"/>
-              </w:rPr>
+              <w:t xml:space="preserve">9/16/2025</w:t>
+            </w:r>
+          </w:p>
+        </w:tc>
+        <w:tc>
+          <w:tcPr>
+            <w:tcBorders>
+              <w:top w:color="000000" w:space="0" w:sz="6" w:val="single"/>
+              <w:left w:color="000000" w:space="0" w:sz="6" w:val="single"/>
+              <w:bottom w:color="000000" w:space="0" w:sz="6" w:val="single"/>
+              <w:right w:color="000000" w:space="0" w:sz="6" w:val="single"/>
+            </w:tcBorders>
+          </w:tcPr>
+          <w:p>
+            <w:pPr>
+              <w:jc w:val="center"/>
+              <w:rPr/>
+            </w:pPr>
+            <w:r>
+              <w:rPr>
+                <w:rtl w:val="0"/>
+              </w:rPr>
+              <w:t xml:space="preserve">10pm</w:t>
+            </w:r>
+          </w:p>
+        </w:tc>
+        <w:tc>
+          <w:tcPr>
+            <w:tcBorders>
+              <w:top w:color="000000" w:space="0" w:sz="6" w:val="single"/>
+              <w:left w:color="000000" w:space="0" w:sz="6" w:val="single"/>
+              <w:bottom w:color="000000" w:space="0" w:sz="6" w:val="single"/>
+              <w:right w:color="000000" w:space="0" w:sz="6" w:val="single"/>
+            </w:tcBorders>
+          </w:tcPr>
+          <w:p>
+            <w:pPr>
+              <w:jc w:val="center"/>
+              <w:rPr/>
+            </w:pPr>
+            <w:r>
+              <w:rPr>
+                <w:rtl w:val="0"/>
+              </w:rPr>
+              <w:t xml:space="preserve">10:30pm</w:t>
+            </w:r>
+          </w:p>
+        </w:tc>
+        <w:tc>
+          <w:tcPr>
+            <w:tcBorders>
+              <w:top w:color="000000" w:space="0" w:sz="6" w:val="single"/>
+              <w:left w:color="000000" w:space="0" w:sz="6" w:val="single"/>
+              <w:bottom w:color="000000" w:space="0" w:sz="6" w:val="single"/>
+              <w:right w:color="000000" w:space="0" w:sz="6" w:val="single"/>
+            </w:tcBorders>
+          </w:tcPr>
+          <w:p>
+            <w:pPr>
+              <w:jc w:val="center"/>
+              <w:rPr/>
+            </w:pPr>
+            <w:r>
+              <w:rPr>
+                <w:rtl w:val="0"/>
+              </w:rPr>
+              <w:t xml:space="preserve">0</w:t>
+            </w:r>
+          </w:p>
+        </w:tc>
+        <w:tc>
+          <w:tcPr>
+            <w:tcBorders>
+              <w:top w:color="000000" w:space="0" w:sz="6" w:val="single"/>
+              <w:left w:color="000000" w:space="0" w:sz="6" w:val="single"/>
+              <w:bottom w:color="000000" w:space="0" w:sz="6" w:val="single"/>
+              <w:right w:color="000000" w:space="0" w:sz="6" w:val="single"/>
+            </w:tcBorders>
+          </w:tcPr>
+          <w:p>
+            <w:pPr>
+              <w:jc w:val="center"/>
+              <w:rPr/>
+            </w:pPr>
+            <w:r>
+              <w:rPr>
+                <w:rtl w:val="0"/>
+              </w:rPr>
+              <w:t xml:space="preserve">30minutos</w:t>
+            </w:r>
+          </w:p>
+        </w:tc>
+        <w:tc>
+          <w:tcPr>
+            <w:tcBorders>
+              <w:top w:color="000000" w:space="0" w:sz="6" w:val="single"/>
+              <w:left w:color="000000" w:space="0" w:sz="6" w:val="single"/>
+              <w:bottom w:color="000000" w:space="0" w:sz="6" w:val="single"/>
+              <w:right w:color="000000" w:space="0" w:sz="6" w:val="single"/>
+            </w:tcBorders>
+          </w:tcPr>
+          <w:p>
+            <w:pPr>
+              <w:jc w:val="center"/>
+              <w:rPr/>
+            </w:pPr>
+            <w:r>
+              <w:rPr>
+                <w:rtl w:val="0"/>
+              </w:rPr>
+              <w:t xml:space="preserve">Full revision</w:t>
             </w:r>
           </w:p>
         </w:tc>
@@ -5037,6 +5070,7 @@
               <w:rPr>
                 <w:rtl w:val="0"/>
               </w:rPr>
+              <w:t xml:space="preserve">Ingenieria de software</w:t>
             </w:r>
           </w:p>
         </w:tc>
@@ -5058,26 +5092,28 @@
               <w:rPr>
                 <w:rtl w:val="0"/>
               </w:rPr>
-            </w:r>
-          </w:p>
-        </w:tc>
-        <w:tc>
-          <w:tcPr>
-            <w:tcBorders>
-              <w:top w:color="000000" w:space="0" w:sz="6" w:val="single"/>
-              <w:left w:color="000000" w:space="0" w:sz="6" w:val="single"/>
-              <w:bottom w:color="000000" w:space="0" w:sz="6" w:val="single"/>
-              <w:right w:color="000000" w:space="0" w:sz="6" w:val="single"/>
-            </w:tcBorders>
-          </w:tcPr>
-          <w:p>
-            <w:pPr>
-              <w:rPr/>
-            </w:pPr>
-            <w:r>
-              <w:rPr>
-                <w:rtl w:val="0"/>
-              </w:rPr>
+              <w:t xml:space="preserve">Se realizó la revision de todo</w:t>
+            </w:r>
+          </w:p>
+        </w:tc>
+        <w:tc>
+          <w:tcPr>
+            <w:tcBorders>
+              <w:top w:color="000000" w:space="0" w:sz="6" w:val="single"/>
+              <w:left w:color="000000" w:space="0" w:sz="6" w:val="single"/>
+              <w:bottom w:color="000000" w:space="0" w:sz="6" w:val="single"/>
+              <w:right w:color="000000" w:space="0" w:sz="6" w:val="single"/>
+            </w:tcBorders>
+          </w:tcPr>
+          <w:p>
+            <w:pPr>
+              <w:rPr/>
+            </w:pPr>
+            <w:r>
+              <w:rPr>
+                <w:rtl w:val="0"/>
+              </w:rPr>
+              <w:t xml:space="preserve">x</w:t>
             </w:r>
           </w:p>
         </w:tc>
@@ -5126,111 +5162,117 @@
               <w:rPr>
                 <w:rtl w:val="0"/>
               </w:rPr>
-            </w:r>
-          </w:p>
-        </w:tc>
-        <w:tc>
-          <w:tcPr>
-            <w:tcBorders>
-              <w:top w:color="000000" w:space="0" w:sz="6" w:val="single"/>
-              <w:left w:color="000000" w:space="0" w:sz="6" w:val="single"/>
-              <w:bottom w:color="000000" w:space="0" w:sz="6" w:val="single"/>
-              <w:right w:color="000000" w:space="0" w:sz="6" w:val="single"/>
-            </w:tcBorders>
-          </w:tcPr>
-          <w:p>
-            <w:pPr>
-              <w:jc w:val="center"/>
-              <w:rPr/>
-            </w:pPr>
-            <w:r>
-              <w:rPr>
-                <w:rtl w:val="0"/>
-              </w:rPr>
-            </w:r>
-          </w:p>
-        </w:tc>
-        <w:tc>
-          <w:tcPr>
-            <w:tcBorders>
-              <w:top w:color="000000" w:space="0" w:sz="6" w:val="single"/>
-              <w:left w:color="000000" w:space="0" w:sz="6" w:val="single"/>
-              <w:bottom w:color="000000" w:space="0" w:sz="6" w:val="single"/>
-              <w:right w:color="000000" w:space="0" w:sz="6" w:val="single"/>
-            </w:tcBorders>
-          </w:tcPr>
-          <w:p>
-            <w:pPr>
-              <w:jc w:val="center"/>
-              <w:rPr/>
-            </w:pPr>
-            <w:r>
-              <w:rPr>
-                <w:rtl w:val="0"/>
-              </w:rPr>
-            </w:r>
-          </w:p>
-        </w:tc>
-        <w:tc>
-          <w:tcPr>
-            <w:tcBorders>
-              <w:top w:color="000000" w:space="0" w:sz="6" w:val="single"/>
-              <w:left w:color="000000" w:space="0" w:sz="6" w:val="single"/>
-              <w:bottom w:color="000000" w:space="0" w:sz="6" w:val="single"/>
-              <w:right w:color="000000" w:space="0" w:sz="6" w:val="single"/>
-            </w:tcBorders>
-          </w:tcPr>
-          <w:p>
-            <w:pPr>
-              <w:jc w:val="center"/>
-              <w:rPr/>
-            </w:pPr>
-            <w:r>
-              <w:rPr>
-                <w:rtl w:val="0"/>
-              </w:rPr>
-            </w:r>
-          </w:p>
-        </w:tc>
-        <w:tc>
-          <w:tcPr>
-            <w:tcBorders>
-              <w:top w:color="000000" w:space="0" w:sz="6" w:val="single"/>
-              <w:left w:color="000000" w:space="0" w:sz="6" w:val="single"/>
-              <w:bottom w:color="000000" w:space="0" w:sz="6" w:val="single"/>
-              <w:right w:color="000000" w:space="0" w:sz="6" w:val="single"/>
-            </w:tcBorders>
-          </w:tcPr>
-          <w:p>
-            <w:pPr>
-              <w:jc w:val="center"/>
-              <w:rPr/>
-            </w:pPr>
-            <w:r>
-              <w:rPr>
-                <w:rtl w:val="0"/>
-              </w:rPr>
-            </w:r>
-          </w:p>
-        </w:tc>
-        <w:tc>
-          <w:tcPr>
-            <w:tcBorders>
-              <w:top w:color="000000" w:space="0" w:sz="6" w:val="single"/>
-              <w:left w:color="000000" w:space="0" w:sz="6" w:val="single"/>
-              <w:bottom w:color="000000" w:space="0" w:sz="6" w:val="single"/>
-              <w:right w:color="000000" w:space="0" w:sz="6" w:val="single"/>
-            </w:tcBorders>
-          </w:tcPr>
-          <w:p>
-            <w:pPr>
-              <w:jc w:val="center"/>
-              <w:rPr/>
-            </w:pPr>
-            <w:r>
-              <w:rPr>
-                <w:rtl w:val="0"/>
-              </w:rPr>
+              <w:t xml:space="preserve">9/16/2025</w:t>
+            </w:r>
+          </w:p>
+        </w:tc>
+        <w:tc>
+          <w:tcPr>
+            <w:tcBorders>
+              <w:top w:color="000000" w:space="0" w:sz="6" w:val="single"/>
+              <w:left w:color="000000" w:space="0" w:sz="6" w:val="single"/>
+              <w:bottom w:color="000000" w:space="0" w:sz="6" w:val="single"/>
+              <w:right w:color="000000" w:space="0" w:sz="6" w:val="single"/>
+            </w:tcBorders>
+          </w:tcPr>
+          <w:p>
+            <w:pPr>
+              <w:jc w:val="left"/>
+              <w:rPr/>
+            </w:pPr>
+            <w:r>
+              <w:rPr>
+                <w:rtl w:val="0"/>
+              </w:rPr>
+              <w:t xml:space="preserve"> 10am</w:t>
+            </w:r>
+          </w:p>
+        </w:tc>
+        <w:tc>
+          <w:tcPr>
+            <w:tcBorders>
+              <w:top w:color="000000" w:space="0" w:sz="6" w:val="single"/>
+              <w:left w:color="000000" w:space="0" w:sz="6" w:val="single"/>
+              <w:bottom w:color="000000" w:space="0" w:sz="6" w:val="single"/>
+              <w:right w:color="000000" w:space="0" w:sz="6" w:val="single"/>
+            </w:tcBorders>
+          </w:tcPr>
+          <w:p>
+            <w:pPr>
+              <w:jc w:val="center"/>
+              <w:rPr/>
+            </w:pPr>
+            <w:r>
+              <w:rPr>
+                <w:rtl w:val="0"/>
+              </w:rPr>
+              <w:t xml:space="preserve">12pm</w:t>
+            </w:r>
+          </w:p>
+        </w:tc>
+        <w:tc>
+          <w:tcPr>
+            <w:tcBorders>
+              <w:top w:color="000000" w:space="0" w:sz="6" w:val="single"/>
+              <w:left w:color="000000" w:space="0" w:sz="6" w:val="single"/>
+              <w:bottom w:color="000000" w:space="0" w:sz="6" w:val="single"/>
+              <w:right w:color="000000" w:space="0" w:sz="6" w:val="single"/>
+            </w:tcBorders>
+          </w:tcPr>
+          <w:p>
+            <w:pPr>
+              <w:jc w:val="center"/>
+              <w:rPr/>
+            </w:pPr>
+            <w:r>
+              <w:rPr>
+                <w:rtl w:val="0"/>
+              </w:rPr>
+              <w:t xml:space="preserve">0</w:t>
+            </w:r>
+          </w:p>
+        </w:tc>
+        <w:tc>
+          <w:tcPr>
+            <w:tcBorders>
+              <w:top w:color="000000" w:space="0" w:sz="6" w:val="single"/>
+              <w:left w:color="000000" w:space="0" w:sz="6" w:val="single"/>
+              <w:bottom w:color="000000" w:space="0" w:sz="6" w:val="single"/>
+              <w:right w:color="000000" w:space="0" w:sz="6" w:val="single"/>
+            </w:tcBorders>
+          </w:tcPr>
+          <w:p>
+            <w:pPr>
+              <w:jc w:val="center"/>
+              <w:rPr/>
+            </w:pPr>
+            <w:r>
+              <w:rPr>
+                <w:rtl w:val="0"/>
+              </w:rPr>
+              <w:t xml:space="preserve">120 minutos</w:t>
+            </w:r>
+          </w:p>
+        </w:tc>
+        <w:tc>
+          <w:tcPr>
+            <w:tcBorders>
+              <w:top w:color="000000" w:space="0" w:sz="6" w:val="single"/>
+              <w:left w:color="000000" w:space="0" w:sz="6" w:val="single"/>
+              <w:bottom w:color="000000" w:space="0" w:sz="6" w:val="single"/>
+              <w:right w:color="000000" w:space="0" w:sz="6" w:val="single"/>
+            </w:tcBorders>
+          </w:tcPr>
+          <w:p>
+            <w:pPr>
+              <w:jc w:val="center"/>
+              <w:rPr/>
+            </w:pPr>
+            <w:r>
+              <w:rPr>
+                <w:rtl w:val="0"/>
+              </w:rPr>
+              <w:t xml:space="preserve">Plantilla especificacion </w:t>
             </w:r>
           </w:p>
         </w:tc>
@@ -5253,6 +5295,7 @@
               <w:rPr>
                 <w:rtl w:val="0"/>
               </w:rPr>
+              <w:t xml:space="preserve">Ingenieria de software</w:t>
             </w:r>
           </w:p>
         </w:tc>
@@ -5274,26 +5317,28 @@
               <w:rPr>
                 <w:rtl w:val="0"/>
               </w:rPr>
-            </w:r>
-          </w:p>
-        </w:tc>
-        <w:tc>
-          <w:tcPr>
-            <w:tcBorders>
-              <w:top w:color="000000" w:space="0" w:sz="6" w:val="single"/>
-              <w:left w:color="000000" w:space="0" w:sz="6" w:val="single"/>
-              <w:bottom w:color="000000" w:space="0" w:sz="6" w:val="single"/>
-              <w:right w:color="000000" w:space="0" w:sz="6" w:val="single"/>
-            </w:tcBorders>
-          </w:tcPr>
-          <w:p>
-            <w:pPr>
-              <w:rPr/>
-            </w:pPr>
-            <w:r>
-              <w:rPr>
-                <w:rtl w:val="0"/>
-              </w:rPr>
+              <w:t xml:space="preserve">Se realizo la plantilla de especificacion de diseño de software</w:t>
+            </w:r>
+          </w:p>
+        </w:tc>
+        <w:tc>
+          <w:tcPr>
+            <w:tcBorders>
+              <w:top w:color="000000" w:space="0" w:sz="6" w:val="single"/>
+              <w:left w:color="000000" w:space="0" w:sz="6" w:val="single"/>
+              <w:bottom w:color="000000" w:space="0" w:sz="6" w:val="single"/>
+              <w:right w:color="000000" w:space="0" w:sz="6" w:val="single"/>
+            </w:tcBorders>
+          </w:tcPr>
+          <w:p>
+            <w:pPr>
+              <w:rPr/>
+            </w:pPr>
+            <w:r>
+              <w:rPr>
+                <w:rtl w:val="0"/>
+              </w:rPr>
+              <w:t xml:space="preserve">x</w:t>
             </w:r>
           </w:p>
         </w:tc>
@@ -5342,111 +5387,117 @@
               <w:rPr>
                 <w:rtl w:val="0"/>
               </w:rPr>
-            </w:r>
-          </w:p>
-        </w:tc>
-        <w:tc>
-          <w:tcPr>
-            <w:tcBorders>
-              <w:top w:color="000000" w:space="0" w:sz="6" w:val="single"/>
-              <w:left w:color="000000" w:space="0" w:sz="6" w:val="single"/>
-              <w:bottom w:color="000000" w:space="0" w:sz="6" w:val="single"/>
-              <w:right w:color="000000" w:space="0" w:sz="6" w:val="single"/>
-            </w:tcBorders>
-          </w:tcPr>
-          <w:p>
-            <w:pPr>
-              <w:jc w:val="center"/>
-              <w:rPr/>
-            </w:pPr>
-            <w:r>
-              <w:rPr>
-                <w:rtl w:val="0"/>
-              </w:rPr>
-            </w:r>
-          </w:p>
-        </w:tc>
-        <w:tc>
-          <w:tcPr>
-            <w:tcBorders>
-              <w:top w:color="000000" w:space="0" w:sz="6" w:val="single"/>
-              <w:left w:color="000000" w:space="0" w:sz="6" w:val="single"/>
-              <w:bottom w:color="000000" w:space="0" w:sz="6" w:val="single"/>
-              <w:right w:color="000000" w:space="0" w:sz="6" w:val="single"/>
-            </w:tcBorders>
-          </w:tcPr>
-          <w:p>
-            <w:pPr>
-              <w:jc w:val="center"/>
-              <w:rPr/>
-            </w:pPr>
-            <w:r>
-              <w:rPr>
-                <w:rtl w:val="0"/>
-              </w:rPr>
-            </w:r>
-          </w:p>
-        </w:tc>
-        <w:tc>
-          <w:tcPr>
-            <w:tcBorders>
-              <w:top w:color="000000" w:space="0" w:sz="6" w:val="single"/>
-              <w:left w:color="000000" w:space="0" w:sz="6" w:val="single"/>
-              <w:bottom w:color="000000" w:space="0" w:sz="6" w:val="single"/>
-              <w:right w:color="000000" w:space="0" w:sz="6" w:val="single"/>
-            </w:tcBorders>
-          </w:tcPr>
-          <w:p>
-            <w:pPr>
-              <w:jc w:val="center"/>
-              <w:rPr/>
-            </w:pPr>
-            <w:r>
-              <w:rPr>
-                <w:rtl w:val="0"/>
-              </w:rPr>
-            </w:r>
-          </w:p>
-        </w:tc>
-        <w:tc>
-          <w:tcPr>
-            <w:tcBorders>
-              <w:top w:color="000000" w:space="0" w:sz="6" w:val="single"/>
-              <w:left w:color="000000" w:space="0" w:sz="6" w:val="single"/>
-              <w:bottom w:color="000000" w:space="0" w:sz="6" w:val="single"/>
-              <w:right w:color="000000" w:space="0" w:sz="6" w:val="single"/>
-            </w:tcBorders>
-          </w:tcPr>
-          <w:p>
-            <w:pPr>
-              <w:jc w:val="center"/>
-              <w:rPr/>
-            </w:pPr>
-            <w:r>
-              <w:rPr>
-                <w:rtl w:val="0"/>
-              </w:rPr>
-            </w:r>
-          </w:p>
-        </w:tc>
-        <w:tc>
-          <w:tcPr>
-            <w:tcBorders>
-              <w:top w:color="000000" w:space="0" w:sz="6" w:val="single"/>
-              <w:left w:color="000000" w:space="0" w:sz="6" w:val="single"/>
-              <w:bottom w:color="000000" w:space="0" w:sz="6" w:val="single"/>
-              <w:right w:color="000000" w:space="0" w:sz="6" w:val="single"/>
-            </w:tcBorders>
-          </w:tcPr>
-          <w:p>
-            <w:pPr>
-              <w:jc w:val="center"/>
-              <w:rPr/>
-            </w:pPr>
-            <w:r>
-              <w:rPr>
-                <w:rtl w:val="0"/>
-              </w:rPr>
+              <w:t xml:space="preserve">9/16/2025</w:t>
+            </w:r>
+          </w:p>
+        </w:tc>
+        <w:tc>
+          <w:tcPr>
+            <w:tcBorders>
+              <w:top w:color="000000" w:space="0" w:sz="6" w:val="single"/>
+              <w:left w:color="000000" w:space="0" w:sz="6" w:val="single"/>
+              <w:bottom w:color="000000" w:space="0" w:sz="6" w:val="single"/>
+              <w:right w:color="000000" w:space="0" w:sz="6" w:val="single"/>
+            </w:tcBorders>
+          </w:tcPr>
+          <w:p>
+            <w:pPr>
+              <w:jc w:val="center"/>
+              <w:rPr/>
+            </w:pPr>
+            <w:r>
+              <w:rPr>
+                <w:rtl w:val="0"/>
+              </w:rPr>
+              <w:t xml:space="preserve">12pm</w:t>
+            </w:r>
+          </w:p>
+        </w:tc>
+        <w:tc>
+          <w:tcPr>
+            <w:tcBorders>
+              <w:top w:color="000000" w:space="0" w:sz="6" w:val="single"/>
+              <w:left w:color="000000" w:space="0" w:sz="6" w:val="single"/>
+              <w:bottom w:color="000000" w:space="0" w:sz="6" w:val="single"/>
+              <w:right w:color="000000" w:space="0" w:sz="6" w:val="single"/>
+            </w:tcBorders>
+          </w:tcPr>
+          <w:p>
+            <w:pPr>
+              <w:jc w:val="center"/>
+              <w:rPr/>
+            </w:pPr>
+            <w:r>
+              <w:rPr>
+                <w:rtl w:val="0"/>
+              </w:rPr>
+              <w:t xml:space="preserve">12:30pm</w:t>
+            </w:r>
+          </w:p>
+        </w:tc>
+        <w:tc>
+          <w:tcPr>
+            <w:tcBorders>
+              <w:top w:color="000000" w:space="0" w:sz="6" w:val="single"/>
+              <w:left w:color="000000" w:space="0" w:sz="6" w:val="single"/>
+              <w:bottom w:color="000000" w:space="0" w:sz="6" w:val="single"/>
+              <w:right w:color="000000" w:space="0" w:sz="6" w:val="single"/>
+            </w:tcBorders>
+          </w:tcPr>
+          <w:p>
+            <w:pPr>
+              <w:jc w:val="center"/>
+              <w:rPr/>
+            </w:pPr>
+            <w:r>
+              <w:rPr>
+                <w:rtl w:val="0"/>
+              </w:rPr>
+              <w:t xml:space="preserve">0</w:t>
+            </w:r>
+          </w:p>
+        </w:tc>
+        <w:tc>
+          <w:tcPr>
+            <w:tcBorders>
+              <w:top w:color="000000" w:space="0" w:sz="6" w:val="single"/>
+              <w:left w:color="000000" w:space="0" w:sz="6" w:val="single"/>
+              <w:bottom w:color="000000" w:space="0" w:sz="6" w:val="single"/>
+              <w:right w:color="000000" w:space="0" w:sz="6" w:val="single"/>
+            </w:tcBorders>
+          </w:tcPr>
+          <w:p>
+            <w:pPr>
+              <w:jc w:val="center"/>
+              <w:rPr/>
+            </w:pPr>
+            <w:r>
+              <w:rPr>
+                <w:rtl w:val="0"/>
+              </w:rPr>
+              <w:t xml:space="preserve">30 minutos</w:t>
+            </w:r>
+          </w:p>
+        </w:tc>
+        <w:tc>
+          <w:tcPr>
+            <w:tcBorders>
+              <w:top w:color="000000" w:space="0" w:sz="6" w:val="single"/>
+              <w:left w:color="000000" w:space="0" w:sz="6" w:val="single"/>
+              <w:bottom w:color="000000" w:space="0" w:sz="6" w:val="single"/>
+              <w:right w:color="000000" w:space="0" w:sz="6" w:val="single"/>
+            </w:tcBorders>
+          </w:tcPr>
+          <w:p>
+            <w:pPr>
+              <w:jc w:val="center"/>
+              <w:rPr/>
+            </w:pPr>
+            <w:r>
+              <w:rPr>
+                <w:rtl w:val="0"/>
+              </w:rPr>
+              <w:t xml:space="preserve">Generalidades del documento</w:t>
             </w:r>
           </w:p>
         </w:tc>
@@ -5469,6 +5520,7 @@
               <w:rPr>
                 <w:rtl w:val="0"/>
               </w:rPr>
+              <w:t xml:space="preserve">Ingenieria de software</w:t>
             </w:r>
           </w:p>
         </w:tc>
@@ -5490,26 +5542,28 @@
               <w:rPr>
                 <w:rtl w:val="0"/>
               </w:rPr>
-            </w:r>
-          </w:p>
-        </w:tc>
-        <w:tc>
-          <w:tcPr>
-            <w:tcBorders>
-              <w:top w:color="000000" w:space="0" w:sz="6" w:val="single"/>
-              <w:left w:color="000000" w:space="0" w:sz="6" w:val="single"/>
-              <w:bottom w:color="000000" w:space="0" w:sz="6" w:val="single"/>
-              <w:right w:color="000000" w:space="0" w:sz="6" w:val="single"/>
-            </w:tcBorders>
-          </w:tcPr>
-          <w:p>
-            <w:pPr>
-              <w:rPr/>
-            </w:pPr>
-            <w:r>
-              <w:rPr>
-                <w:rtl w:val="0"/>
-              </w:rPr>
+              <w:t xml:space="preserve">Se realizo los generalidades del documento  </w:t>
+            </w:r>
+          </w:p>
+        </w:tc>
+        <w:tc>
+          <w:tcPr>
+            <w:tcBorders>
+              <w:top w:color="000000" w:space="0" w:sz="6" w:val="single"/>
+              <w:left w:color="000000" w:space="0" w:sz="6" w:val="single"/>
+              <w:bottom w:color="000000" w:space="0" w:sz="6" w:val="single"/>
+              <w:right w:color="000000" w:space="0" w:sz="6" w:val="single"/>
+            </w:tcBorders>
+          </w:tcPr>
+          <w:p>
+            <w:pPr>
+              <w:rPr/>
+            </w:pPr>
+            <w:r>
+              <w:rPr>
+                <w:rtl w:val="0"/>
+              </w:rPr>
+              <w:t xml:space="preserve">x</w:t>
             </w:r>
           </w:p>
         </w:tc>
@@ -5558,111 +5612,117 @@
               <w:rPr>
                 <w:rtl w:val="0"/>
               </w:rPr>
-            </w:r>
-          </w:p>
-        </w:tc>
-        <w:tc>
-          <w:tcPr>
-            <w:tcBorders>
-              <w:top w:color="000000" w:space="0" w:sz="6" w:val="single"/>
-              <w:left w:color="000000" w:space="0" w:sz="6" w:val="single"/>
-              <w:bottom w:color="000000" w:space="0" w:sz="6" w:val="single"/>
-              <w:right w:color="000000" w:space="0" w:sz="6" w:val="single"/>
-            </w:tcBorders>
-          </w:tcPr>
-          <w:p>
-            <w:pPr>
-              <w:jc w:val="center"/>
-              <w:rPr/>
-            </w:pPr>
-            <w:r>
-              <w:rPr>
-                <w:rtl w:val="0"/>
-              </w:rPr>
-            </w:r>
-          </w:p>
-        </w:tc>
-        <w:tc>
-          <w:tcPr>
-            <w:tcBorders>
-              <w:top w:color="000000" w:space="0" w:sz="6" w:val="single"/>
-              <w:left w:color="000000" w:space="0" w:sz="6" w:val="single"/>
-              <w:bottom w:color="000000" w:space="0" w:sz="6" w:val="single"/>
-              <w:right w:color="000000" w:space="0" w:sz="6" w:val="single"/>
-            </w:tcBorders>
-          </w:tcPr>
-          <w:p>
-            <w:pPr>
-              <w:jc w:val="center"/>
-              <w:rPr/>
-            </w:pPr>
-            <w:r>
-              <w:rPr>
-                <w:rtl w:val="0"/>
-              </w:rPr>
-            </w:r>
-          </w:p>
-        </w:tc>
-        <w:tc>
-          <w:tcPr>
-            <w:tcBorders>
-              <w:top w:color="000000" w:space="0" w:sz="6" w:val="single"/>
-              <w:left w:color="000000" w:space="0" w:sz="6" w:val="single"/>
-              <w:bottom w:color="000000" w:space="0" w:sz="6" w:val="single"/>
-              <w:right w:color="000000" w:space="0" w:sz="6" w:val="single"/>
-            </w:tcBorders>
-          </w:tcPr>
-          <w:p>
-            <w:pPr>
-              <w:jc w:val="center"/>
-              <w:rPr/>
-            </w:pPr>
-            <w:r>
-              <w:rPr>
-                <w:rtl w:val="0"/>
-              </w:rPr>
-            </w:r>
-          </w:p>
-        </w:tc>
-        <w:tc>
-          <w:tcPr>
-            <w:tcBorders>
-              <w:top w:color="000000" w:space="0" w:sz="6" w:val="single"/>
-              <w:left w:color="000000" w:space="0" w:sz="6" w:val="single"/>
-              <w:bottom w:color="000000" w:space="0" w:sz="6" w:val="single"/>
-              <w:right w:color="000000" w:space="0" w:sz="6" w:val="single"/>
-            </w:tcBorders>
-          </w:tcPr>
-          <w:p>
-            <w:pPr>
-              <w:jc w:val="center"/>
-              <w:rPr/>
-            </w:pPr>
-            <w:r>
-              <w:rPr>
-                <w:rtl w:val="0"/>
-              </w:rPr>
-            </w:r>
-          </w:p>
-        </w:tc>
-        <w:tc>
-          <w:tcPr>
-            <w:tcBorders>
-              <w:top w:color="000000" w:space="0" w:sz="6" w:val="single"/>
-              <w:left w:color="000000" w:space="0" w:sz="6" w:val="single"/>
-              <w:bottom w:color="000000" w:space="0" w:sz="6" w:val="single"/>
-              <w:right w:color="000000" w:space="0" w:sz="6" w:val="single"/>
-            </w:tcBorders>
-          </w:tcPr>
-          <w:p>
-            <w:pPr>
-              <w:jc w:val="center"/>
-              <w:rPr/>
-            </w:pPr>
-            <w:r>
-              <w:rPr>
-                <w:rtl w:val="0"/>
-              </w:rPr>
+              <w:t xml:space="preserve">9/16/2025</w:t>
+            </w:r>
+          </w:p>
+        </w:tc>
+        <w:tc>
+          <w:tcPr>
+            <w:tcBorders>
+              <w:top w:color="000000" w:space="0" w:sz="6" w:val="single"/>
+              <w:left w:color="000000" w:space="0" w:sz="6" w:val="single"/>
+              <w:bottom w:color="000000" w:space="0" w:sz="6" w:val="single"/>
+              <w:right w:color="000000" w:space="0" w:sz="6" w:val="single"/>
+            </w:tcBorders>
+          </w:tcPr>
+          <w:p>
+            <w:pPr>
+              <w:jc w:val="center"/>
+              <w:rPr/>
+            </w:pPr>
+            <w:r>
+              <w:rPr>
+                <w:rtl w:val="0"/>
+              </w:rPr>
+              <w:t xml:space="preserve">1pm</w:t>
+            </w:r>
+          </w:p>
+        </w:tc>
+        <w:tc>
+          <w:tcPr>
+            <w:tcBorders>
+              <w:top w:color="000000" w:space="0" w:sz="6" w:val="single"/>
+              <w:left w:color="000000" w:space="0" w:sz="6" w:val="single"/>
+              <w:bottom w:color="000000" w:space="0" w:sz="6" w:val="single"/>
+              <w:right w:color="000000" w:space="0" w:sz="6" w:val="single"/>
+            </w:tcBorders>
+          </w:tcPr>
+          <w:p>
+            <w:pPr>
+              <w:jc w:val="center"/>
+              <w:rPr/>
+            </w:pPr>
+            <w:r>
+              <w:rPr>
+                <w:rtl w:val="0"/>
+              </w:rPr>
+              <w:t xml:space="preserve">2pm</w:t>
+            </w:r>
+          </w:p>
+        </w:tc>
+        <w:tc>
+          <w:tcPr>
+            <w:tcBorders>
+              <w:top w:color="000000" w:space="0" w:sz="6" w:val="single"/>
+              <w:left w:color="000000" w:space="0" w:sz="6" w:val="single"/>
+              <w:bottom w:color="000000" w:space="0" w:sz="6" w:val="single"/>
+              <w:right w:color="000000" w:space="0" w:sz="6" w:val="single"/>
+            </w:tcBorders>
+          </w:tcPr>
+          <w:p>
+            <w:pPr>
+              <w:jc w:val="center"/>
+              <w:rPr/>
+            </w:pPr>
+            <w:r>
+              <w:rPr>
+                <w:rtl w:val="0"/>
+              </w:rPr>
+              <w:t xml:space="preserve">0</w:t>
+            </w:r>
+          </w:p>
+        </w:tc>
+        <w:tc>
+          <w:tcPr>
+            <w:tcBorders>
+              <w:top w:color="000000" w:space="0" w:sz="6" w:val="single"/>
+              <w:left w:color="000000" w:space="0" w:sz="6" w:val="single"/>
+              <w:bottom w:color="000000" w:space="0" w:sz="6" w:val="single"/>
+              <w:right w:color="000000" w:space="0" w:sz="6" w:val="single"/>
+            </w:tcBorders>
+          </w:tcPr>
+          <w:p>
+            <w:pPr>
+              <w:jc w:val="center"/>
+              <w:rPr/>
+            </w:pPr>
+            <w:r>
+              <w:rPr>
+                <w:rtl w:val="0"/>
+              </w:rPr>
+              <w:t xml:space="preserve">60 minutos</w:t>
+            </w:r>
+          </w:p>
+        </w:tc>
+        <w:tc>
+          <w:tcPr>
+            <w:tcBorders>
+              <w:top w:color="000000" w:space="0" w:sz="6" w:val="single"/>
+              <w:left w:color="000000" w:space="0" w:sz="6" w:val="single"/>
+              <w:bottom w:color="000000" w:space="0" w:sz="6" w:val="single"/>
+              <w:right w:color="000000" w:space="0" w:sz="6" w:val="single"/>
+            </w:tcBorders>
+          </w:tcPr>
+          <w:p>
+            <w:pPr>
+              <w:jc w:val="center"/>
+              <w:rPr/>
+            </w:pPr>
+            <w:r>
+              <w:rPr>
+                <w:rtl w:val="0"/>
+              </w:rPr>
+              <w:t xml:space="preserve">Arquitectura de software</w:t>
             </w:r>
           </w:p>
         </w:tc>
@@ -5685,6 +5745,7 @@
               <w:rPr>
                 <w:rtl w:val="0"/>
               </w:rPr>
+              <w:t xml:space="preserve">Ingenieria de software</w:t>
             </w:r>
           </w:p>
         </w:tc>
@@ -5706,26 +5767,28 @@
               <w:rPr>
                 <w:rtl w:val="0"/>
               </w:rPr>
-            </w:r>
-          </w:p>
-        </w:tc>
-        <w:tc>
-          <w:tcPr>
-            <w:tcBorders>
-              <w:top w:color="000000" w:space="0" w:sz="6" w:val="single"/>
-              <w:left w:color="000000" w:space="0" w:sz="6" w:val="single"/>
-              <w:bottom w:color="000000" w:space="0" w:sz="6" w:val="single"/>
-              <w:right w:color="000000" w:space="0" w:sz="6" w:val="single"/>
-            </w:tcBorders>
-          </w:tcPr>
-          <w:p>
-            <w:pPr>
-              <w:rPr/>
-            </w:pPr>
-            <w:r>
-              <w:rPr>
-                <w:rtl w:val="0"/>
-              </w:rPr>
+              <w:t xml:space="preserve">Se realizo la parte de la arquitectura de software</w:t>
+            </w:r>
+          </w:p>
+        </w:tc>
+        <w:tc>
+          <w:tcPr>
+            <w:tcBorders>
+              <w:top w:color="000000" w:space="0" w:sz="6" w:val="single"/>
+              <w:left w:color="000000" w:space="0" w:sz="6" w:val="single"/>
+              <w:bottom w:color="000000" w:space="0" w:sz="6" w:val="single"/>
+              <w:right w:color="000000" w:space="0" w:sz="6" w:val="single"/>
+            </w:tcBorders>
+          </w:tcPr>
+          <w:p>
+            <w:pPr>
+              <w:rPr/>
+            </w:pPr>
+            <w:r>
+              <w:rPr>
+                <w:rtl w:val="0"/>
+              </w:rPr>
+              <w:t xml:space="preserve">x</w:t>
             </w:r>
           </w:p>
         </w:tc>
@@ -5774,111 +5837,117 @@
               <w:rPr>
                 <w:rtl w:val="0"/>
               </w:rPr>
-            </w:r>
-          </w:p>
-        </w:tc>
-        <w:tc>
-          <w:tcPr>
-            <w:tcBorders>
-              <w:top w:color="000000" w:space="0" w:sz="6" w:val="single"/>
-              <w:left w:color="000000" w:space="0" w:sz="6" w:val="single"/>
-              <w:bottom w:color="000000" w:space="0" w:sz="6" w:val="single"/>
-              <w:right w:color="000000" w:space="0" w:sz="6" w:val="single"/>
-            </w:tcBorders>
-          </w:tcPr>
-          <w:p>
-            <w:pPr>
-              <w:jc w:val="center"/>
-              <w:rPr/>
-            </w:pPr>
-            <w:r>
-              <w:rPr>
-                <w:rtl w:val="0"/>
-              </w:rPr>
-            </w:r>
-          </w:p>
-        </w:tc>
-        <w:tc>
-          <w:tcPr>
-            <w:tcBorders>
-              <w:top w:color="000000" w:space="0" w:sz="6" w:val="single"/>
-              <w:left w:color="000000" w:space="0" w:sz="6" w:val="single"/>
-              <w:bottom w:color="000000" w:space="0" w:sz="6" w:val="single"/>
-              <w:right w:color="000000" w:space="0" w:sz="6" w:val="single"/>
-            </w:tcBorders>
-          </w:tcPr>
-          <w:p>
-            <w:pPr>
-              <w:jc w:val="center"/>
-              <w:rPr/>
-            </w:pPr>
-            <w:r>
-              <w:rPr>
-                <w:rtl w:val="0"/>
-              </w:rPr>
-            </w:r>
-          </w:p>
-        </w:tc>
-        <w:tc>
-          <w:tcPr>
-            <w:tcBorders>
-              <w:top w:color="000000" w:space="0" w:sz="6" w:val="single"/>
-              <w:left w:color="000000" w:space="0" w:sz="6" w:val="single"/>
-              <w:bottom w:color="000000" w:space="0" w:sz="6" w:val="single"/>
-              <w:right w:color="000000" w:space="0" w:sz="6" w:val="single"/>
-            </w:tcBorders>
-          </w:tcPr>
-          <w:p>
-            <w:pPr>
-              <w:jc w:val="center"/>
-              <w:rPr/>
-            </w:pPr>
-            <w:r>
-              <w:rPr>
-                <w:rtl w:val="0"/>
-              </w:rPr>
-            </w:r>
-          </w:p>
-        </w:tc>
-        <w:tc>
-          <w:tcPr>
-            <w:tcBorders>
-              <w:top w:color="000000" w:space="0" w:sz="6" w:val="single"/>
-              <w:left w:color="000000" w:space="0" w:sz="6" w:val="single"/>
-              <w:bottom w:color="000000" w:space="0" w:sz="6" w:val="single"/>
-              <w:right w:color="000000" w:space="0" w:sz="6" w:val="single"/>
-            </w:tcBorders>
-          </w:tcPr>
-          <w:p>
-            <w:pPr>
-              <w:jc w:val="center"/>
-              <w:rPr/>
-            </w:pPr>
-            <w:r>
-              <w:rPr>
-                <w:rtl w:val="0"/>
-              </w:rPr>
-            </w:r>
-          </w:p>
-        </w:tc>
-        <w:tc>
-          <w:tcPr>
-            <w:tcBorders>
-              <w:top w:color="000000" w:space="0" w:sz="6" w:val="single"/>
-              <w:left w:color="000000" w:space="0" w:sz="6" w:val="single"/>
-              <w:bottom w:color="000000" w:space="0" w:sz="6" w:val="single"/>
-              <w:right w:color="000000" w:space="0" w:sz="6" w:val="single"/>
-            </w:tcBorders>
-          </w:tcPr>
-          <w:p>
-            <w:pPr>
-              <w:jc w:val="center"/>
-              <w:rPr/>
-            </w:pPr>
-            <w:r>
-              <w:rPr>
-                <w:rtl w:val="0"/>
-              </w:rPr>
+              <w:t xml:space="preserve">9/16/2025</w:t>
+            </w:r>
+          </w:p>
+        </w:tc>
+        <w:tc>
+          <w:tcPr>
+            <w:tcBorders>
+              <w:top w:color="000000" w:space="0" w:sz="6" w:val="single"/>
+              <w:left w:color="000000" w:space="0" w:sz="6" w:val="single"/>
+              <w:bottom w:color="000000" w:space="0" w:sz="6" w:val="single"/>
+              <w:right w:color="000000" w:space="0" w:sz="6" w:val="single"/>
+            </w:tcBorders>
+          </w:tcPr>
+          <w:p>
+            <w:pPr>
+              <w:jc w:val="left"/>
+              <w:rPr/>
+            </w:pPr>
+            <w:r>
+              <w:rPr>
+                <w:rtl w:val="0"/>
+              </w:rPr>
+              <w:t xml:space="preserve">5pm</w:t>
+            </w:r>
+          </w:p>
+        </w:tc>
+        <w:tc>
+          <w:tcPr>
+            <w:tcBorders>
+              <w:top w:color="000000" w:space="0" w:sz="6" w:val="single"/>
+              <w:left w:color="000000" w:space="0" w:sz="6" w:val="single"/>
+              <w:bottom w:color="000000" w:space="0" w:sz="6" w:val="single"/>
+              <w:right w:color="000000" w:space="0" w:sz="6" w:val="single"/>
+            </w:tcBorders>
+          </w:tcPr>
+          <w:p>
+            <w:pPr>
+              <w:jc w:val="center"/>
+              <w:rPr/>
+            </w:pPr>
+            <w:r>
+              <w:rPr>
+                <w:rtl w:val="0"/>
+              </w:rPr>
+              <w:t xml:space="preserve">5:30pm</w:t>
+            </w:r>
+          </w:p>
+        </w:tc>
+        <w:tc>
+          <w:tcPr>
+            <w:tcBorders>
+              <w:top w:color="000000" w:space="0" w:sz="6" w:val="single"/>
+              <w:left w:color="000000" w:space="0" w:sz="6" w:val="single"/>
+              <w:bottom w:color="000000" w:space="0" w:sz="6" w:val="single"/>
+              <w:right w:color="000000" w:space="0" w:sz="6" w:val="single"/>
+            </w:tcBorders>
+          </w:tcPr>
+          <w:p>
+            <w:pPr>
+              <w:jc w:val="center"/>
+              <w:rPr/>
+            </w:pPr>
+            <w:r>
+              <w:rPr>
+                <w:rtl w:val="0"/>
+              </w:rPr>
+              <w:t xml:space="preserve">0</w:t>
+            </w:r>
+          </w:p>
+        </w:tc>
+        <w:tc>
+          <w:tcPr>
+            <w:tcBorders>
+              <w:top w:color="000000" w:space="0" w:sz="6" w:val="single"/>
+              <w:left w:color="000000" w:space="0" w:sz="6" w:val="single"/>
+              <w:bottom w:color="000000" w:space="0" w:sz="6" w:val="single"/>
+              <w:right w:color="000000" w:space="0" w:sz="6" w:val="single"/>
+            </w:tcBorders>
+          </w:tcPr>
+          <w:p>
+            <w:pPr>
+              <w:jc w:val="center"/>
+              <w:rPr/>
+            </w:pPr>
+            <w:r>
+              <w:rPr>
+                <w:rtl w:val="0"/>
+              </w:rPr>
+              <w:t xml:space="preserve">30 minutos</w:t>
+            </w:r>
+          </w:p>
+        </w:tc>
+        <w:tc>
+          <w:tcPr>
+            <w:tcBorders>
+              <w:top w:color="000000" w:space="0" w:sz="6" w:val="single"/>
+              <w:left w:color="000000" w:space="0" w:sz="6" w:val="single"/>
+              <w:bottom w:color="000000" w:space="0" w:sz="6" w:val="single"/>
+              <w:right w:color="000000" w:space="0" w:sz="6" w:val="single"/>
+            </w:tcBorders>
+          </w:tcPr>
+          <w:p>
+            <w:pPr>
+              <w:jc w:val="center"/>
+              <w:rPr/>
+            </w:pPr>
+            <w:r>
+              <w:rPr>
+                <w:rtl w:val="0"/>
+              </w:rPr>
+              <w:t xml:space="preserve">Diseño detallado de software</w:t>
             </w:r>
           </w:p>
         </w:tc>
@@ -5901,6 +5970,7 @@
               <w:rPr>
                 <w:rtl w:val="0"/>
               </w:rPr>
+              <w:t xml:space="preserve">Ingenieria de software</w:t>
             </w:r>
           </w:p>
         </w:tc>
@@ -5922,26 +5992,28 @@
               <w:rPr>
                 <w:rtl w:val="0"/>
               </w:rPr>
-            </w:r>
-          </w:p>
-        </w:tc>
-        <w:tc>
-          <w:tcPr>
-            <w:tcBorders>
-              <w:top w:color="000000" w:space="0" w:sz="6" w:val="single"/>
-              <w:left w:color="000000" w:space="0" w:sz="6" w:val="single"/>
-              <w:bottom w:color="000000" w:space="0" w:sz="6" w:val="single"/>
-              <w:right w:color="000000" w:space="0" w:sz="6" w:val="single"/>
-            </w:tcBorders>
-          </w:tcPr>
-          <w:p>
-            <w:pPr>
-              <w:rPr/>
-            </w:pPr>
-            <w:r>
-              <w:rPr>
-                <w:rtl w:val="0"/>
-              </w:rPr>
+              <w:t xml:space="preserve">Se realizo el diseño detallado de software</w:t>
+            </w:r>
+          </w:p>
+        </w:tc>
+        <w:tc>
+          <w:tcPr>
+            <w:tcBorders>
+              <w:top w:color="000000" w:space="0" w:sz="6" w:val="single"/>
+              <w:left w:color="000000" w:space="0" w:sz="6" w:val="single"/>
+              <w:bottom w:color="000000" w:space="0" w:sz="6" w:val="single"/>
+              <w:right w:color="000000" w:space="0" w:sz="6" w:val="single"/>
+            </w:tcBorders>
+          </w:tcPr>
+          <w:p>
+            <w:pPr>
+              <w:rPr/>
+            </w:pPr>
+            <w:r>
+              <w:rPr>
+                <w:rtl w:val="0"/>
+              </w:rPr>
+              <w:t xml:space="preserve">x</w:t>
             </w:r>
           </w:p>
         </w:tc>

</xml_diff>

<commit_message>
Mensaje describiendo tus cambios
</commit_message>
<xml_diff>
--- a/assets/docs/Bitacora_Tiempo_Nicolas.docx
+++ b/assets/docs/Bitacora_Tiempo_Nicolas.docx
@@ -9141,6 +9141,2256 @@
                 <w:rtl w:val="0"/>
               </w:rPr>
               <w:t xml:space="preserve">Se completo la plantilla de Pruebas</w:t>
+            </w:r>
+          </w:p>
+        </w:tc>
+        <w:tc>
+          <w:tcPr>
+            <w:tcBorders>
+              <w:top w:color="000000" w:space="0" w:sz="6" w:val="single"/>
+              <w:left w:color="000000" w:space="0" w:sz="6" w:val="single"/>
+              <w:bottom w:color="000000" w:space="0" w:sz="6" w:val="single"/>
+              <w:right w:color="000000" w:space="0" w:sz="6" w:val="single"/>
+            </w:tcBorders>
+          </w:tcPr>
+          <w:p>
+            <w:pPr>
+              <w:rPr/>
+            </w:pPr>
+            <w:r>
+              <w:rPr>
+                <w:rtl w:val="0"/>
+              </w:rPr>
+              <w:t xml:space="preserve">x</w:t>
+            </w:r>
+          </w:p>
+        </w:tc>
+        <w:tc>
+          <w:tcPr>
+            <w:tcBorders>
+              <w:top w:color="000000" w:space="0" w:sz="6" w:val="single"/>
+              <w:left w:color="000000" w:space="0" w:sz="6" w:val="single"/>
+              <w:bottom w:color="000000" w:space="0" w:sz="6" w:val="single"/>
+              <w:right w:color="000000" w:space="0" w:sz="6" w:val="single"/>
+            </w:tcBorders>
+          </w:tcPr>
+          <w:p>
+            <w:pPr>
+              <w:rPr/>
+            </w:pPr>
+            <w:r>
+              <w:rPr>
+                <w:rtl w:val="0"/>
+              </w:rPr>
+            </w:r>
+          </w:p>
+        </w:tc>
+      </w:tr>
+      <w:tr>
+        <w:trPr>
+          <w:cantSplit w:val="1"/>
+          <w:trHeight w:val="735" w:hRule="atLeast"/>
+          <w:tblHeader w:val="0"/>
+        </w:trPr>
+        <w:tc>
+          <w:tcPr>
+            <w:tcBorders>
+              <w:top w:color="000000" w:space="0" w:sz="6" w:val="single"/>
+              <w:left w:color="000000" w:space="0" w:sz="6" w:val="single"/>
+              <w:bottom w:color="000000" w:space="0" w:sz="6" w:val="single"/>
+              <w:right w:color="000000" w:space="0" w:sz="6" w:val="single"/>
+            </w:tcBorders>
+          </w:tcPr>
+          <w:p>
+            <w:pPr>
+              <w:jc w:val="center"/>
+              <w:rPr/>
+            </w:pPr>
+            <w:r>
+              <w:rPr>
+                <w:rtl w:val="0"/>
+              </w:rPr>
+              <w:t xml:space="preserve">6/10/2025</w:t>
+            </w:r>
+          </w:p>
+        </w:tc>
+        <w:tc>
+          <w:tcPr>
+            <w:tcBorders>
+              <w:top w:color="000000" w:space="0" w:sz="6" w:val="single"/>
+              <w:left w:color="000000" w:space="0" w:sz="6" w:val="single"/>
+              <w:bottom w:color="000000" w:space="0" w:sz="6" w:val="single"/>
+              <w:right w:color="000000" w:space="0" w:sz="6" w:val="single"/>
+            </w:tcBorders>
+          </w:tcPr>
+          <w:p>
+            <w:pPr>
+              <w:jc w:val="center"/>
+              <w:rPr/>
+            </w:pPr>
+            <w:r>
+              <w:rPr>
+                <w:rtl w:val="0"/>
+              </w:rPr>
+              <w:t xml:space="preserve">6pm</w:t>
+            </w:r>
+          </w:p>
+        </w:tc>
+        <w:tc>
+          <w:tcPr>
+            <w:tcBorders>
+              <w:top w:color="000000" w:space="0" w:sz="6" w:val="single"/>
+              <w:left w:color="000000" w:space="0" w:sz="6" w:val="single"/>
+              <w:bottom w:color="000000" w:space="0" w:sz="6" w:val="single"/>
+              <w:right w:color="000000" w:space="0" w:sz="6" w:val="single"/>
+            </w:tcBorders>
+          </w:tcPr>
+          <w:p>
+            <w:pPr>
+              <w:jc w:val="center"/>
+              <w:rPr/>
+            </w:pPr>
+            <w:r>
+              <w:rPr>
+                <w:rtl w:val="0"/>
+              </w:rPr>
+              <w:t xml:space="preserve">7pm</w:t>
+            </w:r>
+          </w:p>
+        </w:tc>
+        <w:tc>
+          <w:tcPr>
+            <w:tcBorders>
+              <w:top w:color="000000" w:space="0" w:sz="6" w:val="single"/>
+              <w:left w:color="000000" w:space="0" w:sz="6" w:val="single"/>
+              <w:bottom w:color="000000" w:space="0" w:sz="6" w:val="single"/>
+              <w:right w:color="000000" w:space="0" w:sz="6" w:val="single"/>
+            </w:tcBorders>
+          </w:tcPr>
+          <w:p>
+            <w:pPr>
+              <w:jc w:val="center"/>
+              <w:rPr/>
+            </w:pPr>
+            <w:r>
+              <w:rPr>
+                <w:rtl w:val="0"/>
+              </w:rPr>
+              <w:t xml:space="preserve">0</w:t>
+            </w:r>
+          </w:p>
+        </w:tc>
+        <w:tc>
+          <w:tcPr>
+            <w:tcBorders>
+              <w:top w:color="000000" w:space="0" w:sz="6" w:val="single"/>
+              <w:left w:color="000000" w:space="0" w:sz="6" w:val="single"/>
+              <w:bottom w:color="000000" w:space="0" w:sz="6" w:val="single"/>
+              <w:right w:color="000000" w:space="0" w:sz="6" w:val="single"/>
+            </w:tcBorders>
+          </w:tcPr>
+          <w:p>
+            <w:pPr>
+              <w:jc w:val="center"/>
+              <w:rPr/>
+            </w:pPr>
+            <w:r>
+              <w:rPr>
+                <w:rtl w:val="0"/>
+              </w:rPr>
+              <w:t xml:space="preserve">60 minutos</w:t>
+            </w:r>
+          </w:p>
+        </w:tc>
+        <w:tc>
+          <w:tcPr>
+            <w:tcBorders>
+              <w:top w:color="000000" w:space="0" w:sz="6" w:val="single"/>
+              <w:left w:color="000000" w:space="0" w:sz="6" w:val="single"/>
+              <w:bottom w:color="000000" w:space="0" w:sz="6" w:val="single"/>
+              <w:right w:color="000000" w:space="0" w:sz="6" w:val="single"/>
+            </w:tcBorders>
+          </w:tcPr>
+          <w:p>
+            <w:pPr>
+              <w:jc w:val="center"/>
+              <w:rPr/>
+            </w:pPr>
+            <w:r>
+              <w:rPr>
+                <w:rtl w:val="0"/>
+              </w:rPr>
+              <w:t xml:space="preserve">ControlAsignaciones</w:t>
+            </w:r>
+          </w:p>
+        </w:tc>
+        <w:tc>
+          <w:tcPr>
+            <w:gridSpan w:val="3"/>
+            <w:tcBorders>
+              <w:top w:color="000000" w:space="0" w:sz="6" w:val="single"/>
+              <w:left w:color="000000" w:space="0" w:sz="6" w:val="single"/>
+              <w:bottom w:color="000000" w:space="0" w:sz="6" w:val="single"/>
+              <w:right w:color="000000" w:space="0" w:sz="6" w:val="single"/>
+            </w:tcBorders>
+          </w:tcPr>
+          <w:p>
+            <w:pPr>
+              <w:jc w:val="center"/>
+              <w:rPr/>
+            </w:pPr>
+            <w:r>
+              <w:rPr>
+                <w:rtl w:val="0"/>
+              </w:rPr>
+              <w:t xml:space="preserve">Ingenieria de software</w:t>
+            </w:r>
+          </w:p>
+        </w:tc>
+        <w:tc>
+          <w:tcPr>
+            <w:gridSpan w:val="2"/>
+            <w:tcBorders>
+              <w:top w:color="000000" w:space="0" w:sz="6" w:val="single"/>
+              <w:left w:color="000000" w:space="0" w:sz="6" w:val="single"/>
+              <w:bottom w:color="000000" w:space="0" w:sz="6" w:val="single"/>
+              <w:right w:color="000000" w:space="0" w:sz="6" w:val="single"/>
+            </w:tcBorders>
+          </w:tcPr>
+          <w:p>
+            <w:pPr>
+              <w:rPr/>
+            </w:pPr>
+            <w:r>
+              <w:rPr>
+                <w:rtl w:val="0"/>
+              </w:rPr>
+              <w:t xml:space="preserve">Se realizo el control de asignaciones</w:t>
+            </w:r>
+          </w:p>
+        </w:tc>
+        <w:tc>
+          <w:tcPr>
+            <w:tcBorders>
+              <w:top w:color="000000" w:space="0" w:sz="6" w:val="single"/>
+              <w:left w:color="000000" w:space="0" w:sz="6" w:val="single"/>
+              <w:bottom w:color="000000" w:space="0" w:sz="6" w:val="single"/>
+              <w:right w:color="000000" w:space="0" w:sz="6" w:val="single"/>
+            </w:tcBorders>
+          </w:tcPr>
+          <w:p>
+            <w:pPr>
+              <w:rPr/>
+            </w:pPr>
+            <w:r>
+              <w:rPr>
+                <w:rtl w:val="0"/>
+              </w:rPr>
+              <w:t xml:space="preserve">x</w:t>
+            </w:r>
+          </w:p>
+        </w:tc>
+        <w:tc>
+          <w:tcPr>
+            <w:tcBorders>
+              <w:top w:color="000000" w:space="0" w:sz="6" w:val="single"/>
+              <w:left w:color="000000" w:space="0" w:sz="6" w:val="single"/>
+              <w:bottom w:color="000000" w:space="0" w:sz="6" w:val="single"/>
+              <w:right w:color="000000" w:space="0" w:sz="6" w:val="single"/>
+            </w:tcBorders>
+          </w:tcPr>
+          <w:p>
+            <w:pPr>
+              <w:rPr/>
+            </w:pPr>
+            <w:r>
+              <w:rPr>
+                <w:rtl w:val="0"/>
+              </w:rPr>
+            </w:r>
+          </w:p>
+        </w:tc>
+      </w:tr>
+      <w:tr>
+        <w:trPr>
+          <w:cantSplit w:val="1"/>
+          <w:trHeight w:val="735" w:hRule="atLeast"/>
+          <w:tblHeader w:val="0"/>
+        </w:trPr>
+        <w:tc>
+          <w:tcPr>
+            <w:tcBorders>
+              <w:top w:color="000000" w:space="0" w:sz="6" w:val="single"/>
+              <w:left w:color="000000" w:space="0" w:sz="6" w:val="single"/>
+              <w:bottom w:color="000000" w:space="0" w:sz="6" w:val="single"/>
+              <w:right w:color="000000" w:space="0" w:sz="6" w:val="single"/>
+            </w:tcBorders>
+          </w:tcPr>
+          <w:p>
+            <w:pPr>
+              <w:jc w:val="center"/>
+              <w:rPr/>
+            </w:pPr>
+            <w:r>
+              <w:rPr>
+                <w:rtl w:val="0"/>
+              </w:rPr>
+              <w:t xml:space="preserve">6/10/2025</w:t>
+            </w:r>
+          </w:p>
+        </w:tc>
+        <w:tc>
+          <w:tcPr>
+            <w:tcBorders>
+              <w:top w:color="000000" w:space="0" w:sz="6" w:val="single"/>
+              <w:left w:color="000000" w:space="0" w:sz="6" w:val="single"/>
+              <w:bottom w:color="000000" w:space="0" w:sz="6" w:val="single"/>
+              <w:right w:color="000000" w:space="0" w:sz="6" w:val="single"/>
+            </w:tcBorders>
+          </w:tcPr>
+          <w:p>
+            <w:pPr>
+              <w:jc w:val="center"/>
+              <w:rPr/>
+            </w:pPr>
+            <w:r>
+              <w:rPr>
+                <w:rtl w:val="0"/>
+              </w:rPr>
+              <w:t xml:space="preserve">8pm</w:t>
+            </w:r>
+          </w:p>
+        </w:tc>
+        <w:tc>
+          <w:tcPr>
+            <w:tcBorders>
+              <w:top w:color="000000" w:space="0" w:sz="6" w:val="single"/>
+              <w:left w:color="000000" w:space="0" w:sz="6" w:val="single"/>
+              <w:bottom w:color="000000" w:space="0" w:sz="6" w:val="single"/>
+              <w:right w:color="000000" w:space="0" w:sz="6" w:val="single"/>
+            </w:tcBorders>
+          </w:tcPr>
+          <w:p>
+            <w:pPr>
+              <w:jc w:val="center"/>
+              <w:rPr/>
+            </w:pPr>
+            <w:r>
+              <w:rPr>
+                <w:rtl w:val="0"/>
+              </w:rPr>
+              <w:t xml:space="preserve">9pm</w:t>
+            </w:r>
+          </w:p>
+        </w:tc>
+        <w:tc>
+          <w:tcPr>
+            <w:tcBorders>
+              <w:top w:color="000000" w:space="0" w:sz="6" w:val="single"/>
+              <w:left w:color="000000" w:space="0" w:sz="6" w:val="single"/>
+              <w:bottom w:color="000000" w:space="0" w:sz="6" w:val="single"/>
+              <w:right w:color="000000" w:space="0" w:sz="6" w:val="single"/>
+            </w:tcBorders>
+          </w:tcPr>
+          <w:p>
+            <w:pPr>
+              <w:jc w:val="center"/>
+              <w:rPr/>
+            </w:pPr>
+            <w:r>
+              <w:rPr>
+                <w:rtl w:val="0"/>
+              </w:rPr>
+              <w:t xml:space="preserve">0</w:t>
+            </w:r>
+          </w:p>
+        </w:tc>
+        <w:tc>
+          <w:tcPr>
+            <w:tcBorders>
+              <w:top w:color="000000" w:space="0" w:sz="6" w:val="single"/>
+              <w:left w:color="000000" w:space="0" w:sz="6" w:val="single"/>
+              <w:bottom w:color="000000" w:space="0" w:sz="6" w:val="single"/>
+              <w:right w:color="000000" w:space="0" w:sz="6" w:val="single"/>
+            </w:tcBorders>
+          </w:tcPr>
+          <w:p>
+            <w:pPr>
+              <w:jc w:val="center"/>
+              <w:rPr/>
+            </w:pPr>
+            <w:r>
+              <w:rPr>
+                <w:rtl w:val="0"/>
+              </w:rPr>
+              <w:t xml:space="preserve">60 minutos</w:t>
+            </w:r>
+          </w:p>
+        </w:tc>
+        <w:tc>
+          <w:tcPr>
+            <w:tcBorders>
+              <w:top w:color="000000" w:space="0" w:sz="6" w:val="single"/>
+              <w:left w:color="000000" w:space="0" w:sz="6" w:val="single"/>
+              <w:bottom w:color="000000" w:space="0" w:sz="6" w:val="single"/>
+              <w:right w:color="000000" w:space="0" w:sz="6" w:val="single"/>
+            </w:tcBorders>
+          </w:tcPr>
+          <w:p>
+            <w:pPr>
+              <w:jc w:val="center"/>
+              <w:rPr/>
+            </w:pPr>
+            <w:r>
+              <w:rPr>
+                <w:rtl w:val="0"/>
+              </w:rPr>
+              <w:t xml:space="preserve">Log de defecto</w:t>
+            </w:r>
+          </w:p>
+        </w:tc>
+        <w:tc>
+          <w:tcPr>
+            <w:gridSpan w:val="3"/>
+            <w:tcBorders>
+              <w:top w:color="000000" w:space="0" w:sz="6" w:val="single"/>
+              <w:left w:color="000000" w:space="0" w:sz="6" w:val="single"/>
+              <w:bottom w:color="000000" w:space="0" w:sz="6" w:val="single"/>
+              <w:right w:color="000000" w:space="0" w:sz="6" w:val="single"/>
+            </w:tcBorders>
+          </w:tcPr>
+          <w:p>
+            <w:pPr>
+              <w:jc w:val="center"/>
+              <w:rPr/>
+            </w:pPr>
+            <w:r>
+              <w:rPr>
+                <w:rtl w:val="0"/>
+              </w:rPr>
+              <w:t xml:space="preserve">Ingenieria de software</w:t>
+            </w:r>
+          </w:p>
+        </w:tc>
+        <w:tc>
+          <w:tcPr>
+            <w:gridSpan w:val="2"/>
+            <w:tcBorders>
+              <w:top w:color="000000" w:space="0" w:sz="6" w:val="single"/>
+              <w:left w:color="000000" w:space="0" w:sz="6" w:val="single"/>
+              <w:bottom w:color="000000" w:space="0" w:sz="6" w:val="single"/>
+              <w:right w:color="000000" w:space="0" w:sz="6" w:val="single"/>
+            </w:tcBorders>
+          </w:tcPr>
+          <w:p>
+            <w:pPr>
+              <w:rPr/>
+            </w:pPr>
+            <w:r>
+              <w:rPr>
+                <w:rtl w:val="0"/>
+              </w:rPr>
+              <w:t xml:space="preserve">Se actualizo el log de defectos</w:t>
+            </w:r>
+          </w:p>
+        </w:tc>
+        <w:tc>
+          <w:tcPr>
+            <w:tcBorders>
+              <w:top w:color="000000" w:space="0" w:sz="6" w:val="single"/>
+              <w:left w:color="000000" w:space="0" w:sz="6" w:val="single"/>
+              <w:bottom w:color="000000" w:space="0" w:sz="6" w:val="single"/>
+              <w:right w:color="000000" w:space="0" w:sz="6" w:val="single"/>
+            </w:tcBorders>
+          </w:tcPr>
+          <w:p>
+            <w:pPr>
+              <w:rPr/>
+            </w:pPr>
+            <w:r>
+              <w:rPr>
+                <w:rtl w:val="0"/>
+              </w:rPr>
+              <w:t xml:space="preserve">x</w:t>
+            </w:r>
+          </w:p>
+        </w:tc>
+        <w:tc>
+          <w:tcPr>
+            <w:tcBorders>
+              <w:top w:color="000000" w:space="0" w:sz="6" w:val="single"/>
+              <w:left w:color="000000" w:space="0" w:sz="6" w:val="single"/>
+              <w:bottom w:color="000000" w:space="0" w:sz="6" w:val="single"/>
+              <w:right w:color="000000" w:space="0" w:sz="6" w:val="single"/>
+            </w:tcBorders>
+          </w:tcPr>
+          <w:p>
+            <w:pPr>
+              <w:rPr/>
+            </w:pPr>
+            <w:r>
+              <w:rPr>
+                <w:rtl w:val="0"/>
+              </w:rPr>
+            </w:r>
+          </w:p>
+        </w:tc>
+      </w:tr>
+      <w:tr>
+        <w:trPr>
+          <w:cantSplit w:val="1"/>
+          <w:trHeight w:val="735" w:hRule="atLeast"/>
+          <w:tblHeader w:val="0"/>
+        </w:trPr>
+        <w:tc>
+          <w:tcPr>
+            <w:tcBorders>
+              <w:top w:color="000000" w:space="0" w:sz="6" w:val="single"/>
+              <w:left w:color="000000" w:space="0" w:sz="6" w:val="single"/>
+              <w:bottom w:color="000000" w:space="0" w:sz="6" w:val="single"/>
+              <w:right w:color="000000" w:space="0" w:sz="6" w:val="single"/>
+            </w:tcBorders>
+          </w:tcPr>
+          <w:p>
+            <w:pPr>
+              <w:jc w:val="center"/>
+              <w:rPr/>
+            </w:pPr>
+            <w:r>
+              <w:rPr>
+                <w:rtl w:val="0"/>
+              </w:rPr>
+              <w:t xml:space="preserve">6/10/2025</w:t>
+            </w:r>
+          </w:p>
+        </w:tc>
+        <w:tc>
+          <w:tcPr>
+            <w:tcBorders>
+              <w:top w:color="000000" w:space="0" w:sz="6" w:val="single"/>
+              <w:left w:color="000000" w:space="0" w:sz="6" w:val="single"/>
+              <w:bottom w:color="000000" w:space="0" w:sz="6" w:val="single"/>
+              <w:right w:color="000000" w:space="0" w:sz="6" w:val="single"/>
+            </w:tcBorders>
+          </w:tcPr>
+          <w:p>
+            <w:pPr>
+              <w:jc w:val="center"/>
+              <w:rPr/>
+            </w:pPr>
+            <w:r>
+              <w:rPr>
+                <w:rtl w:val="0"/>
+              </w:rPr>
+              <w:t xml:space="preserve">4pm</w:t>
+            </w:r>
+          </w:p>
+        </w:tc>
+        <w:tc>
+          <w:tcPr>
+            <w:tcBorders>
+              <w:top w:color="000000" w:space="0" w:sz="6" w:val="single"/>
+              <w:left w:color="000000" w:space="0" w:sz="6" w:val="single"/>
+              <w:bottom w:color="000000" w:space="0" w:sz="6" w:val="single"/>
+              <w:right w:color="000000" w:space="0" w:sz="6" w:val="single"/>
+            </w:tcBorders>
+          </w:tcPr>
+          <w:p>
+            <w:pPr>
+              <w:jc w:val="center"/>
+              <w:rPr/>
+            </w:pPr>
+            <w:r>
+              <w:rPr>
+                <w:rtl w:val="0"/>
+              </w:rPr>
+              <w:t xml:space="preserve">5pm</w:t>
+            </w:r>
+          </w:p>
+        </w:tc>
+        <w:tc>
+          <w:tcPr>
+            <w:tcBorders>
+              <w:top w:color="000000" w:space="0" w:sz="6" w:val="single"/>
+              <w:left w:color="000000" w:space="0" w:sz="6" w:val="single"/>
+              <w:bottom w:color="000000" w:space="0" w:sz="6" w:val="single"/>
+              <w:right w:color="000000" w:space="0" w:sz="6" w:val="single"/>
+            </w:tcBorders>
+          </w:tcPr>
+          <w:p>
+            <w:pPr>
+              <w:jc w:val="center"/>
+              <w:rPr/>
+            </w:pPr>
+            <w:r>
+              <w:rPr>
+                <w:rtl w:val="0"/>
+              </w:rPr>
+              <w:t xml:space="preserve">0</w:t>
+            </w:r>
+          </w:p>
+        </w:tc>
+        <w:tc>
+          <w:tcPr>
+            <w:tcBorders>
+              <w:top w:color="000000" w:space="0" w:sz="6" w:val="single"/>
+              <w:left w:color="000000" w:space="0" w:sz="6" w:val="single"/>
+              <w:bottom w:color="000000" w:space="0" w:sz="6" w:val="single"/>
+              <w:right w:color="000000" w:space="0" w:sz="6" w:val="single"/>
+            </w:tcBorders>
+          </w:tcPr>
+          <w:p>
+            <w:pPr>
+              <w:jc w:val="center"/>
+              <w:rPr/>
+            </w:pPr>
+            <w:r>
+              <w:rPr>
+                <w:rtl w:val="0"/>
+              </w:rPr>
+              <w:t xml:space="preserve">60 minutos</w:t>
+            </w:r>
+          </w:p>
+        </w:tc>
+        <w:tc>
+          <w:tcPr>
+            <w:tcBorders>
+              <w:top w:color="000000" w:space="0" w:sz="6" w:val="single"/>
+              <w:left w:color="000000" w:space="0" w:sz="6" w:val="single"/>
+              <w:bottom w:color="000000" w:space="0" w:sz="6" w:val="single"/>
+              <w:right w:color="000000" w:space="0" w:sz="6" w:val="single"/>
+            </w:tcBorders>
+          </w:tcPr>
+          <w:p>
+            <w:pPr>
+              <w:jc w:val="center"/>
+              <w:rPr/>
+            </w:pPr>
+            <w:r>
+              <w:rPr>
+                <w:rtl w:val="0"/>
+              </w:rPr>
+              <w:t xml:space="preserve">Bitacora</w:t>
+            </w:r>
+          </w:p>
+        </w:tc>
+        <w:tc>
+          <w:tcPr>
+            <w:gridSpan w:val="3"/>
+            <w:tcBorders>
+              <w:top w:color="000000" w:space="0" w:sz="6" w:val="single"/>
+              <w:left w:color="000000" w:space="0" w:sz="6" w:val="single"/>
+              <w:bottom w:color="000000" w:space="0" w:sz="6" w:val="single"/>
+              <w:right w:color="000000" w:space="0" w:sz="6" w:val="single"/>
+            </w:tcBorders>
+          </w:tcPr>
+          <w:p>
+            <w:pPr>
+              <w:jc w:val="center"/>
+              <w:rPr/>
+            </w:pPr>
+            <w:r>
+              <w:rPr>
+                <w:rtl w:val="0"/>
+              </w:rPr>
+              <w:t xml:space="preserve">Ingenieria de software</w:t>
+            </w:r>
+          </w:p>
+        </w:tc>
+        <w:tc>
+          <w:tcPr>
+            <w:gridSpan w:val="2"/>
+            <w:tcBorders>
+              <w:top w:color="000000" w:space="0" w:sz="6" w:val="single"/>
+              <w:left w:color="000000" w:space="0" w:sz="6" w:val="single"/>
+              <w:bottom w:color="000000" w:space="0" w:sz="6" w:val="single"/>
+              <w:right w:color="000000" w:space="0" w:sz="6" w:val="single"/>
+            </w:tcBorders>
+          </w:tcPr>
+          <w:p>
+            <w:pPr>
+              <w:rPr/>
+            </w:pPr>
+            <w:r>
+              <w:rPr>
+                <w:rtl w:val="0"/>
+              </w:rPr>
+              <w:t xml:space="preserve">Se realizo la bitacora</w:t>
+            </w:r>
+          </w:p>
+        </w:tc>
+        <w:tc>
+          <w:tcPr>
+            <w:tcBorders>
+              <w:top w:color="000000" w:space="0" w:sz="6" w:val="single"/>
+              <w:left w:color="000000" w:space="0" w:sz="6" w:val="single"/>
+              <w:bottom w:color="000000" w:space="0" w:sz="6" w:val="single"/>
+              <w:right w:color="000000" w:space="0" w:sz="6" w:val="single"/>
+            </w:tcBorders>
+          </w:tcPr>
+          <w:p>
+            <w:pPr>
+              <w:rPr/>
+            </w:pPr>
+            <w:r>
+              <w:rPr>
+                <w:rtl w:val="0"/>
+              </w:rPr>
+              <w:t xml:space="preserve">x</w:t>
+            </w:r>
+          </w:p>
+        </w:tc>
+        <w:tc>
+          <w:tcPr>
+            <w:tcBorders>
+              <w:top w:color="000000" w:space="0" w:sz="6" w:val="single"/>
+              <w:left w:color="000000" w:space="0" w:sz="6" w:val="single"/>
+              <w:bottom w:color="000000" w:space="0" w:sz="6" w:val="single"/>
+              <w:right w:color="000000" w:space="0" w:sz="6" w:val="single"/>
+            </w:tcBorders>
+          </w:tcPr>
+          <w:p>
+            <w:pPr>
+              <w:rPr/>
+            </w:pPr>
+            <w:r>
+              <w:rPr>
+                <w:rtl w:val="0"/>
+              </w:rPr>
+            </w:r>
+          </w:p>
+        </w:tc>
+      </w:tr>
+      <w:tr>
+        <w:trPr>
+          <w:cantSplit w:val="1"/>
+          <w:trHeight w:val="735" w:hRule="atLeast"/>
+          <w:tblHeader w:val="0"/>
+        </w:trPr>
+        <w:tc>
+          <w:tcPr>
+            <w:tcBorders>
+              <w:top w:color="000000" w:space="0" w:sz="6" w:val="single"/>
+              <w:left w:color="000000" w:space="0" w:sz="6" w:val="single"/>
+              <w:bottom w:color="000000" w:space="0" w:sz="6" w:val="single"/>
+              <w:right w:color="000000" w:space="0" w:sz="6" w:val="single"/>
+            </w:tcBorders>
+          </w:tcPr>
+          <w:p>
+            <w:pPr>
+              <w:jc w:val="left"/>
+              <w:rPr/>
+            </w:pPr>
+            <w:r>
+              <w:rPr>
+                <w:rtl w:val="0"/>
+              </w:rPr>
+              <w:t xml:space="preserve">7/10/2025</w:t>
+            </w:r>
+          </w:p>
+        </w:tc>
+        <w:tc>
+          <w:tcPr>
+            <w:tcBorders>
+              <w:top w:color="000000" w:space="0" w:sz="6" w:val="single"/>
+              <w:left w:color="000000" w:space="0" w:sz="6" w:val="single"/>
+              <w:bottom w:color="000000" w:space="0" w:sz="6" w:val="single"/>
+              <w:right w:color="000000" w:space="0" w:sz="6" w:val="single"/>
+            </w:tcBorders>
+          </w:tcPr>
+          <w:p>
+            <w:pPr>
+              <w:jc w:val="center"/>
+              <w:rPr/>
+            </w:pPr>
+            <w:r>
+              <w:rPr>
+                <w:rtl w:val="0"/>
+              </w:rPr>
+              <w:t xml:space="preserve">9am</w:t>
+            </w:r>
+          </w:p>
+        </w:tc>
+        <w:tc>
+          <w:tcPr>
+            <w:tcBorders>
+              <w:top w:color="000000" w:space="0" w:sz="6" w:val="single"/>
+              <w:left w:color="000000" w:space="0" w:sz="6" w:val="single"/>
+              <w:bottom w:color="000000" w:space="0" w:sz="6" w:val="single"/>
+              <w:right w:color="000000" w:space="0" w:sz="6" w:val="single"/>
+            </w:tcBorders>
+          </w:tcPr>
+          <w:p>
+            <w:pPr>
+              <w:jc w:val="center"/>
+              <w:rPr/>
+            </w:pPr>
+            <w:r>
+              <w:rPr>
+                <w:rtl w:val="0"/>
+              </w:rPr>
+              <w:t xml:space="preserve">10am</w:t>
+            </w:r>
+          </w:p>
+        </w:tc>
+        <w:tc>
+          <w:tcPr>
+            <w:tcBorders>
+              <w:top w:color="000000" w:space="0" w:sz="6" w:val="single"/>
+              <w:left w:color="000000" w:space="0" w:sz="6" w:val="single"/>
+              <w:bottom w:color="000000" w:space="0" w:sz="6" w:val="single"/>
+              <w:right w:color="000000" w:space="0" w:sz="6" w:val="single"/>
+            </w:tcBorders>
+          </w:tcPr>
+          <w:p>
+            <w:pPr>
+              <w:jc w:val="center"/>
+              <w:rPr/>
+            </w:pPr>
+            <w:r>
+              <w:rPr>
+                <w:rtl w:val="0"/>
+              </w:rPr>
+              <w:t xml:space="preserve">0</w:t>
+            </w:r>
+          </w:p>
+        </w:tc>
+        <w:tc>
+          <w:tcPr>
+            <w:tcBorders>
+              <w:top w:color="000000" w:space="0" w:sz="6" w:val="single"/>
+              <w:left w:color="000000" w:space="0" w:sz="6" w:val="single"/>
+              <w:bottom w:color="000000" w:space="0" w:sz="6" w:val="single"/>
+              <w:right w:color="000000" w:space="0" w:sz="6" w:val="single"/>
+            </w:tcBorders>
+          </w:tcPr>
+          <w:p>
+            <w:pPr>
+              <w:jc w:val="center"/>
+              <w:rPr/>
+            </w:pPr>
+            <w:r>
+              <w:rPr>
+                <w:rtl w:val="0"/>
+              </w:rPr>
+              <w:t xml:space="preserve">60 minutoa</w:t>
+            </w:r>
+          </w:p>
+        </w:tc>
+        <w:tc>
+          <w:tcPr>
+            <w:tcBorders>
+              <w:top w:color="000000" w:space="0" w:sz="6" w:val="single"/>
+              <w:left w:color="000000" w:space="0" w:sz="6" w:val="single"/>
+              <w:bottom w:color="000000" w:space="0" w:sz="6" w:val="single"/>
+              <w:right w:color="000000" w:space="0" w:sz="6" w:val="single"/>
+            </w:tcBorders>
+          </w:tcPr>
+          <w:p>
+            <w:pPr>
+              <w:jc w:val="center"/>
+              <w:rPr/>
+            </w:pPr>
+            <w:r>
+              <w:rPr>
+                <w:rtl w:val="0"/>
+              </w:rPr>
+              <w:t xml:space="preserve">Script Postmortem</w:t>
+            </w:r>
+          </w:p>
+        </w:tc>
+        <w:tc>
+          <w:tcPr>
+            <w:gridSpan w:val="3"/>
+            <w:tcBorders>
+              <w:top w:color="000000" w:space="0" w:sz="6" w:val="single"/>
+              <w:left w:color="000000" w:space="0" w:sz="6" w:val="single"/>
+              <w:bottom w:color="000000" w:space="0" w:sz="6" w:val="single"/>
+              <w:right w:color="000000" w:space="0" w:sz="6" w:val="single"/>
+            </w:tcBorders>
+          </w:tcPr>
+          <w:p>
+            <w:pPr>
+              <w:jc w:val="center"/>
+              <w:rPr/>
+            </w:pPr>
+            <w:r>
+              <w:rPr>
+                <w:rtl w:val="0"/>
+              </w:rPr>
+              <w:t xml:space="preserve">Ingenieria de software</w:t>
+            </w:r>
+          </w:p>
+        </w:tc>
+        <w:tc>
+          <w:tcPr>
+            <w:gridSpan w:val="2"/>
+            <w:tcBorders>
+              <w:top w:color="000000" w:space="0" w:sz="6" w:val="single"/>
+              <w:left w:color="000000" w:space="0" w:sz="6" w:val="single"/>
+              <w:bottom w:color="000000" w:space="0" w:sz="6" w:val="single"/>
+              <w:right w:color="000000" w:space="0" w:sz="6" w:val="single"/>
+            </w:tcBorders>
+          </w:tcPr>
+          <w:p>
+            <w:pPr>
+              <w:rPr/>
+            </w:pPr>
+            <w:r>
+              <w:rPr>
+                <w:rtl w:val="0"/>
+              </w:rPr>
+              <w:t xml:space="preserve">Se realizo el script Postmortem</w:t>
+            </w:r>
+          </w:p>
+        </w:tc>
+        <w:tc>
+          <w:tcPr>
+            <w:tcBorders>
+              <w:top w:color="000000" w:space="0" w:sz="6" w:val="single"/>
+              <w:left w:color="000000" w:space="0" w:sz="6" w:val="single"/>
+              <w:bottom w:color="000000" w:space="0" w:sz="6" w:val="single"/>
+              <w:right w:color="000000" w:space="0" w:sz="6" w:val="single"/>
+            </w:tcBorders>
+          </w:tcPr>
+          <w:p>
+            <w:pPr>
+              <w:rPr/>
+            </w:pPr>
+            <w:r>
+              <w:rPr>
+                <w:rtl w:val="0"/>
+              </w:rPr>
+              <w:t xml:space="preserve">x</w:t>
+            </w:r>
+          </w:p>
+        </w:tc>
+        <w:tc>
+          <w:tcPr>
+            <w:tcBorders>
+              <w:top w:color="000000" w:space="0" w:sz="6" w:val="single"/>
+              <w:left w:color="000000" w:space="0" w:sz="6" w:val="single"/>
+              <w:bottom w:color="000000" w:space="0" w:sz="6" w:val="single"/>
+              <w:right w:color="000000" w:space="0" w:sz="6" w:val="single"/>
+            </w:tcBorders>
+          </w:tcPr>
+          <w:p>
+            <w:pPr>
+              <w:rPr/>
+            </w:pPr>
+            <w:r>
+              <w:rPr>
+                <w:rtl w:val="0"/>
+              </w:rPr>
+            </w:r>
+          </w:p>
+        </w:tc>
+      </w:tr>
+      <w:tr>
+        <w:trPr>
+          <w:cantSplit w:val="1"/>
+          <w:trHeight w:val="735" w:hRule="atLeast"/>
+          <w:tblHeader w:val="0"/>
+        </w:trPr>
+        <w:tc>
+          <w:tcPr>
+            <w:tcBorders>
+              <w:top w:color="000000" w:space="0" w:sz="6" w:val="single"/>
+              <w:left w:color="000000" w:space="0" w:sz="6" w:val="single"/>
+              <w:bottom w:color="000000" w:space="0" w:sz="6" w:val="single"/>
+              <w:right w:color="000000" w:space="0" w:sz="6" w:val="single"/>
+            </w:tcBorders>
+          </w:tcPr>
+          <w:p>
+            <w:pPr>
+              <w:jc w:val="center"/>
+              <w:rPr/>
+            </w:pPr>
+            <w:r>
+              <w:rPr>
+                <w:rtl w:val="0"/>
+              </w:rPr>
+              <w:t xml:space="preserve">13/10/2025</w:t>
+            </w:r>
+          </w:p>
+        </w:tc>
+        <w:tc>
+          <w:tcPr>
+            <w:tcBorders>
+              <w:top w:color="000000" w:space="0" w:sz="6" w:val="single"/>
+              <w:left w:color="000000" w:space="0" w:sz="6" w:val="single"/>
+              <w:bottom w:color="000000" w:space="0" w:sz="6" w:val="single"/>
+              <w:right w:color="000000" w:space="0" w:sz="6" w:val="single"/>
+            </w:tcBorders>
+          </w:tcPr>
+          <w:p>
+            <w:pPr>
+              <w:jc w:val="center"/>
+              <w:rPr/>
+            </w:pPr>
+            <w:r>
+              <w:rPr>
+                <w:rtl w:val="0"/>
+              </w:rPr>
+              <w:t xml:space="preserve">3pm</w:t>
+            </w:r>
+          </w:p>
+        </w:tc>
+        <w:tc>
+          <w:tcPr>
+            <w:tcBorders>
+              <w:top w:color="000000" w:space="0" w:sz="6" w:val="single"/>
+              <w:left w:color="000000" w:space="0" w:sz="6" w:val="single"/>
+              <w:bottom w:color="000000" w:space="0" w:sz="6" w:val="single"/>
+              <w:right w:color="000000" w:space="0" w:sz="6" w:val="single"/>
+            </w:tcBorders>
+          </w:tcPr>
+          <w:p>
+            <w:pPr>
+              <w:jc w:val="center"/>
+              <w:rPr/>
+            </w:pPr>
+            <w:r>
+              <w:rPr>
+                <w:rtl w:val="0"/>
+              </w:rPr>
+              <w:t xml:space="preserve">4pm</w:t>
+            </w:r>
+          </w:p>
+        </w:tc>
+        <w:tc>
+          <w:tcPr>
+            <w:tcBorders>
+              <w:top w:color="000000" w:space="0" w:sz="6" w:val="single"/>
+              <w:left w:color="000000" w:space="0" w:sz="6" w:val="single"/>
+              <w:bottom w:color="000000" w:space="0" w:sz="6" w:val="single"/>
+              <w:right w:color="000000" w:space="0" w:sz="6" w:val="single"/>
+            </w:tcBorders>
+          </w:tcPr>
+          <w:p>
+            <w:pPr>
+              <w:jc w:val="center"/>
+              <w:rPr/>
+            </w:pPr>
+            <w:r>
+              <w:rPr>
+                <w:rtl w:val="0"/>
+              </w:rPr>
+              <w:t xml:space="preserve">0</w:t>
+            </w:r>
+          </w:p>
+        </w:tc>
+        <w:tc>
+          <w:tcPr>
+            <w:tcBorders>
+              <w:top w:color="000000" w:space="0" w:sz="6" w:val="single"/>
+              <w:left w:color="000000" w:space="0" w:sz="6" w:val="single"/>
+              <w:bottom w:color="000000" w:space="0" w:sz="6" w:val="single"/>
+              <w:right w:color="000000" w:space="0" w:sz="6" w:val="single"/>
+            </w:tcBorders>
+          </w:tcPr>
+          <w:p>
+            <w:pPr>
+              <w:jc w:val="center"/>
+              <w:rPr/>
+            </w:pPr>
+            <w:r>
+              <w:rPr>
+                <w:rtl w:val="0"/>
+              </w:rPr>
+              <w:t xml:space="preserve">60 minutos</w:t>
+            </w:r>
+          </w:p>
+        </w:tc>
+        <w:tc>
+          <w:tcPr>
+            <w:tcBorders>
+              <w:top w:color="000000" w:space="0" w:sz="6" w:val="single"/>
+              <w:left w:color="000000" w:space="0" w:sz="6" w:val="single"/>
+              <w:bottom w:color="000000" w:space="0" w:sz="6" w:val="single"/>
+              <w:right w:color="000000" w:space="0" w:sz="6" w:val="single"/>
+            </w:tcBorders>
+          </w:tcPr>
+          <w:p>
+            <w:pPr>
+              <w:jc w:val="center"/>
+              <w:rPr/>
+            </w:pPr>
+            <w:r>
+              <w:rPr>
+                <w:rtl w:val="0"/>
+              </w:rPr>
+              <w:t xml:space="preserve">Documento final 8</w:t>
+            </w:r>
+          </w:p>
+        </w:tc>
+        <w:tc>
+          <w:tcPr>
+            <w:gridSpan w:val="3"/>
+            <w:tcBorders>
+              <w:top w:color="000000" w:space="0" w:sz="6" w:val="single"/>
+              <w:left w:color="000000" w:space="0" w:sz="6" w:val="single"/>
+              <w:bottom w:color="000000" w:space="0" w:sz="6" w:val="single"/>
+              <w:right w:color="000000" w:space="0" w:sz="6" w:val="single"/>
+            </w:tcBorders>
+          </w:tcPr>
+          <w:p>
+            <w:pPr>
+              <w:jc w:val="center"/>
+              <w:rPr/>
+            </w:pPr>
+            <w:r>
+              <w:rPr>
+                <w:rtl w:val="0"/>
+              </w:rPr>
+              <w:t xml:space="preserve">Ingenieria de software</w:t>
+            </w:r>
+          </w:p>
+        </w:tc>
+        <w:tc>
+          <w:tcPr>
+            <w:gridSpan w:val="2"/>
+            <w:tcBorders>
+              <w:top w:color="000000" w:space="0" w:sz="6" w:val="single"/>
+              <w:left w:color="000000" w:space="0" w:sz="6" w:val="single"/>
+              <w:bottom w:color="000000" w:space="0" w:sz="6" w:val="single"/>
+              <w:right w:color="000000" w:space="0" w:sz="6" w:val="single"/>
+            </w:tcBorders>
+          </w:tcPr>
+          <w:p>
+            <w:pPr>
+              <w:rPr/>
+            </w:pPr>
+            <w:r>
+              <w:rPr>
+                <w:rtl w:val="0"/>
+              </w:rPr>
+              <w:t xml:space="preserve">Se Realizo el Documento Final</w:t>
+            </w:r>
+          </w:p>
+        </w:tc>
+        <w:tc>
+          <w:tcPr>
+            <w:tcBorders>
+              <w:top w:color="000000" w:space="0" w:sz="6" w:val="single"/>
+              <w:left w:color="000000" w:space="0" w:sz="6" w:val="single"/>
+              <w:bottom w:color="000000" w:space="0" w:sz="6" w:val="single"/>
+              <w:right w:color="000000" w:space="0" w:sz="6" w:val="single"/>
+            </w:tcBorders>
+          </w:tcPr>
+          <w:p>
+            <w:pPr>
+              <w:rPr/>
+            </w:pPr>
+            <w:r>
+              <w:rPr>
+                <w:rtl w:val="0"/>
+              </w:rPr>
+              <w:t xml:space="preserve">x</w:t>
+            </w:r>
+          </w:p>
+        </w:tc>
+        <w:tc>
+          <w:tcPr>
+            <w:tcBorders>
+              <w:top w:color="000000" w:space="0" w:sz="6" w:val="single"/>
+              <w:left w:color="000000" w:space="0" w:sz="6" w:val="single"/>
+              <w:bottom w:color="000000" w:space="0" w:sz="6" w:val="single"/>
+              <w:right w:color="000000" w:space="0" w:sz="6" w:val="single"/>
+            </w:tcBorders>
+          </w:tcPr>
+          <w:p>
+            <w:pPr>
+              <w:rPr/>
+            </w:pPr>
+            <w:r>
+              <w:rPr>
+                <w:rtl w:val="0"/>
+              </w:rPr>
+            </w:r>
+          </w:p>
+        </w:tc>
+      </w:tr>
+      <w:tr>
+        <w:trPr>
+          <w:cantSplit w:val="1"/>
+          <w:trHeight w:val="735" w:hRule="atLeast"/>
+          <w:tblHeader w:val="0"/>
+        </w:trPr>
+        <w:tc>
+          <w:tcPr>
+            <w:tcBorders>
+              <w:top w:color="000000" w:space="0" w:sz="6" w:val="single"/>
+              <w:left w:color="000000" w:space="0" w:sz="6" w:val="single"/>
+              <w:bottom w:color="000000" w:space="0" w:sz="6" w:val="single"/>
+              <w:right w:color="000000" w:space="0" w:sz="6" w:val="single"/>
+            </w:tcBorders>
+          </w:tcPr>
+          <w:p>
+            <w:pPr>
+              <w:jc w:val="center"/>
+              <w:rPr/>
+            </w:pPr>
+            <w:r>
+              <w:rPr>
+                <w:rtl w:val="0"/>
+              </w:rPr>
+              <w:t xml:space="preserve">13/10/2025</w:t>
+            </w:r>
+          </w:p>
+        </w:tc>
+        <w:tc>
+          <w:tcPr>
+            <w:tcBorders>
+              <w:top w:color="000000" w:space="0" w:sz="6" w:val="single"/>
+              <w:left w:color="000000" w:space="0" w:sz="6" w:val="single"/>
+              <w:bottom w:color="000000" w:space="0" w:sz="6" w:val="single"/>
+              <w:right w:color="000000" w:space="0" w:sz="6" w:val="single"/>
+            </w:tcBorders>
+          </w:tcPr>
+          <w:p>
+            <w:pPr>
+              <w:jc w:val="center"/>
+              <w:rPr/>
+            </w:pPr>
+            <w:r>
+              <w:rPr>
+                <w:rtl w:val="0"/>
+              </w:rPr>
+              <w:t xml:space="preserve">4pm</w:t>
+            </w:r>
+          </w:p>
+        </w:tc>
+        <w:tc>
+          <w:tcPr>
+            <w:tcBorders>
+              <w:top w:color="000000" w:space="0" w:sz="6" w:val="single"/>
+              <w:left w:color="000000" w:space="0" w:sz="6" w:val="single"/>
+              <w:bottom w:color="000000" w:space="0" w:sz="6" w:val="single"/>
+              <w:right w:color="000000" w:space="0" w:sz="6" w:val="single"/>
+            </w:tcBorders>
+          </w:tcPr>
+          <w:p>
+            <w:pPr>
+              <w:jc w:val="center"/>
+              <w:rPr/>
+            </w:pPr>
+            <w:r>
+              <w:rPr>
+                <w:rtl w:val="0"/>
+              </w:rPr>
+              <w:t xml:space="preserve">5pm</w:t>
+            </w:r>
+          </w:p>
+        </w:tc>
+        <w:tc>
+          <w:tcPr>
+            <w:tcBorders>
+              <w:top w:color="000000" w:space="0" w:sz="6" w:val="single"/>
+              <w:left w:color="000000" w:space="0" w:sz="6" w:val="single"/>
+              <w:bottom w:color="000000" w:space="0" w:sz="6" w:val="single"/>
+              <w:right w:color="000000" w:space="0" w:sz="6" w:val="single"/>
+            </w:tcBorders>
+          </w:tcPr>
+          <w:p>
+            <w:pPr>
+              <w:jc w:val="center"/>
+              <w:rPr/>
+            </w:pPr>
+            <w:r>
+              <w:rPr>
+                <w:rtl w:val="0"/>
+              </w:rPr>
+              <w:t xml:space="preserve">0</w:t>
+            </w:r>
+          </w:p>
+        </w:tc>
+        <w:tc>
+          <w:tcPr>
+            <w:tcBorders>
+              <w:top w:color="000000" w:space="0" w:sz="6" w:val="single"/>
+              <w:left w:color="000000" w:space="0" w:sz="6" w:val="single"/>
+              <w:bottom w:color="000000" w:space="0" w:sz="6" w:val="single"/>
+              <w:right w:color="000000" w:space="0" w:sz="6" w:val="single"/>
+            </w:tcBorders>
+          </w:tcPr>
+          <w:p>
+            <w:pPr>
+              <w:jc w:val="center"/>
+              <w:rPr/>
+            </w:pPr>
+            <w:r>
+              <w:rPr>
+                <w:rtl w:val="0"/>
+              </w:rPr>
+              <w:t xml:space="preserve">60 minutos</w:t>
+            </w:r>
+          </w:p>
+        </w:tc>
+        <w:tc>
+          <w:tcPr>
+            <w:tcBorders>
+              <w:top w:color="000000" w:space="0" w:sz="6" w:val="single"/>
+              <w:left w:color="000000" w:space="0" w:sz="6" w:val="single"/>
+              <w:bottom w:color="000000" w:space="0" w:sz="6" w:val="single"/>
+              <w:right w:color="000000" w:space="0" w:sz="6" w:val="single"/>
+            </w:tcBorders>
+          </w:tcPr>
+          <w:p>
+            <w:pPr>
+              <w:jc w:val="center"/>
+              <w:rPr/>
+            </w:pPr>
+            <w:r>
+              <w:rPr>
+                <w:rtl w:val="0"/>
+              </w:rPr>
+              <w:t xml:space="preserve">Maestro de documento</w:t>
+            </w:r>
+          </w:p>
+        </w:tc>
+        <w:tc>
+          <w:tcPr>
+            <w:gridSpan w:val="3"/>
+            <w:tcBorders>
+              <w:top w:color="000000" w:space="0" w:sz="6" w:val="single"/>
+              <w:left w:color="000000" w:space="0" w:sz="6" w:val="single"/>
+              <w:bottom w:color="000000" w:space="0" w:sz="6" w:val="single"/>
+              <w:right w:color="000000" w:space="0" w:sz="6" w:val="single"/>
+            </w:tcBorders>
+          </w:tcPr>
+          <w:p>
+            <w:pPr>
+              <w:jc w:val="center"/>
+              <w:rPr/>
+            </w:pPr>
+            <w:r>
+              <w:rPr>
+                <w:rtl w:val="0"/>
+              </w:rPr>
+              <w:t xml:space="preserve">Ingenieria de software</w:t>
+            </w:r>
+          </w:p>
+        </w:tc>
+        <w:tc>
+          <w:tcPr>
+            <w:gridSpan w:val="2"/>
+            <w:tcBorders>
+              <w:top w:color="000000" w:space="0" w:sz="6" w:val="single"/>
+              <w:left w:color="000000" w:space="0" w:sz="6" w:val="single"/>
+              <w:bottom w:color="000000" w:space="0" w:sz="6" w:val="single"/>
+              <w:right w:color="000000" w:space="0" w:sz="6" w:val="single"/>
+            </w:tcBorders>
+          </w:tcPr>
+          <w:p>
+            <w:pPr>
+              <w:rPr/>
+            </w:pPr>
+            <w:r>
+              <w:rPr>
+                <w:rtl w:val="0"/>
+              </w:rPr>
+              <w:t xml:space="preserve">Se actualizo el maestro de documento</w:t>
+            </w:r>
+          </w:p>
+        </w:tc>
+        <w:tc>
+          <w:tcPr>
+            <w:tcBorders>
+              <w:top w:color="000000" w:space="0" w:sz="6" w:val="single"/>
+              <w:left w:color="000000" w:space="0" w:sz="6" w:val="single"/>
+              <w:bottom w:color="000000" w:space="0" w:sz="6" w:val="single"/>
+              <w:right w:color="000000" w:space="0" w:sz="6" w:val="single"/>
+            </w:tcBorders>
+          </w:tcPr>
+          <w:p>
+            <w:pPr>
+              <w:rPr/>
+            </w:pPr>
+            <w:r>
+              <w:rPr>
+                <w:rtl w:val="0"/>
+              </w:rPr>
+              <w:t xml:space="preserve">x</w:t>
+            </w:r>
+          </w:p>
+        </w:tc>
+        <w:tc>
+          <w:tcPr>
+            <w:tcBorders>
+              <w:top w:color="000000" w:space="0" w:sz="6" w:val="single"/>
+              <w:left w:color="000000" w:space="0" w:sz="6" w:val="single"/>
+              <w:bottom w:color="000000" w:space="0" w:sz="6" w:val="single"/>
+              <w:right w:color="000000" w:space="0" w:sz="6" w:val="single"/>
+            </w:tcBorders>
+          </w:tcPr>
+          <w:p>
+            <w:pPr>
+              <w:rPr/>
+            </w:pPr>
+            <w:r>
+              <w:rPr>
+                <w:rtl w:val="0"/>
+              </w:rPr>
+            </w:r>
+          </w:p>
+        </w:tc>
+      </w:tr>
+      <w:tr>
+        <w:trPr>
+          <w:cantSplit w:val="1"/>
+          <w:trHeight w:val="735" w:hRule="atLeast"/>
+          <w:tblHeader w:val="0"/>
+        </w:trPr>
+        <w:tc>
+          <w:tcPr>
+            <w:tcBorders>
+              <w:top w:color="000000" w:space="0" w:sz="6" w:val="single"/>
+              <w:left w:color="000000" w:space="0" w:sz="6" w:val="single"/>
+              <w:bottom w:color="000000" w:space="0" w:sz="6" w:val="single"/>
+              <w:right w:color="000000" w:space="0" w:sz="6" w:val="single"/>
+            </w:tcBorders>
+          </w:tcPr>
+          <w:p>
+            <w:pPr>
+              <w:jc w:val="center"/>
+              <w:rPr/>
+            </w:pPr>
+            <w:r>
+              <w:rPr>
+                <w:rtl w:val="0"/>
+              </w:rPr>
+              <w:t xml:space="preserve">13/10/2025</w:t>
+            </w:r>
+          </w:p>
+        </w:tc>
+        <w:tc>
+          <w:tcPr>
+            <w:tcBorders>
+              <w:top w:color="000000" w:space="0" w:sz="6" w:val="single"/>
+              <w:left w:color="000000" w:space="0" w:sz="6" w:val="single"/>
+              <w:bottom w:color="000000" w:space="0" w:sz="6" w:val="single"/>
+              <w:right w:color="000000" w:space="0" w:sz="6" w:val="single"/>
+            </w:tcBorders>
+          </w:tcPr>
+          <w:p>
+            <w:pPr>
+              <w:jc w:val="center"/>
+              <w:rPr/>
+            </w:pPr>
+            <w:r>
+              <w:rPr>
+                <w:rtl w:val="0"/>
+              </w:rPr>
+              <w:t xml:space="preserve">6pm</w:t>
+            </w:r>
+          </w:p>
+        </w:tc>
+        <w:tc>
+          <w:tcPr>
+            <w:tcBorders>
+              <w:top w:color="000000" w:space="0" w:sz="6" w:val="single"/>
+              <w:left w:color="000000" w:space="0" w:sz="6" w:val="single"/>
+              <w:bottom w:color="000000" w:space="0" w:sz="6" w:val="single"/>
+              <w:right w:color="000000" w:space="0" w:sz="6" w:val="single"/>
+            </w:tcBorders>
+          </w:tcPr>
+          <w:p>
+            <w:pPr>
+              <w:jc w:val="center"/>
+              <w:rPr/>
+            </w:pPr>
+            <w:r>
+              <w:rPr>
+                <w:rtl w:val="0"/>
+              </w:rPr>
+              <w:t xml:space="preserve">9pm</w:t>
+            </w:r>
+          </w:p>
+        </w:tc>
+        <w:tc>
+          <w:tcPr>
+            <w:tcBorders>
+              <w:top w:color="000000" w:space="0" w:sz="6" w:val="single"/>
+              <w:left w:color="000000" w:space="0" w:sz="6" w:val="single"/>
+              <w:bottom w:color="000000" w:space="0" w:sz="6" w:val="single"/>
+              <w:right w:color="000000" w:space="0" w:sz="6" w:val="single"/>
+            </w:tcBorders>
+          </w:tcPr>
+          <w:p>
+            <w:pPr>
+              <w:jc w:val="center"/>
+              <w:rPr/>
+            </w:pPr>
+            <w:r>
+              <w:rPr>
+                <w:rtl w:val="0"/>
+              </w:rPr>
+              <w:t xml:space="preserve">0</w:t>
+            </w:r>
+          </w:p>
+        </w:tc>
+        <w:tc>
+          <w:tcPr>
+            <w:tcBorders>
+              <w:top w:color="000000" w:space="0" w:sz="6" w:val="single"/>
+              <w:left w:color="000000" w:space="0" w:sz="6" w:val="single"/>
+              <w:bottom w:color="000000" w:space="0" w:sz="6" w:val="single"/>
+              <w:right w:color="000000" w:space="0" w:sz="6" w:val="single"/>
+            </w:tcBorders>
+          </w:tcPr>
+          <w:p>
+            <w:pPr>
+              <w:jc w:val="center"/>
+              <w:rPr/>
+            </w:pPr>
+            <w:r>
+              <w:rPr>
+                <w:rtl w:val="0"/>
+              </w:rPr>
+              <w:t xml:space="preserve">180 minutos</w:t>
+            </w:r>
+          </w:p>
+        </w:tc>
+        <w:tc>
+          <w:tcPr>
+            <w:tcBorders>
+              <w:top w:color="000000" w:space="0" w:sz="6" w:val="single"/>
+              <w:left w:color="000000" w:space="0" w:sz="6" w:val="single"/>
+              <w:bottom w:color="000000" w:space="0" w:sz="6" w:val="single"/>
+              <w:right w:color="000000" w:space="0" w:sz="6" w:val="single"/>
+            </w:tcBorders>
+          </w:tcPr>
+          <w:p>
+            <w:pPr>
+              <w:jc w:val="center"/>
+              <w:rPr/>
+            </w:pPr>
+            <w:r>
+              <w:rPr>
+                <w:rtl w:val="0"/>
+              </w:rPr>
+              <w:t xml:space="preserve">Documento informe de Postmortem</w:t>
+            </w:r>
+          </w:p>
+        </w:tc>
+        <w:tc>
+          <w:tcPr>
+            <w:gridSpan w:val="3"/>
+            <w:tcBorders>
+              <w:top w:color="000000" w:space="0" w:sz="6" w:val="single"/>
+              <w:left w:color="000000" w:space="0" w:sz="6" w:val="single"/>
+              <w:bottom w:color="000000" w:space="0" w:sz="6" w:val="single"/>
+              <w:right w:color="000000" w:space="0" w:sz="6" w:val="single"/>
+            </w:tcBorders>
+          </w:tcPr>
+          <w:p>
+            <w:pPr>
+              <w:jc w:val="center"/>
+              <w:rPr/>
+            </w:pPr>
+            <w:r>
+              <w:rPr>
+                <w:rtl w:val="0"/>
+              </w:rPr>
+              <w:t xml:space="preserve">Ingenieria de software</w:t>
+            </w:r>
+          </w:p>
+        </w:tc>
+        <w:tc>
+          <w:tcPr>
+            <w:gridSpan w:val="2"/>
+            <w:tcBorders>
+              <w:top w:color="000000" w:space="0" w:sz="6" w:val="single"/>
+              <w:left w:color="000000" w:space="0" w:sz="6" w:val="single"/>
+              <w:bottom w:color="000000" w:space="0" w:sz="6" w:val="single"/>
+              <w:right w:color="000000" w:space="0" w:sz="6" w:val="single"/>
+            </w:tcBorders>
+          </w:tcPr>
+          <w:p>
+            <w:pPr>
+              <w:rPr/>
+            </w:pPr>
+            <w:r>
+              <w:rPr>
+                <w:rtl w:val="0"/>
+              </w:rPr>
+              <w:t xml:space="preserve">Se hizo el documento informe de Postmortem</w:t>
+            </w:r>
+          </w:p>
+        </w:tc>
+        <w:tc>
+          <w:tcPr>
+            <w:tcBorders>
+              <w:top w:color="000000" w:space="0" w:sz="6" w:val="single"/>
+              <w:left w:color="000000" w:space="0" w:sz="6" w:val="single"/>
+              <w:bottom w:color="000000" w:space="0" w:sz="6" w:val="single"/>
+              <w:right w:color="000000" w:space="0" w:sz="6" w:val="single"/>
+            </w:tcBorders>
+          </w:tcPr>
+          <w:p>
+            <w:pPr>
+              <w:rPr/>
+            </w:pPr>
+            <w:r>
+              <w:rPr>
+                <w:rtl w:val="0"/>
+              </w:rPr>
+              <w:t xml:space="preserve">x</w:t>
+            </w:r>
+          </w:p>
+        </w:tc>
+        <w:tc>
+          <w:tcPr>
+            <w:tcBorders>
+              <w:top w:color="000000" w:space="0" w:sz="6" w:val="single"/>
+              <w:left w:color="000000" w:space="0" w:sz="6" w:val="single"/>
+              <w:bottom w:color="000000" w:space="0" w:sz="6" w:val="single"/>
+              <w:right w:color="000000" w:space="0" w:sz="6" w:val="single"/>
+            </w:tcBorders>
+          </w:tcPr>
+          <w:p>
+            <w:pPr>
+              <w:rPr/>
+            </w:pPr>
+            <w:r>
+              <w:rPr>
+                <w:rtl w:val="0"/>
+              </w:rPr>
+            </w:r>
+          </w:p>
+        </w:tc>
+      </w:tr>
+      <w:tr>
+        <w:trPr>
+          <w:cantSplit w:val="1"/>
+          <w:trHeight w:val="735" w:hRule="atLeast"/>
+          <w:tblHeader w:val="0"/>
+        </w:trPr>
+        <w:tc>
+          <w:tcPr>
+            <w:tcBorders>
+              <w:top w:color="000000" w:space="0" w:sz="6" w:val="single"/>
+              <w:left w:color="000000" w:space="0" w:sz="6" w:val="single"/>
+              <w:bottom w:color="000000" w:space="0" w:sz="6" w:val="single"/>
+              <w:right w:color="000000" w:space="0" w:sz="6" w:val="single"/>
+            </w:tcBorders>
+          </w:tcPr>
+          <w:p>
+            <w:pPr>
+              <w:jc w:val="center"/>
+              <w:rPr/>
+            </w:pPr>
+            <w:r>
+              <w:rPr>
+                <w:rtl w:val="0"/>
+              </w:rPr>
+              <w:t xml:space="preserve">14/10/2025</w:t>
+            </w:r>
+          </w:p>
+        </w:tc>
+        <w:tc>
+          <w:tcPr>
+            <w:tcBorders>
+              <w:top w:color="000000" w:space="0" w:sz="6" w:val="single"/>
+              <w:left w:color="000000" w:space="0" w:sz="6" w:val="single"/>
+              <w:bottom w:color="000000" w:space="0" w:sz="6" w:val="single"/>
+              <w:right w:color="000000" w:space="0" w:sz="6" w:val="single"/>
+            </w:tcBorders>
+          </w:tcPr>
+          <w:p>
+            <w:pPr>
+              <w:jc w:val="center"/>
+              <w:rPr/>
+            </w:pPr>
+            <w:r>
+              <w:rPr>
+                <w:rtl w:val="0"/>
+              </w:rPr>
+              <w:t xml:space="preserve">3pm</w:t>
+            </w:r>
+          </w:p>
+        </w:tc>
+        <w:tc>
+          <w:tcPr>
+            <w:tcBorders>
+              <w:top w:color="000000" w:space="0" w:sz="6" w:val="single"/>
+              <w:left w:color="000000" w:space="0" w:sz="6" w:val="single"/>
+              <w:bottom w:color="000000" w:space="0" w:sz="6" w:val="single"/>
+              <w:right w:color="000000" w:space="0" w:sz="6" w:val="single"/>
+            </w:tcBorders>
+          </w:tcPr>
+          <w:p>
+            <w:pPr>
+              <w:jc w:val="center"/>
+              <w:rPr/>
+            </w:pPr>
+            <w:r>
+              <w:rPr>
+                <w:rtl w:val="0"/>
+              </w:rPr>
+              <w:t xml:space="preserve">6pm</w:t>
+            </w:r>
+          </w:p>
+        </w:tc>
+        <w:tc>
+          <w:tcPr>
+            <w:tcBorders>
+              <w:top w:color="000000" w:space="0" w:sz="6" w:val="single"/>
+              <w:left w:color="000000" w:space="0" w:sz="6" w:val="single"/>
+              <w:bottom w:color="000000" w:space="0" w:sz="6" w:val="single"/>
+              <w:right w:color="000000" w:space="0" w:sz="6" w:val="single"/>
+            </w:tcBorders>
+          </w:tcPr>
+          <w:p>
+            <w:pPr>
+              <w:jc w:val="center"/>
+              <w:rPr/>
+            </w:pPr>
+            <w:r>
+              <w:rPr>
+                <w:rtl w:val="0"/>
+              </w:rPr>
+              <w:t xml:space="preserve">0</w:t>
+            </w:r>
+          </w:p>
+        </w:tc>
+        <w:tc>
+          <w:tcPr>
+            <w:tcBorders>
+              <w:top w:color="000000" w:space="0" w:sz="6" w:val="single"/>
+              <w:left w:color="000000" w:space="0" w:sz="6" w:val="single"/>
+              <w:bottom w:color="000000" w:space="0" w:sz="6" w:val="single"/>
+              <w:right w:color="000000" w:space="0" w:sz="6" w:val="single"/>
+            </w:tcBorders>
+          </w:tcPr>
+          <w:p>
+            <w:pPr>
+              <w:jc w:val="center"/>
+              <w:rPr/>
+            </w:pPr>
+            <w:r>
+              <w:rPr>
+                <w:rtl w:val="0"/>
+              </w:rPr>
+              <w:t xml:space="preserve">180 minutos</w:t>
+            </w:r>
+          </w:p>
+        </w:tc>
+        <w:tc>
+          <w:tcPr>
+            <w:tcBorders>
+              <w:top w:color="000000" w:space="0" w:sz="6" w:val="single"/>
+              <w:left w:color="000000" w:space="0" w:sz="6" w:val="single"/>
+              <w:bottom w:color="000000" w:space="0" w:sz="6" w:val="single"/>
+              <w:right w:color="000000" w:space="0" w:sz="6" w:val="single"/>
+            </w:tcBorders>
+          </w:tcPr>
+          <w:p>
+            <w:pPr>
+              <w:jc w:val="center"/>
+              <w:rPr/>
+            </w:pPr>
+            <w:r>
+              <w:rPr>
+                <w:rtl w:val="0"/>
+              </w:rPr>
+              <w:t xml:space="preserve">Presentacion de Postmortem</w:t>
+            </w:r>
+          </w:p>
+        </w:tc>
+        <w:tc>
+          <w:tcPr>
+            <w:gridSpan w:val="3"/>
+            <w:tcBorders>
+              <w:top w:color="000000" w:space="0" w:sz="6" w:val="single"/>
+              <w:left w:color="000000" w:space="0" w:sz="6" w:val="single"/>
+              <w:bottom w:color="000000" w:space="0" w:sz="6" w:val="single"/>
+              <w:right w:color="000000" w:space="0" w:sz="6" w:val="single"/>
+            </w:tcBorders>
+          </w:tcPr>
+          <w:p>
+            <w:pPr>
+              <w:jc w:val="center"/>
+              <w:rPr/>
+            </w:pPr>
+            <w:r>
+              <w:rPr>
+                <w:rtl w:val="0"/>
+              </w:rPr>
+              <w:t xml:space="preserve">Ingenieria de software</w:t>
+            </w:r>
+          </w:p>
+        </w:tc>
+        <w:tc>
+          <w:tcPr>
+            <w:gridSpan w:val="2"/>
+            <w:tcBorders>
+              <w:top w:color="000000" w:space="0" w:sz="6" w:val="single"/>
+              <w:left w:color="000000" w:space="0" w:sz="6" w:val="single"/>
+              <w:bottom w:color="000000" w:space="0" w:sz="6" w:val="single"/>
+              <w:right w:color="000000" w:space="0" w:sz="6" w:val="single"/>
+            </w:tcBorders>
+          </w:tcPr>
+          <w:p>
+            <w:pPr>
+              <w:rPr/>
+            </w:pPr>
+            <w:r>
+              <w:rPr>
+                <w:rtl w:val="0"/>
+              </w:rPr>
+              <w:t xml:space="preserve">Se hizo la presentacion de Postmortem</w:t>
+            </w:r>
+          </w:p>
+        </w:tc>
+        <w:tc>
+          <w:tcPr>
+            <w:tcBorders>
+              <w:top w:color="000000" w:space="0" w:sz="6" w:val="single"/>
+              <w:left w:color="000000" w:space="0" w:sz="6" w:val="single"/>
+              <w:bottom w:color="000000" w:space="0" w:sz="6" w:val="single"/>
+              <w:right w:color="000000" w:space="0" w:sz="6" w:val="single"/>
+            </w:tcBorders>
+          </w:tcPr>
+          <w:p>
+            <w:pPr>
+              <w:rPr/>
+            </w:pPr>
+            <w:r>
+              <w:rPr>
+                <w:rtl w:val="0"/>
+              </w:rPr>
+              <w:t xml:space="preserve">x</w:t>
+            </w:r>
+          </w:p>
+        </w:tc>
+        <w:tc>
+          <w:tcPr>
+            <w:tcBorders>
+              <w:top w:color="000000" w:space="0" w:sz="6" w:val="single"/>
+              <w:left w:color="000000" w:space="0" w:sz="6" w:val="single"/>
+              <w:bottom w:color="000000" w:space="0" w:sz="6" w:val="single"/>
+              <w:right w:color="000000" w:space="0" w:sz="6" w:val="single"/>
+            </w:tcBorders>
+          </w:tcPr>
+          <w:p>
+            <w:pPr>
+              <w:rPr/>
+            </w:pPr>
+            <w:r>
+              <w:rPr>
+                <w:rtl w:val="0"/>
+              </w:rPr>
+            </w:r>
+          </w:p>
+        </w:tc>
+      </w:tr>
+      <w:tr>
+        <w:trPr>
+          <w:cantSplit w:val="1"/>
+          <w:trHeight w:val="735" w:hRule="atLeast"/>
+          <w:tblHeader w:val="0"/>
+        </w:trPr>
+        <w:tc>
+          <w:tcPr>
+            <w:tcBorders>
+              <w:top w:color="000000" w:space="0" w:sz="6" w:val="single"/>
+              <w:left w:color="000000" w:space="0" w:sz="6" w:val="single"/>
+              <w:bottom w:color="000000" w:space="0" w:sz="6" w:val="single"/>
+              <w:right w:color="000000" w:space="0" w:sz="6" w:val="single"/>
+            </w:tcBorders>
+          </w:tcPr>
+          <w:p>
+            <w:pPr>
+              <w:jc w:val="center"/>
+              <w:rPr/>
+            </w:pPr>
+            <w:r>
+              <w:rPr>
+                <w:rtl w:val="0"/>
+              </w:rPr>
+              <w:t xml:space="preserve">14/10/2025</w:t>
+            </w:r>
+          </w:p>
+        </w:tc>
+        <w:tc>
+          <w:tcPr>
+            <w:tcBorders>
+              <w:top w:color="000000" w:space="0" w:sz="6" w:val="single"/>
+              <w:left w:color="000000" w:space="0" w:sz="6" w:val="single"/>
+              <w:bottom w:color="000000" w:space="0" w:sz="6" w:val="single"/>
+              <w:right w:color="000000" w:space="0" w:sz="6" w:val="single"/>
+            </w:tcBorders>
+          </w:tcPr>
+          <w:p>
+            <w:pPr>
+              <w:jc w:val="center"/>
+              <w:rPr/>
+            </w:pPr>
+            <w:r>
+              <w:rPr>
+                <w:rtl w:val="0"/>
+              </w:rPr>
+              <w:t xml:space="preserve">6pm</w:t>
+            </w:r>
+          </w:p>
+        </w:tc>
+        <w:tc>
+          <w:tcPr>
+            <w:tcBorders>
+              <w:top w:color="000000" w:space="0" w:sz="6" w:val="single"/>
+              <w:left w:color="000000" w:space="0" w:sz="6" w:val="single"/>
+              <w:bottom w:color="000000" w:space="0" w:sz="6" w:val="single"/>
+              <w:right w:color="000000" w:space="0" w:sz="6" w:val="single"/>
+            </w:tcBorders>
+          </w:tcPr>
+          <w:p>
+            <w:pPr>
+              <w:jc w:val="center"/>
+              <w:rPr/>
+            </w:pPr>
+            <w:r>
+              <w:rPr>
+                <w:rtl w:val="0"/>
+              </w:rPr>
+              <w:t xml:space="preserve">7pm</w:t>
+            </w:r>
+          </w:p>
+        </w:tc>
+        <w:tc>
+          <w:tcPr>
+            <w:tcBorders>
+              <w:top w:color="000000" w:space="0" w:sz="6" w:val="single"/>
+              <w:left w:color="000000" w:space="0" w:sz="6" w:val="single"/>
+              <w:bottom w:color="000000" w:space="0" w:sz="6" w:val="single"/>
+              <w:right w:color="000000" w:space="0" w:sz="6" w:val="single"/>
+            </w:tcBorders>
+          </w:tcPr>
+          <w:p>
+            <w:pPr>
+              <w:jc w:val="center"/>
+              <w:rPr/>
+            </w:pPr>
+            <w:r>
+              <w:rPr>
+                <w:rtl w:val="0"/>
+              </w:rPr>
+              <w:t xml:space="preserve">0</w:t>
+            </w:r>
+          </w:p>
+        </w:tc>
+        <w:tc>
+          <w:tcPr>
+            <w:tcBorders>
+              <w:top w:color="000000" w:space="0" w:sz="6" w:val="single"/>
+              <w:left w:color="000000" w:space="0" w:sz="6" w:val="single"/>
+              <w:bottom w:color="000000" w:space="0" w:sz="6" w:val="single"/>
+              <w:right w:color="000000" w:space="0" w:sz="6" w:val="single"/>
+            </w:tcBorders>
+          </w:tcPr>
+          <w:p>
+            <w:pPr>
+              <w:jc w:val="center"/>
+              <w:rPr/>
+            </w:pPr>
+            <w:r>
+              <w:rPr>
+                <w:rtl w:val="0"/>
+              </w:rPr>
+              <w:t xml:space="preserve">60 minutos</w:t>
+            </w:r>
+          </w:p>
+        </w:tc>
+        <w:tc>
+          <w:tcPr>
+            <w:tcBorders>
+              <w:top w:color="000000" w:space="0" w:sz="6" w:val="single"/>
+              <w:left w:color="000000" w:space="0" w:sz="6" w:val="single"/>
+              <w:bottom w:color="000000" w:space="0" w:sz="6" w:val="single"/>
+              <w:right w:color="000000" w:space="0" w:sz="6" w:val="single"/>
+            </w:tcBorders>
+          </w:tcPr>
+          <w:p>
+            <w:pPr>
+              <w:jc w:val="center"/>
+              <w:rPr/>
+            </w:pPr>
+            <w:r>
+              <w:rPr>
+                <w:rtl w:val="0"/>
+              </w:rPr>
+              <w:t xml:space="preserve">Revision</w:t>
+            </w:r>
+          </w:p>
+        </w:tc>
+        <w:tc>
+          <w:tcPr>
+            <w:gridSpan w:val="3"/>
+            <w:tcBorders>
+              <w:top w:color="000000" w:space="0" w:sz="6" w:val="single"/>
+              <w:left w:color="000000" w:space="0" w:sz="6" w:val="single"/>
+              <w:bottom w:color="000000" w:space="0" w:sz="6" w:val="single"/>
+              <w:right w:color="000000" w:space="0" w:sz="6" w:val="single"/>
+            </w:tcBorders>
+          </w:tcPr>
+          <w:p>
+            <w:pPr>
+              <w:jc w:val="center"/>
+              <w:rPr/>
+            </w:pPr>
+            <w:r>
+              <w:rPr>
+                <w:rtl w:val="0"/>
+              </w:rPr>
+              <w:t xml:space="preserve">Ingenieria de software</w:t>
+            </w:r>
+          </w:p>
+        </w:tc>
+        <w:tc>
+          <w:tcPr>
+            <w:gridSpan w:val="2"/>
+            <w:tcBorders>
+              <w:top w:color="000000" w:space="0" w:sz="6" w:val="single"/>
+              <w:left w:color="000000" w:space="0" w:sz="6" w:val="single"/>
+              <w:bottom w:color="000000" w:space="0" w:sz="6" w:val="single"/>
+              <w:right w:color="000000" w:space="0" w:sz="6" w:val="single"/>
+            </w:tcBorders>
+          </w:tcPr>
+          <w:p>
+            <w:pPr>
+              <w:rPr/>
+            </w:pPr>
+            <w:r>
+              <w:rPr>
+                <w:rtl w:val="0"/>
+              </w:rPr>
+              <w:t xml:space="preserve">Se realizo las revisiones de los documento</w:t>
+            </w:r>
+          </w:p>
+        </w:tc>
+        <w:tc>
+          <w:tcPr>
+            <w:tcBorders>
+              <w:top w:color="000000" w:space="0" w:sz="6" w:val="single"/>
+              <w:left w:color="000000" w:space="0" w:sz="6" w:val="single"/>
+              <w:bottom w:color="000000" w:space="0" w:sz="6" w:val="single"/>
+              <w:right w:color="000000" w:space="0" w:sz="6" w:val="single"/>
+            </w:tcBorders>
+          </w:tcPr>
+          <w:p>
+            <w:pPr>
+              <w:rPr/>
+            </w:pPr>
+            <w:r>
+              <w:rPr>
+                <w:rtl w:val="0"/>
+              </w:rPr>
+              <w:t xml:space="preserve">x</w:t>
+            </w:r>
+          </w:p>
+        </w:tc>
+        <w:tc>
+          <w:tcPr>
+            <w:tcBorders>
+              <w:top w:color="000000" w:space="0" w:sz="6" w:val="single"/>
+              <w:left w:color="000000" w:space="0" w:sz="6" w:val="single"/>
+              <w:bottom w:color="000000" w:space="0" w:sz="6" w:val="single"/>
+              <w:right w:color="000000" w:space="0" w:sz="6" w:val="single"/>
+            </w:tcBorders>
+          </w:tcPr>
+          <w:p>
+            <w:pPr>
+              <w:rPr/>
+            </w:pPr>
+            <w:r>
+              <w:rPr>
+                <w:rtl w:val="0"/>
+              </w:rPr>
+            </w:r>
+          </w:p>
+        </w:tc>
+      </w:tr>
+      <w:tr>
+        <w:trPr>
+          <w:cantSplit w:val="1"/>
+          <w:trHeight w:val="735" w:hRule="atLeast"/>
+          <w:tblHeader w:val="0"/>
+        </w:trPr>
+        <w:tc>
+          <w:tcPr>
+            <w:tcBorders>
+              <w:top w:color="000000" w:space="0" w:sz="6" w:val="single"/>
+              <w:left w:color="000000" w:space="0" w:sz="6" w:val="single"/>
+              <w:bottom w:color="000000" w:space="0" w:sz="6" w:val="single"/>
+              <w:right w:color="000000" w:space="0" w:sz="6" w:val="single"/>
+            </w:tcBorders>
+          </w:tcPr>
+          <w:p>
+            <w:pPr>
+              <w:jc w:val="center"/>
+              <w:rPr/>
+            </w:pPr>
+            <w:r>
+              <w:rPr>
+                <w:rtl w:val="0"/>
+              </w:rPr>
+              <w:t xml:space="preserve">14/10/2025</w:t>
+            </w:r>
+          </w:p>
+        </w:tc>
+        <w:tc>
+          <w:tcPr>
+            <w:tcBorders>
+              <w:top w:color="000000" w:space="0" w:sz="6" w:val="single"/>
+              <w:left w:color="000000" w:space="0" w:sz="6" w:val="single"/>
+              <w:bottom w:color="000000" w:space="0" w:sz="6" w:val="single"/>
+              <w:right w:color="000000" w:space="0" w:sz="6" w:val="single"/>
+            </w:tcBorders>
+          </w:tcPr>
+          <w:p>
+            <w:pPr>
+              <w:jc w:val="center"/>
+              <w:rPr/>
+            </w:pPr>
+            <w:r>
+              <w:rPr>
+                <w:rtl w:val="0"/>
+              </w:rPr>
+              <w:t xml:space="preserve">7pm</w:t>
+            </w:r>
+          </w:p>
+        </w:tc>
+        <w:tc>
+          <w:tcPr>
+            <w:tcBorders>
+              <w:top w:color="000000" w:space="0" w:sz="6" w:val="single"/>
+              <w:left w:color="000000" w:space="0" w:sz="6" w:val="single"/>
+              <w:bottom w:color="000000" w:space="0" w:sz="6" w:val="single"/>
+              <w:right w:color="000000" w:space="0" w:sz="6" w:val="single"/>
+            </w:tcBorders>
+          </w:tcPr>
+          <w:p>
+            <w:pPr>
+              <w:jc w:val="center"/>
+              <w:rPr/>
+            </w:pPr>
+            <w:r>
+              <w:rPr>
+                <w:rtl w:val="0"/>
+              </w:rPr>
+              <w:t xml:space="preserve">9pm</w:t>
+            </w:r>
+          </w:p>
+        </w:tc>
+        <w:tc>
+          <w:tcPr>
+            <w:tcBorders>
+              <w:top w:color="000000" w:space="0" w:sz="6" w:val="single"/>
+              <w:left w:color="000000" w:space="0" w:sz="6" w:val="single"/>
+              <w:bottom w:color="000000" w:space="0" w:sz="6" w:val="single"/>
+              <w:right w:color="000000" w:space="0" w:sz="6" w:val="single"/>
+            </w:tcBorders>
+          </w:tcPr>
+          <w:p>
+            <w:pPr>
+              <w:jc w:val="center"/>
+              <w:rPr/>
+            </w:pPr>
+            <w:r>
+              <w:rPr>
+                <w:rtl w:val="0"/>
+              </w:rPr>
+              <w:t xml:space="preserve">0</w:t>
+            </w:r>
+          </w:p>
+        </w:tc>
+        <w:tc>
+          <w:tcPr>
+            <w:tcBorders>
+              <w:top w:color="000000" w:space="0" w:sz="6" w:val="single"/>
+              <w:left w:color="000000" w:space="0" w:sz="6" w:val="single"/>
+              <w:bottom w:color="000000" w:space="0" w:sz="6" w:val="single"/>
+              <w:right w:color="000000" w:space="0" w:sz="6" w:val="single"/>
+            </w:tcBorders>
+          </w:tcPr>
+          <w:p>
+            <w:pPr>
+              <w:jc w:val="center"/>
+              <w:rPr/>
+            </w:pPr>
+            <w:r>
+              <w:rPr>
+                <w:rtl w:val="0"/>
+              </w:rPr>
+              <w:t xml:space="preserve">120 minutos</w:t>
+            </w:r>
+          </w:p>
+        </w:tc>
+        <w:tc>
+          <w:tcPr>
+            <w:tcBorders>
+              <w:top w:color="000000" w:space="0" w:sz="6" w:val="single"/>
+              <w:left w:color="000000" w:space="0" w:sz="6" w:val="single"/>
+              <w:bottom w:color="000000" w:space="0" w:sz="6" w:val="single"/>
+              <w:right w:color="000000" w:space="0" w:sz="6" w:val="single"/>
+            </w:tcBorders>
+          </w:tcPr>
+          <w:p>
+            <w:pPr>
+              <w:jc w:val="center"/>
+              <w:rPr/>
+            </w:pPr>
+            <w:r>
+              <w:rPr>
+                <w:rtl w:val="0"/>
+              </w:rPr>
+              <w:t xml:space="preserve">Correciones</w:t>
+            </w:r>
+          </w:p>
+        </w:tc>
+        <w:tc>
+          <w:tcPr>
+            <w:gridSpan w:val="3"/>
+            <w:tcBorders>
+              <w:top w:color="000000" w:space="0" w:sz="6" w:val="single"/>
+              <w:left w:color="000000" w:space="0" w:sz="6" w:val="single"/>
+              <w:bottom w:color="000000" w:space="0" w:sz="6" w:val="single"/>
+              <w:right w:color="000000" w:space="0" w:sz="6" w:val="single"/>
+            </w:tcBorders>
+          </w:tcPr>
+          <w:p>
+            <w:pPr>
+              <w:jc w:val="center"/>
+              <w:rPr/>
+            </w:pPr>
+            <w:r>
+              <w:rPr>
+                <w:rtl w:val="0"/>
+              </w:rPr>
+              <w:t xml:space="preserve">Ingenieria de software</w:t>
+            </w:r>
+          </w:p>
+        </w:tc>
+        <w:tc>
+          <w:tcPr>
+            <w:gridSpan w:val="2"/>
+            <w:tcBorders>
+              <w:top w:color="000000" w:space="0" w:sz="6" w:val="single"/>
+              <w:left w:color="000000" w:space="0" w:sz="6" w:val="single"/>
+              <w:bottom w:color="000000" w:space="0" w:sz="6" w:val="single"/>
+              <w:right w:color="000000" w:space="0" w:sz="6" w:val="single"/>
+            </w:tcBorders>
+          </w:tcPr>
+          <w:p>
+            <w:pPr>
+              <w:rPr/>
+            </w:pPr>
+            <w:r>
+              <w:rPr>
+                <w:rtl w:val="0"/>
+              </w:rPr>
+              <w:t xml:space="preserve">Se hizo las correcion</w:t>
             </w:r>
           </w:p>
         </w:tc>

</xml_diff>

<commit_message>
Descripcion de tus cambios
</commit_message>
<xml_diff>
--- a/assets/docs/Bitacora_Tiempo_Nicolas.docx
+++ b/assets/docs/Bitacora_Tiempo_Nicolas.docx
@@ -11391,6 +11391,2253 @@
                 <w:rtl w:val="0"/>
               </w:rPr>
               <w:t xml:space="preserve">Se hizo las correcion</w:t>
+            </w:r>
+          </w:p>
+        </w:tc>
+        <w:tc>
+          <w:tcPr>
+            <w:tcBorders>
+              <w:top w:color="000000" w:space="0" w:sz="6" w:val="single"/>
+              <w:left w:color="000000" w:space="0" w:sz="6" w:val="single"/>
+              <w:bottom w:color="000000" w:space="0" w:sz="6" w:val="single"/>
+              <w:right w:color="000000" w:space="0" w:sz="6" w:val="single"/>
+            </w:tcBorders>
+          </w:tcPr>
+          <w:p>
+            <w:pPr>
+              <w:rPr/>
+            </w:pPr>
+            <w:r>
+              <w:rPr>
+                <w:rtl w:val="0"/>
+              </w:rPr>
+              <w:t xml:space="preserve">x</w:t>
+            </w:r>
+          </w:p>
+        </w:tc>
+        <w:tc>
+          <w:tcPr>
+            <w:tcBorders>
+              <w:top w:color="000000" w:space="0" w:sz="6" w:val="single"/>
+              <w:left w:color="000000" w:space="0" w:sz="6" w:val="single"/>
+              <w:bottom w:color="000000" w:space="0" w:sz="6" w:val="single"/>
+              <w:right w:color="000000" w:space="0" w:sz="6" w:val="single"/>
+            </w:tcBorders>
+          </w:tcPr>
+          <w:p>
+            <w:pPr>
+              <w:rPr/>
+            </w:pPr>
+            <w:r>
+              <w:rPr>
+                <w:rtl w:val="0"/>
+              </w:rPr>
+            </w:r>
+          </w:p>
+        </w:tc>
+      </w:tr>
+      <w:tr>
+        <w:trPr>
+          <w:cantSplit w:val="1"/>
+          <w:trHeight w:val="735" w:hRule="atLeast"/>
+          <w:tblHeader w:val="0"/>
+        </w:trPr>
+        <w:tc>
+          <w:tcPr>
+            <w:tcBorders>
+              <w:top w:color="000000" w:space="0" w:sz="6" w:val="single"/>
+              <w:left w:color="000000" w:space="0" w:sz="6" w:val="single"/>
+              <w:bottom w:color="000000" w:space="0" w:sz="6" w:val="single"/>
+              <w:right w:color="000000" w:space="0" w:sz="6" w:val="single"/>
+            </w:tcBorders>
+          </w:tcPr>
+          <w:p>
+            <w:pPr>
+              <w:jc w:val="center"/>
+              <w:rPr/>
+            </w:pPr>
+            <w:r>
+              <w:rPr>
+                <w:rtl w:val="0"/>
+              </w:rPr>
+              <w:t xml:space="preserve">23/10/2025</w:t>
+            </w:r>
+          </w:p>
+        </w:tc>
+        <w:tc>
+          <w:tcPr>
+            <w:tcBorders>
+              <w:top w:color="000000" w:space="0" w:sz="6" w:val="single"/>
+              <w:left w:color="000000" w:space="0" w:sz="6" w:val="single"/>
+              <w:bottom w:color="000000" w:space="0" w:sz="6" w:val="single"/>
+              <w:right w:color="000000" w:space="0" w:sz="6" w:val="single"/>
+            </w:tcBorders>
+          </w:tcPr>
+          <w:p>
+            <w:pPr>
+              <w:jc w:val="center"/>
+              <w:rPr/>
+            </w:pPr>
+            <w:r>
+              <w:rPr>
+                <w:rtl w:val="0"/>
+              </w:rPr>
+            </w:r>
+          </w:p>
+        </w:tc>
+        <w:tc>
+          <w:tcPr>
+            <w:tcBorders>
+              <w:top w:color="000000" w:space="0" w:sz="6" w:val="single"/>
+              <w:left w:color="000000" w:space="0" w:sz="6" w:val="single"/>
+              <w:bottom w:color="000000" w:space="0" w:sz="6" w:val="single"/>
+              <w:right w:color="000000" w:space="0" w:sz="6" w:val="single"/>
+            </w:tcBorders>
+          </w:tcPr>
+          <w:p>
+            <w:pPr>
+              <w:jc w:val="center"/>
+              <w:rPr/>
+            </w:pPr>
+            <w:r>
+              <w:rPr>
+                <w:rtl w:val="0"/>
+              </w:rPr>
+              <w:t xml:space="preserve">12pm</w:t>
+            </w:r>
+          </w:p>
+        </w:tc>
+        <w:tc>
+          <w:tcPr>
+            <w:tcBorders>
+              <w:top w:color="000000" w:space="0" w:sz="6" w:val="single"/>
+              <w:left w:color="000000" w:space="0" w:sz="6" w:val="single"/>
+              <w:bottom w:color="000000" w:space="0" w:sz="6" w:val="single"/>
+              <w:right w:color="000000" w:space="0" w:sz="6" w:val="single"/>
+            </w:tcBorders>
+          </w:tcPr>
+          <w:p>
+            <w:pPr>
+              <w:jc w:val="center"/>
+              <w:rPr/>
+            </w:pPr>
+            <w:r>
+              <w:rPr>
+                <w:rtl w:val="0"/>
+              </w:rPr>
+              <w:t xml:space="preserve">0</w:t>
+            </w:r>
+          </w:p>
+        </w:tc>
+        <w:tc>
+          <w:tcPr>
+            <w:tcBorders>
+              <w:top w:color="000000" w:space="0" w:sz="6" w:val="single"/>
+              <w:left w:color="000000" w:space="0" w:sz="6" w:val="single"/>
+              <w:bottom w:color="000000" w:space="0" w:sz="6" w:val="single"/>
+              <w:right w:color="000000" w:space="0" w:sz="6" w:val="single"/>
+            </w:tcBorders>
+          </w:tcPr>
+          <w:p>
+            <w:pPr>
+              <w:jc w:val="center"/>
+              <w:rPr/>
+            </w:pPr>
+            <w:r>
+              <w:rPr>
+                <w:rtl w:val="0"/>
+              </w:rPr>
+              <w:t xml:space="preserve">60 minutos</w:t>
+            </w:r>
+          </w:p>
+        </w:tc>
+        <w:tc>
+          <w:tcPr>
+            <w:tcBorders>
+              <w:top w:color="000000" w:space="0" w:sz="6" w:val="single"/>
+              <w:left w:color="000000" w:space="0" w:sz="6" w:val="single"/>
+              <w:bottom w:color="000000" w:space="0" w:sz="6" w:val="single"/>
+              <w:right w:color="000000" w:space="0" w:sz="6" w:val="single"/>
+            </w:tcBorders>
+          </w:tcPr>
+          <w:p>
+            <w:pPr>
+              <w:jc w:val="center"/>
+              <w:rPr/>
+            </w:pPr>
+            <w:r>
+              <w:rPr>
+                <w:rtl w:val="0"/>
+              </w:rPr>
+              <w:t xml:space="preserve">Acta de iniciacion</w:t>
+            </w:r>
+          </w:p>
+        </w:tc>
+        <w:tc>
+          <w:tcPr>
+            <w:gridSpan w:val="3"/>
+            <w:tcBorders>
+              <w:top w:color="000000" w:space="0" w:sz="6" w:val="single"/>
+              <w:left w:color="000000" w:space="0" w:sz="6" w:val="single"/>
+              <w:bottom w:color="000000" w:space="0" w:sz="6" w:val="single"/>
+              <w:right w:color="000000" w:space="0" w:sz="6" w:val="single"/>
+            </w:tcBorders>
+          </w:tcPr>
+          <w:p>
+            <w:pPr>
+              <w:jc w:val="center"/>
+              <w:rPr/>
+            </w:pPr>
+            <w:r>
+              <w:rPr>
+                <w:rtl w:val="0"/>
+              </w:rPr>
+              <w:t xml:space="preserve">Ingenieria de software</w:t>
+            </w:r>
+          </w:p>
+        </w:tc>
+        <w:tc>
+          <w:tcPr>
+            <w:gridSpan w:val="2"/>
+            <w:tcBorders>
+              <w:top w:color="000000" w:space="0" w:sz="6" w:val="single"/>
+              <w:left w:color="000000" w:space="0" w:sz="6" w:val="single"/>
+              <w:bottom w:color="000000" w:space="0" w:sz="6" w:val="single"/>
+              <w:right w:color="000000" w:space="0" w:sz="6" w:val="single"/>
+            </w:tcBorders>
+          </w:tcPr>
+          <w:p>
+            <w:pPr>
+              <w:rPr/>
+            </w:pPr>
+            <w:r>
+              <w:rPr>
+                <w:rtl w:val="0"/>
+              </w:rPr>
+              <w:t xml:space="preserve">Se hizo acta de iniciacion de la fase 2</w:t>
+            </w:r>
+          </w:p>
+        </w:tc>
+        <w:tc>
+          <w:tcPr>
+            <w:tcBorders>
+              <w:top w:color="000000" w:space="0" w:sz="6" w:val="single"/>
+              <w:left w:color="000000" w:space="0" w:sz="6" w:val="single"/>
+              <w:bottom w:color="000000" w:space="0" w:sz="6" w:val="single"/>
+              <w:right w:color="000000" w:space="0" w:sz="6" w:val="single"/>
+            </w:tcBorders>
+          </w:tcPr>
+          <w:p>
+            <w:pPr>
+              <w:rPr/>
+            </w:pPr>
+            <w:r>
+              <w:rPr>
+                <w:rtl w:val="0"/>
+              </w:rPr>
+              <w:t xml:space="preserve">x</w:t>
+            </w:r>
+          </w:p>
+        </w:tc>
+        <w:tc>
+          <w:tcPr>
+            <w:tcBorders>
+              <w:top w:color="000000" w:space="0" w:sz="6" w:val="single"/>
+              <w:left w:color="000000" w:space="0" w:sz="6" w:val="single"/>
+              <w:bottom w:color="000000" w:space="0" w:sz="6" w:val="single"/>
+              <w:right w:color="000000" w:space="0" w:sz="6" w:val="single"/>
+            </w:tcBorders>
+          </w:tcPr>
+          <w:p>
+            <w:pPr>
+              <w:rPr/>
+            </w:pPr>
+            <w:r>
+              <w:rPr>
+                <w:rtl w:val="0"/>
+              </w:rPr>
+            </w:r>
+          </w:p>
+        </w:tc>
+      </w:tr>
+      <w:tr>
+        <w:trPr>
+          <w:cantSplit w:val="1"/>
+          <w:trHeight w:val="735" w:hRule="atLeast"/>
+          <w:tblHeader w:val="0"/>
+        </w:trPr>
+        <w:tc>
+          <w:tcPr>
+            <w:tcBorders>
+              <w:top w:color="000000" w:space="0" w:sz="6" w:val="single"/>
+              <w:left w:color="000000" w:space="0" w:sz="6" w:val="single"/>
+              <w:bottom w:color="000000" w:space="0" w:sz="6" w:val="single"/>
+              <w:right w:color="000000" w:space="0" w:sz="6" w:val="single"/>
+            </w:tcBorders>
+          </w:tcPr>
+          <w:p>
+            <w:pPr>
+              <w:jc w:val="center"/>
+              <w:rPr/>
+            </w:pPr>
+            <w:r>
+              <w:rPr>
+                <w:rtl w:val="0"/>
+              </w:rPr>
+              <w:t xml:space="preserve">23/10/2025</w:t>
+            </w:r>
+          </w:p>
+        </w:tc>
+        <w:tc>
+          <w:tcPr>
+            <w:tcBorders>
+              <w:top w:color="000000" w:space="0" w:sz="6" w:val="single"/>
+              <w:left w:color="000000" w:space="0" w:sz="6" w:val="single"/>
+              <w:bottom w:color="000000" w:space="0" w:sz="6" w:val="single"/>
+              <w:right w:color="000000" w:space="0" w:sz="6" w:val="single"/>
+            </w:tcBorders>
+          </w:tcPr>
+          <w:p>
+            <w:pPr>
+              <w:jc w:val="center"/>
+              <w:rPr/>
+            </w:pPr>
+            <w:r>
+              <w:rPr>
+                <w:rtl w:val="0"/>
+              </w:rPr>
+              <w:t xml:space="preserve">4pm</w:t>
+            </w:r>
+          </w:p>
+        </w:tc>
+        <w:tc>
+          <w:tcPr>
+            <w:tcBorders>
+              <w:top w:color="000000" w:space="0" w:sz="6" w:val="single"/>
+              <w:left w:color="000000" w:space="0" w:sz="6" w:val="single"/>
+              <w:bottom w:color="000000" w:space="0" w:sz="6" w:val="single"/>
+              <w:right w:color="000000" w:space="0" w:sz="6" w:val="single"/>
+            </w:tcBorders>
+          </w:tcPr>
+          <w:p>
+            <w:pPr>
+              <w:jc w:val="center"/>
+              <w:rPr/>
+            </w:pPr>
+            <w:r>
+              <w:rPr>
+                <w:rtl w:val="0"/>
+              </w:rPr>
+              <w:t xml:space="preserve">5pm</w:t>
+            </w:r>
+          </w:p>
+        </w:tc>
+        <w:tc>
+          <w:tcPr>
+            <w:tcBorders>
+              <w:top w:color="000000" w:space="0" w:sz="6" w:val="single"/>
+              <w:left w:color="000000" w:space="0" w:sz="6" w:val="single"/>
+              <w:bottom w:color="000000" w:space="0" w:sz="6" w:val="single"/>
+              <w:right w:color="000000" w:space="0" w:sz="6" w:val="single"/>
+            </w:tcBorders>
+          </w:tcPr>
+          <w:p>
+            <w:pPr>
+              <w:jc w:val="center"/>
+              <w:rPr/>
+            </w:pPr>
+            <w:r>
+              <w:rPr>
+                <w:rtl w:val="0"/>
+              </w:rPr>
+              <w:t xml:space="preserve">0</w:t>
+            </w:r>
+          </w:p>
+        </w:tc>
+        <w:tc>
+          <w:tcPr>
+            <w:tcBorders>
+              <w:top w:color="000000" w:space="0" w:sz="6" w:val="single"/>
+              <w:left w:color="000000" w:space="0" w:sz="6" w:val="single"/>
+              <w:bottom w:color="000000" w:space="0" w:sz="6" w:val="single"/>
+              <w:right w:color="000000" w:space="0" w:sz="6" w:val="single"/>
+            </w:tcBorders>
+          </w:tcPr>
+          <w:p>
+            <w:pPr>
+              <w:jc w:val="center"/>
+              <w:rPr/>
+            </w:pPr>
+            <w:r>
+              <w:rPr>
+                <w:rtl w:val="0"/>
+              </w:rPr>
+              <w:t xml:space="preserve">60 minutos</w:t>
+            </w:r>
+          </w:p>
+        </w:tc>
+        <w:tc>
+          <w:tcPr>
+            <w:tcBorders>
+              <w:top w:color="000000" w:space="0" w:sz="6" w:val="single"/>
+              <w:left w:color="000000" w:space="0" w:sz="6" w:val="single"/>
+              <w:bottom w:color="000000" w:space="0" w:sz="6" w:val="single"/>
+              <w:right w:color="000000" w:space="0" w:sz="6" w:val="single"/>
+            </w:tcBorders>
+          </w:tcPr>
+          <w:p>
+            <w:pPr>
+              <w:jc w:val="center"/>
+              <w:rPr/>
+            </w:pPr>
+            <w:r>
+              <w:rPr>
+                <w:rtl w:val="0"/>
+              </w:rPr>
+              <w:t xml:space="preserve">Script Iniciacion/Estrategia</w:t>
+            </w:r>
+          </w:p>
+        </w:tc>
+        <w:tc>
+          <w:tcPr>
+            <w:gridSpan w:val="3"/>
+            <w:tcBorders>
+              <w:top w:color="000000" w:space="0" w:sz="6" w:val="single"/>
+              <w:left w:color="000000" w:space="0" w:sz="6" w:val="single"/>
+              <w:bottom w:color="000000" w:space="0" w:sz="6" w:val="single"/>
+              <w:right w:color="000000" w:space="0" w:sz="6" w:val="single"/>
+            </w:tcBorders>
+          </w:tcPr>
+          <w:p>
+            <w:pPr>
+              <w:jc w:val="center"/>
+              <w:rPr/>
+            </w:pPr>
+            <w:r>
+              <w:rPr>
+                <w:rtl w:val="0"/>
+              </w:rPr>
+              <w:t xml:space="preserve">Ingenieria de software</w:t>
+            </w:r>
+          </w:p>
+        </w:tc>
+        <w:tc>
+          <w:tcPr>
+            <w:gridSpan w:val="2"/>
+            <w:tcBorders>
+              <w:top w:color="000000" w:space="0" w:sz="6" w:val="single"/>
+              <w:left w:color="000000" w:space="0" w:sz="6" w:val="single"/>
+              <w:bottom w:color="000000" w:space="0" w:sz="6" w:val="single"/>
+              <w:right w:color="000000" w:space="0" w:sz="6" w:val="single"/>
+            </w:tcBorders>
+          </w:tcPr>
+          <w:p>
+            <w:pPr>
+              <w:rPr/>
+            </w:pPr>
+            <w:r>
+              <w:rPr>
+                <w:rtl w:val="0"/>
+              </w:rPr>
+              <w:t xml:space="preserve">Se hizo el script Iniciacion/Estrategia de 2 fase</w:t>
+            </w:r>
+          </w:p>
+        </w:tc>
+        <w:tc>
+          <w:tcPr>
+            <w:tcBorders>
+              <w:top w:color="000000" w:space="0" w:sz="6" w:val="single"/>
+              <w:left w:color="000000" w:space="0" w:sz="6" w:val="single"/>
+              <w:bottom w:color="000000" w:space="0" w:sz="6" w:val="single"/>
+              <w:right w:color="000000" w:space="0" w:sz="6" w:val="single"/>
+            </w:tcBorders>
+          </w:tcPr>
+          <w:p>
+            <w:pPr>
+              <w:rPr/>
+            </w:pPr>
+            <w:r>
+              <w:rPr>
+                <w:rtl w:val="0"/>
+              </w:rPr>
+              <w:t xml:space="preserve">x</w:t>
+            </w:r>
+          </w:p>
+        </w:tc>
+        <w:tc>
+          <w:tcPr>
+            <w:tcBorders>
+              <w:top w:color="000000" w:space="0" w:sz="6" w:val="single"/>
+              <w:left w:color="000000" w:space="0" w:sz="6" w:val="single"/>
+              <w:bottom w:color="000000" w:space="0" w:sz="6" w:val="single"/>
+              <w:right w:color="000000" w:space="0" w:sz="6" w:val="single"/>
+            </w:tcBorders>
+          </w:tcPr>
+          <w:p>
+            <w:pPr>
+              <w:rPr/>
+            </w:pPr>
+            <w:r>
+              <w:rPr>
+                <w:rtl w:val="0"/>
+              </w:rPr>
+            </w:r>
+          </w:p>
+        </w:tc>
+      </w:tr>
+      <w:tr>
+        <w:trPr>
+          <w:cantSplit w:val="1"/>
+          <w:trHeight w:val="735" w:hRule="atLeast"/>
+          <w:tblHeader w:val="0"/>
+        </w:trPr>
+        <w:tc>
+          <w:tcPr>
+            <w:tcBorders>
+              <w:top w:color="000000" w:space="0" w:sz="6" w:val="single"/>
+              <w:left w:color="000000" w:space="0" w:sz="6" w:val="single"/>
+              <w:bottom w:color="000000" w:space="0" w:sz="6" w:val="single"/>
+              <w:right w:color="000000" w:space="0" w:sz="6" w:val="single"/>
+            </w:tcBorders>
+          </w:tcPr>
+          <w:p>
+            <w:pPr>
+              <w:jc w:val="center"/>
+              <w:rPr/>
+            </w:pPr>
+            <w:r>
+              <w:rPr>
+                <w:rtl w:val="0"/>
+              </w:rPr>
+              <w:t xml:space="preserve">23/10/2025</w:t>
+            </w:r>
+          </w:p>
+        </w:tc>
+        <w:tc>
+          <w:tcPr>
+            <w:tcBorders>
+              <w:top w:color="000000" w:space="0" w:sz="6" w:val="single"/>
+              <w:left w:color="000000" w:space="0" w:sz="6" w:val="single"/>
+              <w:bottom w:color="000000" w:space="0" w:sz="6" w:val="single"/>
+              <w:right w:color="000000" w:space="0" w:sz="6" w:val="single"/>
+            </w:tcBorders>
+          </w:tcPr>
+          <w:p>
+            <w:pPr>
+              <w:jc w:val="center"/>
+              <w:rPr/>
+            </w:pPr>
+            <w:r>
+              <w:rPr>
+                <w:rtl w:val="0"/>
+              </w:rPr>
+              <w:t xml:space="preserve">5pm</w:t>
+            </w:r>
+          </w:p>
+        </w:tc>
+        <w:tc>
+          <w:tcPr>
+            <w:tcBorders>
+              <w:top w:color="000000" w:space="0" w:sz="6" w:val="single"/>
+              <w:left w:color="000000" w:space="0" w:sz="6" w:val="single"/>
+              <w:bottom w:color="000000" w:space="0" w:sz="6" w:val="single"/>
+              <w:right w:color="000000" w:space="0" w:sz="6" w:val="single"/>
+            </w:tcBorders>
+          </w:tcPr>
+          <w:p>
+            <w:pPr>
+              <w:jc w:val="center"/>
+              <w:rPr/>
+            </w:pPr>
+            <w:r>
+              <w:rPr>
+                <w:rtl w:val="0"/>
+              </w:rPr>
+              <w:t xml:space="preserve">6pm</w:t>
+            </w:r>
+          </w:p>
+        </w:tc>
+        <w:tc>
+          <w:tcPr>
+            <w:tcBorders>
+              <w:top w:color="000000" w:space="0" w:sz="6" w:val="single"/>
+              <w:left w:color="000000" w:space="0" w:sz="6" w:val="single"/>
+              <w:bottom w:color="000000" w:space="0" w:sz="6" w:val="single"/>
+              <w:right w:color="000000" w:space="0" w:sz="6" w:val="single"/>
+            </w:tcBorders>
+          </w:tcPr>
+          <w:p>
+            <w:pPr>
+              <w:jc w:val="center"/>
+              <w:rPr/>
+            </w:pPr>
+            <w:r>
+              <w:rPr>
+                <w:rtl w:val="0"/>
+              </w:rPr>
+              <w:t xml:space="preserve">0</w:t>
+            </w:r>
+          </w:p>
+        </w:tc>
+        <w:tc>
+          <w:tcPr>
+            <w:tcBorders>
+              <w:top w:color="000000" w:space="0" w:sz="6" w:val="single"/>
+              <w:left w:color="000000" w:space="0" w:sz="6" w:val="single"/>
+              <w:bottom w:color="000000" w:space="0" w:sz="6" w:val="single"/>
+              <w:right w:color="000000" w:space="0" w:sz="6" w:val="single"/>
+            </w:tcBorders>
+          </w:tcPr>
+          <w:p>
+            <w:pPr>
+              <w:jc w:val="center"/>
+              <w:rPr/>
+            </w:pPr>
+            <w:r>
+              <w:rPr>
+                <w:rtl w:val="0"/>
+              </w:rPr>
+              <w:t xml:space="preserve">60 minutos</w:t>
+            </w:r>
+          </w:p>
+        </w:tc>
+        <w:tc>
+          <w:tcPr>
+            <w:tcBorders>
+              <w:top w:color="000000" w:space="0" w:sz="6" w:val="single"/>
+              <w:left w:color="000000" w:space="0" w:sz="6" w:val="single"/>
+              <w:bottom w:color="000000" w:space="0" w:sz="6" w:val="single"/>
+              <w:right w:color="000000" w:space="0" w:sz="6" w:val="single"/>
+            </w:tcBorders>
+          </w:tcPr>
+          <w:p>
+            <w:pPr>
+              <w:jc w:val="center"/>
+              <w:rPr/>
+            </w:pPr>
+            <w:r>
+              <w:rPr>
+                <w:rtl w:val="0"/>
+              </w:rPr>
+              <w:t xml:space="preserve">Control asignaciones</w:t>
+            </w:r>
+          </w:p>
+        </w:tc>
+        <w:tc>
+          <w:tcPr>
+            <w:gridSpan w:val="3"/>
+            <w:tcBorders>
+              <w:top w:color="000000" w:space="0" w:sz="6" w:val="single"/>
+              <w:left w:color="000000" w:space="0" w:sz="6" w:val="single"/>
+              <w:bottom w:color="000000" w:space="0" w:sz="6" w:val="single"/>
+              <w:right w:color="000000" w:space="0" w:sz="6" w:val="single"/>
+            </w:tcBorders>
+          </w:tcPr>
+          <w:p>
+            <w:pPr>
+              <w:jc w:val="center"/>
+              <w:rPr/>
+            </w:pPr>
+            <w:r>
+              <w:rPr>
+                <w:rtl w:val="0"/>
+              </w:rPr>
+              <w:t xml:space="preserve">Ingenieria de software</w:t>
+            </w:r>
+          </w:p>
+        </w:tc>
+        <w:tc>
+          <w:tcPr>
+            <w:gridSpan w:val="2"/>
+            <w:tcBorders>
+              <w:top w:color="000000" w:space="0" w:sz="6" w:val="single"/>
+              <w:left w:color="000000" w:space="0" w:sz="6" w:val="single"/>
+              <w:bottom w:color="000000" w:space="0" w:sz="6" w:val="single"/>
+              <w:right w:color="000000" w:space="0" w:sz="6" w:val="single"/>
+            </w:tcBorders>
+          </w:tcPr>
+          <w:p>
+            <w:pPr>
+              <w:rPr/>
+            </w:pPr>
+            <w:r>
+              <w:rPr>
+                <w:rtl w:val="0"/>
+              </w:rPr>
+              <w:t xml:space="preserve">Se hizo el control de tares de la 2 fase</w:t>
+            </w:r>
+          </w:p>
+        </w:tc>
+        <w:tc>
+          <w:tcPr>
+            <w:tcBorders>
+              <w:top w:color="000000" w:space="0" w:sz="6" w:val="single"/>
+              <w:left w:color="000000" w:space="0" w:sz="6" w:val="single"/>
+              <w:bottom w:color="000000" w:space="0" w:sz="6" w:val="single"/>
+              <w:right w:color="000000" w:space="0" w:sz="6" w:val="single"/>
+            </w:tcBorders>
+          </w:tcPr>
+          <w:p>
+            <w:pPr>
+              <w:rPr/>
+            </w:pPr>
+            <w:r>
+              <w:rPr>
+                <w:rtl w:val="0"/>
+              </w:rPr>
+              <w:t xml:space="preserve">x</w:t>
+            </w:r>
+          </w:p>
+        </w:tc>
+        <w:tc>
+          <w:tcPr>
+            <w:tcBorders>
+              <w:top w:color="000000" w:space="0" w:sz="6" w:val="single"/>
+              <w:left w:color="000000" w:space="0" w:sz="6" w:val="single"/>
+              <w:bottom w:color="000000" w:space="0" w:sz="6" w:val="single"/>
+              <w:right w:color="000000" w:space="0" w:sz="6" w:val="single"/>
+            </w:tcBorders>
+          </w:tcPr>
+          <w:p>
+            <w:pPr>
+              <w:rPr/>
+            </w:pPr>
+            <w:r>
+              <w:rPr>
+                <w:rtl w:val="0"/>
+              </w:rPr>
+            </w:r>
+          </w:p>
+        </w:tc>
+      </w:tr>
+      <w:tr>
+        <w:trPr>
+          <w:cantSplit w:val="1"/>
+          <w:trHeight w:val="735" w:hRule="atLeast"/>
+          <w:tblHeader w:val="0"/>
+        </w:trPr>
+        <w:tc>
+          <w:tcPr>
+            <w:tcBorders>
+              <w:top w:color="000000" w:space="0" w:sz="6" w:val="single"/>
+              <w:left w:color="000000" w:space="0" w:sz="6" w:val="single"/>
+              <w:bottom w:color="000000" w:space="0" w:sz="6" w:val="single"/>
+              <w:right w:color="000000" w:space="0" w:sz="6" w:val="single"/>
+            </w:tcBorders>
+          </w:tcPr>
+          <w:p>
+            <w:pPr>
+              <w:jc w:val="center"/>
+              <w:rPr/>
+            </w:pPr>
+            <w:r>
+              <w:rPr>
+                <w:rtl w:val="0"/>
+              </w:rPr>
+              <w:t xml:space="preserve">23/10/2025</w:t>
+            </w:r>
+          </w:p>
+        </w:tc>
+        <w:tc>
+          <w:tcPr>
+            <w:tcBorders>
+              <w:top w:color="000000" w:space="0" w:sz="6" w:val="single"/>
+              <w:left w:color="000000" w:space="0" w:sz="6" w:val="single"/>
+              <w:bottom w:color="000000" w:space="0" w:sz="6" w:val="single"/>
+              <w:right w:color="000000" w:space="0" w:sz="6" w:val="single"/>
+            </w:tcBorders>
+          </w:tcPr>
+          <w:p>
+            <w:pPr>
+              <w:jc w:val="center"/>
+              <w:rPr/>
+            </w:pPr>
+            <w:r>
+              <w:rPr>
+                <w:rtl w:val="0"/>
+              </w:rPr>
+              <w:t xml:space="preserve">6pm</w:t>
+            </w:r>
+          </w:p>
+        </w:tc>
+        <w:tc>
+          <w:tcPr>
+            <w:tcBorders>
+              <w:top w:color="000000" w:space="0" w:sz="6" w:val="single"/>
+              <w:left w:color="000000" w:space="0" w:sz="6" w:val="single"/>
+              <w:bottom w:color="000000" w:space="0" w:sz="6" w:val="single"/>
+              <w:right w:color="000000" w:space="0" w:sz="6" w:val="single"/>
+            </w:tcBorders>
+          </w:tcPr>
+          <w:p>
+            <w:pPr>
+              <w:jc w:val="center"/>
+              <w:rPr/>
+            </w:pPr>
+            <w:r>
+              <w:rPr>
+                <w:rtl w:val="0"/>
+              </w:rPr>
+              <w:t xml:space="preserve">7pm</w:t>
+            </w:r>
+          </w:p>
+        </w:tc>
+        <w:tc>
+          <w:tcPr>
+            <w:tcBorders>
+              <w:top w:color="000000" w:space="0" w:sz="6" w:val="single"/>
+              <w:left w:color="000000" w:space="0" w:sz="6" w:val="single"/>
+              <w:bottom w:color="000000" w:space="0" w:sz="6" w:val="single"/>
+              <w:right w:color="000000" w:space="0" w:sz="6" w:val="single"/>
+            </w:tcBorders>
+          </w:tcPr>
+          <w:p>
+            <w:pPr>
+              <w:jc w:val="center"/>
+              <w:rPr/>
+            </w:pPr>
+            <w:r>
+              <w:rPr>
+                <w:rtl w:val="0"/>
+              </w:rPr>
+              <w:t xml:space="preserve">o</w:t>
+            </w:r>
+          </w:p>
+        </w:tc>
+        <w:tc>
+          <w:tcPr>
+            <w:tcBorders>
+              <w:top w:color="000000" w:space="0" w:sz="6" w:val="single"/>
+              <w:left w:color="000000" w:space="0" w:sz="6" w:val="single"/>
+              <w:bottom w:color="000000" w:space="0" w:sz="6" w:val="single"/>
+              <w:right w:color="000000" w:space="0" w:sz="6" w:val="single"/>
+            </w:tcBorders>
+          </w:tcPr>
+          <w:p>
+            <w:pPr>
+              <w:jc w:val="center"/>
+              <w:rPr/>
+            </w:pPr>
+            <w:r>
+              <w:rPr>
+                <w:rtl w:val="0"/>
+              </w:rPr>
+              <w:t xml:space="preserve">60 minutos</w:t>
+            </w:r>
+          </w:p>
+        </w:tc>
+        <w:tc>
+          <w:tcPr>
+            <w:tcBorders>
+              <w:top w:color="000000" w:space="0" w:sz="6" w:val="single"/>
+              <w:left w:color="000000" w:space="0" w:sz="6" w:val="single"/>
+              <w:bottom w:color="000000" w:space="0" w:sz="6" w:val="single"/>
+              <w:right w:color="000000" w:space="0" w:sz="6" w:val="single"/>
+            </w:tcBorders>
+          </w:tcPr>
+          <w:p>
+            <w:pPr>
+              <w:jc w:val="center"/>
+              <w:rPr/>
+            </w:pPr>
+            <w:r>
+              <w:rPr>
+                <w:rtl w:val="0"/>
+              </w:rPr>
+              <w:t xml:space="preserve">Bitacora</w:t>
+            </w:r>
+          </w:p>
+        </w:tc>
+        <w:tc>
+          <w:tcPr>
+            <w:gridSpan w:val="3"/>
+            <w:tcBorders>
+              <w:top w:color="000000" w:space="0" w:sz="6" w:val="single"/>
+              <w:left w:color="000000" w:space="0" w:sz="6" w:val="single"/>
+              <w:bottom w:color="000000" w:space="0" w:sz="6" w:val="single"/>
+              <w:right w:color="000000" w:space="0" w:sz="6" w:val="single"/>
+            </w:tcBorders>
+          </w:tcPr>
+          <w:p>
+            <w:pPr>
+              <w:jc w:val="center"/>
+              <w:rPr/>
+            </w:pPr>
+            <w:r>
+              <w:rPr>
+                <w:rtl w:val="0"/>
+              </w:rPr>
+              <w:t xml:space="preserve">Ingenieria de software</w:t>
+            </w:r>
+          </w:p>
+        </w:tc>
+        <w:tc>
+          <w:tcPr>
+            <w:gridSpan w:val="2"/>
+            <w:tcBorders>
+              <w:top w:color="000000" w:space="0" w:sz="6" w:val="single"/>
+              <w:left w:color="000000" w:space="0" w:sz="6" w:val="single"/>
+              <w:bottom w:color="000000" w:space="0" w:sz="6" w:val="single"/>
+              <w:right w:color="000000" w:space="0" w:sz="6" w:val="single"/>
+            </w:tcBorders>
+          </w:tcPr>
+          <w:p>
+            <w:pPr>
+              <w:rPr/>
+            </w:pPr>
+            <w:r>
+              <w:rPr>
+                <w:rtl w:val="0"/>
+              </w:rPr>
+              <w:t xml:space="preserve">Se hizo la bitacora</w:t>
+            </w:r>
+          </w:p>
+        </w:tc>
+        <w:tc>
+          <w:tcPr>
+            <w:tcBorders>
+              <w:top w:color="000000" w:space="0" w:sz="6" w:val="single"/>
+              <w:left w:color="000000" w:space="0" w:sz="6" w:val="single"/>
+              <w:bottom w:color="000000" w:space="0" w:sz="6" w:val="single"/>
+              <w:right w:color="000000" w:space="0" w:sz="6" w:val="single"/>
+            </w:tcBorders>
+          </w:tcPr>
+          <w:p>
+            <w:pPr>
+              <w:rPr/>
+            </w:pPr>
+            <w:r>
+              <w:rPr>
+                <w:rtl w:val="0"/>
+              </w:rPr>
+              <w:t xml:space="preserve">x</w:t>
+            </w:r>
+          </w:p>
+        </w:tc>
+        <w:tc>
+          <w:tcPr>
+            <w:tcBorders>
+              <w:top w:color="000000" w:space="0" w:sz="6" w:val="single"/>
+              <w:left w:color="000000" w:space="0" w:sz="6" w:val="single"/>
+              <w:bottom w:color="000000" w:space="0" w:sz="6" w:val="single"/>
+              <w:right w:color="000000" w:space="0" w:sz="6" w:val="single"/>
+            </w:tcBorders>
+          </w:tcPr>
+          <w:p>
+            <w:pPr>
+              <w:rPr/>
+            </w:pPr>
+            <w:r>
+              <w:rPr>
+                <w:rtl w:val="0"/>
+              </w:rPr>
+            </w:r>
+          </w:p>
+        </w:tc>
+      </w:tr>
+      <w:tr>
+        <w:trPr>
+          <w:cantSplit w:val="1"/>
+          <w:trHeight w:val="735" w:hRule="atLeast"/>
+          <w:tblHeader w:val="0"/>
+        </w:trPr>
+        <w:tc>
+          <w:tcPr>
+            <w:tcBorders>
+              <w:top w:color="000000" w:space="0" w:sz="6" w:val="single"/>
+              <w:left w:color="000000" w:space="0" w:sz="6" w:val="single"/>
+              <w:bottom w:color="000000" w:space="0" w:sz="6" w:val="single"/>
+              <w:right w:color="000000" w:space="0" w:sz="6" w:val="single"/>
+            </w:tcBorders>
+          </w:tcPr>
+          <w:p>
+            <w:pPr>
+              <w:jc w:val="center"/>
+              <w:rPr/>
+            </w:pPr>
+            <w:r>
+              <w:rPr>
+                <w:rtl w:val="0"/>
+              </w:rPr>
+              <w:t xml:space="preserve">23/10/2025</w:t>
+            </w:r>
+          </w:p>
+        </w:tc>
+        <w:tc>
+          <w:tcPr>
+            <w:tcBorders>
+              <w:top w:color="000000" w:space="0" w:sz="6" w:val="single"/>
+              <w:left w:color="000000" w:space="0" w:sz="6" w:val="single"/>
+              <w:bottom w:color="000000" w:space="0" w:sz="6" w:val="single"/>
+              <w:right w:color="000000" w:space="0" w:sz="6" w:val="single"/>
+            </w:tcBorders>
+          </w:tcPr>
+          <w:p>
+            <w:pPr>
+              <w:jc w:val="center"/>
+              <w:rPr/>
+            </w:pPr>
+            <w:r>
+              <w:rPr>
+                <w:rtl w:val="0"/>
+              </w:rPr>
+              <w:t xml:space="preserve">8pm</w:t>
+            </w:r>
+          </w:p>
+        </w:tc>
+        <w:tc>
+          <w:tcPr>
+            <w:tcBorders>
+              <w:top w:color="000000" w:space="0" w:sz="6" w:val="single"/>
+              <w:left w:color="000000" w:space="0" w:sz="6" w:val="single"/>
+              <w:bottom w:color="000000" w:space="0" w:sz="6" w:val="single"/>
+              <w:right w:color="000000" w:space="0" w:sz="6" w:val="single"/>
+            </w:tcBorders>
+          </w:tcPr>
+          <w:p>
+            <w:pPr>
+              <w:jc w:val="center"/>
+              <w:rPr/>
+            </w:pPr>
+            <w:r>
+              <w:rPr>
+                <w:rtl w:val="0"/>
+              </w:rPr>
+              <w:t xml:space="preserve">9pm</w:t>
+            </w:r>
+          </w:p>
+        </w:tc>
+        <w:tc>
+          <w:tcPr>
+            <w:tcBorders>
+              <w:top w:color="000000" w:space="0" w:sz="6" w:val="single"/>
+              <w:left w:color="000000" w:space="0" w:sz="6" w:val="single"/>
+              <w:bottom w:color="000000" w:space="0" w:sz="6" w:val="single"/>
+              <w:right w:color="000000" w:space="0" w:sz="6" w:val="single"/>
+            </w:tcBorders>
+          </w:tcPr>
+          <w:p>
+            <w:pPr>
+              <w:jc w:val="center"/>
+              <w:rPr/>
+            </w:pPr>
+            <w:r>
+              <w:rPr>
+                <w:rtl w:val="0"/>
+              </w:rPr>
+              <w:t xml:space="preserve">0</w:t>
+            </w:r>
+          </w:p>
+        </w:tc>
+        <w:tc>
+          <w:tcPr>
+            <w:tcBorders>
+              <w:top w:color="000000" w:space="0" w:sz="6" w:val="single"/>
+              <w:left w:color="000000" w:space="0" w:sz="6" w:val="single"/>
+              <w:bottom w:color="000000" w:space="0" w:sz="6" w:val="single"/>
+              <w:right w:color="000000" w:space="0" w:sz="6" w:val="single"/>
+            </w:tcBorders>
+          </w:tcPr>
+          <w:p>
+            <w:pPr>
+              <w:jc w:val="center"/>
+              <w:rPr/>
+            </w:pPr>
+            <w:r>
+              <w:rPr>
+                <w:rtl w:val="0"/>
+              </w:rPr>
+              <w:t xml:space="preserve">60</w:t>
+            </w:r>
+          </w:p>
+        </w:tc>
+        <w:tc>
+          <w:tcPr>
+            <w:tcBorders>
+              <w:top w:color="000000" w:space="0" w:sz="6" w:val="single"/>
+              <w:left w:color="000000" w:space="0" w:sz="6" w:val="single"/>
+              <w:bottom w:color="000000" w:space="0" w:sz="6" w:val="single"/>
+              <w:right w:color="000000" w:space="0" w:sz="6" w:val="single"/>
+            </w:tcBorders>
+          </w:tcPr>
+          <w:p>
+            <w:pPr>
+              <w:jc w:val="center"/>
+              <w:rPr/>
+            </w:pPr>
+            <w:r>
+              <w:rPr>
+                <w:rtl w:val="0"/>
+              </w:rPr>
+              <w:t xml:space="preserve">Documento final</w:t>
+            </w:r>
+          </w:p>
+        </w:tc>
+        <w:tc>
+          <w:tcPr>
+            <w:gridSpan w:val="3"/>
+            <w:tcBorders>
+              <w:top w:color="000000" w:space="0" w:sz="6" w:val="single"/>
+              <w:left w:color="000000" w:space="0" w:sz="6" w:val="single"/>
+              <w:bottom w:color="000000" w:space="0" w:sz="6" w:val="single"/>
+              <w:right w:color="000000" w:space="0" w:sz="6" w:val="single"/>
+            </w:tcBorders>
+          </w:tcPr>
+          <w:p>
+            <w:pPr>
+              <w:jc w:val="center"/>
+              <w:rPr/>
+            </w:pPr>
+            <w:r>
+              <w:rPr>
+                <w:rtl w:val="0"/>
+              </w:rPr>
+              <w:t xml:space="preserve">Ingenieria de software</w:t>
+            </w:r>
+          </w:p>
+        </w:tc>
+        <w:tc>
+          <w:tcPr>
+            <w:gridSpan w:val="2"/>
+            <w:tcBorders>
+              <w:top w:color="000000" w:space="0" w:sz="6" w:val="single"/>
+              <w:left w:color="000000" w:space="0" w:sz="6" w:val="single"/>
+              <w:bottom w:color="000000" w:space="0" w:sz="6" w:val="single"/>
+              <w:right w:color="000000" w:space="0" w:sz="6" w:val="single"/>
+            </w:tcBorders>
+          </w:tcPr>
+          <w:p>
+            <w:pPr>
+              <w:rPr/>
+            </w:pPr>
+            <w:r>
+              <w:rPr>
+                <w:rtl w:val="0"/>
+              </w:rPr>
+              <w:t xml:space="preserve">Se hizo el documento final</w:t>
+            </w:r>
+          </w:p>
+        </w:tc>
+        <w:tc>
+          <w:tcPr>
+            <w:tcBorders>
+              <w:top w:color="000000" w:space="0" w:sz="6" w:val="single"/>
+              <w:left w:color="000000" w:space="0" w:sz="6" w:val="single"/>
+              <w:bottom w:color="000000" w:space="0" w:sz="6" w:val="single"/>
+              <w:right w:color="000000" w:space="0" w:sz="6" w:val="single"/>
+            </w:tcBorders>
+          </w:tcPr>
+          <w:p>
+            <w:pPr>
+              <w:rPr/>
+            </w:pPr>
+            <w:r>
+              <w:rPr>
+                <w:rtl w:val="0"/>
+              </w:rPr>
+              <w:t xml:space="preserve">x</w:t>
+            </w:r>
+          </w:p>
+        </w:tc>
+        <w:tc>
+          <w:tcPr>
+            <w:tcBorders>
+              <w:top w:color="000000" w:space="0" w:sz="6" w:val="single"/>
+              <w:left w:color="000000" w:space="0" w:sz="6" w:val="single"/>
+              <w:bottom w:color="000000" w:space="0" w:sz="6" w:val="single"/>
+              <w:right w:color="000000" w:space="0" w:sz="6" w:val="single"/>
+            </w:tcBorders>
+          </w:tcPr>
+          <w:p>
+            <w:pPr>
+              <w:rPr/>
+            </w:pPr>
+            <w:r>
+              <w:rPr>
+                <w:rtl w:val="0"/>
+              </w:rPr>
+            </w:r>
+          </w:p>
+        </w:tc>
+      </w:tr>
+      <w:tr>
+        <w:trPr>
+          <w:cantSplit w:val="1"/>
+          <w:trHeight w:val="735" w:hRule="atLeast"/>
+          <w:tblHeader w:val="0"/>
+        </w:trPr>
+        <w:tc>
+          <w:tcPr>
+            <w:tcBorders>
+              <w:top w:color="000000" w:space="0" w:sz="6" w:val="single"/>
+              <w:left w:color="000000" w:space="0" w:sz="6" w:val="single"/>
+              <w:bottom w:color="000000" w:space="0" w:sz="6" w:val="single"/>
+              <w:right w:color="000000" w:space="0" w:sz="6" w:val="single"/>
+            </w:tcBorders>
+          </w:tcPr>
+          <w:p>
+            <w:pPr>
+              <w:jc w:val="center"/>
+              <w:rPr/>
+            </w:pPr>
+            <w:r>
+              <w:rPr>
+                <w:rtl w:val="0"/>
+              </w:rPr>
+              <w:t xml:space="preserve">24/10/2025</w:t>
+            </w:r>
+          </w:p>
+        </w:tc>
+        <w:tc>
+          <w:tcPr>
+            <w:tcBorders>
+              <w:top w:color="000000" w:space="0" w:sz="6" w:val="single"/>
+              <w:left w:color="000000" w:space="0" w:sz="6" w:val="single"/>
+              <w:bottom w:color="000000" w:space="0" w:sz="6" w:val="single"/>
+              <w:right w:color="000000" w:space="0" w:sz="6" w:val="single"/>
+            </w:tcBorders>
+          </w:tcPr>
+          <w:p>
+            <w:pPr>
+              <w:jc w:val="center"/>
+              <w:rPr/>
+            </w:pPr>
+            <w:r>
+              <w:rPr>
+                <w:rtl w:val="0"/>
+              </w:rPr>
+            </w:r>
+          </w:p>
+        </w:tc>
+        <w:tc>
+          <w:tcPr>
+            <w:tcBorders>
+              <w:top w:color="000000" w:space="0" w:sz="6" w:val="single"/>
+              <w:left w:color="000000" w:space="0" w:sz="6" w:val="single"/>
+              <w:bottom w:color="000000" w:space="0" w:sz="6" w:val="single"/>
+              <w:right w:color="000000" w:space="0" w:sz="6" w:val="single"/>
+            </w:tcBorders>
+          </w:tcPr>
+          <w:p>
+            <w:pPr>
+              <w:jc w:val="center"/>
+              <w:rPr/>
+            </w:pPr>
+            <w:r>
+              <w:rPr>
+                <w:rtl w:val="0"/>
+              </w:rPr>
+              <w:t xml:space="preserve">11am</w:t>
+            </w:r>
+          </w:p>
+        </w:tc>
+        <w:tc>
+          <w:tcPr>
+            <w:tcBorders>
+              <w:top w:color="000000" w:space="0" w:sz="6" w:val="single"/>
+              <w:left w:color="000000" w:space="0" w:sz="6" w:val="single"/>
+              <w:bottom w:color="000000" w:space="0" w:sz="6" w:val="single"/>
+              <w:right w:color="000000" w:space="0" w:sz="6" w:val="single"/>
+            </w:tcBorders>
+          </w:tcPr>
+          <w:p>
+            <w:pPr>
+              <w:jc w:val="center"/>
+              <w:rPr/>
+            </w:pPr>
+            <w:r>
+              <w:rPr>
+                <w:rtl w:val="0"/>
+              </w:rPr>
+              <w:t xml:space="preserve">0</w:t>
+            </w:r>
+          </w:p>
+        </w:tc>
+        <w:tc>
+          <w:tcPr>
+            <w:tcBorders>
+              <w:top w:color="000000" w:space="0" w:sz="6" w:val="single"/>
+              <w:left w:color="000000" w:space="0" w:sz="6" w:val="single"/>
+              <w:bottom w:color="000000" w:space="0" w:sz="6" w:val="single"/>
+              <w:right w:color="000000" w:space="0" w:sz="6" w:val="single"/>
+            </w:tcBorders>
+          </w:tcPr>
+          <w:p>
+            <w:pPr>
+              <w:jc w:val="center"/>
+              <w:rPr/>
+            </w:pPr>
+            <w:r>
+              <w:rPr>
+                <w:rtl w:val="0"/>
+              </w:rPr>
+            </w:r>
+          </w:p>
+        </w:tc>
+        <w:tc>
+          <w:tcPr>
+            <w:tcBorders>
+              <w:top w:color="000000" w:space="0" w:sz="6" w:val="single"/>
+              <w:left w:color="000000" w:space="0" w:sz="6" w:val="single"/>
+              <w:bottom w:color="000000" w:space="0" w:sz="6" w:val="single"/>
+              <w:right w:color="000000" w:space="0" w:sz="6" w:val="single"/>
+            </w:tcBorders>
+          </w:tcPr>
+          <w:p>
+            <w:pPr>
+              <w:jc w:val="center"/>
+              <w:rPr/>
+            </w:pPr>
+            <w:r>
+              <w:rPr>
+                <w:rtl w:val="0"/>
+              </w:rPr>
+              <w:t xml:space="preserve">Plan adminconfiguracion</w:t>
+            </w:r>
+          </w:p>
+        </w:tc>
+        <w:tc>
+          <w:tcPr>
+            <w:gridSpan w:val="3"/>
+            <w:tcBorders>
+              <w:top w:color="000000" w:space="0" w:sz="6" w:val="single"/>
+              <w:left w:color="000000" w:space="0" w:sz="6" w:val="single"/>
+              <w:bottom w:color="000000" w:space="0" w:sz="6" w:val="single"/>
+              <w:right w:color="000000" w:space="0" w:sz="6" w:val="single"/>
+            </w:tcBorders>
+          </w:tcPr>
+          <w:p>
+            <w:pPr>
+              <w:jc w:val="center"/>
+              <w:rPr/>
+            </w:pPr>
+            <w:r>
+              <w:rPr>
+                <w:rtl w:val="0"/>
+              </w:rPr>
+              <w:t xml:space="preserve">Ingenieria de software</w:t>
+            </w:r>
+          </w:p>
+        </w:tc>
+        <w:tc>
+          <w:tcPr>
+            <w:gridSpan w:val="2"/>
+            <w:tcBorders>
+              <w:top w:color="000000" w:space="0" w:sz="6" w:val="single"/>
+              <w:left w:color="000000" w:space="0" w:sz="6" w:val="single"/>
+              <w:bottom w:color="000000" w:space="0" w:sz="6" w:val="single"/>
+              <w:right w:color="000000" w:space="0" w:sz="6" w:val="single"/>
+            </w:tcBorders>
+          </w:tcPr>
+          <w:p>
+            <w:pPr>
+              <w:rPr/>
+            </w:pPr>
+            <w:r>
+              <w:rPr>
+                <w:rtl w:val="0"/>
+              </w:rPr>
+              <w:t xml:space="preserve">Se hizo el planadminconfiguracion</w:t>
+            </w:r>
+          </w:p>
+        </w:tc>
+        <w:tc>
+          <w:tcPr>
+            <w:tcBorders>
+              <w:top w:color="000000" w:space="0" w:sz="6" w:val="single"/>
+              <w:left w:color="000000" w:space="0" w:sz="6" w:val="single"/>
+              <w:bottom w:color="000000" w:space="0" w:sz="6" w:val="single"/>
+              <w:right w:color="000000" w:space="0" w:sz="6" w:val="single"/>
+            </w:tcBorders>
+          </w:tcPr>
+          <w:p>
+            <w:pPr>
+              <w:rPr/>
+            </w:pPr>
+            <w:r>
+              <w:rPr>
+                <w:rtl w:val="0"/>
+              </w:rPr>
+              <w:t xml:space="preserve">x</w:t>
+            </w:r>
+          </w:p>
+        </w:tc>
+        <w:tc>
+          <w:tcPr>
+            <w:tcBorders>
+              <w:top w:color="000000" w:space="0" w:sz="6" w:val="single"/>
+              <w:left w:color="000000" w:space="0" w:sz="6" w:val="single"/>
+              <w:bottom w:color="000000" w:space="0" w:sz="6" w:val="single"/>
+              <w:right w:color="000000" w:space="0" w:sz="6" w:val="single"/>
+            </w:tcBorders>
+          </w:tcPr>
+          <w:p>
+            <w:pPr>
+              <w:rPr/>
+            </w:pPr>
+            <w:r>
+              <w:rPr>
+                <w:rtl w:val="0"/>
+              </w:rPr>
+            </w:r>
+          </w:p>
+        </w:tc>
+      </w:tr>
+      <w:tr>
+        <w:trPr>
+          <w:cantSplit w:val="1"/>
+          <w:trHeight w:val="735" w:hRule="atLeast"/>
+          <w:tblHeader w:val="0"/>
+        </w:trPr>
+        <w:tc>
+          <w:tcPr>
+            <w:tcBorders>
+              <w:top w:color="000000" w:space="0" w:sz="6" w:val="single"/>
+              <w:left w:color="000000" w:space="0" w:sz="6" w:val="single"/>
+              <w:bottom w:color="000000" w:space="0" w:sz="6" w:val="single"/>
+              <w:right w:color="000000" w:space="0" w:sz="6" w:val="single"/>
+            </w:tcBorders>
+          </w:tcPr>
+          <w:p>
+            <w:pPr>
+              <w:jc w:val="center"/>
+              <w:rPr/>
+            </w:pPr>
+            <w:r>
+              <w:rPr>
+                <w:rtl w:val="0"/>
+              </w:rPr>
+              <w:t xml:space="preserve">27/10/2025</w:t>
+            </w:r>
+          </w:p>
+        </w:tc>
+        <w:tc>
+          <w:tcPr>
+            <w:tcBorders>
+              <w:top w:color="000000" w:space="0" w:sz="6" w:val="single"/>
+              <w:left w:color="000000" w:space="0" w:sz="6" w:val="single"/>
+              <w:bottom w:color="000000" w:space="0" w:sz="6" w:val="single"/>
+              <w:right w:color="000000" w:space="0" w:sz="6" w:val="single"/>
+            </w:tcBorders>
+          </w:tcPr>
+          <w:p>
+            <w:pPr>
+              <w:jc w:val="center"/>
+              <w:rPr/>
+            </w:pPr>
+            <w:r>
+              <w:rPr>
+                <w:rtl w:val="0"/>
+              </w:rPr>
+              <w:t xml:space="preserve">1pm</w:t>
+            </w:r>
+          </w:p>
+        </w:tc>
+        <w:tc>
+          <w:tcPr>
+            <w:tcBorders>
+              <w:top w:color="000000" w:space="0" w:sz="6" w:val="single"/>
+              <w:left w:color="000000" w:space="0" w:sz="6" w:val="single"/>
+              <w:bottom w:color="000000" w:space="0" w:sz="6" w:val="single"/>
+              <w:right w:color="000000" w:space="0" w:sz="6" w:val="single"/>
+            </w:tcBorders>
+          </w:tcPr>
+          <w:p>
+            <w:pPr>
+              <w:jc w:val="center"/>
+              <w:rPr/>
+            </w:pPr>
+            <w:r>
+              <w:rPr>
+                <w:rtl w:val="0"/>
+              </w:rPr>
+              <w:t xml:space="preserve">2pm</w:t>
+            </w:r>
+          </w:p>
+        </w:tc>
+        <w:tc>
+          <w:tcPr>
+            <w:tcBorders>
+              <w:top w:color="000000" w:space="0" w:sz="6" w:val="single"/>
+              <w:left w:color="000000" w:space="0" w:sz="6" w:val="single"/>
+              <w:bottom w:color="000000" w:space="0" w:sz="6" w:val="single"/>
+              <w:right w:color="000000" w:space="0" w:sz="6" w:val="single"/>
+            </w:tcBorders>
+          </w:tcPr>
+          <w:p>
+            <w:pPr>
+              <w:jc w:val="center"/>
+              <w:rPr/>
+            </w:pPr>
+            <w:r>
+              <w:rPr>
+                <w:rtl w:val="0"/>
+              </w:rPr>
+              <w:t xml:space="preserve">0</w:t>
+            </w:r>
+          </w:p>
+        </w:tc>
+        <w:tc>
+          <w:tcPr>
+            <w:tcBorders>
+              <w:top w:color="000000" w:space="0" w:sz="6" w:val="single"/>
+              <w:left w:color="000000" w:space="0" w:sz="6" w:val="single"/>
+              <w:bottom w:color="000000" w:space="0" w:sz="6" w:val="single"/>
+              <w:right w:color="000000" w:space="0" w:sz="6" w:val="single"/>
+            </w:tcBorders>
+          </w:tcPr>
+          <w:p>
+            <w:pPr>
+              <w:jc w:val="center"/>
+              <w:rPr/>
+            </w:pPr>
+            <w:r>
+              <w:rPr>
+                <w:rtl w:val="0"/>
+              </w:rPr>
+              <w:t xml:space="preserve">60</w:t>
+            </w:r>
+          </w:p>
+        </w:tc>
+        <w:tc>
+          <w:tcPr>
+            <w:tcBorders>
+              <w:top w:color="000000" w:space="0" w:sz="6" w:val="single"/>
+              <w:left w:color="000000" w:space="0" w:sz="6" w:val="single"/>
+              <w:bottom w:color="000000" w:space="0" w:sz="6" w:val="single"/>
+              <w:right w:color="000000" w:space="0" w:sz="6" w:val="single"/>
+            </w:tcBorders>
+          </w:tcPr>
+          <w:p>
+            <w:pPr>
+              <w:jc w:val="center"/>
+              <w:rPr/>
+            </w:pPr>
+            <w:r>
+              <w:rPr>
+                <w:rtl w:val="0"/>
+              </w:rPr>
+              <w:t xml:space="preserve">Maestro de documento</w:t>
+            </w:r>
+          </w:p>
+        </w:tc>
+        <w:tc>
+          <w:tcPr>
+            <w:gridSpan w:val="3"/>
+            <w:tcBorders>
+              <w:top w:color="000000" w:space="0" w:sz="6" w:val="single"/>
+              <w:left w:color="000000" w:space="0" w:sz="6" w:val="single"/>
+              <w:bottom w:color="000000" w:space="0" w:sz="6" w:val="single"/>
+              <w:right w:color="000000" w:space="0" w:sz="6" w:val="single"/>
+            </w:tcBorders>
+          </w:tcPr>
+          <w:p>
+            <w:pPr>
+              <w:jc w:val="center"/>
+              <w:rPr/>
+            </w:pPr>
+            <w:r>
+              <w:rPr>
+                <w:rtl w:val="0"/>
+              </w:rPr>
+              <w:t xml:space="preserve">Ingenieria de software</w:t>
+            </w:r>
+          </w:p>
+        </w:tc>
+        <w:tc>
+          <w:tcPr>
+            <w:gridSpan w:val="2"/>
+            <w:tcBorders>
+              <w:top w:color="000000" w:space="0" w:sz="6" w:val="single"/>
+              <w:left w:color="000000" w:space="0" w:sz="6" w:val="single"/>
+              <w:bottom w:color="000000" w:space="0" w:sz="6" w:val="single"/>
+              <w:right w:color="000000" w:space="0" w:sz="6" w:val="single"/>
+            </w:tcBorders>
+          </w:tcPr>
+          <w:p>
+            <w:pPr>
+              <w:rPr/>
+            </w:pPr>
+            <w:r>
+              <w:rPr>
+                <w:rtl w:val="0"/>
+              </w:rPr>
+              <w:t xml:space="preserve">Se organizo el maestro de documento con la fase 2 Iniciacion/Estrategia</w:t>
+            </w:r>
+          </w:p>
+        </w:tc>
+        <w:tc>
+          <w:tcPr>
+            <w:tcBorders>
+              <w:top w:color="000000" w:space="0" w:sz="6" w:val="single"/>
+              <w:left w:color="000000" w:space="0" w:sz="6" w:val="single"/>
+              <w:bottom w:color="000000" w:space="0" w:sz="6" w:val="single"/>
+              <w:right w:color="000000" w:space="0" w:sz="6" w:val="single"/>
+            </w:tcBorders>
+          </w:tcPr>
+          <w:p>
+            <w:pPr>
+              <w:rPr/>
+            </w:pPr>
+            <w:r>
+              <w:rPr>
+                <w:rtl w:val="0"/>
+              </w:rPr>
+              <w:t xml:space="preserve">x</w:t>
+            </w:r>
+          </w:p>
+        </w:tc>
+        <w:tc>
+          <w:tcPr>
+            <w:tcBorders>
+              <w:top w:color="000000" w:space="0" w:sz="6" w:val="single"/>
+              <w:left w:color="000000" w:space="0" w:sz="6" w:val="single"/>
+              <w:bottom w:color="000000" w:space="0" w:sz="6" w:val="single"/>
+              <w:right w:color="000000" w:space="0" w:sz="6" w:val="single"/>
+            </w:tcBorders>
+          </w:tcPr>
+          <w:p>
+            <w:pPr>
+              <w:rPr/>
+            </w:pPr>
+            <w:r>
+              <w:rPr>
+                <w:rtl w:val="0"/>
+              </w:rPr>
+            </w:r>
+          </w:p>
+        </w:tc>
+      </w:tr>
+      <w:tr>
+        <w:trPr>
+          <w:cantSplit w:val="1"/>
+          <w:trHeight w:val="735" w:hRule="atLeast"/>
+          <w:tblHeader w:val="0"/>
+        </w:trPr>
+        <w:tc>
+          <w:tcPr>
+            <w:tcBorders>
+              <w:top w:color="000000" w:space="0" w:sz="6" w:val="single"/>
+              <w:left w:color="000000" w:space="0" w:sz="6" w:val="single"/>
+              <w:bottom w:color="000000" w:space="0" w:sz="6" w:val="single"/>
+              <w:right w:color="000000" w:space="0" w:sz="6" w:val="single"/>
+            </w:tcBorders>
+          </w:tcPr>
+          <w:p>
+            <w:pPr>
+              <w:jc w:val="center"/>
+              <w:rPr/>
+            </w:pPr>
+            <w:r>
+              <w:rPr>
+                <w:rtl w:val="0"/>
+              </w:rPr>
+              <w:t xml:space="preserve">27/10/2025</w:t>
+            </w:r>
+          </w:p>
+        </w:tc>
+        <w:tc>
+          <w:tcPr>
+            <w:tcBorders>
+              <w:top w:color="000000" w:space="0" w:sz="6" w:val="single"/>
+              <w:left w:color="000000" w:space="0" w:sz="6" w:val="single"/>
+              <w:bottom w:color="000000" w:space="0" w:sz="6" w:val="single"/>
+              <w:right w:color="000000" w:space="0" w:sz="6" w:val="single"/>
+            </w:tcBorders>
+          </w:tcPr>
+          <w:p>
+            <w:pPr>
+              <w:jc w:val="center"/>
+              <w:rPr/>
+            </w:pPr>
+            <w:r>
+              <w:rPr>
+                <w:rtl w:val="0"/>
+              </w:rPr>
+              <w:t xml:space="preserve">7pm</w:t>
+            </w:r>
+          </w:p>
+        </w:tc>
+        <w:tc>
+          <w:tcPr>
+            <w:tcBorders>
+              <w:top w:color="000000" w:space="0" w:sz="6" w:val="single"/>
+              <w:left w:color="000000" w:space="0" w:sz="6" w:val="single"/>
+              <w:bottom w:color="000000" w:space="0" w:sz="6" w:val="single"/>
+              <w:right w:color="000000" w:space="0" w:sz="6" w:val="single"/>
+            </w:tcBorders>
+          </w:tcPr>
+          <w:p>
+            <w:pPr>
+              <w:jc w:val="center"/>
+              <w:rPr/>
+            </w:pPr>
+            <w:r>
+              <w:rPr>
+                <w:rtl w:val="0"/>
+              </w:rPr>
+              <w:t xml:space="preserve">8pm</w:t>
+            </w:r>
+          </w:p>
+        </w:tc>
+        <w:tc>
+          <w:tcPr>
+            <w:tcBorders>
+              <w:top w:color="000000" w:space="0" w:sz="6" w:val="single"/>
+              <w:left w:color="000000" w:space="0" w:sz="6" w:val="single"/>
+              <w:bottom w:color="000000" w:space="0" w:sz="6" w:val="single"/>
+              <w:right w:color="000000" w:space="0" w:sz="6" w:val="single"/>
+            </w:tcBorders>
+          </w:tcPr>
+          <w:p>
+            <w:pPr>
+              <w:jc w:val="center"/>
+              <w:rPr/>
+            </w:pPr>
+            <w:r>
+              <w:rPr>
+                <w:rtl w:val="0"/>
+              </w:rPr>
+              <w:t xml:space="preserve">0</w:t>
+            </w:r>
+          </w:p>
+        </w:tc>
+        <w:tc>
+          <w:tcPr>
+            <w:tcBorders>
+              <w:top w:color="000000" w:space="0" w:sz="6" w:val="single"/>
+              <w:left w:color="000000" w:space="0" w:sz="6" w:val="single"/>
+              <w:bottom w:color="000000" w:space="0" w:sz="6" w:val="single"/>
+              <w:right w:color="000000" w:space="0" w:sz="6" w:val="single"/>
+            </w:tcBorders>
+          </w:tcPr>
+          <w:p>
+            <w:pPr>
+              <w:jc w:val="center"/>
+              <w:rPr/>
+            </w:pPr>
+            <w:r>
+              <w:rPr>
+                <w:rtl w:val="0"/>
+              </w:rPr>
+              <w:t xml:space="preserve">60</w:t>
+            </w:r>
+          </w:p>
+        </w:tc>
+        <w:tc>
+          <w:tcPr>
+            <w:tcBorders>
+              <w:top w:color="000000" w:space="0" w:sz="6" w:val="single"/>
+              <w:left w:color="000000" w:space="0" w:sz="6" w:val="single"/>
+              <w:bottom w:color="000000" w:space="0" w:sz="6" w:val="single"/>
+              <w:right w:color="000000" w:space="0" w:sz="6" w:val="single"/>
+            </w:tcBorders>
+          </w:tcPr>
+          <w:p>
+            <w:pPr>
+              <w:jc w:val="center"/>
+              <w:rPr/>
+            </w:pPr>
+            <w:r>
+              <w:rPr>
+                <w:rtl w:val="0"/>
+              </w:rPr>
+              <w:t xml:space="preserve">Revision</w:t>
+            </w:r>
+          </w:p>
+        </w:tc>
+        <w:tc>
+          <w:tcPr>
+            <w:gridSpan w:val="3"/>
+            <w:tcBorders>
+              <w:top w:color="000000" w:space="0" w:sz="6" w:val="single"/>
+              <w:left w:color="000000" w:space="0" w:sz="6" w:val="single"/>
+              <w:bottom w:color="000000" w:space="0" w:sz="6" w:val="single"/>
+              <w:right w:color="000000" w:space="0" w:sz="6" w:val="single"/>
+            </w:tcBorders>
+          </w:tcPr>
+          <w:p>
+            <w:pPr>
+              <w:jc w:val="center"/>
+              <w:rPr/>
+            </w:pPr>
+            <w:r>
+              <w:rPr>
+                <w:rtl w:val="0"/>
+              </w:rPr>
+              <w:t xml:space="preserve">Ingenieria de software</w:t>
+            </w:r>
+          </w:p>
+        </w:tc>
+        <w:tc>
+          <w:tcPr>
+            <w:gridSpan w:val="2"/>
+            <w:tcBorders>
+              <w:top w:color="000000" w:space="0" w:sz="6" w:val="single"/>
+              <w:left w:color="000000" w:space="0" w:sz="6" w:val="single"/>
+              <w:bottom w:color="000000" w:space="0" w:sz="6" w:val="single"/>
+              <w:right w:color="000000" w:space="0" w:sz="6" w:val="single"/>
+            </w:tcBorders>
+          </w:tcPr>
+          <w:p>
+            <w:pPr>
+              <w:rPr/>
+            </w:pPr>
+            <w:r>
+              <w:rPr>
+                <w:rtl w:val="0"/>
+              </w:rPr>
+              <w:t xml:space="preserve">Se realizo la revision de todos los documentos</w:t>
+            </w:r>
+          </w:p>
+        </w:tc>
+        <w:tc>
+          <w:tcPr>
+            <w:tcBorders>
+              <w:top w:color="000000" w:space="0" w:sz="6" w:val="single"/>
+              <w:left w:color="000000" w:space="0" w:sz="6" w:val="single"/>
+              <w:bottom w:color="000000" w:space="0" w:sz="6" w:val="single"/>
+              <w:right w:color="000000" w:space="0" w:sz="6" w:val="single"/>
+            </w:tcBorders>
+          </w:tcPr>
+          <w:p>
+            <w:pPr>
+              <w:rPr/>
+            </w:pPr>
+            <w:r>
+              <w:rPr>
+                <w:rtl w:val="0"/>
+              </w:rPr>
+              <w:t xml:space="preserve">x</w:t>
+            </w:r>
+          </w:p>
+        </w:tc>
+        <w:tc>
+          <w:tcPr>
+            <w:tcBorders>
+              <w:top w:color="000000" w:space="0" w:sz="6" w:val="single"/>
+              <w:left w:color="000000" w:space="0" w:sz="6" w:val="single"/>
+              <w:bottom w:color="000000" w:space="0" w:sz="6" w:val="single"/>
+              <w:right w:color="000000" w:space="0" w:sz="6" w:val="single"/>
+            </w:tcBorders>
+          </w:tcPr>
+          <w:p>
+            <w:pPr>
+              <w:rPr/>
+            </w:pPr>
+            <w:r>
+              <w:rPr>
+                <w:rtl w:val="0"/>
+              </w:rPr>
+            </w:r>
+          </w:p>
+        </w:tc>
+      </w:tr>
+      <w:tr>
+        <w:trPr>
+          <w:cantSplit w:val="1"/>
+          <w:trHeight w:val="735" w:hRule="atLeast"/>
+          <w:tblHeader w:val="0"/>
+        </w:trPr>
+        <w:tc>
+          <w:tcPr>
+            <w:tcBorders>
+              <w:top w:color="000000" w:space="0" w:sz="6" w:val="single"/>
+              <w:left w:color="000000" w:space="0" w:sz="6" w:val="single"/>
+              <w:bottom w:color="000000" w:space="0" w:sz="6" w:val="single"/>
+              <w:right w:color="000000" w:space="0" w:sz="6" w:val="single"/>
+            </w:tcBorders>
+          </w:tcPr>
+          <w:p>
+            <w:pPr>
+              <w:jc w:val="center"/>
+              <w:rPr/>
+            </w:pPr>
+            <w:r>
+              <w:rPr>
+                <w:rtl w:val="0"/>
+              </w:rPr>
+              <w:t xml:space="preserve">27/10/2025</w:t>
+            </w:r>
+          </w:p>
+        </w:tc>
+        <w:tc>
+          <w:tcPr>
+            <w:tcBorders>
+              <w:top w:color="000000" w:space="0" w:sz="6" w:val="single"/>
+              <w:left w:color="000000" w:space="0" w:sz="6" w:val="single"/>
+              <w:bottom w:color="000000" w:space="0" w:sz="6" w:val="single"/>
+              <w:right w:color="000000" w:space="0" w:sz="6" w:val="single"/>
+            </w:tcBorders>
+          </w:tcPr>
+          <w:p>
+            <w:pPr>
+              <w:jc w:val="center"/>
+              <w:rPr/>
+            </w:pPr>
+            <w:r>
+              <w:rPr>
+                <w:rtl w:val="0"/>
+              </w:rPr>
+              <w:t xml:space="preserve">8pm</w:t>
+            </w:r>
+          </w:p>
+        </w:tc>
+        <w:tc>
+          <w:tcPr>
+            <w:tcBorders>
+              <w:top w:color="000000" w:space="0" w:sz="6" w:val="single"/>
+              <w:left w:color="000000" w:space="0" w:sz="6" w:val="single"/>
+              <w:bottom w:color="000000" w:space="0" w:sz="6" w:val="single"/>
+              <w:right w:color="000000" w:space="0" w:sz="6" w:val="single"/>
+            </w:tcBorders>
+          </w:tcPr>
+          <w:p>
+            <w:pPr>
+              <w:jc w:val="center"/>
+              <w:rPr/>
+            </w:pPr>
+            <w:r>
+              <w:rPr>
+                <w:rtl w:val="0"/>
+              </w:rPr>
+              <w:t xml:space="preserve">9pm</w:t>
+            </w:r>
+          </w:p>
+        </w:tc>
+        <w:tc>
+          <w:tcPr>
+            <w:tcBorders>
+              <w:top w:color="000000" w:space="0" w:sz="6" w:val="single"/>
+              <w:left w:color="000000" w:space="0" w:sz="6" w:val="single"/>
+              <w:bottom w:color="000000" w:space="0" w:sz="6" w:val="single"/>
+              <w:right w:color="000000" w:space="0" w:sz="6" w:val="single"/>
+            </w:tcBorders>
+          </w:tcPr>
+          <w:p>
+            <w:pPr>
+              <w:jc w:val="center"/>
+              <w:rPr/>
+            </w:pPr>
+            <w:r>
+              <w:rPr>
+                <w:rtl w:val="0"/>
+              </w:rPr>
+              <w:t xml:space="preserve">0</w:t>
+            </w:r>
+          </w:p>
+        </w:tc>
+        <w:tc>
+          <w:tcPr>
+            <w:tcBorders>
+              <w:top w:color="000000" w:space="0" w:sz="6" w:val="single"/>
+              <w:left w:color="000000" w:space="0" w:sz="6" w:val="single"/>
+              <w:bottom w:color="000000" w:space="0" w:sz="6" w:val="single"/>
+              <w:right w:color="000000" w:space="0" w:sz="6" w:val="single"/>
+            </w:tcBorders>
+          </w:tcPr>
+          <w:p>
+            <w:pPr>
+              <w:jc w:val="center"/>
+              <w:rPr/>
+            </w:pPr>
+            <w:r>
+              <w:rPr>
+                <w:rtl w:val="0"/>
+              </w:rPr>
+              <w:t xml:space="preserve">60</w:t>
+            </w:r>
+          </w:p>
+        </w:tc>
+        <w:tc>
+          <w:tcPr>
+            <w:tcBorders>
+              <w:top w:color="000000" w:space="0" w:sz="6" w:val="single"/>
+              <w:left w:color="000000" w:space="0" w:sz="6" w:val="single"/>
+              <w:bottom w:color="000000" w:space="0" w:sz="6" w:val="single"/>
+              <w:right w:color="000000" w:space="0" w:sz="6" w:val="single"/>
+            </w:tcBorders>
+          </w:tcPr>
+          <w:p>
+            <w:pPr>
+              <w:jc w:val="center"/>
+              <w:rPr/>
+            </w:pPr>
+            <w:r>
+              <w:rPr>
+                <w:rtl w:val="0"/>
+              </w:rPr>
+              <w:t xml:space="preserve">Log de defectos</w:t>
+            </w:r>
+          </w:p>
+        </w:tc>
+        <w:tc>
+          <w:tcPr>
+            <w:gridSpan w:val="3"/>
+            <w:tcBorders>
+              <w:top w:color="000000" w:space="0" w:sz="6" w:val="single"/>
+              <w:left w:color="000000" w:space="0" w:sz="6" w:val="single"/>
+              <w:bottom w:color="000000" w:space="0" w:sz="6" w:val="single"/>
+              <w:right w:color="000000" w:space="0" w:sz="6" w:val="single"/>
+            </w:tcBorders>
+          </w:tcPr>
+          <w:p>
+            <w:pPr>
+              <w:jc w:val="center"/>
+              <w:rPr/>
+            </w:pPr>
+            <w:r>
+              <w:rPr>
+                <w:rtl w:val="0"/>
+              </w:rPr>
+              <w:t xml:space="preserve">Ingenieria de software</w:t>
+            </w:r>
+          </w:p>
+        </w:tc>
+        <w:tc>
+          <w:tcPr>
+            <w:gridSpan w:val="2"/>
+            <w:tcBorders>
+              <w:top w:color="000000" w:space="0" w:sz="6" w:val="single"/>
+              <w:left w:color="000000" w:space="0" w:sz="6" w:val="single"/>
+              <w:bottom w:color="000000" w:space="0" w:sz="6" w:val="single"/>
+              <w:right w:color="000000" w:space="0" w:sz="6" w:val="single"/>
+            </w:tcBorders>
+          </w:tcPr>
+          <w:p>
+            <w:pPr>
+              <w:rPr/>
+            </w:pPr>
+            <w:r>
+              <w:rPr>
+                <w:rtl w:val="0"/>
+              </w:rPr>
+              <w:t xml:space="preserve">Se realizo el Log de defectos</w:t>
+            </w:r>
+          </w:p>
+        </w:tc>
+        <w:tc>
+          <w:tcPr>
+            <w:tcBorders>
+              <w:top w:color="000000" w:space="0" w:sz="6" w:val="single"/>
+              <w:left w:color="000000" w:space="0" w:sz="6" w:val="single"/>
+              <w:bottom w:color="000000" w:space="0" w:sz="6" w:val="single"/>
+              <w:right w:color="000000" w:space="0" w:sz="6" w:val="single"/>
+            </w:tcBorders>
+          </w:tcPr>
+          <w:p>
+            <w:pPr>
+              <w:rPr/>
+            </w:pPr>
+            <w:r>
+              <w:rPr>
+                <w:rtl w:val="0"/>
+              </w:rPr>
+              <w:t xml:space="preserve">x</w:t>
+            </w:r>
+          </w:p>
+        </w:tc>
+        <w:tc>
+          <w:tcPr>
+            <w:tcBorders>
+              <w:top w:color="000000" w:space="0" w:sz="6" w:val="single"/>
+              <w:left w:color="000000" w:space="0" w:sz="6" w:val="single"/>
+              <w:bottom w:color="000000" w:space="0" w:sz="6" w:val="single"/>
+              <w:right w:color="000000" w:space="0" w:sz="6" w:val="single"/>
+            </w:tcBorders>
+          </w:tcPr>
+          <w:p>
+            <w:pPr>
+              <w:rPr/>
+            </w:pPr>
+            <w:r>
+              <w:rPr>
+                <w:rtl w:val="0"/>
+              </w:rPr>
+            </w:r>
+          </w:p>
+        </w:tc>
+      </w:tr>
+      <w:tr>
+        <w:trPr>
+          <w:cantSplit w:val="1"/>
+          <w:trHeight w:val="735" w:hRule="atLeast"/>
+          <w:tblHeader w:val="0"/>
+        </w:trPr>
+        <w:tc>
+          <w:tcPr>
+            <w:tcBorders>
+              <w:top w:color="000000" w:space="0" w:sz="6" w:val="single"/>
+              <w:left w:color="000000" w:space="0" w:sz="6" w:val="single"/>
+              <w:bottom w:color="000000" w:space="0" w:sz="6" w:val="single"/>
+              <w:right w:color="000000" w:space="0" w:sz="6" w:val="single"/>
+            </w:tcBorders>
+          </w:tcPr>
+          <w:p>
+            <w:pPr>
+              <w:jc w:val="center"/>
+              <w:rPr/>
+            </w:pPr>
+            <w:r>
+              <w:rPr>
+                <w:rtl w:val="0"/>
+              </w:rPr>
+              <w:t xml:space="preserve">28/10/2025</w:t>
+            </w:r>
+          </w:p>
+        </w:tc>
+        <w:tc>
+          <w:tcPr>
+            <w:tcBorders>
+              <w:top w:color="000000" w:space="0" w:sz="6" w:val="single"/>
+              <w:left w:color="000000" w:space="0" w:sz="6" w:val="single"/>
+              <w:bottom w:color="000000" w:space="0" w:sz="6" w:val="single"/>
+              <w:right w:color="000000" w:space="0" w:sz="6" w:val="single"/>
+            </w:tcBorders>
+          </w:tcPr>
+          <w:p>
+            <w:pPr>
+              <w:jc w:val="center"/>
+              <w:rPr/>
+            </w:pPr>
+            <w:r>
+              <w:rPr>
+                <w:rtl w:val="0"/>
+              </w:rPr>
+              <w:t xml:space="preserve">11am</w:t>
+            </w:r>
+          </w:p>
+        </w:tc>
+        <w:tc>
+          <w:tcPr>
+            <w:tcBorders>
+              <w:top w:color="000000" w:space="0" w:sz="6" w:val="single"/>
+              <w:left w:color="000000" w:space="0" w:sz="6" w:val="single"/>
+              <w:bottom w:color="000000" w:space="0" w:sz="6" w:val="single"/>
+              <w:right w:color="000000" w:space="0" w:sz="6" w:val="single"/>
+            </w:tcBorders>
+          </w:tcPr>
+          <w:p>
+            <w:pPr>
+              <w:jc w:val="center"/>
+              <w:rPr/>
+            </w:pPr>
+            <w:r>
+              <w:rPr>
+                <w:rtl w:val="0"/>
+              </w:rPr>
+              <w:t xml:space="preserve">2pm</w:t>
+            </w:r>
+          </w:p>
+        </w:tc>
+        <w:tc>
+          <w:tcPr>
+            <w:tcBorders>
+              <w:top w:color="000000" w:space="0" w:sz="6" w:val="single"/>
+              <w:left w:color="000000" w:space="0" w:sz="6" w:val="single"/>
+              <w:bottom w:color="000000" w:space="0" w:sz="6" w:val="single"/>
+              <w:right w:color="000000" w:space="0" w:sz="6" w:val="single"/>
+            </w:tcBorders>
+          </w:tcPr>
+          <w:p>
+            <w:pPr>
+              <w:jc w:val="center"/>
+              <w:rPr/>
+            </w:pPr>
+            <w:r>
+              <w:rPr>
+                <w:rtl w:val="0"/>
+              </w:rPr>
+              <w:t xml:space="preserve">0</w:t>
+            </w:r>
+          </w:p>
+        </w:tc>
+        <w:tc>
+          <w:tcPr>
+            <w:tcBorders>
+              <w:top w:color="000000" w:space="0" w:sz="6" w:val="single"/>
+              <w:left w:color="000000" w:space="0" w:sz="6" w:val="single"/>
+              <w:bottom w:color="000000" w:space="0" w:sz="6" w:val="single"/>
+              <w:right w:color="000000" w:space="0" w:sz="6" w:val="single"/>
+            </w:tcBorders>
+          </w:tcPr>
+          <w:p>
+            <w:pPr>
+              <w:jc w:val="center"/>
+              <w:rPr/>
+            </w:pPr>
+            <w:r>
+              <w:rPr>
+                <w:rtl w:val="0"/>
+              </w:rPr>
+              <w:t xml:space="preserve">180</w:t>
+            </w:r>
+          </w:p>
+        </w:tc>
+        <w:tc>
+          <w:tcPr>
+            <w:tcBorders>
+              <w:top w:color="000000" w:space="0" w:sz="6" w:val="single"/>
+              <w:left w:color="000000" w:space="0" w:sz="6" w:val="single"/>
+              <w:bottom w:color="000000" w:space="0" w:sz="6" w:val="single"/>
+              <w:right w:color="000000" w:space="0" w:sz="6" w:val="single"/>
+            </w:tcBorders>
+          </w:tcPr>
+          <w:p>
+            <w:pPr>
+              <w:jc w:val="center"/>
+              <w:rPr/>
+            </w:pPr>
+            <w:r>
+              <w:rPr>
+                <w:rtl w:val="0"/>
+              </w:rPr>
+              <w:t xml:space="preserve">Correcion</w:t>
+            </w:r>
+          </w:p>
+        </w:tc>
+        <w:tc>
+          <w:tcPr>
+            <w:gridSpan w:val="3"/>
+            <w:tcBorders>
+              <w:top w:color="000000" w:space="0" w:sz="6" w:val="single"/>
+              <w:left w:color="000000" w:space="0" w:sz="6" w:val="single"/>
+              <w:bottom w:color="000000" w:space="0" w:sz="6" w:val="single"/>
+              <w:right w:color="000000" w:space="0" w:sz="6" w:val="single"/>
+            </w:tcBorders>
+          </w:tcPr>
+          <w:p>
+            <w:pPr>
+              <w:jc w:val="center"/>
+              <w:rPr/>
+            </w:pPr>
+            <w:r>
+              <w:rPr>
+                <w:rtl w:val="0"/>
+              </w:rPr>
+              <w:t xml:space="preserve">Ingenieria de sistemas</w:t>
+            </w:r>
+          </w:p>
+        </w:tc>
+        <w:tc>
+          <w:tcPr>
+            <w:gridSpan w:val="2"/>
+            <w:tcBorders>
+              <w:top w:color="000000" w:space="0" w:sz="6" w:val="single"/>
+              <w:left w:color="000000" w:space="0" w:sz="6" w:val="single"/>
+              <w:bottom w:color="000000" w:space="0" w:sz="6" w:val="single"/>
+              <w:right w:color="000000" w:space="0" w:sz="6" w:val="single"/>
+            </w:tcBorders>
+          </w:tcPr>
+          <w:p>
+            <w:pPr>
+              <w:rPr/>
+            </w:pPr>
+            <w:r>
+              <w:rPr>
+                <w:rtl w:val="0"/>
+              </w:rPr>
+              <w:t xml:space="preserve">Se realizo las correcciones y se documento</w:t>
             </w:r>
           </w:p>
         </w:tc>

</xml_diff>

<commit_message>
Descripción de tus cambios
</commit_message>
<xml_diff>
--- a/assets/docs/Bitacora_Tiempo_Nicolas.docx
+++ b/assets/docs/Bitacora_Tiempo_Nicolas.docx
@@ -13638,6 +13638,4056 @@
                 <w:rtl w:val="0"/>
               </w:rPr>
               <w:t xml:space="preserve">Se realizo las correcciones y se documento</w:t>
+            </w:r>
+          </w:p>
+        </w:tc>
+        <w:tc>
+          <w:tcPr>
+            <w:tcBorders>
+              <w:top w:color="000000" w:space="0" w:sz="6" w:val="single"/>
+              <w:left w:color="000000" w:space="0" w:sz="6" w:val="single"/>
+              <w:bottom w:color="000000" w:space="0" w:sz="6" w:val="single"/>
+              <w:right w:color="000000" w:space="0" w:sz="6" w:val="single"/>
+            </w:tcBorders>
+          </w:tcPr>
+          <w:p>
+            <w:pPr>
+              <w:rPr/>
+            </w:pPr>
+            <w:r>
+              <w:rPr>
+                <w:rtl w:val="0"/>
+              </w:rPr>
+              <w:t xml:space="preserve">x</w:t>
+            </w:r>
+          </w:p>
+        </w:tc>
+        <w:tc>
+          <w:tcPr>
+            <w:tcBorders>
+              <w:top w:color="000000" w:space="0" w:sz="6" w:val="single"/>
+              <w:left w:color="000000" w:space="0" w:sz="6" w:val="single"/>
+              <w:bottom w:color="000000" w:space="0" w:sz="6" w:val="single"/>
+              <w:right w:color="000000" w:space="0" w:sz="6" w:val="single"/>
+            </w:tcBorders>
+          </w:tcPr>
+          <w:p>
+            <w:pPr>
+              <w:rPr/>
+            </w:pPr>
+            <w:r>
+              <w:rPr>
+                <w:rtl w:val="0"/>
+              </w:rPr>
+            </w:r>
+          </w:p>
+        </w:tc>
+      </w:tr>
+      <w:tr>
+        <w:trPr>
+          <w:cantSplit w:val="1"/>
+          <w:trHeight w:val="735" w:hRule="atLeast"/>
+          <w:tblHeader w:val="0"/>
+        </w:trPr>
+        <w:tc>
+          <w:tcPr>
+            <w:tcBorders>
+              <w:top w:color="000000" w:space="0" w:sz="6" w:val="single"/>
+              <w:left w:color="000000" w:space="0" w:sz="6" w:val="single"/>
+              <w:bottom w:color="000000" w:space="0" w:sz="6" w:val="single"/>
+              <w:right w:color="000000" w:space="0" w:sz="6" w:val="single"/>
+            </w:tcBorders>
+          </w:tcPr>
+          <w:p>
+            <w:pPr>
+              <w:jc w:val="center"/>
+              <w:rPr/>
+            </w:pPr>
+            <w:r>
+              <w:rPr>
+                <w:rtl w:val="0"/>
+              </w:rPr>
+              <w:t xml:space="preserve">6/11/2025</w:t>
+            </w:r>
+          </w:p>
+        </w:tc>
+        <w:tc>
+          <w:tcPr>
+            <w:tcBorders>
+              <w:top w:color="000000" w:space="0" w:sz="6" w:val="single"/>
+              <w:left w:color="000000" w:space="0" w:sz="6" w:val="single"/>
+              <w:bottom w:color="000000" w:space="0" w:sz="6" w:val="single"/>
+              <w:right w:color="000000" w:space="0" w:sz="6" w:val="single"/>
+            </w:tcBorders>
+          </w:tcPr>
+          <w:p>
+            <w:pPr>
+              <w:jc w:val="center"/>
+              <w:rPr/>
+            </w:pPr>
+            <w:r>
+              <w:rPr>
+                <w:rtl w:val="0"/>
+              </w:rPr>
+              <w:t xml:space="preserve">10am</w:t>
+            </w:r>
+          </w:p>
+        </w:tc>
+        <w:tc>
+          <w:tcPr>
+            <w:tcBorders>
+              <w:top w:color="000000" w:space="0" w:sz="6" w:val="single"/>
+              <w:left w:color="000000" w:space="0" w:sz="6" w:val="single"/>
+              <w:bottom w:color="000000" w:space="0" w:sz="6" w:val="single"/>
+              <w:right w:color="000000" w:space="0" w:sz="6" w:val="single"/>
+            </w:tcBorders>
+          </w:tcPr>
+          <w:p>
+            <w:pPr>
+              <w:jc w:val="center"/>
+              <w:rPr/>
+            </w:pPr>
+            <w:r>
+              <w:rPr>
+                <w:rtl w:val="0"/>
+              </w:rPr>
+              <w:t xml:space="preserve">11am</w:t>
+            </w:r>
+          </w:p>
+        </w:tc>
+        <w:tc>
+          <w:tcPr>
+            <w:tcBorders>
+              <w:top w:color="000000" w:space="0" w:sz="6" w:val="single"/>
+              <w:left w:color="000000" w:space="0" w:sz="6" w:val="single"/>
+              <w:bottom w:color="000000" w:space="0" w:sz="6" w:val="single"/>
+              <w:right w:color="000000" w:space="0" w:sz="6" w:val="single"/>
+            </w:tcBorders>
+          </w:tcPr>
+          <w:p>
+            <w:pPr>
+              <w:jc w:val="center"/>
+              <w:rPr/>
+            </w:pPr>
+            <w:r>
+              <w:rPr>
+                <w:rtl w:val="0"/>
+              </w:rPr>
+              <w:t xml:space="preserve">0</w:t>
+            </w:r>
+          </w:p>
+        </w:tc>
+        <w:tc>
+          <w:tcPr>
+            <w:tcBorders>
+              <w:top w:color="000000" w:space="0" w:sz="6" w:val="single"/>
+              <w:left w:color="000000" w:space="0" w:sz="6" w:val="single"/>
+              <w:bottom w:color="000000" w:space="0" w:sz="6" w:val="single"/>
+              <w:right w:color="000000" w:space="0" w:sz="6" w:val="single"/>
+            </w:tcBorders>
+          </w:tcPr>
+          <w:p>
+            <w:pPr>
+              <w:jc w:val="center"/>
+              <w:rPr/>
+            </w:pPr>
+            <w:r>
+              <w:rPr>
+                <w:rtl w:val="0"/>
+              </w:rPr>
+              <w:t xml:space="preserve">60</w:t>
+            </w:r>
+          </w:p>
+        </w:tc>
+        <w:tc>
+          <w:tcPr>
+            <w:tcBorders>
+              <w:top w:color="000000" w:space="0" w:sz="6" w:val="single"/>
+              <w:left w:color="000000" w:space="0" w:sz="6" w:val="single"/>
+              <w:bottom w:color="000000" w:space="0" w:sz="6" w:val="single"/>
+              <w:right w:color="000000" w:space="0" w:sz="6" w:val="single"/>
+            </w:tcBorders>
+          </w:tcPr>
+          <w:p>
+            <w:pPr>
+              <w:jc w:val="center"/>
+              <w:rPr/>
+            </w:pPr>
+            <w:r>
+              <w:rPr>
+                <w:rtl w:val="0"/>
+              </w:rPr>
+              <w:t xml:space="preserve">Plantiilla caso de uso 1</w:t>
+            </w:r>
+          </w:p>
+        </w:tc>
+        <w:tc>
+          <w:tcPr>
+            <w:gridSpan w:val="3"/>
+            <w:tcBorders>
+              <w:top w:color="000000" w:space="0" w:sz="6" w:val="single"/>
+              <w:left w:color="000000" w:space="0" w:sz="6" w:val="single"/>
+              <w:bottom w:color="000000" w:space="0" w:sz="6" w:val="single"/>
+              <w:right w:color="000000" w:space="0" w:sz="6" w:val="single"/>
+            </w:tcBorders>
+          </w:tcPr>
+          <w:p>
+            <w:pPr>
+              <w:jc w:val="center"/>
+              <w:rPr/>
+            </w:pPr>
+            <w:r>
+              <w:rPr>
+                <w:rtl w:val="0"/>
+              </w:rPr>
+              <w:t xml:space="preserve">Ingenieria de software</w:t>
+            </w:r>
+          </w:p>
+        </w:tc>
+        <w:tc>
+          <w:tcPr>
+            <w:gridSpan w:val="2"/>
+            <w:tcBorders>
+              <w:top w:color="000000" w:space="0" w:sz="6" w:val="single"/>
+              <w:left w:color="000000" w:space="0" w:sz="6" w:val="single"/>
+              <w:bottom w:color="000000" w:space="0" w:sz="6" w:val="single"/>
+              <w:right w:color="000000" w:space="0" w:sz="6" w:val="single"/>
+            </w:tcBorders>
+          </w:tcPr>
+          <w:p>
+            <w:pPr>
+              <w:rPr/>
+            </w:pPr>
+            <w:r>
+              <w:rPr>
+                <w:rtl w:val="0"/>
+              </w:rPr>
+              <w:t xml:space="preserve">Se realizo la plantilla para la fase 2</w:t>
+            </w:r>
+          </w:p>
+        </w:tc>
+        <w:tc>
+          <w:tcPr>
+            <w:tcBorders>
+              <w:top w:color="000000" w:space="0" w:sz="6" w:val="single"/>
+              <w:left w:color="000000" w:space="0" w:sz="6" w:val="single"/>
+              <w:bottom w:color="000000" w:space="0" w:sz="6" w:val="single"/>
+              <w:right w:color="000000" w:space="0" w:sz="6" w:val="single"/>
+            </w:tcBorders>
+          </w:tcPr>
+          <w:p>
+            <w:pPr>
+              <w:rPr/>
+            </w:pPr>
+            <w:r>
+              <w:rPr>
+                <w:rtl w:val="0"/>
+              </w:rPr>
+              <w:t xml:space="preserve">x</w:t>
+            </w:r>
+          </w:p>
+        </w:tc>
+        <w:tc>
+          <w:tcPr>
+            <w:tcBorders>
+              <w:top w:color="000000" w:space="0" w:sz="6" w:val="single"/>
+              <w:left w:color="000000" w:space="0" w:sz="6" w:val="single"/>
+              <w:bottom w:color="000000" w:space="0" w:sz="6" w:val="single"/>
+              <w:right w:color="000000" w:space="0" w:sz="6" w:val="single"/>
+            </w:tcBorders>
+          </w:tcPr>
+          <w:p>
+            <w:pPr>
+              <w:rPr/>
+            </w:pPr>
+            <w:r>
+              <w:rPr>
+                <w:rtl w:val="0"/>
+              </w:rPr>
+            </w:r>
+          </w:p>
+        </w:tc>
+      </w:tr>
+      <w:tr>
+        <w:trPr>
+          <w:cantSplit w:val="1"/>
+          <w:trHeight w:val="735" w:hRule="atLeast"/>
+          <w:tblHeader w:val="0"/>
+        </w:trPr>
+        <w:tc>
+          <w:tcPr>
+            <w:tcBorders>
+              <w:top w:color="000000" w:space="0" w:sz="6" w:val="single"/>
+              <w:left w:color="000000" w:space="0" w:sz="6" w:val="single"/>
+              <w:bottom w:color="000000" w:space="0" w:sz="6" w:val="single"/>
+              <w:right w:color="000000" w:space="0" w:sz="6" w:val="single"/>
+            </w:tcBorders>
+          </w:tcPr>
+          <w:p>
+            <w:pPr>
+              <w:jc w:val="left"/>
+              <w:rPr/>
+            </w:pPr>
+            <w:r>
+              <w:rPr>
+                <w:rtl w:val="0"/>
+              </w:rPr>
+              <w:t xml:space="preserve">6/11/2025</w:t>
+            </w:r>
+          </w:p>
+        </w:tc>
+        <w:tc>
+          <w:tcPr>
+            <w:tcBorders>
+              <w:top w:color="000000" w:space="0" w:sz="6" w:val="single"/>
+              <w:left w:color="000000" w:space="0" w:sz="6" w:val="single"/>
+              <w:bottom w:color="000000" w:space="0" w:sz="6" w:val="single"/>
+              <w:right w:color="000000" w:space="0" w:sz="6" w:val="single"/>
+            </w:tcBorders>
+          </w:tcPr>
+          <w:p>
+            <w:pPr>
+              <w:jc w:val="center"/>
+              <w:rPr/>
+            </w:pPr>
+            <w:r>
+              <w:rPr>
+                <w:rtl w:val="0"/>
+              </w:rPr>
+              <w:t xml:space="preserve">11am</w:t>
+            </w:r>
+          </w:p>
+        </w:tc>
+        <w:tc>
+          <w:tcPr>
+            <w:tcBorders>
+              <w:top w:color="000000" w:space="0" w:sz="6" w:val="single"/>
+              <w:left w:color="000000" w:space="0" w:sz="6" w:val="single"/>
+              <w:bottom w:color="000000" w:space="0" w:sz="6" w:val="single"/>
+              <w:right w:color="000000" w:space="0" w:sz="6" w:val="single"/>
+            </w:tcBorders>
+          </w:tcPr>
+          <w:p>
+            <w:pPr>
+              <w:jc w:val="center"/>
+              <w:rPr/>
+            </w:pPr>
+            <w:r>
+              <w:rPr>
+                <w:rtl w:val="0"/>
+              </w:rPr>
+              <w:t xml:space="preserve">12pm</w:t>
+            </w:r>
+          </w:p>
+        </w:tc>
+        <w:tc>
+          <w:tcPr>
+            <w:tcBorders>
+              <w:top w:color="000000" w:space="0" w:sz="6" w:val="single"/>
+              <w:left w:color="000000" w:space="0" w:sz="6" w:val="single"/>
+              <w:bottom w:color="000000" w:space="0" w:sz="6" w:val="single"/>
+              <w:right w:color="000000" w:space="0" w:sz="6" w:val="single"/>
+            </w:tcBorders>
+          </w:tcPr>
+          <w:p>
+            <w:pPr>
+              <w:jc w:val="center"/>
+              <w:rPr/>
+            </w:pPr>
+            <w:r>
+              <w:rPr>
+                <w:rtl w:val="0"/>
+              </w:rPr>
+              <w:t xml:space="preserve">0</w:t>
+            </w:r>
+          </w:p>
+        </w:tc>
+        <w:tc>
+          <w:tcPr>
+            <w:tcBorders>
+              <w:top w:color="000000" w:space="0" w:sz="6" w:val="single"/>
+              <w:left w:color="000000" w:space="0" w:sz="6" w:val="single"/>
+              <w:bottom w:color="000000" w:space="0" w:sz="6" w:val="single"/>
+              <w:right w:color="000000" w:space="0" w:sz="6" w:val="single"/>
+            </w:tcBorders>
+          </w:tcPr>
+          <w:p>
+            <w:pPr>
+              <w:jc w:val="center"/>
+              <w:rPr/>
+            </w:pPr>
+            <w:r>
+              <w:rPr>
+                <w:rtl w:val="0"/>
+              </w:rPr>
+              <w:t xml:space="preserve">60</w:t>
+            </w:r>
+          </w:p>
+        </w:tc>
+        <w:tc>
+          <w:tcPr>
+            <w:tcBorders>
+              <w:top w:color="000000" w:space="0" w:sz="6" w:val="single"/>
+              <w:left w:color="000000" w:space="0" w:sz="6" w:val="single"/>
+              <w:bottom w:color="000000" w:space="0" w:sz="6" w:val="single"/>
+              <w:right w:color="000000" w:space="0" w:sz="6" w:val="single"/>
+            </w:tcBorders>
+          </w:tcPr>
+          <w:p>
+            <w:pPr>
+              <w:jc w:val="center"/>
+              <w:rPr/>
+            </w:pPr>
+            <w:r>
+              <w:rPr>
+                <w:rtl w:val="0"/>
+              </w:rPr>
+              <w:t xml:space="preserve">Escenario de calidad 1</w:t>
+            </w:r>
+          </w:p>
+        </w:tc>
+        <w:tc>
+          <w:tcPr>
+            <w:gridSpan w:val="3"/>
+            <w:tcBorders>
+              <w:top w:color="000000" w:space="0" w:sz="6" w:val="single"/>
+              <w:left w:color="000000" w:space="0" w:sz="6" w:val="single"/>
+              <w:bottom w:color="000000" w:space="0" w:sz="6" w:val="single"/>
+              <w:right w:color="000000" w:space="0" w:sz="6" w:val="single"/>
+            </w:tcBorders>
+          </w:tcPr>
+          <w:p>
+            <w:pPr>
+              <w:jc w:val="center"/>
+              <w:rPr/>
+            </w:pPr>
+            <w:r>
+              <w:rPr>
+                <w:rtl w:val="0"/>
+              </w:rPr>
+              <w:t xml:space="preserve">Ingenieria de software</w:t>
+            </w:r>
+          </w:p>
+        </w:tc>
+        <w:tc>
+          <w:tcPr>
+            <w:gridSpan w:val="2"/>
+            <w:tcBorders>
+              <w:top w:color="000000" w:space="0" w:sz="6" w:val="single"/>
+              <w:left w:color="000000" w:space="0" w:sz="6" w:val="single"/>
+              <w:bottom w:color="000000" w:space="0" w:sz="6" w:val="single"/>
+              <w:right w:color="000000" w:space="0" w:sz="6" w:val="single"/>
+            </w:tcBorders>
+          </w:tcPr>
+          <w:p>
+            <w:pPr>
+              <w:rPr/>
+            </w:pPr>
+            <w:r>
+              <w:rPr>
+                <w:rtl w:val="0"/>
+              </w:rPr>
+              <w:t xml:space="preserve">Se realizó el escenario de calidad 1 fase 2</w:t>
+            </w:r>
+          </w:p>
+        </w:tc>
+        <w:tc>
+          <w:tcPr>
+            <w:tcBorders>
+              <w:top w:color="000000" w:space="0" w:sz="6" w:val="single"/>
+              <w:left w:color="000000" w:space="0" w:sz="6" w:val="single"/>
+              <w:bottom w:color="000000" w:space="0" w:sz="6" w:val="single"/>
+              <w:right w:color="000000" w:space="0" w:sz="6" w:val="single"/>
+            </w:tcBorders>
+          </w:tcPr>
+          <w:p>
+            <w:pPr>
+              <w:rPr/>
+            </w:pPr>
+            <w:r>
+              <w:rPr>
+                <w:rtl w:val="0"/>
+              </w:rPr>
+              <w:t xml:space="preserve">x</w:t>
+            </w:r>
+          </w:p>
+        </w:tc>
+        <w:tc>
+          <w:tcPr>
+            <w:tcBorders>
+              <w:top w:color="000000" w:space="0" w:sz="6" w:val="single"/>
+              <w:left w:color="000000" w:space="0" w:sz="6" w:val="single"/>
+              <w:bottom w:color="000000" w:space="0" w:sz="6" w:val="single"/>
+              <w:right w:color="000000" w:space="0" w:sz="6" w:val="single"/>
+            </w:tcBorders>
+          </w:tcPr>
+          <w:p>
+            <w:pPr>
+              <w:rPr/>
+            </w:pPr>
+            <w:r>
+              <w:rPr>
+                <w:rtl w:val="0"/>
+              </w:rPr>
+            </w:r>
+          </w:p>
+        </w:tc>
+      </w:tr>
+      <w:tr>
+        <w:trPr>
+          <w:cantSplit w:val="1"/>
+          <w:trHeight w:val="735" w:hRule="atLeast"/>
+          <w:tblHeader w:val="0"/>
+        </w:trPr>
+        <w:tc>
+          <w:tcPr>
+            <w:tcBorders>
+              <w:top w:color="000000" w:space="0" w:sz="6" w:val="single"/>
+              <w:left w:color="000000" w:space="0" w:sz="6" w:val="single"/>
+              <w:bottom w:color="000000" w:space="0" w:sz="6" w:val="single"/>
+              <w:right w:color="000000" w:space="0" w:sz="6" w:val="single"/>
+            </w:tcBorders>
+          </w:tcPr>
+          <w:p>
+            <w:pPr>
+              <w:jc w:val="left"/>
+              <w:rPr/>
+            </w:pPr>
+            <w:r>
+              <w:rPr>
+                <w:rtl w:val="0"/>
+              </w:rPr>
+              <w:t xml:space="preserve">6/11/2025</w:t>
+            </w:r>
+          </w:p>
+        </w:tc>
+        <w:tc>
+          <w:tcPr>
+            <w:tcBorders>
+              <w:top w:color="000000" w:space="0" w:sz="6" w:val="single"/>
+              <w:left w:color="000000" w:space="0" w:sz="6" w:val="single"/>
+              <w:bottom w:color="000000" w:space="0" w:sz="6" w:val="single"/>
+              <w:right w:color="000000" w:space="0" w:sz="6" w:val="single"/>
+            </w:tcBorders>
+          </w:tcPr>
+          <w:p>
+            <w:pPr>
+              <w:jc w:val="center"/>
+              <w:rPr/>
+            </w:pPr>
+            <w:r>
+              <w:rPr>
+                <w:rtl w:val="0"/>
+              </w:rPr>
+              <w:t xml:space="preserve">12pm</w:t>
+            </w:r>
+          </w:p>
+        </w:tc>
+        <w:tc>
+          <w:tcPr>
+            <w:tcBorders>
+              <w:top w:color="000000" w:space="0" w:sz="6" w:val="single"/>
+              <w:left w:color="000000" w:space="0" w:sz="6" w:val="single"/>
+              <w:bottom w:color="000000" w:space="0" w:sz="6" w:val="single"/>
+              <w:right w:color="000000" w:space="0" w:sz="6" w:val="single"/>
+            </w:tcBorders>
+          </w:tcPr>
+          <w:p>
+            <w:pPr>
+              <w:jc w:val="center"/>
+              <w:rPr/>
+            </w:pPr>
+            <w:r>
+              <w:rPr>
+                <w:rtl w:val="0"/>
+              </w:rPr>
+              <w:t xml:space="preserve">1pm</w:t>
+            </w:r>
+          </w:p>
+        </w:tc>
+        <w:tc>
+          <w:tcPr>
+            <w:tcBorders>
+              <w:top w:color="000000" w:space="0" w:sz="6" w:val="single"/>
+              <w:left w:color="000000" w:space="0" w:sz="6" w:val="single"/>
+              <w:bottom w:color="000000" w:space="0" w:sz="6" w:val="single"/>
+              <w:right w:color="000000" w:space="0" w:sz="6" w:val="single"/>
+            </w:tcBorders>
+          </w:tcPr>
+          <w:p>
+            <w:pPr>
+              <w:jc w:val="center"/>
+              <w:rPr/>
+            </w:pPr>
+            <w:r>
+              <w:rPr>
+                <w:rtl w:val="0"/>
+              </w:rPr>
+              <w:t xml:space="preserve">0</w:t>
+            </w:r>
+          </w:p>
+        </w:tc>
+        <w:tc>
+          <w:tcPr>
+            <w:tcBorders>
+              <w:top w:color="000000" w:space="0" w:sz="6" w:val="single"/>
+              <w:left w:color="000000" w:space="0" w:sz="6" w:val="single"/>
+              <w:bottom w:color="000000" w:space="0" w:sz="6" w:val="single"/>
+              <w:right w:color="000000" w:space="0" w:sz="6" w:val="single"/>
+            </w:tcBorders>
+          </w:tcPr>
+          <w:p>
+            <w:pPr>
+              <w:jc w:val="center"/>
+              <w:rPr/>
+            </w:pPr>
+            <w:r>
+              <w:rPr>
+                <w:rtl w:val="0"/>
+              </w:rPr>
+              <w:t xml:space="preserve">60</w:t>
+            </w:r>
+          </w:p>
+        </w:tc>
+        <w:tc>
+          <w:tcPr>
+            <w:tcBorders>
+              <w:top w:color="000000" w:space="0" w:sz="6" w:val="single"/>
+              <w:left w:color="000000" w:space="0" w:sz="6" w:val="single"/>
+              <w:bottom w:color="000000" w:space="0" w:sz="6" w:val="single"/>
+              <w:right w:color="000000" w:space="0" w:sz="6" w:val="single"/>
+            </w:tcBorders>
+          </w:tcPr>
+          <w:p>
+            <w:pPr>
+              <w:jc w:val="center"/>
+              <w:rPr/>
+            </w:pPr>
+            <w:r>
+              <w:rPr>
+                <w:rtl w:val="0"/>
+              </w:rPr>
+              <w:t xml:space="preserve">Atributos de calidad 1</w:t>
+            </w:r>
+          </w:p>
+        </w:tc>
+        <w:tc>
+          <w:tcPr>
+            <w:gridSpan w:val="3"/>
+            <w:tcBorders>
+              <w:top w:color="000000" w:space="0" w:sz="6" w:val="single"/>
+              <w:left w:color="000000" w:space="0" w:sz="6" w:val="single"/>
+              <w:bottom w:color="000000" w:space="0" w:sz="6" w:val="single"/>
+              <w:right w:color="000000" w:space="0" w:sz="6" w:val="single"/>
+            </w:tcBorders>
+          </w:tcPr>
+          <w:p>
+            <w:pPr>
+              <w:jc w:val="center"/>
+              <w:rPr/>
+            </w:pPr>
+            <w:r>
+              <w:rPr>
+                <w:rtl w:val="0"/>
+              </w:rPr>
+              <w:t xml:space="preserve">Ingenieria de software</w:t>
+            </w:r>
+          </w:p>
+        </w:tc>
+        <w:tc>
+          <w:tcPr>
+            <w:gridSpan w:val="2"/>
+            <w:tcBorders>
+              <w:top w:color="000000" w:space="0" w:sz="6" w:val="single"/>
+              <w:left w:color="000000" w:space="0" w:sz="6" w:val="single"/>
+              <w:bottom w:color="000000" w:space="0" w:sz="6" w:val="single"/>
+              <w:right w:color="000000" w:space="0" w:sz="6" w:val="single"/>
+            </w:tcBorders>
+          </w:tcPr>
+          <w:p>
+            <w:pPr>
+              <w:rPr/>
+            </w:pPr>
+            <w:r>
+              <w:rPr>
+                <w:rtl w:val="0"/>
+              </w:rPr>
+              <w:t xml:space="preserve">Se realizo el atributo de calidad 1 fase 2</w:t>
+            </w:r>
+          </w:p>
+        </w:tc>
+        <w:tc>
+          <w:tcPr>
+            <w:tcBorders>
+              <w:top w:color="000000" w:space="0" w:sz="6" w:val="single"/>
+              <w:left w:color="000000" w:space="0" w:sz="6" w:val="single"/>
+              <w:bottom w:color="000000" w:space="0" w:sz="6" w:val="single"/>
+              <w:right w:color="000000" w:space="0" w:sz="6" w:val="single"/>
+            </w:tcBorders>
+          </w:tcPr>
+          <w:p>
+            <w:pPr>
+              <w:rPr/>
+            </w:pPr>
+            <w:r>
+              <w:rPr>
+                <w:rtl w:val="0"/>
+              </w:rPr>
+              <w:t xml:space="preserve">x</w:t>
+            </w:r>
+          </w:p>
+        </w:tc>
+        <w:tc>
+          <w:tcPr>
+            <w:tcBorders>
+              <w:top w:color="000000" w:space="0" w:sz="6" w:val="single"/>
+              <w:left w:color="000000" w:space="0" w:sz="6" w:val="single"/>
+              <w:bottom w:color="000000" w:space="0" w:sz="6" w:val="single"/>
+              <w:right w:color="000000" w:space="0" w:sz="6" w:val="single"/>
+            </w:tcBorders>
+          </w:tcPr>
+          <w:p>
+            <w:pPr>
+              <w:rPr/>
+            </w:pPr>
+            <w:r>
+              <w:rPr>
+                <w:rtl w:val="0"/>
+              </w:rPr>
+            </w:r>
+          </w:p>
+        </w:tc>
+      </w:tr>
+      <w:tr>
+        <w:trPr>
+          <w:cantSplit w:val="1"/>
+          <w:trHeight w:val="735" w:hRule="atLeast"/>
+          <w:tblHeader w:val="0"/>
+        </w:trPr>
+        <w:tc>
+          <w:tcPr>
+            <w:tcBorders>
+              <w:top w:color="000000" w:space="0" w:sz="6" w:val="single"/>
+              <w:left w:color="000000" w:space="0" w:sz="6" w:val="single"/>
+              <w:bottom w:color="000000" w:space="0" w:sz="6" w:val="single"/>
+              <w:right w:color="000000" w:space="0" w:sz="6" w:val="single"/>
+            </w:tcBorders>
+          </w:tcPr>
+          <w:p>
+            <w:pPr>
+              <w:jc w:val="left"/>
+              <w:rPr/>
+            </w:pPr>
+            <w:r>
+              <w:rPr>
+                <w:rtl w:val="0"/>
+              </w:rPr>
+              <w:t xml:space="preserve">6/11/2025</w:t>
+            </w:r>
+          </w:p>
+        </w:tc>
+        <w:tc>
+          <w:tcPr>
+            <w:tcBorders>
+              <w:top w:color="000000" w:space="0" w:sz="6" w:val="single"/>
+              <w:left w:color="000000" w:space="0" w:sz="6" w:val="single"/>
+              <w:bottom w:color="000000" w:space="0" w:sz="6" w:val="single"/>
+              <w:right w:color="000000" w:space="0" w:sz="6" w:val="single"/>
+            </w:tcBorders>
+          </w:tcPr>
+          <w:p>
+            <w:pPr>
+              <w:jc w:val="center"/>
+              <w:rPr/>
+            </w:pPr>
+            <w:r>
+              <w:rPr>
+                <w:rtl w:val="0"/>
+              </w:rPr>
+              <w:t xml:space="preserve">1pm</w:t>
+            </w:r>
+          </w:p>
+        </w:tc>
+        <w:tc>
+          <w:tcPr>
+            <w:tcBorders>
+              <w:top w:color="000000" w:space="0" w:sz="6" w:val="single"/>
+              <w:left w:color="000000" w:space="0" w:sz="6" w:val="single"/>
+              <w:bottom w:color="000000" w:space="0" w:sz="6" w:val="single"/>
+              <w:right w:color="000000" w:space="0" w:sz="6" w:val="single"/>
+            </w:tcBorders>
+          </w:tcPr>
+          <w:p>
+            <w:pPr>
+              <w:jc w:val="center"/>
+              <w:rPr/>
+            </w:pPr>
+            <w:r>
+              <w:rPr>
+                <w:rtl w:val="0"/>
+              </w:rPr>
+              <w:t xml:space="preserve">2pm</w:t>
+            </w:r>
+          </w:p>
+        </w:tc>
+        <w:tc>
+          <w:tcPr>
+            <w:tcBorders>
+              <w:top w:color="000000" w:space="0" w:sz="6" w:val="single"/>
+              <w:left w:color="000000" w:space="0" w:sz="6" w:val="single"/>
+              <w:bottom w:color="000000" w:space="0" w:sz="6" w:val="single"/>
+              <w:right w:color="000000" w:space="0" w:sz="6" w:val="single"/>
+            </w:tcBorders>
+          </w:tcPr>
+          <w:p>
+            <w:pPr>
+              <w:jc w:val="center"/>
+              <w:rPr/>
+            </w:pPr>
+            <w:r>
+              <w:rPr>
+                <w:rtl w:val="0"/>
+              </w:rPr>
+              <w:t xml:space="preserve">0</w:t>
+            </w:r>
+          </w:p>
+        </w:tc>
+        <w:tc>
+          <w:tcPr>
+            <w:tcBorders>
+              <w:top w:color="000000" w:space="0" w:sz="6" w:val="single"/>
+              <w:left w:color="000000" w:space="0" w:sz="6" w:val="single"/>
+              <w:bottom w:color="000000" w:space="0" w:sz="6" w:val="single"/>
+              <w:right w:color="000000" w:space="0" w:sz="6" w:val="single"/>
+            </w:tcBorders>
+          </w:tcPr>
+          <w:p>
+            <w:pPr>
+              <w:jc w:val="center"/>
+              <w:rPr/>
+            </w:pPr>
+            <w:r>
+              <w:rPr>
+                <w:rtl w:val="0"/>
+              </w:rPr>
+              <w:t xml:space="preserve">60</w:t>
+            </w:r>
+          </w:p>
+        </w:tc>
+        <w:tc>
+          <w:tcPr>
+            <w:tcBorders>
+              <w:top w:color="000000" w:space="0" w:sz="6" w:val="single"/>
+              <w:left w:color="000000" w:space="0" w:sz="6" w:val="single"/>
+              <w:bottom w:color="000000" w:space="0" w:sz="6" w:val="single"/>
+              <w:right w:color="000000" w:space="0" w:sz="6" w:val="single"/>
+            </w:tcBorders>
+          </w:tcPr>
+          <w:p>
+            <w:pPr>
+              <w:jc w:val="center"/>
+              <w:rPr/>
+            </w:pPr>
+            <w:r>
+              <w:rPr>
+                <w:rtl w:val="0"/>
+              </w:rPr>
+              <w:t xml:space="preserve">Plantilla caso de uso 2</w:t>
+            </w:r>
+          </w:p>
+        </w:tc>
+        <w:tc>
+          <w:tcPr>
+            <w:gridSpan w:val="3"/>
+            <w:tcBorders>
+              <w:top w:color="000000" w:space="0" w:sz="6" w:val="single"/>
+              <w:left w:color="000000" w:space="0" w:sz="6" w:val="single"/>
+              <w:bottom w:color="000000" w:space="0" w:sz="6" w:val="single"/>
+              <w:right w:color="000000" w:space="0" w:sz="6" w:val="single"/>
+            </w:tcBorders>
+          </w:tcPr>
+          <w:p>
+            <w:pPr>
+              <w:jc w:val="center"/>
+              <w:rPr/>
+            </w:pPr>
+            <w:r>
+              <w:rPr>
+                <w:rtl w:val="0"/>
+              </w:rPr>
+              <w:t xml:space="preserve">Ingenieria de software</w:t>
+            </w:r>
+          </w:p>
+        </w:tc>
+        <w:tc>
+          <w:tcPr>
+            <w:gridSpan w:val="2"/>
+            <w:tcBorders>
+              <w:top w:color="000000" w:space="0" w:sz="6" w:val="single"/>
+              <w:left w:color="000000" w:space="0" w:sz="6" w:val="single"/>
+              <w:bottom w:color="000000" w:space="0" w:sz="6" w:val="single"/>
+              <w:right w:color="000000" w:space="0" w:sz="6" w:val="single"/>
+            </w:tcBorders>
+          </w:tcPr>
+          <w:p>
+            <w:pPr>
+              <w:rPr/>
+            </w:pPr>
+            <w:r>
+              <w:rPr>
+                <w:rtl w:val="0"/>
+              </w:rPr>
+              <w:t xml:space="preserve">Se realizo la plantilla para la fase 2</w:t>
+            </w:r>
+          </w:p>
+        </w:tc>
+        <w:tc>
+          <w:tcPr>
+            <w:tcBorders>
+              <w:top w:color="000000" w:space="0" w:sz="6" w:val="single"/>
+              <w:left w:color="000000" w:space="0" w:sz="6" w:val="single"/>
+              <w:bottom w:color="000000" w:space="0" w:sz="6" w:val="single"/>
+              <w:right w:color="000000" w:space="0" w:sz="6" w:val="single"/>
+            </w:tcBorders>
+          </w:tcPr>
+          <w:p>
+            <w:pPr>
+              <w:rPr/>
+            </w:pPr>
+            <w:r>
+              <w:rPr>
+                <w:rtl w:val="0"/>
+              </w:rPr>
+              <w:t xml:space="preserve">x</w:t>
+            </w:r>
+          </w:p>
+        </w:tc>
+        <w:tc>
+          <w:tcPr>
+            <w:tcBorders>
+              <w:top w:color="000000" w:space="0" w:sz="6" w:val="single"/>
+              <w:left w:color="000000" w:space="0" w:sz="6" w:val="single"/>
+              <w:bottom w:color="000000" w:space="0" w:sz="6" w:val="single"/>
+              <w:right w:color="000000" w:space="0" w:sz="6" w:val="single"/>
+            </w:tcBorders>
+          </w:tcPr>
+          <w:p>
+            <w:pPr>
+              <w:rPr/>
+            </w:pPr>
+            <w:r>
+              <w:rPr>
+                <w:rtl w:val="0"/>
+              </w:rPr>
+            </w:r>
+          </w:p>
+        </w:tc>
+      </w:tr>
+      <w:tr>
+        <w:trPr>
+          <w:cantSplit w:val="1"/>
+          <w:trHeight w:val="735" w:hRule="atLeast"/>
+          <w:tblHeader w:val="0"/>
+        </w:trPr>
+        <w:tc>
+          <w:tcPr>
+            <w:tcBorders>
+              <w:top w:color="000000" w:space="0" w:sz="6" w:val="single"/>
+              <w:left w:color="000000" w:space="0" w:sz="6" w:val="single"/>
+              <w:bottom w:color="000000" w:space="0" w:sz="6" w:val="single"/>
+              <w:right w:color="000000" w:space="0" w:sz="6" w:val="single"/>
+            </w:tcBorders>
+          </w:tcPr>
+          <w:p>
+            <w:pPr>
+              <w:jc w:val="left"/>
+              <w:rPr/>
+            </w:pPr>
+            <w:r>
+              <w:rPr>
+                <w:rtl w:val="0"/>
+              </w:rPr>
+              <w:t xml:space="preserve">6/11/2025</w:t>
+            </w:r>
+          </w:p>
+        </w:tc>
+        <w:tc>
+          <w:tcPr>
+            <w:tcBorders>
+              <w:top w:color="000000" w:space="0" w:sz="6" w:val="single"/>
+              <w:left w:color="000000" w:space="0" w:sz="6" w:val="single"/>
+              <w:bottom w:color="000000" w:space="0" w:sz="6" w:val="single"/>
+              <w:right w:color="000000" w:space="0" w:sz="6" w:val="single"/>
+            </w:tcBorders>
+          </w:tcPr>
+          <w:p>
+            <w:pPr>
+              <w:jc w:val="center"/>
+              <w:rPr/>
+            </w:pPr>
+            <w:r>
+              <w:rPr>
+                <w:rtl w:val="0"/>
+              </w:rPr>
+              <w:t xml:space="preserve">2pm</w:t>
+            </w:r>
+          </w:p>
+        </w:tc>
+        <w:tc>
+          <w:tcPr>
+            <w:tcBorders>
+              <w:top w:color="000000" w:space="0" w:sz="6" w:val="single"/>
+              <w:left w:color="000000" w:space="0" w:sz="6" w:val="single"/>
+              <w:bottom w:color="000000" w:space="0" w:sz="6" w:val="single"/>
+              <w:right w:color="000000" w:space="0" w:sz="6" w:val="single"/>
+            </w:tcBorders>
+          </w:tcPr>
+          <w:p>
+            <w:pPr>
+              <w:jc w:val="center"/>
+              <w:rPr/>
+            </w:pPr>
+            <w:r>
+              <w:rPr>
+                <w:rtl w:val="0"/>
+              </w:rPr>
+              <w:t xml:space="preserve">3pm</w:t>
+            </w:r>
+          </w:p>
+        </w:tc>
+        <w:tc>
+          <w:tcPr>
+            <w:tcBorders>
+              <w:top w:color="000000" w:space="0" w:sz="6" w:val="single"/>
+              <w:left w:color="000000" w:space="0" w:sz="6" w:val="single"/>
+              <w:bottom w:color="000000" w:space="0" w:sz="6" w:val="single"/>
+              <w:right w:color="000000" w:space="0" w:sz="6" w:val="single"/>
+            </w:tcBorders>
+          </w:tcPr>
+          <w:p>
+            <w:pPr>
+              <w:jc w:val="center"/>
+              <w:rPr/>
+            </w:pPr>
+            <w:r>
+              <w:rPr>
+                <w:rtl w:val="0"/>
+              </w:rPr>
+              <w:t xml:space="preserve">0</w:t>
+            </w:r>
+          </w:p>
+        </w:tc>
+        <w:tc>
+          <w:tcPr>
+            <w:tcBorders>
+              <w:top w:color="000000" w:space="0" w:sz="6" w:val="single"/>
+              <w:left w:color="000000" w:space="0" w:sz="6" w:val="single"/>
+              <w:bottom w:color="000000" w:space="0" w:sz="6" w:val="single"/>
+              <w:right w:color="000000" w:space="0" w:sz="6" w:val="single"/>
+            </w:tcBorders>
+          </w:tcPr>
+          <w:p>
+            <w:pPr>
+              <w:jc w:val="center"/>
+              <w:rPr/>
+            </w:pPr>
+            <w:r>
+              <w:rPr>
+                <w:rtl w:val="0"/>
+              </w:rPr>
+              <w:t xml:space="preserve">60</w:t>
+            </w:r>
+          </w:p>
+        </w:tc>
+        <w:tc>
+          <w:tcPr>
+            <w:tcBorders>
+              <w:top w:color="000000" w:space="0" w:sz="6" w:val="single"/>
+              <w:left w:color="000000" w:space="0" w:sz="6" w:val="single"/>
+              <w:bottom w:color="000000" w:space="0" w:sz="6" w:val="single"/>
+              <w:right w:color="000000" w:space="0" w:sz="6" w:val="single"/>
+            </w:tcBorders>
+          </w:tcPr>
+          <w:p>
+            <w:pPr>
+              <w:jc w:val="center"/>
+              <w:rPr/>
+            </w:pPr>
+            <w:r>
+              <w:rPr>
+                <w:rtl w:val="0"/>
+              </w:rPr>
+              <w:t xml:space="preserve">Escenario de calidad 2</w:t>
+            </w:r>
+          </w:p>
+        </w:tc>
+        <w:tc>
+          <w:tcPr>
+            <w:gridSpan w:val="3"/>
+            <w:tcBorders>
+              <w:top w:color="000000" w:space="0" w:sz="6" w:val="single"/>
+              <w:left w:color="000000" w:space="0" w:sz="6" w:val="single"/>
+              <w:bottom w:color="000000" w:space="0" w:sz="6" w:val="single"/>
+              <w:right w:color="000000" w:space="0" w:sz="6" w:val="single"/>
+            </w:tcBorders>
+          </w:tcPr>
+          <w:p>
+            <w:pPr>
+              <w:jc w:val="center"/>
+              <w:rPr/>
+            </w:pPr>
+            <w:r>
+              <w:rPr>
+                <w:rtl w:val="0"/>
+              </w:rPr>
+              <w:t xml:space="preserve">Ingenieria de software</w:t>
+            </w:r>
+          </w:p>
+        </w:tc>
+        <w:tc>
+          <w:tcPr>
+            <w:gridSpan w:val="2"/>
+            <w:tcBorders>
+              <w:top w:color="000000" w:space="0" w:sz="6" w:val="single"/>
+              <w:left w:color="000000" w:space="0" w:sz="6" w:val="single"/>
+              <w:bottom w:color="000000" w:space="0" w:sz="6" w:val="single"/>
+              <w:right w:color="000000" w:space="0" w:sz="6" w:val="single"/>
+            </w:tcBorders>
+          </w:tcPr>
+          <w:p>
+            <w:pPr>
+              <w:rPr/>
+            </w:pPr>
+            <w:r>
+              <w:rPr>
+                <w:rtl w:val="0"/>
+              </w:rPr>
+              <w:t xml:space="preserve">Se realizo el escenario de calidad para fase 2</w:t>
+            </w:r>
+          </w:p>
+        </w:tc>
+        <w:tc>
+          <w:tcPr>
+            <w:tcBorders>
+              <w:top w:color="000000" w:space="0" w:sz="6" w:val="single"/>
+              <w:left w:color="000000" w:space="0" w:sz="6" w:val="single"/>
+              <w:bottom w:color="000000" w:space="0" w:sz="6" w:val="single"/>
+              <w:right w:color="000000" w:space="0" w:sz="6" w:val="single"/>
+            </w:tcBorders>
+          </w:tcPr>
+          <w:p>
+            <w:pPr>
+              <w:rPr/>
+            </w:pPr>
+            <w:r>
+              <w:rPr>
+                <w:rtl w:val="0"/>
+              </w:rPr>
+              <w:t xml:space="preserve">x</w:t>
+            </w:r>
+          </w:p>
+        </w:tc>
+        <w:tc>
+          <w:tcPr>
+            <w:tcBorders>
+              <w:top w:color="000000" w:space="0" w:sz="6" w:val="single"/>
+              <w:left w:color="000000" w:space="0" w:sz="6" w:val="single"/>
+              <w:bottom w:color="000000" w:space="0" w:sz="6" w:val="single"/>
+              <w:right w:color="000000" w:space="0" w:sz="6" w:val="single"/>
+            </w:tcBorders>
+          </w:tcPr>
+          <w:p>
+            <w:pPr>
+              <w:rPr/>
+            </w:pPr>
+            <w:r>
+              <w:rPr>
+                <w:rtl w:val="0"/>
+              </w:rPr>
+            </w:r>
+          </w:p>
+        </w:tc>
+      </w:tr>
+      <w:tr>
+        <w:trPr>
+          <w:cantSplit w:val="1"/>
+          <w:trHeight w:val="735" w:hRule="atLeast"/>
+          <w:tblHeader w:val="0"/>
+        </w:trPr>
+        <w:tc>
+          <w:tcPr>
+            <w:tcBorders>
+              <w:top w:color="000000" w:space="0" w:sz="6" w:val="single"/>
+              <w:left w:color="000000" w:space="0" w:sz="6" w:val="single"/>
+              <w:bottom w:color="000000" w:space="0" w:sz="6" w:val="single"/>
+              <w:right w:color="000000" w:space="0" w:sz="6" w:val="single"/>
+            </w:tcBorders>
+          </w:tcPr>
+          <w:p>
+            <w:pPr>
+              <w:jc w:val="center"/>
+              <w:rPr/>
+            </w:pPr>
+            <w:r>
+              <w:rPr>
+                <w:rtl w:val="0"/>
+              </w:rPr>
+              <w:t xml:space="preserve">6/11/2025</w:t>
+            </w:r>
+          </w:p>
+        </w:tc>
+        <w:tc>
+          <w:tcPr>
+            <w:tcBorders>
+              <w:top w:color="000000" w:space="0" w:sz="6" w:val="single"/>
+              <w:left w:color="000000" w:space="0" w:sz="6" w:val="single"/>
+              <w:bottom w:color="000000" w:space="0" w:sz="6" w:val="single"/>
+              <w:right w:color="000000" w:space="0" w:sz="6" w:val="single"/>
+            </w:tcBorders>
+          </w:tcPr>
+          <w:p>
+            <w:pPr>
+              <w:jc w:val="center"/>
+              <w:rPr/>
+            </w:pPr>
+            <w:r>
+              <w:rPr>
+                <w:rtl w:val="0"/>
+              </w:rPr>
+              <w:t xml:space="preserve">3pm</w:t>
+            </w:r>
+          </w:p>
+        </w:tc>
+        <w:tc>
+          <w:tcPr>
+            <w:tcBorders>
+              <w:top w:color="000000" w:space="0" w:sz="6" w:val="single"/>
+              <w:left w:color="000000" w:space="0" w:sz="6" w:val="single"/>
+              <w:bottom w:color="000000" w:space="0" w:sz="6" w:val="single"/>
+              <w:right w:color="000000" w:space="0" w:sz="6" w:val="single"/>
+            </w:tcBorders>
+          </w:tcPr>
+          <w:p>
+            <w:pPr>
+              <w:jc w:val="center"/>
+              <w:rPr/>
+            </w:pPr>
+            <w:r>
+              <w:rPr>
+                <w:rtl w:val="0"/>
+              </w:rPr>
+              <w:t xml:space="preserve">4pm</w:t>
+            </w:r>
+          </w:p>
+        </w:tc>
+        <w:tc>
+          <w:tcPr>
+            <w:tcBorders>
+              <w:top w:color="000000" w:space="0" w:sz="6" w:val="single"/>
+              <w:left w:color="000000" w:space="0" w:sz="6" w:val="single"/>
+              <w:bottom w:color="000000" w:space="0" w:sz="6" w:val="single"/>
+              <w:right w:color="000000" w:space="0" w:sz="6" w:val="single"/>
+            </w:tcBorders>
+          </w:tcPr>
+          <w:p>
+            <w:pPr>
+              <w:jc w:val="center"/>
+              <w:rPr/>
+            </w:pPr>
+            <w:r>
+              <w:rPr>
+                <w:rtl w:val="0"/>
+              </w:rPr>
+              <w:t xml:space="preserve">0</w:t>
+            </w:r>
+          </w:p>
+        </w:tc>
+        <w:tc>
+          <w:tcPr>
+            <w:tcBorders>
+              <w:top w:color="000000" w:space="0" w:sz="6" w:val="single"/>
+              <w:left w:color="000000" w:space="0" w:sz="6" w:val="single"/>
+              <w:bottom w:color="000000" w:space="0" w:sz="6" w:val="single"/>
+              <w:right w:color="000000" w:space="0" w:sz="6" w:val="single"/>
+            </w:tcBorders>
+          </w:tcPr>
+          <w:p>
+            <w:pPr>
+              <w:jc w:val="center"/>
+              <w:rPr/>
+            </w:pPr>
+            <w:r>
+              <w:rPr>
+                <w:rtl w:val="0"/>
+              </w:rPr>
+              <w:t xml:space="preserve">60</w:t>
+            </w:r>
+          </w:p>
+        </w:tc>
+        <w:tc>
+          <w:tcPr>
+            <w:tcBorders>
+              <w:top w:color="000000" w:space="0" w:sz="6" w:val="single"/>
+              <w:left w:color="000000" w:space="0" w:sz="6" w:val="single"/>
+              <w:bottom w:color="000000" w:space="0" w:sz="6" w:val="single"/>
+              <w:right w:color="000000" w:space="0" w:sz="6" w:val="single"/>
+            </w:tcBorders>
+          </w:tcPr>
+          <w:p>
+            <w:pPr>
+              <w:jc w:val="center"/>
+              <w:rPr/>
+            </w:pPr>
+            <w:r>
+              <w:rPr>
+                <w:rtl w:val="0"/>
+              </w:rPr>
+              <w:t xml:space="preserve">Requerimiento de atributo 2</w:t>
+            </w:r>
+          </w:p>
+        </w:tc>
+        <w:tc>
+          <w:tcPr>
+            <w:gridSpan w:val="3"/>
+            <w:tcBorders>
+              <w:top w:color="000000" w:space="0" w:sz="6" w:val="single"/>
+              <w:left w:color="000000" w:space="0" w:sz="6" w:val="single"/>
+              <w:bottom w:color="000000" w:space="0" w:sz="6" w:val="single"/>
+              <w:right w:color="000000" w:space="0" w:sz="6" w:val="single"/>
+            </w:tcBorders>
+          </w:tcPr>
+          <w:p>
+            <w:pPr>
+              <w:jc w:val="center"/>
+              <w:rPr/>
+            </w:pPr>
+            <w:r>
+              <w:rPr>
+                <w:rtl w:val="0"/>
+              </w:rPr>
+              <w:t xml:space="preserve">Ingenieria de software</w:t>
+            </w:r>
+          </w:p>
+        </w:tc>
+        <w:tc>
+          <w:tcPr>
+            <w:gridSpan w:val="2"/>
+            <w:tcBorders>
+              <w:top w:color="000000" w:space="0" w:sz="6" w:val="single"/>
+              <w:left w:color="000000" w:space="0" w:sz="6" w:val="single"/>
+              <w:bottom w:color="000000" w:space="0" w:sz="6" w:val="single"/>
+              <w:right w:color="000000" w:space="0" w:sz="6" w:val="single"/>
+            </w:tcBorders>
+          </w:tcPr>
+          <w:p>
+            <w:pPr>
+              <w:rPr/>
+            </w:pPr>
+            <w:r>
+              <w:rPr>
+                <w:rtl w:val="0"/>
+              </w:rPr>
+              <w:t xml:space="preserve">Se realizo el atributo de calidad para la fase 2</w:t>
+            </w:r>
+          </w:p>
+        </w:tc>
+        <w:tc>
+          <w:tcPr>
+            <w:tcBorders>
+              <w:top w:color="000000" w:space="0" w:sz="6" w:val="single"/>
+              <w:left w:color="000000" w:space="0" w:sz="6" w:val="single"/>
+              <w:bottom w:color="000000" w:space="0" w:sz="6" w:val="single"/>
+              <w:right w:color="000000" w:space="0" w:sz="6" w:val="single"/>
+            </w:tcBorders>
+          </w:tcPr>
+          <w:p>
+            <w:pPr>
+              <w:rPr/>
+            </w:pPr>
+            <w:r>
+              <w:rPr>
+                <w:rtl w:val="0"/>
+              </w:rPr>
+              <w:t xml:space="preserve">x</w:t>
+            </w:r>
+          </w:p>
+        </w:tc>
+        <w:tc>
+          <w:tcPr>
+            <w:tcBorders>
+              <w:top w:color="000000" w:space="0" w:sz="6" w:val="single"/>
+              <w:left w:color="000000" w:space="0" w:sz="6" w:val="single"/>
+              <w:bottom w:color="000000" w:space="0" w:sz="6" w:val="single"/>
+              <w:right w:color="000000" w:space="0" w:sz="6" w:val="single"/>
+            </w:tcBorders>
+          </w:tcPr>
+          <w:p>
+            <w:pPr>
+              <w:rPr/>
+            </w:pPr>
+            <w:r>
+              <w:rPr>
+                <w:rtl w:val="0"/>
+              </w:rPr>
+            </w:r>
+          </w:p>
+        </w:tc>
+      </w:tr>
+      <w:tr>
+        <w:trPr>
+          <w:cantSplit w:val="1"/>
+          <w:trHeight w:val="735" w:hRule="atLeast"/>
+          <w:tblHeader w:val="0"/>
+        </w:trPr>
+        <w:tc>
+          <w:tcPr>
+            <w:tcBorders>
+              <w:top w:color="000000" w:space="0" w:sz="6" w:val="single"/>
+              <w:left w:color="000000" w:space="0" w:sz="6" w:val="single"/>
+              <w:bottom w:color="000000" w:space="0" w:sz="6" w:val="single"/>
+              <w:right w:color="000000" w:space="0" w:sz="6" w:val="single"/>
+            </w:tcBorders>
+          </w:tcPr>
+          <w:p>
+            <w:pPr>
+              <w:jc w:val="center"/>
+              <w:rPr/>
+            </w:pPr>
+            <w:r>
+              <w:rPr>
+                <w:rtl w:val="0"/>
+              </w:rPr>
+              <w:t xml:space="preserve">6/11/2025</w:t>
+            </w:r>
+          </w:p>
+        </w:tc>
+        <w:tc>
+          <w:tcPr>
+            <w:tcBorders>
+              <w:top w:color="000000" w:space="0" w:sz="6" w:val="single"/>
+              <w:left w:color="000000" w:space="0" w:sz="6" w:val="single"/>
+              <w:bottom w:color="000000" w:space="0" w:sz="6" w:val="single"/>
+              <w:right w:color="000000" w:space="0" w:sz="6" w:val="single"/>
+            </w:tcBorders>
+          </w:tcPr>
+          <w:p>
+            <w:pPr>
+              <w:jc w:val="center"/>
+              <w:rPr/>
+            </w:pPr>
+            <w:r>
+              <w:rPr>
+                <w:rtl w:val="0"/>
+              </w:rPr>
+              <w:t xml:space="preserve">4pm</w:t>
+            </w:r>
+          </w:p>
+        </w:tc>
+        <w:tc>
+          <w:tcPr>
+            <w:tcBorders>
+              <w:top w:color="000000" w:space="0" w:sz="6" w:val="single"/>
+              <w:left w:color="000000" w:space="0" w:sz="6" w:val="single"/>
+              <w:bottom w:color="000000" w:space="0" w:sz="6" w:val="single"/>
+              <w:right w:color="000000" w:space="0" w:sz="6" w:val="single"/>
+            </w:tcBorders>
+          </w:tcPr>
+          <w:p>
+            <w:pPr>
+              <w:jc w:val="center"/>
+              <w:rPr/>
+            </w:pPr>
+            <w:r>
+              <w:rPr>
+                <w:rtl w:val="0"/>
+              </w:rPr>
+              <w:t xml:space="preserve">5pm</w:t>
+            </w:r>
+          </w:p>
+        </w:tc>
+        <w:tc>
+          <w:tcPr>
+            <w:tcBorders>
+              <w:top w:color="000000" w:space="0" w:sz="6" w:val="single"/>
+              <w:left w:color="000000" w:space="0" w:sz="6" w:val="single"/>
+              <w:bottom w:color="000000" w:space="0" w:sz="6" w:val="single"/>
+              <w:right w:color="000000" w:space="0" w:sz="6" w:val="single"/>
+            </w:tcBorders>
+          </w:tcPr>
+          <w:p>
+            <w:pPr>
+              <w:jc w:val="center"/>
+              <w:rPr/>
+            </w:pPr>
+            <w:r>
+              <w:rPr>
+                <w:rtl w:val="0"/>
+              </w:rPr>
+              <w:t xml:space="preserve">0</w:t>
+            </w:r>
+          </w:p>
+        </w:tc>
+        <w:tc>
+          <w:tcPr>
+            <w:tcBorders>
+              <w:top w:color="000000" w:space="0" w:sz="6" w:val="single"/>
+              <w:left w:color="000000" w:space="0" w:sz="6" w:val="single"/>
+              <w:bottom w:color="000000" w:space="0" w:sz="6" w:val="single"/>
+              <w:right w:color="000000" w:space="0" w:sz="6" w:val="single"/>
+            </w:tcBorders>
+          </w:tcPr>
+          <w:p>
+            <w:pPr>
+              <w:jc w:val="center"/>
+              <w:rPr/>
+            </w:pPr>
+            <w:r>
+              <w:rPr>
+                <w:rtl w:val="0"/>
+              </w:rPr>
+              <w:t xml:space="preserve">60</w:t>
+            </w:r>
+          </w:p>
+        </w:tc>
+        <w:tc>
+          <w:tcPr>
+            <w:tcBorders>
+              <w:top w:color="000000" w:space="0" w:sz="6" w:val="single"/>
+              <w:left w:color="000000" w:space="0" w:sz="6" w:val="single"/>
+              <w:bottom w:color="000000" w:space="0" w:sz="6" w:val="single"/>
+              <w:right w:color="000000" w:space="0" w:sz="6" w:val="single"/>
+            </w:tcBorders>
+          </w:tcPr>
+          <w:p>
+            <w:pPr>
+              <w:jc w:val="center"/>
+              <w:rPr/>
+            </w:pPr>
+            <w:r>
+              <w:rPr>
+                <w:rtl w:val="0"/>
+              </w:rPr>
+              <w:t xml:space="preserve">Plantilla caso de uso 3</w:t>
+            </w:r>
+          </w:p>
+        </w:tc>
+        <w:tc>
+          <w:tcPr>
+            <w:gridSpan w:val="3"/>
+            <w:tcBorders>
+              <w:top w:color="000000" w:space="0" w:sz="6" w:val="single"/>
+              <w:left w:color="000000" w:space="0" w:sz="6" w:val="single"/>
+              <w:bottom w:color="000000" w:space="0" w:sz="6" w:val="single"/>
+              <w:right w:color="000000" w:space="0" w:sz="6" w:val="single"/>
+            </w:tcBorders>
+          </w:tcPr>
+          <w:p>
+            <w:pPr>
+              <w:jc w:val="center"/>
+              <w:rPr/>
+            </w:pPr>
+            <w:r>
+              <w:rPr>
+                <w:rtl w:val="0"/>
+              </w:rPr>
+              <w:t xml:space="preserve">Ingenieria de software</w:t>
+            </w:r>
+          </w:p>
+        </w:tc>
+        <w:tc>
+          <w:tcPr>
+            <w:gridSpan w:val="2"/>
+            <w:tcBorders>
+              <w:top w:color="000000" w:space="0" w:sz="6" w:val="single"/>
+              <w:left w:color="000000" w:space="0" w:sz="6" w:val="single"/>
+              <w:bottom w:color="000000" w:space="0" w:sz="6" w:val="single"/>
+              <w:right w:color="000000" w:space="0" w:sz="6" w:val="single"/>
+            </w:tcBorders>
+          </w:tcPr>
+          <w:p>
+            <w:pPr>
+              <w:rPr/>
+            </w:pPr>
+            <w:r>
+              <w:rPr>
+                <w:rtl w:val="0"/>
+              </w:rPr>
+              <w:t xml:space="preserve">Se realizo la plantilla caso de uso 3 Fase 2</w:t>
+            </w:r>
+          </w:p>
+        </w:tc>
+        <w:tc>
+          <w:tcPr>
+            <w:tcBorders>
+              <w:top w:color="000000" w:space="0" w:sz="6" w:val="single"/>
+              <w:left w:color="000000" w:space="0" w:sz="6" w:val="single"/>
+              <w:bottom w:color="000000" w:space="0" w:sz="6" w:val="single"/>
+              <w:right w:color="000000" w:space="0" w:sz="6" w:val="single"/>
+            </w:tcBorders>
+          </w:tcPr>
+          <w:p>
+            <w:pPr>
+              <w:rPr/>
+            </w:pPr>
+            <w:r>
+              <w:rPr>
+                <w:rtl w:val="0"/>
+              </w:rPr>
+              <w:t xml:space="preserve">x</w:t>
+            </w:r>
+          </w:p>
+        </w:tc>
+        <w:tc>
+          <w:tcPr>
+            <w:tcBorders>
+              <w:top w:color="000000" w:space="0" w:sz="6" w:val="single"/>
+              <w:left w:color="000000" w:space="0" w:sz="6" w:val="single"/>
+              <w:bottom w:color="000000" w:space="0" w:sz="6" w:val="single"/>
+              <w:right w:color="000000" w:space="0" w:sz="6" w:val="single"/>
+            </w:tcBorders>
+          </w:tcPr>
+          <w:p>
+            <w:pPr>
+              <w:rPr/>
+            </w:pPr>
+            <w:r>
+              <w:rPr>
+                <w:rtl w:val="0"/>
+              </w:rPr>
+            </w:r>
+          </w:p>
+        </w:tc>
+      </w:tr>
+      <w:tr>
+        <w:trPr>
+          <w:cantSplit w:val="1"/>
+          <w:trHeight w:val="735" w:hRule="atLeast"/>
+          <w:tblHeader w:val="0"/>
+        </w:trPr>
+        <w:tc>
+          <w:tcPr>
+            <w:tcBorders>
+              <w:top w:color="000000" w:space="0" w:sz="6" w:val="single"/>
+              <w:left w:color="000000" w:space="0" w:sz="6" w:val="single"/>
+              <w:bottom w:color="000000" w:space="0" w:sz="6" w:val="single"/>
+              <w:right w:color="000000" w:space="0" w:sz="6" w:val="single"/>
+            </w:tcBorders>
+          </w:tcPr>
+          <w:p>
+            <w:pPr>
+              <w:jc w:val="center"/>
+              <w:rPr/>
+            </w:pPr>
+            <w:r>
+              <w:rPr>
+                <w:rtl w:val="0"/>
+              </w:rPr>
+              <w:t xml:space="preserve">6/11/2025</w:t>
+            </w:r>
+          </w:p>
+        </w:tc>
+        <w:tc>
+          <w:tcPr>
+            <w:tcBorders>
+              <w:top w:color="000000" w:space="0" w:sz="6" w:val="single"/>
+              <w:left w:color="000000" w:space="0" w:sz="6" w:val="single"/>
+              <w:bottom w:color="000000" w:space="0" w:sz="6" w:val="single"/>
+              <w:right w:color="000000" w:space="0" w:sz="6" w:val="single"/>
+            </w:tcBorders>
+          </w:tcPr>
+          <w:p>
+            <w:pPr>
+              <w:jc w:val="center"/>
+              <w:rPr/>
+            </w:pPr>
+            <w:r>
+              <w:rPr>
+                <w:rtl w:val="0"/>
+              </w:rPr>
+              <w:t xml:space="preserve">5pm</w:t>
+            </w:r>
+          </w:p>
+        </w:tc>
+        <w:tc>
+          <w:tcPr>
+            <w:tcBorders>
+              <w:top w:color="000000" w:space="0" w:sz="6" w:val="single"/>
+              <w:left w:color="000000" w:space="0" w:sz="6" w:val="single"/>
+              <w:bottom w:color="000000" w:space="0" w:sz="6" w:val="single"/>
+              <w:right w:color="000000" w:space="0" w:sz="6" w:val="single"/>
+            </w:tcBorders>
+          </w:tcPr>
+          <w:p>
+            <w:pPr>
+              <w:jc w:val="center"/>
+              <w:rPr/>
+            </w:pPr>
+            <w:r>
+              <w:rPr>
+                <w:rtl w:val="0"/>
+              </w:rPr>
+              <w:t xml:space="preserve">6pm</w:t>
+            </w:r>
+          </w:p>
+        </w:tc>
+        <w:tc>
+          <w:tcPr>
+            <w:tcBorders>
+              <w:top w:color="000000" w:space="0" w:sz="6" w:val="single"/>
+              <w:left w:color="000000" w:space="0" w:sz="6" w:val="single"/>
+              <w:bottom w:color="000000" w:space="0" w:sz="6" w:val="single"/>
+              <w:right w:color="000000" w:space="0" w:sz="6" w:val="single"/>
+            </w:tcBorders>
+          </w:tcPr>
+          <w:p>
+            <w:pPr>
+              <w:jc w:val="center"/>
+              <w:rPr/>
+            </w:pPr>
+            <w:r>
+              <w:rPr>
+                <w:rtl w:val="0"/>
+              </w:rPr>
+              <w:t xml:space="preserve">0</w:t>
+            </w:r>
+          </w:p>
+        </w:tc>
+        <w:tc>
+          <w:tcPr>
+            <w:tcBorders>
+              <w:top w:color="000000" w:space="0" w:sz="6" w:val="single"/>
+              <w:left w:color="000000" w:space="0" w:sz="6" w:val="single"/>
+              <w:bottom w:color="000000" w:space="0" w:sz="6" w:val="single"/>
+              <w:right w:color="000000" w:space="0" w:sz="6" w:val="single"/>
+            </w:tcBorders>
+          </w:tcPr>
+          <w:p>
+            <w:pPr>
+              <w:jc w:val="center"/>
+              <w:rPr/>
+            </w:pPr>
+            <w:r>
+              <w:rPr>
+                <w:rtl w:val="0"/>
+              </w:rPr>
+              <w:t xml:space="preserve">60</w:t>
+            </w:r>
+          </w:p>
+        </w:tc>
+        <w:tc>
+          <w:tcPr>
+            <w:tcBorders>
+              <w:top w:color="000000" w:space="0" w:sz="6" w:val="single"/>
+              <w:left w:color="000000" w:space="0" w:sz="6" w:val="single"/>
+              <w:bottom w:color="000000" w:space="0" w:sz="6" w:val="single"/>
+              <w:right w:color="000000" w:space="0" w:sz="6" w:val="single"/>
+            </w:tcBorders>
+          </w:tcPr>
+          <w:p>
+            <w:pPr>
+              <w:jc w:val="center"/>
+              <w:rPr/>
+            </w:pPr>
+            <w:r>
+              <w:rPr>
+                <w:rtl w:val="0"/>
+              </w:rPr>
+              <w:t xml:space="preserve">Escenario de calidad 3</w:t>
+            </w:r>
+          </w:p>
+        </w:tc>
+        <w:tc>
+          <w:tcPr>
+            <w:gridSpan w:val="3"/>
+            <w:tcBorders>
+              <w:top w:color="000000" w:space="0" w:sz="6" w:val="single"/>
+              <w:left w:color="000000" w:space="0" w:sz="6" w:val="single"/>
+              <w:bottom w:color="000000" w:space="0" w:sz="6" w:val="single"/>
+              <w:right w:color="000000" w:space="0" w:sz="6" w:val="single"/>
+            </w:tcBorders>
+          </w:tcPr>
+          <w:p>
+            <w:pPr>
+              <w:jc w:val="center"/>
+              <w:rPr/>
+            </w:pPr>
+            <w:r>
+              <w:rPr>
+                <w:rtl w:val="0"/>
+              </w:rPr>
+              <w:t xml:space="preserve">Ingenieria de software</w:t>
+            </w:r>
+          </w:p>
+        </w:tc>
+        <w:tc>
+          <w:tcPr>
+            <w:gridSpan w:val="2"/>
+            <w:tcBorders>
+              <w:top w:color="000000" w:space="0" w:sz="6" w:val="single"/>
+              <w:left w:color="000000" w:space="0" w:sz="6" w:val="single"/>
+              <w:bottom w:color="000000" w:space="0" w:sz="6" w:val="single"/>
+              <w:right w:color="000000" w:space="0" w:sz="6" w:val="single"/>
+            </w:tcBorders>
+          </w:tcPr>
+          <w:p>
+            <w:pPr>
+              <w:rPr/>
+            </w:pPr>
+            <w:r>
+              <w:rPr>
+                <w:rtl w:val="0"/>
+              </w:rPr>
+              <w:t xml:space="preserve">Se realizo el escenario de calidad 3 fase 2</w:t>
+            </w:r>
+          </w:p>
+        </w:tc>
+        <w:tc>
+          <w:tcPr>
+            <w:tcBorders>
+              <w:top w:color="000000" w:space="0" w:sz="6" w:val="single"/>
+              <w:left w:color="000000" w:space="0" w:sz="6" w:val="single"/>
+              <w:bottom w:color="000000" w:space="0" w:sz="6" w:val="single"/>
+              <w:right w:color="000000" w:space="0" w:sz="6" w:val="single"/>
+            </w:tcBorders>
+          </w:tcPr>
+          <w:p>
+            <w:pPr>
+              <w:rPr/>
+            </w:pPr>
+            <w:r>
+              <w:rPr>
+                <w:rtl w:val="0"/>
+              </w:rPr>
+              <w:t xml:space="preserve">x</w:t>
+            </w:r>
+          </w:p>
+        </w:tc>
+        <w:tc>
+          <w:tcPr>
+            <w:tcBorders>
+              <w:top w:color="000000" w:space="0" w:sz="6" w:val="single"/>
+              <w:left w:color="000000" w:space="0" w:sz="6" w:val="single"/>
+              <w:bottom w:color="000000" w:space="0" w:sz="6" w:val="single"/>
+              <w:right w:color="000000" w:space="0" w:sz="6" w:val="single"/>
+            </w:tcBorders>
+          </w:tcPr>
+          <w:p>
+            <w:pPr>
+              <w:rPr/>
+            </w:pPr>
+            <w:r>
+              <w:rPr>
+                <w:rtl w:val="0"/>
+              </w:rPr>
+            </w:r>
+          </w:p>
+        </w:tc>
+      </w:tr>
+      <w:tr>
+        <w:trPr>
+          <w:cantSplit w:val="1"/>
+          <w:trHeight w:val="735" w:hRule="atLeast"/>
+          <w:tblHeader w:val="0"/>
+        </w:trPr>
+        <w:tc>
+          <w:tcPr>
+            <w:tcBorders>
+              <w:top w:color="000000" w:space="0" w:sz="6" w:val="single"/>
+              <w:left w:color="000000" w:space="0" w:sz="6" w:val="single"/>
+              <w:bottom w:color="000000" w:space="0" w:sz="6" w:val="single"/>
+              <w:right w:color="000000" w:space="0" w:sz="6" w:val="single"/>
+            </w:tcBorders>
+          </w:tcPr>
+          <w:p>
+            <w:pPr>
+              <w:jc w:val="center"/>
+              <w:rPr/>
+            </w:pPr>
+            <w:r>
+              <w:rPr>
+                <w:rtl w:val="0"/>
+              </w:rPr>
+              <w:t xml:space="preserve">6/11/2025</w:t>
+            </w:r>
+          </w:p>
+        </w:tc>
+        <w:tc>
+          <w:tcPr>
+            <w:tcBorders>
+              <w:top w:color="000000" w:space="0" w:sz="6" w:val="single"/>
+              <w:left w:color="000000" w:space="0" w:sz="6" w:val="single"/>
+              <w:bottom w:color="000000" w:space="0" w:sz="6" w:val="single"/>
+              <w:right w:color="000000" w:space="0" w:sz="6" w:val="single"/>
+            </w:tcBorders>
+          </w:tcPr>
+          <w:p>
+            <w:pPr>
+              <w:jc w:val="center"/>
+              <w:rPr/>
+            </w:pPr>
+            <w:r>
+              <w:rPr>
+                <w:rtl w:val="0"/>
+              </w:rPr>
+              <w:t xml:space="preserve">6pm</w:t>
+            </w:r>
+          </w:p>
+        </w:tc>
+        <w:tc>
+          <w:tcPr>
+            <w:tcBorders>
+              <w:top w:color="000000" w:space="0" w:sz="6" w:val="single"/>
+              <w:left w:color="000000" w:space="0" w:sz="6" w:val="single"/>
+              <w:bottom w:color="000000" w:space="0" w:sz="6" w:val="single"/>
+              <w:right w:color="000000" w:space="0" w:sz="6" w:val="single"/>
+            </w:tcBorders>
+          </w:tcPr>
+          <w:p>
+            <w:pPr>
+              <w:jc w:val="center"/>
+              <w:rPr/>
+            </w:pPr>
+            <w:r>
+              <w:rPr>
+                <w:rtl w:val="0"/>
+              </w:rPr>
+              <w:t xml:space="preserve">7pm</w:t>
+            </w:r>
+          </w:p>
+        </w:tc>
+        <w:tc>
+          <w:tcPr>
+            <w:tcBorders>
+              <w:top w:color="000000" w:space="0" w:sz="6" w:val="single"/>
+              <w:left w:color="000000" w:space="0" w:sz="6" w:val="single"/>
+              <w:bottom w:color="000000" w:space="0" w:sz="6" w:val="single"/>
+              <w:right w:color="000000" w:space="0" w:sz="6" w:val="single"/>
+            </w:tcBorders>
+          </w:tcPr>
+          <w:p>
+            <w:pPr>
+              <w:jc w:val="center"/>
+              <w:rPr/>
+            </w:pPr>
+            <w:r>
+              <w:rPr>
+                <w:rtl w:val="0"/>
+              </w:rPr>
+              <w:t xml:space="preserve">0</w:t>
+            </w:r>
+          </w:p>
+        </w:tc>
+        <w:tc>
+          <w:tcPr>
+            <w:tcBorders>
+              <w:top w:color="000000" w:space="0" w:sz="6" w:val="single"/>
+              <w:left w:color="000000" w:space="0" w:sz="6" w:val="single"/>
+              <w:bottom w:color="000000" w:space="0" w:sz="6" w:val="single"/>
+              <w:right w:color="000000" w:space="0" w:sz="6" w:val="single"/>
+            </w:tcBorders>
+          </w:tcPr>
+          <w:p>
+            <w:pPr>
+              <w:jc w:val="center"/>
+              <w:rPr/>
+            </w:pPr>
+            <w:r>
+              <w:rPr>
+                <w:rtl w:val="0"/>
+              </w:rPr>
+              <w:t xml:space="preserve">60</w:t>
+            </w:r>
+          </w:p>
+        </w:tc>
+        <w:tc>
+          <w:tcPr>
+            <w:tcBorders>
+              <w:top w:color="000000" w:space="0" w:sz="6" w:val="single"/>
+              <w:left w:color="000000" w:space="0" w:sz="6" w:val="single"/>
+              <w:bottom w:color="000000" w:space="0" w:sz="6" w:val="single"/>
+              <w:right w:color="000000" w:space="0" w:sz="6" w:val="single"/>
+            </w:tcBorders>
+          </w:tcPr>
+          <w:p>
+            <w:pPr>
+              <w:jc w:val="center"/>
+              <w:rPr/>
+            </w:pPr>
+            <w:r>
+              <w:rPr>
+                <w:rtl w:val="0"/>
+              </w:rPr>
+              <w:t xml:space="preserve">Atributos de calidad 3</w:t>
+            </w:r>
+          </w:p>
+        </w:tc>
+        <w:tc>
+          <w:tcPr>
+            <w:gridSpan w:val="3"/>
+            <w:tcBorders>
+              <w:top w:color="000000" w:space="0" w:sz="6" w:val="single"/>
+              <w:left w:color="000000" w:space="0" w:sz="6" w:val="single"/>
+              <w:bottom w:color="000000" w:space="0" w:sz="6" w:val="single"/>
+              <w:right w:color="000000" w:space="0" w:sz="6" w:val="single"/>
+            </w:tcBorders>
+          </w:tcPr>
+          <w:p>
+            <w:pPr>
+              <w:jc w:val="center"/>
+              <w:rPr/>
+            </w:pPr>
+            <w:r>
+              <w:rPr>
+                <w:rtl w:val="0"/>
+              </w:rPr>
+              <w:t xml:space="preserve">Ingenieria de software</w:t>
+            </w:r>
+          </w:p>
+        </w:tc>
+        <w:tc>
+          <w:tcPr>
+            <w:gridSpan w:val="2"/>
+            <w:tcBorders>
+              <w:top w:color="000000" w:space="0" w:sz="6" w:val="single"/>
+              <w:left w:color="000000" w:space="0" w:sz="6" w:val="single"/>
+              <w:bottom w:color="000000" w:space="0" w:sz="6" w:val="single"/>
+              <w:right w:color="000000" w:space="0" w:sz="6" w:val="single"/>
+            </w:tcBorders>
+          </w:tcPr>
+          <w:p>
+            <w:pPr>
+              <w:rPr/>
+            </w:pPr>
+            <w:r>
+              <w:rPr>
+                <w:rtl w:val="0"/>
+              </w:rPr>
+              <w:t xml:space="preserve">Se realizo los atributos de calidad 3 fase 2</w:t>
+            </w:r>
+          </w:p>
+        </w:tc>
+        <w:tc>
+          <w:tcPr>
+            <w:tcBorders>
+              <w:top w:color="000000" w:space="0" w:sz="6" w:val="single"/>
+              <w:left w:color="000000" w:space="0" w:sz="6" w:val="single"/>
+              <w:bottom w:color="000000" w:space="0" w:sz="6" w:val="single"/>
+              <w:right w:color="000000" w:space="0" w:sz="6" w:val="single"/>
+            </w:tcBorders>
+          </w:tcPr>
+          <w:p>
+            <w:pPr>
+              <w:rPr/>
+            </w:pPr>
+            <w:r>
+              <w:rPr>
+                <w:rtl w:val="0"/>
+              </w:rPr>
+              <w:t xml:space="preserve">x</w:t>
+            </w:r>
+          </w:p>
+        </w:tc>
+        <w:tc>
+          <w:tcPr>
+            <w:tcBorders>
+              <w:top w:color="000000" w:space="0" w:sz="6" w:val="single"/>
+              <w:left w:color="000000" w:space="0" w:sz="6" w:val="single"/>
+              <w:bottom w:color="000000" w:space="0" w:sz="6" w:val="single"/>
+              <w:right w:color="000000" w:space="0" w:sz="6" w:val="single"/>
+            </w:tcBorders>
+          </w:tcPr>
+          <w:p>
+            <w:pPr>
+              <w:rPr/>
+            </w:pPr>
+            <w:r>
+              <w:rPr>
+                <w:rtl w:val="0"/>
+              </w:rPr>
+            </w:r>
+          </w:p>
+        </w:tc>
+      </w:tr>
+      <w:tr>
+        <w:trPr>
+          <w:cantSplit w:val="1"/>
+          <w:trHeight w:val="735" w:hRule="atLeast"/>
+          <w:tblHeader w:val="0"/>
+        </w:trPr>
+        <w:tc>
+          <w:tcPr>
+            <w:tcBorders>
+              <w:top w:color="000000" w:space="0" w:sz="6" w:val="single"/>
+              <w:left w:color="000000" w:space="0" w:sz="6" w:val="single"/>
+              <w:bottom w:color="000000" w:space="0" w:sz="6" w:val="single"/>
+              <w:right w:color="000000" w:space="0" w:sz="6" w:val="single"/>
+            </w:tcBorders>
+          </w:tcPr>
+          <w:p>
+            <w:pPr>
+              <w:jc w:val="center"/>
+              <w:rPr/>
+            </w:pPr>
+            <w:r>
+              <w:rPr>
+                <w:rtl w:val="0"/>
+              </w:rPr>
+              <w:t xml:space="preserve">6/11/2025</w:t>
+            </w:r>
+          </w:p>
+        </w:tc>
+        <w:tc>
+          <w:tcPr>
+            <w:tcBorders>
+              <w:top w:color="000000" w:space="0" w:sz="6" w:val="single"/>
+              <w:left w:color="000000" w:space="0" w:sz="6" w:val="single"/>
+              <w:bottom w:color="000000" w:space="0" w:sz="6" w:val="single"/>
+              <w:right w:color="000000" w:space="0" w:sz="6" w:val="single"/>
+            </w:tcBorders>
+          </w:tcPr>
+          <w:p>
+            <w:pPr>
+              <w:jc w:val="center"/>
+              <w:rPr/>
+            </w:pPr>
+            <w:r>
+              <w:rPr>
+                <w:rtl w:val="0"/>
+              </w:rPr>
+              <w:t xml:space="preserve">9am</w:t>
+            </w:r>
+          </w:p>
+        </w:tc>
+        <w:tc>
+          <w:tcPr>
+            <w:tcBorders>
+              <w:top w:color="000000" w:space="0" w:sz="6" w:val="single"/>
+              <w:left w:color="000000" w:space="0" w:sz="6" w:val="single"/>
+              <w:bottom w:color="000000" w:space="0" w:sz="6" w:val="single"/>
+              <w:right w:color="000000" w:space="0" w:sz="6" w:val="single"/>
+            </w:tcBorders>
+          </w:tcPr>
+          <w:p>
+            <w:pPr>
+              <w:jc w:val="center"/>
+              <w:rPr/>
+            </w:pPr>
+            <w:r>
+              <w:rPr>
+                <w:rtl w:val="0"/>
+              </w:rPr>
+              <w:t xml:space="preserve">10am</w:t>
+            </w:r>
+          </w:p>
+        </w:tc>
+        <w:tc>
+          <w:tcPr>
+            <w:tcBorders>
+              <w:top w:color="000000" w:space="0" w:sz="6" w:val="single"/>
+              <w:left w:color="000000" w:space="0" w:sz="6" w:val="single"/>
+              <w:bottom w:color="000000" w:space="0" w:sz="6" w:val="single"/>
+              <w:right w:color="000000" w:space="0" w:sz="6" w:val="single"/>
+            </w:tcBorders>
+          </w:tcPr>
+          <w:p>
+            <w:pPr>
+              <w:jc w:val="center"/>
+              <w:rPr/>
+            </w:pPr>
+            <w:r>
+              <w:rPr>
+                <w:rtl w:val="0"/>
+              </w:rPr>
+              <w:t xml:space="preserve">0</w:t>
+            </w:r>
+          </w:p>
+        </w:tc>
+        <w:tc>
+          <w:tcPr>
+            <w:tcBorders>
+              <w:top w:color="000000" w:space="0" w:sz="6" w:val="single"/>
+              <w:left w:color="000000" w:space="0" w:sz="6" w:val="single"/>
+              <w:bottom w:color="000000" w:space="0" w:sz="6" w:val="single"/>
+              <w:right w:color="000000" w:space="0" w:sz="6" w:val="single"/>
+            </w:tcBorders>
+          </w:tcPr>
+          <w:p>
+            <w:pPr>
+              <w:jc w:val="center"/>
+              <w:rPr/>
+            </w:pPr>
+            <w:r>
+              <w:rPr>
+                <w:rtl w:val="0"/>
+              </w:rPr>
+              <w:t xml:space="preserve">60</w:t>
+            </w:r>
+          </w:p>
+        </w:tc>
+        <w:tc>
+          <w:tcPr>
+            <w:tcBorders>
+              <w:top w:color="000000" w:space="0" w:sz="6" w:val="single"/>
+              <w:left w:color="000000" w:space="0" w:sz="6" w:val="single"/>
+              <w:bottom w:color="000000" w:space="0" w:sz="6" w:val="single"/>
+              <w:right w:color="000000" w:space="0" w:sz="6" w:val="single"/>
+            </w:tcBorders>
+          </w:tcPr>
+          <w:p>
+            <w:pPr>
+              <w:jc w:val="center"/>
+              <w:rPr/>
+            </w:pPr>
+            <w:r>
+              <w:rPr>
+                <w:rtl w:val="0"/>
+              </w:rPr>
+              <w:t xml:space="preserve">Control asignaciones</w:t>
+            </w:r>
+          </w:p>
+        </w:tc>
+        <w:tc>
+          <w:tcPr>
+            <w:gridSpan w:val="3"/>
+            <w:tcBorders>
+              <w:top w:color="000000" w:space="0" w:sz="6" w:val="single"/>
+              <w:left w:color="000000" w:space="0" w:sz="6" w:val="single"/>
+              <w:bottom w:color="000000" w:space="0" w:sz="6" w:val="single"/>
+              <w:right w:color="000000" w:space="0" w:sz="6" w:val="single"/>
+            </w:tcBorders>
+          </w:tcPr>
+          <w:p>
+            <w:pPr>
+              <w:jc w:val="center"/>
+              <w:rPr/>
+            </w:pPr>
+            <w:r>
+              <w:rPr>
+                <w:rtl w:val="0"/>
+              </w:rPr>
+              <w:t xml:space="preserve">Ingenieria de software</w:t>
+            </w:r>
+          </w:p>
+        </w:tc>
+        <w:tc>
+          <w:tcPr>
+            <w:gridSpan w:val="2"/>
+            <w:tcBorders>
+              <w:top w:color="000000" w:space="0" w:sz="6" w:val="single"/>
+              <w:left w:color="000000" w:space="0" w:sz="6" w:val="single"/>
+              <w:bottom w:color="000000" w:space="0" w:sz="6" w:val="single"/>
+              <w:right w:color="000000" w:space="0" w:sz="6" w:val="single"/>
+            </w:tcBorders>
+          </w:tcPr>
+          <w:p>
+            <w:pPr>
+              <w:rPr/>
+            </w:pPr>
+            <w:r>
+              <w:rPr>
+                <w:rtl w:val="0"/>
+              </w:rPr>
+              <w:t xml:space="preserve">Se hizo el control de asignaciones</w:t>
+            </w:r>
+          </w:p>
+        </w:tc>
+        <w:tc>
+          <w:tcPr>
+            <w:tcBorders>
+              <w:top w:color="000000" w:space="0" w:sz="6" w:val="single"/>
+              <w:left w:color="000000" w:space="0" w:sz="6" w:val="single"/>
+              <w:bottom w:color="000000" w:space="0" w:sz="6" w:val="single"/>
+              <w:right w:color="000000" w:space="0" w:sz="6" w:val="single"/>
+            </w:tcBorders>
+          </w:tcPr>
+          <w:p>
+            <w:pPr>
+              <w:rPr/>
+            </w:pPr>
+            <w:r>
+              <w:rPr>
+                <w:rtl w:val="0"/>
+              </w:rPr>
+              <w:t xml:space="preserve">x</w:t>
+            </w:r>
+          </w:p>
+        </w:tc>
+        <w:tc>
+          <w:tcPr>
+            <w:tcBorders>
+              <w:top w:color="000000" w:space="0" w:sz="6" w:val="single"/>
+              <w:left w:color="000000" w:space="0" w:sz="6" w:val="single"/>
+              <w:bottom w:color="000000" w:space="0" w:sz="6" w:val="single"/>
+              <w:right w:color="000000" w:space="0" w:sz="6" w:val="single"/>
+            </w:tcBorders>
+          </w:tcPr>
+          <w:p>
+            <w:pPr>
+              <w:rPr/>
+            </w:pPr>
+            <w:r>
+              <w:rPr>
+                <w:rtl w:val="0"/>
+              </w:rPr>
+            </w:r>
+          </w:p>
+        </w:tc>
+      </w:tr>
+      <w:tr>
+        <w:trPr>
+          <w:cantSplit w:val="1"/>
+          <w:trHeight w:val="735" w:hRule="atLeast"/>
+          <w:tblHeader w:val="0"/>
+        </w:trPr>
+        <w:tc>
+          <w:tcPr>
+            <w:tcBorders>
+              <w:top w:color="000000" w:space="0" w:sz="6" w:val="single"/>
+              <w:left w:color="000000" w:space="0" w:sz="6" w:val="single"/>
+              <w:bottom w:color="000000" w:space="0" w:sz="6" w:val="single"/>
+              <w:right w:color="000000" w:space="0" w:sz="6" w:val="single"/>
+            </w:tcBorders>
+          </w:tcPr>
+          <w:p>
+            <w:pPr>
+              <w:jc w:val="center"/>
+              <w:rPr/>
+            </w:pPr>
+            <w:r>
+              <w:rPr>
+                <w:rtl w:val="0"/>
+              </w:rPr>
+              <w:t xml:space="preserve">6/11/2025</w:t>
+            </w:r>
+          </w:p>
+        </w:tc>
+        <w:tc>
+          <w:tcPr>
+            <w:tcBorders>
+              <w:top w:color="000000" w:space="0" w:sz="6" w:val="single"/>
+              <w:left w:color="000000" w:space="0" w:sz="6" w:val="single"/>
+              <w:bottom w:color="000000" w:space="0" w:sz="6" w:val="single"/>
+              <w:right w:color="000000" w:space="0" w:sz="6" w:val="single"/>
+            </w:tcBorders>
+          </w:tcPr>
+          <w:p>
+            <w:pPr>
+              <w:jc w:val="center"/>
+              <w:rPr/>
+            </w:pPr>
+            <w:r>
+              <w:rPr>
+                <w:rtl w:val="0"/>
+              </w:rPr>
+              <w:t xml:space="preserve">8pm</w:t>
+            </w:r>
+          </w:p>
+        </w:tc>
+        <w:tc>
+          <w:tcPr>
+            <w:tcBorders>
+              <w:top w:color="000000" w:space="0" w:sz="6" w:val="single"/>
+              <w:left w:color="000000" w:space="0" w:sz="6" w:val="single"/>
+              <w:bottom w:color="000000" w:space="0" w:sz="6" w:val="single"/>
+              <w:right w:color="000000" w:space="0" w:sz="6" w:val="single"/>
+            </w:tcBorders>
+          </w:tcPr>
+          <w:p>
+            <w:pPr>
+              <w:jc w:val="center"/>
+              <w:rPr/>
+            </w:pPr>
+            <w:r>
+              <w:rPr>
+                <w:rtl w:val="0"/>
+              </w:rPr>
+              <w:t xml:space="preserve">9pm</w:t>
+            </w:r>
+          </w:p>
+        </w:tc>
+        <w:tc>
+          <w:tcPr>
+            <w:tcBorders>
+              <w:top w:color="000000" w:space="0" w:sz="6" w:val="single"/>
+              <w:left w:color="000000" w:space="0" w:sz="6" w:val="single"/>
+              <w:bottom w:color="000000" w:space="0" w:sz="6" w:val="single"/>
+              <w:right w:color="000000" w:space="0" w:sz="6" w:val="single"/>
+            </w:tcBorders>
+          </w:tcPr>
+          <w:p>
+            <w:pPr>
+              <w:jc w:val="center"/>
+              <w:rPr/>
+            </w:pPr>
+            <w:r>
+              <w:rPr>
+                <w:rtl w:val="0"/>
+              </w:rPr>
+              <w:t xml:space="preserve">0</w:t>
+            </w:r>
+          </w:p>
+        </w:tc>
+        <w:tc>
+          <w:tcPr>
+            <w:tcBorders>
+              <w:top w:color="000000" w:space="0" w:sz="6" w:val="single"/>
+              <w:left w:color="000000" w:space="0" w:sz="6" w:val="single"/>
+              <w:bottom w:color="000000" w:space="0" w:sz="6" w:val="single"/>
+              <w:right w:color="000000" w:space="0" w:sz="6" w:val="single"/>
+            </w:tcBorders>
+          </w:tcPr>
+          <w:p>
+            <w:pPr>
+              <w:jc w:val="center"/>
+              <w:rPr/>
+            </w:pPr>
+            <w:r>
+              <w:rPr>
+                <w:rtl w:val="0"/>
+              </w:rPr>
+              <w:t xml:space="preserve">60</w:t>
+            </w:r>
+          </w:p>
+        </w:tc>
+        <w:tc>
+          <w:tcPr>
+            <w:tcBorders>
+              <w:top w:color="000000" w:space="0" w:sz="6" w:val="single"/>
+              <w:left w:color="000000" w:space="0" w:sz="6" w:val="single"/>
+              <w:bottom w:color="000000" w:space="0" w:sz="6" w:val="single"/>
+              <w:right w:color="000000" w:space="0" w:sz="6" w:val="single"/>
+            </w:tcBorders>
+          </w:tcPr>
+          <w:p>
+            <w:pPr>
+              <w:jc w:val="center"/>
+              <w:rPr/>
+            </w:pPr>
+            <w:r>
+              <w:rPr>
+                <w:rtl w:val="0"/>
+              </w:rPr>
+              <w:t xml:space="preserve">Script Requerimientos/Planeacion</w:t>
+            </w:r>
+          </w:p>
+        </w:tc>
+        <w:tc>
+          <w:tcPr>
+            <w:gridSpan w:val="3"/>
+            <w:tcBorders>
+              <w:top w:color="000000" w:space="0" w:sz="6" w:val="single"/>
+              <w:left w:color="000000" w:space="0" w:sz="6" w:val="single"/>
+              <w:bottom w:color="000000" w:space="0" w:sz="6" w:val="single"/>
+              <w:right w:color="000000" w:space="0" w:sz="6" w:val="single"/>
+            </w:tcBorders>
+          </w:tcPr>
+          <w:p>
+            <w:pPr>
+              <w:jc w:val="center"/>
+              <w:rPr/>
+            </w:pPr>
+            <w:r>
+              <w:rPr>
+                <w:rtl w:val="0"/>
+              </w:rPr>
+              <w:t xml:space="preserve">Ingenieria de software</w:t>
+            </w:r>
+          </w:p>
+        </w:tc>
+        <w:tc>
+          <w:tcPr>
+            <w:gridSpan w:val="2"/>
+            <w:tcBorders>
+              <w:top w:color="000000" w:space="0" w:sz="6" w:val="single"/>
+              <w:left w:color="000000" w:space="0" w:sz="6" w:val="single"/>
+              <w:bottom w:color="000000" w:space="0" w:sz="6" w:val="single"/>
+              <w:right w:color="000000" w:space="0" w:sz="6" w:val="single"/>
+            </w:tcBorders>
+          </w:tcPr>
+          <w:p>
+            <w:pPr>
+              <w:rPr/>
+            </w:pPr>
+            <w:r>
+              <w:rPr>
+                <w:rtl w:val="0"/>
+              </w:rPr>
+              <w:t xml:space="preserve">Se hizo el Script Requerimiento/Planeacion</w:t>
+            </w:r>
+          </w:p>
+        </w:tc>
+        <w:tc>
+          <w:tcPr>
+            <w:tcBorders>
+              <w:top w:color="000000" w:space="0" w:sz="6" w:val="single"/>
+              <w:left w:color="000000" w:space="0" w:sz="6" w:val="single"/>
+              <w:bottom w:color="000000" w:space="0" w:sz="6" w:val="single"/>
+              <w:right w:color="000000" w:space="0" w:sz="6" w:val="single"/>
+            </w:tcBorders>
+          </w:tcPr>
+          <w:p>
+            <w:pPr>
+              <w:rPr/>
+            </w:pPr>
+            <w:r>
+              <w:rPr>
+                <w:rtl w:val="0"/>
+              </w:rPr>
+              <w:t xml:space="preserve">x</w:t>
+            </w:r>
+          </w:p>
+        </w:tc>
+        <w:tc>
+          <w:tcPr>
+            <w:tcBorders>
+              <w:top w:color="000000" w:space="0" w:sz="6" w:val="single"/>
+              <w:left w:color="000000" w:space="0" w:sz="6" w:val="single"/>
+              <w:bottom w:color="000000" w:space="0" w:sz="6" w:val="single"/>
+              <w:right w:color="000000" w:space="0" w:sz="6" w:val="single"/>
+            </w:tcBorders>
+          </w:tcPr>
+          <w:p>
+            <w:pPr>
+              <w:rPr/>
+            </w:pPr>
+            <w:r>
+              <w:rPr>
+                <w:rtl w:val="0"/>
+              </w:rPr>
+            </w:r>
+          </w:p>
+        </w:tc>
+      </w:tr>
+      <w:tr>
+        <w:trPr>
+          <w:cantSplit w:val="1"/>
+          <w:trHeight w:val="735" w:hRule="atLeast"/>
+          <w:tblHeader w:val="0"/>
+        </w:trPr>
+        <w:tc>
+          <w:tcPr>
+            <w:tcBorders>
+              <w:top w:color="000000" w:space="0" w:sz="6" w:val="single"/>
+              <w:left w:color="000000" w:space="0" w:sz="6" w:val="single"/>
+              <w:bottom w:color="000000" w:space="0" w:sz="6" w:val="single"/>
+              <w:right w:color="000000" w:space="0" w:sz="6" w:val="single"/>
+            </w:tcBorders>
+          </w:tcPr>
+          <w:p>
+            <w:pPr>
+              <w:jc w:val="center"/>
+              <w:rPr/>
+            </w:pPr>
+            <w:r>
+              <w:rPr>
+                <w:rtl w:val="0"/>
+              </w:rPr>
+              <w:t xml:space="preserve">6/11/2025</w:t>
+            </w:r>
+          </w:p>
+        </w:tc>
+        <w:tc>
+          <w:tcPr>
+            <w:tcBorders>
+              <w:top w:color="000000" w:space="0" w:sz="6" w:val="single"/>
+              <w:left w:color="000000" w:space="0" w:sz="6" w:val="single"/>
+              <w:bottom w:color="000000" w:space="0" w:sz="6" w:val="single"/>
+              <w:right w:color="000000" w:space="0" w:sz="6" w:val="single"/>
+            </w:tcBorders>
+          </w:tcPr>
+          <w:p>
+            <w:pPr>
+              <w:jc w:val="center"/>
+              <w:rPr/>
+            </w:pPr>
+            <w:r>
+              <w:rPr>
+                <w:rtl w:val="0"/>
+              </w:rPr>
+              <w:t xml:space="preserve">9pm</w:t>
+            </w:r>
+          </w:p>
+        </w:tc>
+        <w:tc>
+          <w:tcPr>
+            <w:tcBorders>
+              <w:top w:color="000000" w:space="0" w:sz="6" w:val="single"/>
+              <w:left w:color="000000" w:space="0" w:sz="6" w:val="single"/>
+              <w:bottom w:color="000000" w:space="0" w:sz="6" w:val="single"/>
+              <w:right w:color="000000" w:space="0" w:sz="6" w:val="single"/>
+            </w:tcBorders>
+          </w:tcPr>
+          <w:p>
+            <w:pPr>
+              <w:jc w:val="center"/>
+              <w:rPr/>
+            </w:pPr>
+            <w:r>
+              <w:rPr>
+                <w:rtl w:val="0"/>
+              </w:rPr>
+              <w:t xml:space="preserve">10pm</w:t>
+            </w:r>
+          </w:p>
+        </w:tc>
+        <w:tc>
+          <w:tcPr>
+            <w:tcBorders>
+              <w:top w:color="000000" w:space="0" w:sz="6" w:val="single"/>
+              <w:left w:color="000000" w:space="0" w:sz="6" w:val="single"/>
+              <w:bottom w:color="000000" w:space="0" w:sz="6" w:val="single"/>
+              <w:right w:color="000000" w:space="0" w:sz="6" w:val="single"/>
+            </w:tcBorders>
+          </w:tcPr>
+          <w:p>
+            <w:pPr>
+              <w:jc w:val="center"/>
+              <w:rPr/>
+            </w:pPr>
+            <w:r>
+              <w:rPr>
+                <w:rtl w:val="0"/>
+              </w:rPr>
+              <w:t xml:space="preserve">0</w:t>
+            </w:r>
+          </w:p>
+        </w:tc>
+        <w:tc>
+          <w:tcPr>
+            <w:tcBorders>
+              <w:top w:color="000000" w:space="0" w:sz="6" w:val="single"/>
+              <w:left w:color="000000" w:space="0" w:sz="6" w:val="single"/>
+              <w:bottom w:color="000000" w:space="0" w:sz="6" w:val="single"/>
+              <w:right w:color="000000" w:space="0" w:sz="6" w:val="single"/>
+            </w:tcBorders>
+          </w:tcPr>
+          <w:p>
+            <w:pPr>
+              <w:jc w:val="center"/>
+              <w:rPr/>
+            </w:pPr>
+            <w:r>
+              <w:rPr>
+                <w:rtl w:val="0"/>
+              </w:rPr>
+              <w:t xml:space="preserve">60</w:t>
+            </w:r>
+          </w:p>
+        </w:tc>
+        <w:tc>
+          <w:tcPr>
+            <w:tcBorders>
+              <w:top w:color="000000" w:space="0" w:sz="6" w:val="single"/>
+              <w:left w:color="000000" w:space="0" w:sz="6" w:val="single"/>
+              <w:bottom w:color="000000" w:space="0" w:sz="6" w:val="single"/>
+              <w:right w:color="000000" w:space="0" w:sz="6" w:val="single"/>
+            </w:tcBorders>
+          </w:tcPr>
+          <w:p>
+            <w:pPr>
+              <w:jc w:val="center"/>
+              <w:rPr/>
+            </w:pPr>
+            <w:r>
+              <w:rPr>
+                <w:rtl w:val="0"/>
+              </w:rPr>
+              <w:t xml:space="preserve">Documento Final</w:t>
+            </w:r>
+          </w:p>
+        </w:tc>
+        <w:tc>
+          <w:tcPr>
+            <w:gridSpan w:val="3"/>
+            <w:tcBorders>
+              <w:top w:color="000000" w:space="0" w:sz="6" w:val="single"/>
+              <w:left w:color="000000" w:space="0" w:sz="6" w:val="single"/>
+              <w:bottom w:color="000000" w:space="0" w:sz="6" w:val="single"/>
+              <w:right w:color="000000" w:space="0" w:sz="6" w:val="single"/>
+            </w:tcBorders>
+          </w:tcPr>
+          <w:p>
+            <w:pPr>
+              <w:jc w:val="center"/>
+              <w:rPr/>
+            </w:pPr>
+            <w:r>
+              <w:rPr>
+                <w:rtl w:val="0"/>
+              </w:rPr>
+              <w:t xml:space="preserve">Ingenieria de software</w:t>
+            </w:r>
+          </w:p>
+        </w:tc>
+        <w:tc>
+          <w:tcPr>
+            <w:gridSpan w:val="2"/>
+            <w:tcBorders>
+              <w:top w:color="000000" w:space="0" w:sz="6" w:val="single"/>
+              <w:left w:color="000000" w:space="0" w:sz="6" w:val="single"/>
+              <w:bottom w:color="000000" w:space="0" w:sz="6" w:val="single"/>
+              <w:right w:color="000000" w:space="0" w:sz="6" w:val="single"/>
+            </w:tcBorders>
+          </w:tcPr>
+          <w:p>
+            <w:pPr>
+              <w:rPr/>
+            </w:pPr>
+            <w:r>
+              <w:rPr>
+                <w:rtl w:val="0"/>
+              </w:rPr>
+              <w:t xml:space="preserve">Se realizo el documento final Requerimiento/Planeacion</w:t>
+            </w:r>
+          </w:p>
+        </w:tc>
+        <w:tc>
+          <w:tcPr>
+            <w:tcBorders>
+              <w:top w:color="000000" w:space="0" w:sz="6" w:val="single"/>
+              <w:left w:color="000000" w:space="0" w:sz="6" w:val="single"/>
+              <w:bottom w:color="000000" w:space="0" w:sz="6" w:val="single"/>
+              <w:right w:color="000000" w:space="0" w:sz="6" w:val="single"/>
+            </w:tcBorders>
+          </w:tcPr>
+          <w:p>
+            <w:pPr>
+              <w:rPr/>
+            </w:pPr>
+            <w:r>
+              <w:rPr>
+                <w:rtl w:val="0"/>
+              </w:rPr>
+              <w:t xml:space="preserve">x</w:t>
+            </w:r>
+          </w:p>
+        </w:tc>
+        <w:tc>
+          <w:tcPr>
+            <w:tcBorders>
+              <w:top w:color="000000" w:space="0" w:sz="6" w:val="single"/>
+              <w:left w:color="000000" w:space="0" w:sz="6" w:val="single"/>
+              <w:bottom w:color="000000" w:space="0" w:sz="6" w:val="single"/>
+              <w:right w:color="000000" w:space="0" w:sz="6" w:val="single"/>
+            </w:tcBorders>
+          </w:tcPr>
+          <w:p>
+            <w:pPr>
+              <w:rPr/>
+            </w:pPr>
+            <w:r>
+              <w:rPr>
+                <w:rtl w:val="0"/>
+              </w:rPr>
+            </w:r>
+          </w:p>
+        </w:tc>
+      </w:tr>
+      <w:tr>
+        <w:trPr>
+          <w:cantSplit w:val="1"/>
+          <w:trHeight w:val="735" w:hRule="atLeast"/>
+          <w:tblHeader w:val="0"/>
+        </w:trPr>
+        <w:tc>
+          <w:tcPr>
+            <w:tcBorders>
+              <w:top w:color="000000" w:space="0" w:sz="6" w:val="single"/>
+              <w:left w:color="000000" w:space="0" w:sz="6" w:val="single"/>
+              <w:bottom w:color="000000" w:space="0" w:sz="6" w:val="single"/>
+              <w:right w:color="000000" w:space="0" w:sz="6" w:val="single"/>
+            </w:tcBorders>
+          </w:tcPr>
+          <w:p>
+            <w:pPr>
+              <w:jc w:val="center"/>
+              <w:rPr/>
+            </w:pPr>
+            <w:r>
+              <w:rPr>
+                <w:rtl w:val="0"/>
+              </w:rPr>
+              <w:t xml:space="preserve">6/11/2025</w:t>
+            </w:r>
+          </w:p>
+        </w:tc>
+        <w:tc>
+          <w:tcPr>
+            <w:tcBorders>
+              <w:top w:color="000000" w:space="0" w:sz="6" w:val="single"/>
+              <w:left w:color="000000" w:space="0" w:sz="6" w:val="single"/>
+              <w:bottom w:color="000000" w:space="0" w:sz="6" w:val="single"/>
+              <w:right w:color="000000" w:space="0" w:sz="6" w:val="single"/>
+            </w:tcBorders>
+          </w:tcPr>
+          <w:p>
+            <w:pPr>
+              <w:jc w:val="center"/>
+              <w:rPr/>
+            </w:pPr>
+            <w:r>
+              <w:rPr>
+                <w:rtl w:val="0"/>
+              </w:rPr>
+              <w:t xml:space="preserve">10pm</w:t>
+            </w:r>
+          </w:p>
+        </w:tc>
+        <w:tc>
+          <w:tcPr>
+            <w:tcBorders>
+              <w:top w:color="000000" w:space="0" w:sz="6" w:val="single"/>
+              <w:left w:color="000000" w:space="0" w:sz="6" w:val="single"/>
+              <w:bottom w:color="000000" w:space="0" w:sz="6" w:val="single"/>
+              <w:right w:color="000000" w:space="0" w:sz="6" w:val="single"/>
+            </w:tcBorders>
+          </w:tcPr>
+          <w:p>
+            <w:pPr>
+              <w:jc w:val="center"/>
+              <w:rPr/>
+            </w:pPr>
+            <w:r>
+              <w:rPr>
+                <w:rtl w:val="0"/>
+              </w:rPr>
+              <w:t xml:space="preserve">11pm</w:t>
+            </w:r>
+          </w:p>
+        </w:tc>
+        <w:tc>
+          <w:tcPr>
+            <w:tcBorders>
+              <w:top w:color="000000" w:space="0" w:sz="6" w:val="single"/>
+              <w:left w:color="000000" w:space="0" w:sz="6" w:val="single"/>
+              <w:bottom w:color="000000" w:space="0" w:sz="6" w:val="single"/>
+              <w:right w:color="000000" w:space="0" w:sz="6" w:val="single"/>
+            </w:tcBorders>
+          </w:tcPr>
+          <w:p>
+            <w:pPr>
+              <w:jc w:val="center"/>
+              <w:rPr/>
+            </w:pPr>
+            <w:r>
+              <w:rPr>
+                <w:rtl w:val="0"/>
+              </w:rPr>
+              <w:t xml:space="preserve">0</w:t>
+            </w:r>
+          </w:p>
+        </w:tc>
+        <w:tc>
+          <w:tcPr>
+            <w:tcBorders>
+              <w:top w:color="000000" w:space="0" w:sz="6" w:val="single"/>
+              <w:left w:color="000000" w:space="0" w:sz="6" w:val="single"/>
+              <w:bottom w:color="000000" w:space="0" w:sz="6" w:val="single"/>
+              <w:right w:color="000000" w:space="0" w:sz="6" w:val="single"/>
+            </w:tcBorders>
+          </w:tcPr>
+          <w:p>
+            <w:pPr>
+              <w:jc w:val="center"/>
+              <w:rPr/>
+            </w:pPr>
+            <w:r>
+              <w:rPr>
+                <w:rtl w:val="0"/>
+              </w:rPr>
+              <w:t xml:space="preserve">60</w:t>
+            </w:r>
+          </w:p>
+        </w:tc>
+        <w:tc>
+          <w:tcPr>
+            <w:tcBorders>
+              <w:top w:color="000000" w:space="0" w:sz="6" w:val="single"/>
+              <w:left w:color="000000" w:space="0" w:sz="6" w:val="single"/>
+              <w:bottom w:color="000000" w:space="0" w:sz="6" w:val="single"/>
+              <w:right w:color="000000" w:space="0" w:sz="6" w:val="single"/>
+            </w:tcBorders>
+          </w:tcPr>
+          <w:p>
+            <w:pPr>
+              <w:jc w:val="center"/>
+              <w:rPr/>
+            </w:pPr>
+            <w:r>
+              <w:rPr>
+                <w:rtl w:val="0"/>
+              </w:rPr>
+              <w:t xml:space="preserve">Revisión</w:t>
+            </w:r>
+          </w:p>
+        </w:tc>
+        <w:tc>
+          <w:tcPr>
+            <w:gridSpan w:val="3"/>
+            <w:tcBorders>
+              <w:top w:color="000000" w:space="0" w:sz="6" w:val="single"/>
+              <w:left w:color="000000" w:space="0" w:sz="6" w:val="single"/>
+              <w:bottom w:color="000000" w:space="0" w:sz="6" w:val="single"/>
+              <w:right w:color="000000" w:space="0" w:sz="6" w:val="single"/>
+            </w:tcBorders>
+          </w:tcPr>
+          <w:p>
+            <w:pPr>
+              <w:jc w:val="center"/>
+              <w:rPr/>
+            </w:pPr>
+            <w:r>
+              <w:rPr>
+                <w:rtl w:val="0"/>
+              </w:rPr>
+              <w:t xml:space="preserve">Ingenieria de software</w:t>
+            </w:r>
+          </w:p>
+        </w:tc>
+        <w:tc>
+          <w:tcPr>
+            <w:gridSpan w:val="2"/>
+            <w:tcBorders>
+              <w:top w:color="000000" w:space="0" w:sz="6" w:val="single"/>
+              <w:left w:color="000000" w:space="0" w:sz="6" w:val="single"/>
+              <w:bottom w:color="000000" w:space="0" w:sz="6" w:val="single"/>
+              <w:right w:color="000000" w:space="0" w:sz="6" w:val="single"/>
+            </w:tcBorders>
+          </w:tcPr>
+          <w:p>
+            <w:pPr>
+              <w:rPr/>
+            </w:pPr>
+            <w:r>
+              <w:rPr>
+                <w:rtl w:val="0"/>
+              </w:rPr>
+              <w:t xml:space="preserve">Se hizo las revisiones de todo</w:t>
+            </w:r>
+          </w:p>
+        </w:tc>
+        <w:tc>
+          <w:tcPr>
+            <w:tcBorders>
+              <w:top w:color="000000" w:space="0" w:sz="6" w:val="single"/>
+              <w:left w:color="000000" w:space="0" w:sz="6" w:val="single"/>
+              <w:bottom w:color="000000" w:space="0" w:sz="6" w:val="single"/>
+              <w:right w:color="000000" w:space="0" w:sz="6" w:val="single"/>
+            </w:tcBorders>
+          </w:tcPr>
+          <w:p>
+            <w:pPr>
+              <w:rPr/>
+            </w:pPr>
+            <w:r>
+              <w:rPr>
+                <w:rtl w:val="0"/>
+              </w:rPr>
+              <w:t xml:space="preserve">x</w:t>
+            </w:r>
+          </w:p>
+        </w:tc>
+        <w:tc>
+          <w:tcPr>
+            <w:tcBorders>
+              <w:top w:color="000000" w:space="0" w:sz="6" w:val="single"/>
+              <w:left w:color="000000" w:space="0" w:sz="6" w:val="single"/>
+              <w:bottom w:color="000000" w:space="0" w:sz="6" w:val="single"/>
+              <w:right w:color="000000" w:space="0" w:sz="6" w:val="single"/>
+            </w:tcBorders>
+          </w:tcPr>
+          <w:p>
+            <w:pPr>
+              <w:rPr/>
+            </w:pPr>
+            <w:r>
+              <w:rPr>
+                <w:rtl w:val="0"/>
+              </w:rPr>
+            </w:r>
+          </w:p>
+        </w:tc>
+      </w:tr>
+      <w:tr>
+        <w:trPr>
+          <w:cantSplit w:val="1"/>
+          <w:trHeight w:val="735" w:hRule="atLeast"/>
+          <w:tblHeader w:val="0"/>
+        </w:trPr>
+        <w:tc>
+          <w:tcPr>
+            <w:tcBorders>
+              <w:top w:color="000000" w:space="0" w:sz="6" w:val="single"/>
+              <w:left w:color="000000" w:space="0" w:sz="6" w:val="single"/>
+              <w:bottom w:color="000000" w:space="0" w:sz="6" w:val="single"/>
+              <w:right w:color="000000" w:space="0" w:sz="6" w:val="single"/>
+            </w:tcBorders>
+          </w:tcPr>
+          <w:p>
+            <w:pPr>
+              <w:jc w:val="center"/>
+              <w:rPr/>
+            </w:pPr>
+            <w:r>
+              <w:rPr>
+                <w:rtl w:val="0"/>
+              </w:rPr>
+              <w:t xml:space="preserve">6/11/2025</w:t>
+            </w:r>
+          </w:p>
+        </w:tc>
+        <w:tc>
+          <w:tcPr>
+            <w:tcBorders>
+              <w:top w:color="000000" w:space="0" w:sz="6" w:val="single"/>
+              <w:left w:color="000000" w:space="0" w:sz="6" w:val="single"/>
+              <w:bottom w:color="000000" w:space="0" w:sz="6" w:val="single"/>
+              <w:right w:color="000000" w:space="0" w:sz="6" w:val="single"/>
+            </w:tcBorders>
+          </w:tcPr>
+          <w:p>
+            <w:pPr>
+              <w:jc w:val="center"/>
+              <w:rPr/>
+            </w:pPr>
+            <w:r>
+              <w:rPr>
+                <w:rtl w:val="0"/>
+              </w:rPr>
+              <w:t xml:space="preserve">11pm</w:t>
+            </w:r>
+          </w:p>
+        </w:tc>
+        <w:tc>
+          <w:tcPr>
+            <w:tcBorders>
+              <w:top w:color="000000" w:space="0" w:sz="6" w:val="single"/>
+              <w:left w:color="000000" w:space="0" w:sz="6" w:val="single"/>
+              <w:bottom w:color="000000" w:space="0" w:sz="6" w:val="single"/>
+              <w:right w:color="000000" w:space="0" w:sz="6" w:val="single"/>
+            </w:tcBorders>
+          </w:tcPr>
+          <w:p>
+            <w:pPr>
+              <w:jc w:val="center"/>
+              <w:rPr/>
+            </w:pPr>
+            <w:r>
+              <w:rPr>
+                <w:rtl w:val="0"/>
+              </w:rPr>
+              <w:t xml:space="preserve">11:50pm</w:t>
+            </w:r>
+          </w:p>
+        </w:tc>
+        <w:tc>
+          <w:tcPr>
+            <w:tcBorders>
+              <w:top w:color="000000" w:space="0" w:sz="6" w:val="single"/>
+              <w:left w:color="000000" w:space="0" w:sz="6" w:val="single"/>
+              <w:bottom w:color="000000" w:space="0" w:sz="6" w:val="single"/>
+              <w:right w:color="000000" w:space="0" w:sz="6" w:val="single"/>
+            </w:tcBorders>
+          </w:tcPr>
+          <w:p>
+            <w:pPr>
+              <w:jc w:val="center"/>
+              <w:rPr/>
+            </w:pPr>
+            <w:r>
+              <w:rPr>
+                <w:rtl w:val="0"/>
+              </w:rPr>
+              <w:t xml:space="preserve">0</w:t>
+            </w:r>
+          </w:p>
+        </w:tc>
+        <w:tc>
+          <w:tcPr>
+            <w:tcBorders>
+              <w:top w:color="000000" w:space="0" w:sz="6" w:val="single"/>
+              <w:left w:color="000000" w:space="0" w:sz="6" w:val="single"/>
+              <w:bottom w:color="000000" w:space="0" w:sz="6" w:val="single"/>
+              <w:right w:color="000000" w:space="0" w:sz="6" w:val="single"/>
+            </w:tcBorders>
+          </w:tcPr>
+          <w:p>
+            <w:pPr>
+              <w:jc w:val="center"/>
+              <w:rPr/>
+            </w:pPr>
+            <w:r>
+              <w:rPr>
+                <w:rtl w:val="0"/>
+              </w:rPr>
+              <w:t xml:space="preserve">50</w:t>
+            </w:r>
+          </w:p>
+        </w:tc>
+        <w:tc>
+          <w:tcPr>
+            <w:tcBorders>
+              <w:top w:color="000000" w:space="0" w:sz="6" w:val="single"/>
+              <w:left w:color="000000" w:space="0" w:sz="6" w:val="single"/>
+              <w:bottom w:color="000000" w:space="0" w:sz="6" w:val="single"/>
+              <w:right w:color="000000" w:space="0" w:sz="6" w:val="single"/>
+            </w:tcBorders>
+          </w:tcPr>
+          <w:p>
+            <w:pPr>
+              <w:jc w:val="center"/>
+              <w:rPr/>
+            </w:pPr>
+            <w:r>
+              <w:rPr>
+                <w:rtl w:val="0"/>
+              </w:rPr>
+              <w:t xml:space="preserve">Maestro de documento</w:t>
+            </w:r>
+          </w:p>
+        </w:tc>
+        <w:tc>
+          <w:tcPr>
+            <w:gridSpan w:val="3"/>
+            <w:tcBorders>
+              <w:top w:color="000000" w:space="0" w:sz="6" w:val="single"/>
+              <w:left w:color="000000" w:space="0" w:sz="6" w:val="single"/>
+              <w:bottom w:color="000000" w:space="0" w:sz="6" w:val="single"/>
+              <w:right w:color="000000" w:space="0" w:sz="6" w:val="single"/>
+            </w:tcBorders>
+          </w:tcPr>
+          <w:p>
+            <w:pPr>
+              <w:jc w:val="center"/>
+              <w:rPr/>
+            </w:pPr>
+            <w:r>
+              <w:rPr>
+                <w:rtl w:val="0"/>
+              </w:rPr>
+              <w:t xml:space="preserve">Ingenieria de software</w:t>
+            </w:r>
+          </w:p>
+        </w:tc>
+        <w:tc>
+          <w:tcPr>
+            <w:gridSpan w:val="2"/>
+            <w:tcBorders>
+              <w:top w:color="000000" w:space="0" w:sz="6" w:val="single"/>
+              <w:left w:color="000000" w:space="0" w:sz="6" w:val="single"/>
+              <w:bottom w:color="000000" w:space="0" w:sz="6" w:val="single"/>
+              <w:right w:color="000000" w:space="0" w:sz="6" w:val="single"/>
+            </w:tcBorders>
+          </w:tcPr>
+          <w:p>
+            <w:pPr>
+              <w:rPr/>
+            </w:pPr>
+            <w:r>
+              <w:rPr>
+                <w:rtl w:val="0"/>
+              </w:rPr>
+              <w:t xml:space="preserve">Se actualizo el maestro de documento</w:t>
+            </w:r>
+          </w:p>
+        </w:tc>
+        <w:tc>
+          <w:tcPr>
+            <w:tcBorders>
+              <w:top w:color="000000" w:space="0" w:sz="6" w:val="single"/>
+              <w:left w:color="000000" w:space="0" w:sz="6" w:val="single"/>
+              <w:bottom w:color="000000" w:space="0" w:sz="6" w:val="single"/>
+              <w:right w:color="000000" w:space="0" w:sz="6" w:val="single"/>
+            </w:tcBorders>
+          </w:tcPr>
+          <w:p>
+            <w:pPr>
+              <w:rPr/>
+            </w:pPr>
+            <w:r>
+              <w:rPr>
+                <w:rtl w:val="0"/>
+              </w:rPr>
+              <w:t xml:space="preserve">x</w:t>
+            </w:r>
+          </w:p>
+        </w:tc>
+        <w:tc>
+          <w:tcPr>
+            <w:tcBorders>
+              <w:top w:color="000000" w:space="0" w:sz="6" w:val="single"/>
+              <w:left w:color="000000" w:space="0" w:sz="6" w:val="single"/>
+              <w:bottom w:color="000000" w:space="0" w:sz="6" w:val="single"/>
+              <w:right w:color="000000" w:space="0" w:sz="6" w:val="single"/>
+            </w:tcBorders>
+          </w:tcPr>
+          <w:p>
+            <w:pPr>
+              <w:rPr/>
+            </w:pPr>
+            <w:r>
+              <w:rPr>
+                <w:rtl w:val="0"/>
+              </w:rPr>
+            </w:r>
+          </w:p>
+        </w:tc>
+      </w:tr>
+      <w:tr>
+        <w:trPr>
+          <w:cantSplit w:val="1"/>
+          <w:trHeight w:val="735" w:hRule="atLeast"/>
+          <w:tblHeader w:val="0"/>
+        </w:trPr>
+        <w:tc>
+          <w:tcPr>
+            <w:tcBorders>
+              <w:top w:color="000000" w:space="0" w:sz="6" w:val="single"/>
+              <w:left w:color="000000" w:space="0" w:sz="6" w:val="single"/>
+              <w:bottom w:color="000000" w:space="0" w:sz="6" w:val="single"/>
+              <w:right w:color="000000" w:space="0" w:sz="6" w:val="single"/>
+            </w:tcBorders>
+          </w:tcPr>
+          <w:p>
+            <w:pPr>
+              <w:jc w:val="center"/>
+              <w:rPr/>
+            </w:pPr>
+            <w:r>
+              <w:rPr>
+                <w:rtl w:val="0"/>
+              </w:rPr>
+              <w:t xml:space="preserve">7/11/2025</w:t>
+            </w:r>
+          </w:p>
+        </w:tc>
+        <w:tc>
+          <w:tcPr>
+            <w:tcBorders>
+              <w:top w:color="000000" w:space="0" w:sz="6" w:val="single"/>
+              <w:left w:color="000000" w:space="0" w:sz="6" w:val="single"/>
+              <w:bottom w:color="000000" w:space="0" w:sz="6" w:val="single"/>
+              <w:right w:color="000000" w:space="0" w:sz="6" w:val="single"/>
+            </w:tcBorders>
+          </w:tcPr>
+          <w:p>
+            <w:pPr>
+              <w:jc w:val="center"/>
+              <w:rPr/>
+            </w:pPr>
+            <w:r>
+              <w:rPr>
+                <w:rtl w:val="0"/>
+              </w:rPr>
+              <w:t xml:space="preserve">8am</w:t>
+            </w:r>
+          </w:p>
+        </w:tc>
+        <w:tc>
+          <w:tcPr>
+            <w:tcBorders>
+              <w:top w:color="000000" w:space="0" w:sz="6" w:val="single"/>
+              <w:left w:color="000000" w:space="0" w:sz="6" w:val="single"/>
+              <w:bottom w:color="000000" w:space="0" w:sz="6" w:val="single"/>
+              <w:right w:color="000000" w:space="0" w:sz="6" w:val="single"/>
+            </w:tcBorders>
+          </w:tcPr>
+          <w:p>
+            <w:pPr>
+              <w:jc w:val="center"/>
+              <w:rPr/>
+            </w:pPr>
+            <w:r>
+              <w:rPr>
+                <w:rtl w:val="0"/>
+              </w:rPr>
+              <w:t xml:space="preserve">9am</w:t>
+            </w:r>
+          </w:p>
+        </w:tc>
+        <w:tc>
+          <w:tcPr>
+            <w:tcBorders>
+              <w:top w:color="000000" w:space="0" w:sz="6" w:val="single"/>
+              <w:left w:color="000000" w:space="0" w:sz="6" w:val="single"/>
+              <w:bottom w:color="000000" w:space="0" w:sz="6" w:val="single"/>
+              <w:right w:color="000000" w:space="0" w:sz="6" w:val="single"/>
+            </w:tcBorders>
+          </w:tcPr>
+          <w:p>
+            <w:pPr>
+              <w:jc w:val="center"/>
+              <w:rPr/>
+            </w:pPr>
+            <w:r>
+              <w:rPr>
+                <w:rtl w:val="0"/>
+              </w:rPr>
+              <w:t xml:space="preserve">0</w:t>
+            </w:r>
+          </w:p>
+        </w:tc>
+        <w:tc>
+          <w:tcPr>
+            <w:tcBorders>
+              <w:top w:color="000000" w:space="0" w:sz="6" w:val="single"/>
+              <w:left w:color="000000" w:space="0" w:sz="6" w:val="single"/>
+              <w:bottom w:color="000000" w:space="0" w:sz="6" w:val="single"/>
+              <w:right w:color="000000" w:space="0" w:sz="6" w:val="single"/>
+            </w:tcBorders>
+          </w:tcPr>
+          <w:p>
+            <w:pPr>
+              <w:jc w:val="center"/>
+              <w:rPr/>
+            </w:pPr>
+            <w:r>
+              <w:rPr>
+                <w:rtl w:val="0"/>
+              </w:rPr>
+              <w:t xml:space="preserve">60</w:t>
+            </w:r>
+          </w:p>
+        </w:tc>
+        <w:tc>
+          <w:tcPr>
+            <w:tcBorders>
+              <w:top w:color="000000" w:space="0" w:sz="6" w:val="single"/>
+              <w:left w:color="000000" w:space="0" w:sz="6" w:val="single"/>
+              <w:bottom w:color="000000" w:space="0" w:sz="6" w:val="single"/>
+              <w:right w:color="000000" w:space="0" w:sz="6" w:val="single"/>
+            </w:tcBorders>
+          </w:tcPr>
+          <w:p>
+            <w:pPr>
+              <w:jc w:val="center"/>
+              <w:rPr/>
+            </w:pPr>
+            <w:r>
+              <w:rPr>
+                <w:rtl w:val="0"/>
+              </w:rPr>
+              <w:t xml:space="preserve">Plan de calidad</w:t>
+            </w:r>
+          </w:p>
+        </w:tc>
+        <w:tc>
+          <w:tcPr>
+            <w:gridSpan w:val="3"/>
+            <w:tcBorders>
+              <w:top w:color="000000" w:space="0" w:sz="6" w:val="single"/>
+              <w:left w:color="000000" w:space="0" w:sz="6" w:val="single"/>
+              <w:bottom w:color="000000" w:space="0" w:sz="6" w:val="single"/>
+              <w:right w:color="000000" w:space="0" w:sz="6" w:val="single"/>
+            </w:tcBorders>
+          </w:tcPr>
+          <w:p>
+            <w:pPr>
+              <w:jc w:val="center"/>
+              <w:rPr/>
+            </w:pPr>
+            <w:r>
+              <w:rPr>
+                <w:rtl w:val="0"/>
+              </w:rPr>
+              <w:t xml:space="preserve">Ingenieria de software</w:t>
+            </w:r>
+          </w:p>
+        </w:tc>
+        <w:tc>
+          <w:tcPr>
+            <w:gridSpan w:val="2"/>
+            <w:tcBorders>
+              <w:top w:color="000000" w:space="0" w:sz="6" w:val="single"/>
+              <w:left w:color="000000" w:space="0" w:sz="6" w:val="single"/>
+              <w:bottom w:color="000000" w:space="0" w:sz="6" w:val="single"/>
+              <w:right w:color="000000" w:space="0" w:sz="6" w:val="single"/>
+            </w:tcBorders>
+          </w:tcPr>
+          <w:p>
+            <w:pPr>
+              <w:rPr/>
+            </w:pPr>
+            <w:r>
+              <w:rPr>
+                <w:rtl w:val="0"/>
+              </w:rPr>
+              <w:t xml:space="preserve">Se hizo cambios al plan de calidad</w:t>
+            </w:r>
+          </w:p>
+        </w:tc>
+        <w:tc>
+          <w:tcPr>
+            <w:tcBorders>
+              <w:top w:color="000000" w:space="0" w:sz="6" w:val="single"/>
+              <w:left w:color="000000" w:space="0" w:sz="6" w:val="single"/>
+              <w:bottom w:color="000000" w:space="0" w:sz="6" w:val="single"/>
+              <w:right w:color="000000" w:space="0" w:sz="6" w:val="single"/>
+            </w:tcBorders>
+          </w:tcPr>
+          <w:p>
+            <w:pPr>
+              <w:rPr/>
+            </w:pPr>
+            <w:r>
+              <w:rPr>
+                <w:rtl w:val="0"/>
+              </w:rPr>
+              <w:t xml:space="preserve">x</w:t>
+            </w:r>
+          </w:p>
+        </w:tc>
+        <w:tc>
+          <w:tcPr>
+            <w:tcBorders>
+              <w:top w:color="000000" w:space="0" w:sz="6" w:val="single"/>
+              <w:left w:color="000000" w:space="0" w:sz="6" w:val="single"/>
+              <w:bottom w:color="000000" w:space="0" w:sz="6" w:val="single"/>
+              <w:right w:color="000000" w:space="0" w:sz="6" w:val="single"/>
+            </w:tcBorders>
+          </w:tcPr>
+          <w:p>
+            <w:pPr>
+              <w:rPr/>
+            </w:pPr>
+            <w:r>
+              <w:rPr>
+                <w:rtl w:val="0"/>
+              </w:rPr>
+            </w:r>
+          </w:p>
+        </w:tc>
+      </w:tr>
+      <w:tr>
+        <w:trPr>
+          <w:cantSplit w:val="1"/>
+          <w:trHeight w:val="735" w:hRule="atLeast"/>
+          <w:tblHeader w:val="0"/>
+        </w:trPr>
+        <w:tc>
+          <w:tcPr>
+            <w:tcBorders>
+              <w:top w:color="000000" w:space="0" w:sz="6" w:val="single"/>
+              <w:left w:color="000000" w:space="0" w:sz="6" w:val="single"/>
+              <w:bottom w:color="000000" w:space="0" w:sz="6" w:val="single"/>
+              <w:right w:color="000000" w:space="0" w:sz="6" w:val="single"/>
+            </w:tcBorders>
+          </w:tcPr>
+          <w:p>
+            <w:pPr>
+              <w:jc w:val="center"/>
+              <w:rPr/>
+            </w:pPr>
+            <w:r>
+              <w:rPr>
+                <w:rtl w:val="0"/>
+              </w:rPr>
+              <w:t xml:space="preserve">7/11/2025</w:t>
+            </w:r>
+          </w:p>
+        </w:tc>
+        <w:tc>
+          <w:tcPr>
+            <w:tcBorders>
+              <w:top w:color="000000" w:space="0" w:sz="6" w:val="single"/>
+              <w:left w:color="000000" w:space="0" w:sz="6" w:val="single"/>
+              <w:bottom w:color="000000" w:space="0" w:sz="6" w:val="single"/>
+              <w:right w:color="000000" w:space="0" w:sz="6" w:val="single"/>
+            </w:tcBorders>
+          </w:tcPr>
+          <w:p>
+            <w:pPr>
+              <w:jc w:val="center"/>
+              <w:rPr/>
+            </w:pPr>
+            <w:r>
+              <w:rPr>
+                <w:rtl w:val="0"/>
+              </w:rPr>
+              <w:t xml:space="preserve">9am</w:t>
+            </w:r>
+          </w:p>
+        </w:tc>
+        <w:tc>
+          <w:tcPr>
+            <w:tcBorders>
+              <w:top w:color="000000" w:space="0" w:sz="6" w:val="single"/>
+              <w:left w:color="000000" w:space="0" w:sz="6" w:val="single"/>
+              <w:bottom w:color="000000" w:space="0" w:sz="6" w:val="single"/>
+              <w:right w:color="000000" w:space="0" w:sz="6" w:val="single"/>
+            </w:tcBorders>
+          </w:tcPr>
+          <w:p>
+            <w:pPr>
+              <w:jc w:val="center"/>
+              <w:rPr/>
+            </w:pPr>
+            <w:r>
+              <w:rPr>
+                <w:rtl w:val="0"/>
+              </w:rPr>
+              <w:t xml:space="preserve">12pm</w:t>
+            </w:r>
+          </w:p>
+        </w:tc>
+        <w:tc>
+          <w:tcPr>
+            <w:tcBorders>
+              <w:top w:color="000000" w:space="0" w:sz="6" w:val="single"/>
+              <w:left w:color="000000" w:space="0" w:sz="6" w:val="single"/>
+              <w:bottom w:color="000000" w:space="0" w:sz="6" w:val="single"/>
+              <w:right w:color="000000" w:space="0" w:sz="6" w:val="single"/>
+            </w:tcBorders>
+          </w:tcPr>
+          <w:p>
+            <w:pPr>
+              <w:jc w:val="center"/>
+              <w:rPr/>
+            </w:pPr>
+            <w:r>
+              <w:rPr>
+                <w:rtl w:val="0"/>
+              </w:rPr>
+              <w:t xml:space="preserve">0</w:t>
+            </w:r>
+          </w:p>
+        </w:tc>
+        <w:tc>
+          <w:tcPr>
+            <w:tcBorders>
+              <w:top w:color="000000" w:space="0" w:sz="6" w:val="single"/>
+              <w:left w:color="000000" w:space="0" w:sz="6" w:val="single"/>
+              <w:bottom w:color="000000" w:space="0" w:sz="6" w:val="single"/>
+              <w:right w:color="000000" w:space="0" w:sz="6" w:val="single"/>
+            </w:tcBorders>
+          </w:tcPr>
+          <w:p>
+            <w:pPr>
+              <w:jc w:val="center"/>
+              <w:rPr/>
+            </w:pPr>
+            <w:r>
+              <w:rPr>
+                <w:rtl w:val="0"/>
+              </w:rPr>
+              <w:t xml:space="preserve">180</w:t>
+            </w:r>
+          </w:p>
+        </w:tc>
+        <w:tc>
+          <w:tcPr>
+            <w:tcBorders>
+              <w:top w:color="000000" w:space="0" w:sz="6" w:val="single"/>
+              <w:left w:color="000000" w:space="0" w:sz="6" w:val="single"/>
+              <w:bottom w:color="000000" w:space="0" w:sz="6" w:val="single"/>
+              <w:right w:color="000000" w:space="0" w:sz="6" w:val="single"/>
+            </w:tcBorders>
+          </w:tcPr>
+          <w:p>
+            <w:pPr>
+              <w:jc w:val="center"/>
+              <w:rPr/>
+            </w:pPr>
+            <w:r>
+              <w:rPr>
+                <w:rtl w:val="0"/>
+              </w:rPr>
+              <w:t xml:space="preserve">Correcciones</w:t>
+            </w:r>
+          </w:p>
+        </w:tc>
+        <w:tc>
+          <w:tcPr>
+            <w:gridSpan w:val="3"/>
+            <w:tcBorders>
+              <w:top w:color="000000" w:space="0" w:sz="6" w:val="single"/>
+              <w:left w:color="000000" w:space="0" w:sz="6" w:val="single"/>
+              <w:bottom w:color="000000" w:space="0" w:sz="6" w:val="single"/>
+              <w:right w:color="000000" w:space="0" w:sz="6" w:val="single"/>
+            </w:tcBorders>
+          </w:tcPr>
+          <w:p>
+            <w:pPr>
+              <w:jc w:val="center"/>
+              <w:rPr/>
+            </w:pPr>
+            <w:r>
+              <w:rPr>
+                <w:rtl w:val="0"/>
+              </w:rPr>
+              <w:t xml:space="preserve">Ingenieria de software</w:t>
+            </w:r>
+          </w:p>
+        </w:tc>
+        <w:tc>
+          <w:tcPr>
+            <w:gridSpan w:val="2"/>
+            <w:tcBorders>
+              <w:top w:color="000000" w:space="0" w:sz="6" w:val="single"/>
+              <w:left w:color="000000" w:space="0" w:sz="6" w:val="single"/>
+              <w:bottom w:color="000000" w:space="0" w:sz="6" w:val="single"/>
+              <w:right w:color="000000" w:space="0" w:sz="6" w:val="single"/>
+            </w:tcBorders>
+          </w:tcPr>
+          <w:p>
+            <w:pPr>
+              <w:rPr/>
+            </w:pPr>
+            <w:r>
+              <w:rPr>
+                <w:rtl w:val="0"/>
+              </w:rPr>
+              <w:t xml:space="preserve">Se realizo las correcciones</w:t>
+            </w:r>
+          </w:p>
+        </w:tc>
+        <w:tc>
+          <w:tcPr>
+            <w:tcBorders>
+              <w:top w:color="000000" w:space="0" w:sz="6" w:val="single"/>
+              <w:left w:color="000000" w:space="0" w:sz="6" w:val="single"/>
+              <w:bottom w:color="000000" w:space="0" w:sz="6" w:val="single"/>
+              <w:right w:color="000000" w:space="0" w:sz="6" w:val="single"/>
+            </w:tcBorders>
+          </w:tcPr>
+          <w:p>
+            <w:pPr>
+              <w:rPr/>
+            </w:pPr>
+            <w:r>
+              <w:rPr>
+                <w:rtl w:val="0"/>
+              </w:rPr>
+              <w:t xml:space="preserve">x</w:t>
+            </w:r>
+          </w:p>
+        </w:tc>
+        <w:tc>
+          <w:tcPr>
+            <w:tcBorders>
+              <w:top w:color="000000" w:space="0" w:sz="6" w:val="single"/>
+              <w:left w:color="000000" w:space="0" w:sz="6" w:val="single"/>
+              <w:bottom w:color="000000" w:space="0" w:sz="6" w:val="single"/>
+              <w:right w:color="000000" w:space="0" w:sz="6" w:val="single"/>
+            </w:tcBorders>
+          </w:tcPr>
+          <w:p>
+            <w:pPr>
+              <w:rPr/>
+            </w:pPr>
+            <w:r>
+              <w:rPr>
+                <w:rtl w:val="0"/>
+              </w:rPr>
+            </w:r>
+          </w:p>
+        </w:tc>
+      </w:tr>
+      <w:tr>
+        <w:trPr>
+          <w:cantSplit w:val="1"/>
+          <w:trHeight w:val="735" w:hRule="atLeast"/>
+          <w:tblHeader w:val="0"/>
+        </w:trPr>
+        <w:tc>
+          <w:tcPr>
+            <w:tcBorders>
+              <w:top w:color="000000" w:space="0" w:sz="6" w:val="single"/>
+              <w:left w:color="000000" w:space="0" w:sz="6" w:val="single"/>
+              <w:bottom w:color="000000" w:space="0" w:sz="6" w:val="single"/>
+              <w:right w:color="000000" w:space="0" w:sz="6" w:val="single"/>
+            </w:tcBorders>
+          </w:tcPr>
+          <w:p>
+            <w:pPr>
+              <w:jc w:val="center"/>
+              <w:rPr/>
+            </w:pPr>
+            <w:r>
+              <w:rPr>
+                <w:rtl w:val="0"/>
+              </w:rPr>
+              <w:t xml:space="preserve">7/11/2025</w:t>
+            </w:r>
+          </w:p>
+        </w:tc>
+        <w:tc>
+          <w:tcPr>
+            <w:tcBorders>
+              <w:top w:color="000000" w:space="0" w:sz="6" w:val="single"/>
+              <w:left w:color="000000" w:space="0" w:sz="6" w:val="single"/>
+              <w:bottom w:color="000000" w:space="0" w:sz="6" w:val="single"/>
+              <w:right w:color="000000" w:space="0" w:sz="6" w:val="single"/>
+            </w:tcBorders>
+          </w:tcPr>
+          <w:p>
+            <w:pPr>
+              <w:jc w:val="center"/>
+              <w:rPr/>
+            </w:pPr>
+            <w:r>
+              <w:rPr>
+                <w:rtl w:val="0"/>
+              </w:rPr>
+              <w:t xml:space="preserve">12pm</w:t>
+            </w:r>
+          </w:p>
+        </w:tc>
+        <w:tc>
+          <w:tcPr>
+            <w:tcBorders>
+              <w:top w:color="000000" w:space="0" w:sz="6" w:val="single"/>
+              <w:left w:color="000000" w:space="0" w:sz="6" w:val="single"/>
+              <w:bottom w:color="000000" w:space="0" w:sz="6" w:val="single"/>
+              <w:right w:color="000000" w:space="0" w:sz="6" w:val="single"/>
+            </w:tcBorders>
+          </w:tcPr>
+          <w:p>
+            <w:pPr>
+              <w:jc w:val="center"/>
+              <w:rPr/>
+            </w:pPr>
+            <w:r>
+              <w:rPr>
+                <w:rtl w:val="0"/>
+              </w:rPr>
+              <w:t xml:space="preserve">1pm</w:t>
+            </w:r>
+          </w:p>
+        </w:tc>
+        <w:tc>
+          <w:tcPr>
+            <w:tcBorders>
+              <w:top w:color="000000" w:space="0" w:sz="6" w:val="single"/>
+              <w:left w:color="000000" w:space="0" w:sz="6" w:val="single"/>
+              <w:bottom w:color="000000" w:space="0" w:sz="6" w:val="single"/>
+              <w:right w:color="000000" w:space="0" w:sz="6" w:val="single"/>
+            </w:tcBorders>
+          </w:tcPr>
+          <w:p>
+            <w:pPr>
+              <w:jc w:val="center"/>
+              <w:rPr/>
+            </w:pPr>
+            <w:r>
+              <w:rPr>
+                <w:rtl w:val="0"/>
+              </w:rPr>
+              <w:t xml:space="preserve">0</w:t>
+            </w:r>
+          </w:p>
+        </w:tc>
+        <w:tc>
+          <w:tcPr>
+            <w:tcBorders>
+              <w:top w:color="000000" w:space="0" w:sz="6" w:val="single"/>
+              <w:left w:color="000000" w:space="0" w:sz="6" w:val="single"/>
+              <w:bottom w:color="000000" w:space="0" w:sz="6" w:val="single"/>
+              <w:right w:color="000000" w:space="0" w:sz="6" w:val="single"/>
+            </w:tcBorders>
+          </w:tcPr>
+          <w:p>
+            <w:pPr>
+              <w:jc w:val="center"/>
+              <w:rPr/>
+            </w:pPr>
+            <w:r>
+              <w:rPr>
+                <w:rtl w:val="0"/>
+              </w:rPr>
+              <w:t xml:space="preserve">60</w:t>
+            </w:r>
+          </w:p>
+        </w:tc>
+        <w:tc>
+          <w:tcPr>
+            <w:tcBorders>
+              <w:top w:color="000000" w:space="0" w:sz="6" w:val="single"/>
+              <w:left w:color="000000" w:space="0" w:sz="6" w:val="single"/>
+              <w:bottom w:color="000000" w:space="0" w:sz="6" w:val="single"/>
+              <w:right w:color="000000" w:space="0" w:sz="6" w:val="single"/>
+            </w:tcBorders>
+          </w:tcPr>
+          <w:p>
+            <w:pPr>
+              <w:jc w:val="center"/>
+              <w:rPr/>
+            </w:pPr>
+            <w:r>
+              <w:rPr>
+                <w:rtl w:val="0"/>
+              </w:rPr>
+              <w:t xml:space="preserve">Bitacora</w:t>
+            </w:r>
+          </w:p>
+        </w:tc>
+        <w:tc>
+          <w:tcPr>
+            <w:gridSpan w:val="3"/>
+            <w:tcBorders>
+              <w:top w:color="000000" w:space="0" w:sz="6" w:val="single"/>
+              <w:left w:color="000000" w:space="0" w:sz="6" w:val="single"/>
+              <w:bottom w:color="000000" w:space="0" w:sz="6" w:val="single"/>
+              <w:right w:color="000000" w:space="0" w:sz="6" w:val="single"/>
+            </w:tcBorders>
+          </w:tcPr>
+          <w:p>
+            <w:pPr>
+              <w:jc w:val="center"/>
+              <w:rPr/>
+            </w:pPr>
+            <w:r>
+              <w:rPr>
+                <w:rtl w:val="0"/>
+              </w:rPr>
+              <w:t xml:space="preserve">Ingenieria de software</w:t>
+            </w:r>
+          </w:p>
+        </w:tc>
+        <w:tc>
+          <w:tcPr>
+            <w:gridSpan w:val="2"/>
+            <w:tcBorders>
+              <w:top w:color="000000" w:space="0" w:sz="6" w:val="single"/>
+              <w:left w:color="000000" w:space="0" w:sz="6" w:val="single"/>
+              <w:bottom w:color="000000" w:space="0" w:sz="6" w:val="single"/>
+              <w:right w:color="000000" w:space="0" w:sz="6" w:val="single"/>
+            </w:tcBorders>
+          </w:tcPr>
+          <w:p>
+            <w:pPr>
+              <w:rPr/>
+            </w:pPr>
+            <w:r>
+              <w:rPr>
+                <w:rtl w:val="0"/>
+              </w:rPr>
+              <w:t xml:space="preserve">Se hizo la actulizacion de la bitacora</w:t>
+            </w:r>
+          </w:p>
+        </w:tc>
+        <w:tc>
+          <w:tcPr>
+            <w:tcBorders>
+              <w:top w:color="000000" w:space="0" w:sz="6" w:val="single"/>
+              <w:left w:color="000000" w:space="0" w:sz="6" w:val="single"/>
+              <w:bottom w:color="000000" w:space="0" w:sz="6" w:val="single"/>
+              <w:right w:color="000000" w:space="0" w:sz="6" w:val="single"/>
+            </w:tcBorders>
+          </w:tcPr>
+          <w:p>
+            <w:pPr>
+              <w:rPr/>
+            </w:pPr>
+            <w:r>
+              <w:rPr>
+                <w:rtl w:val="0"/>
+              </w:rPr>
+              <w:t xml:space="preserve">x</w:t>
+            </w:r>
+          </w:p>
+        </w:tc>
+        <w:tc>
+          <w:tcPr>
+            <w:tcBorders>
+              <w:top w:color="000000" w:space="0" w:sz="6" w:val="single"/>
+              <w:left w:color="000000" w:space="0" w:sz="6" w:val="single"/>
+              <w:bottom w:color="000000" w:space="0" w:sz="6" w:val="single"/>
+              <w:right w:color="000000" w:space="0" w:sz="6" w:val="single"/>
+            </w:tcBorders>
+          </w:tcPr>
+          <w:p>
+            <w:pPr>
+              <w:rPr/>
+            </w:pPr>
+            <w:r>
+              <w:rPr>
+                <w:rtl w:val="0"/>
+              </w:rPr>
+            </w:r>
+          </w:p>
+        </w:tc>
+      </w:tr>
+      <w:tr>
+        <w:trPr>
+          <w:cantSplit w:val="1"/>
+          <w:trHeight w:val="735" w:hRule="atLeast"/>
+          <w:tblHeader w:val="0"/>
+        </w:trPr>
+        <w:tc>
+          <w:tcPr>
+            <w:tcBorders>
+              <w:top w:color="000000" w:space="0" w:sz="6" w:val="single"/>
+              <w:left w:color="000000" w:space="0" w:sz="6" w:val="single"/>
+              <w:bottom w:color="000000" w:space="0" w:sz="6" w:val="single"/>
+              <w:right w:color="000000" w:space="0" w:sz="6" w:val="single"/>
+            </w:tcBorders>
+          </w:tcPr>
+          <w:p>
+            <w:pPr>
+              <w:jc w:val="center"/>
+              <w:rPr/>
+            </w:pPr>
+            <w:r>
+              <w:rPr>
+                <w:rtl w:val="0"/>
+              </w:rPr>
+              <w:t xml:space="preserve">7/11/2025</w:t>
+            </w:r>
+          </w:p>
+        </w:tc>
+        <w:tc>
+          <w:tcPr>
+            <w:tcBorders>
+              <w:top w:color="000000" w:space="0" w:sz="6" w:val="single"/>
+              <w:left w:color="000000" w:space="0" w:sz="6" w:val="single"/>
+              <w:bottom w:color="000000" w:space="0" w:sz="6" w:val="single"/>
+              <w:right w:color="000000" w:space="0" w:sz="6" w:val="single"/>
+            </w:tcBorders>
+          </w:tcPr>
+          <w:p>
+            <w:pPr>
+              <w:jc w:val="center"/>
+              <w:rPr/>
+            </w:pPr>
+            <w:r>
+              <w:rPr>
+                <w:rtl w:val="0"/>
+              </w:rPr>
+              <w:t xml:space="preserve">1pm</w:t>
+            </w:r>
+          </w:p>
+        </w:tc>
+        <w:tc>
+          <w:tcPr>
+            <w:tcBorders>
+              <w:top w:color="000000" w:space="0" w:sz="6" w:val="single"/>
+              <w:left w:color="000000" w:space="0" w:sz="6" w:val="single"/>
+              <w:bottom w:color="000000" w:space="0" w:sz="6" w:val="single"/>
+              <w:right w:color="000000" w:space="0" w:sz="6" w:val="single"/>
+            </w:tcBorders>
+          </w:tcPr>
+          <w:p>
+            <w:pPr>
+              <w:jc w:val="center"/>
+              <w:rPr/>
+            </w:pPr>
+            <w:r>
+              <w:rPr>
+                <w:rtl w:val="0"/>
+              </w:rPr>
+              <w:t xml:space="preserve">2pm</w:t>
+            </w:r>
+          </w:p>
+        </w:tc>
+        <w:tc>
+          <w:tcPr>
+            <w:tcBorders>
+              <w:top w:color="000000" w:space="0" w:sz="6" w:val="single"/>
+              <w:left w:color="000000" w:space="0" w:sz="6" w:val="single"/>
+              <w:bottom w:color="000000" w:space="0" w:sz="6" w:val="single"/>
+              <w:right w:color="000000" w:space="0" w:sz="6" w:val="single"/>
+            </w:tcBorders>
+          </w:tcPr>
+          <w:p>
+            <w:pPr>
+              <w:jc w:val="center"/>
+              <w:rPr/>
+            </w:pPr>
+            <w:r>
+              <w:rPr>
+                <w:rtl w:val="0"/>
+              </w:rPr>
+              <w:t xml:space="preserve">0</w:t>
+            </w:r>
+          </w:p>
+        </w:tc>
+        <w:tc>
+          <w:tcPr>
+            <w:tcBorders>
+              <w:top w:color="000000" w:space="0" w:sz="6" w:val="single"/>
+              <w:left w:color="000000" w:space="0" w:sz="6" w:val="single"/>
+              <w:bottom w:color="000000" w:space="0" w:sz="6" w:val="single"/>
+              <w:right w:color="000000" w:space="0" w:sz="6" w:val="single"/>
+            </w:tcBorders>
+          </w:tcPr>
+          <w:p>
+            <w:pPr>
+              <w:jc w:val="center"/>
+              <w:rPr/>
+            </w:pPr>
+            <w:r>
+              <w:rPr>
+                <w:rtl w:val="0"/>
+              </w:rPr>
+              <w:t xml:space="preserve">60</w:t>
+            </w:r>
+          </w:p>
+        </w:tc>
+        <w:tc>
+          <w:tcPr>
+            <w:tcBorders>
+              <w:top w:color="000000" w:space="0" w:sz="6" w:val="single"/>
+              <w:left w:color="000000" w:space="0" w:sz="6" w:val="single"/>
+              <w:bottom w:color="000000" w:space="0" w:sz="6" w:val="single"/>
+              <w:right w:color="000000" w:space="0" w:sz="6" w:val="single"/>
+            </w:tcBorders>
+          </w:tcPr>
+          <w:p>
+            <w:pPr>
+              <w:jc w:val="center"/>
+              <w:rPr/>
+            </w:pPr>
+            <w:r>
+              <w:rPr>
+                <w:rtl w:val="0"/>
+              </w:rPr>
+              <w:t xml:space="preserve">Log defectos</w:t>
+            </w:r>
+          </w:p>
+        </w:tc>
+        <w:tc>
+          <w:tcPr>
+            <w:gridSpan w:val="3"/>
+            <w:tcBorders>
+              <w:top w:color="000000" w:space="0" w:sz="6" w:val="single"/>
+              <w:left w:color="000000" w:space="0" w:sz="6" w:val="single"/>
+              <w:bottom w:color="000000" w:space="0" w:sz="6" w:val="single"/>
+              <w:right w:color="000000" w:space="0" w:sz="6" w:val="single"/>
+            </w:tcBorders>
+          </w:tcPr>
+          <w:p>
+            <w:pPr>
+              <w:jc w:val="center"/>
+              <w:rPr/>
+            </w:pPr>
+            <w:r>
+              <w:rPr>
+                <w:rtl w:val="0"/>
+              </w:rPr>
+              <w:t xml:space="preserve">Ingenieria de software</w:t>
+            </w:r>
+          </w:p>
+        </w:tc>
+        <w:tc>
+          <w:tcPr>
+            <w:gridSpan w:val="2"/>
+            <w:tcBorders>
+              <w:top w:color="000000" w:space="0" w:sz="6" w:val="single"/>
+              <w:left w:color="000000" w:space="0" w:sz="6" w:val="single"/>
+              <w:bottom w:color="000000" w:space="0" w:sz="6" w:val="single"/>
+              <w:right w:color="000000" w:space="0" w:sz="6" w:val="single"/>
+            </w:tcBorders>
+          </w:tcPr>
+          <w:p>
+            <w:pPr>
+              <w:rPr/>
+            </w:pPr>
+            <w:r>
+              <w:rPr>
+                <w:rtl w:val="0"/>
+              </w:rPr>
+              <w:t xml:space="preserve">Se agrego los log de defectos</w:t>
             </w:r>
           </w:p>
         </w:tc>

</xml_diff>